<commit_message>
Edicion del Documento de Diseño
Edición Diagrama de Paquetes de Diseño
</commit_message>
<xml_diff>
--- a/PROYECTOS/Proy_SSEL/Libreria en Produccion/Libreria de Trabajo/Documentacion/4. Analisis y Diseño/SSEL-DD.docx
+++ b/PROYECTOS/Proy_SSEL/Libreria en Produccion/Libreria de Trabajo/Documentacion/4. Analisis y Diseño/SSEL-DD.docx
@@ -1,6 +1,6 @@
 
 <file path=word/document.xml><?xml version="1.0" encoding="utf-8"?>
-<w:document xmlns:wpc="http://schemas.microsoft.com/office/word/2010/wordprocessingCanvas" xmlns:mc="http://schemas.openxmlformats.org/markup-compatibility/2006" xmlns:o="urn:schemas-microsoft-com:office:office" xmlns:r="http://schemas.openxmlformats.org/officeDocument/2006/relationships" xmlns:m="http://schemas.openxmlformats.org/officeDocument/2006/math" xmlns:v="urn:schemas-microsoft-com:vml" xmlns:wp14="http://schemas.microsoft.com/office/word/2010/wordprocessingDrawing" xmlns:wp="http://schemas.openxmlformats.org/drawingml/2006/wordprocessingDrawing" xmlns:w10="urn:schemas-microsoft-com:office:word" xmlns:w="http://schemas.openxmlformats.org/wordprocessingml/2006/main" xmlns:w14="http://schemas.microsoft.com/office/word/2010/wordml" xmlns:wpg="http://schemas.microsoft.com/office/word/2010/wordprocessingGroup" xmlns:wpi="http://schemas.microsoft.com/office/word/2010/wordprocessingInk" xmlns:wne="http://schemas.microsoft.com/office/word/2006/wordml" xmlns:wps="http://schemas.microsoft.com/office/word/2010/wordprocessingShape" mc:Ignorable="w14 wp14">
+<w:document xmlns:wpc="http://schemas.microsoft.com/office/word/2010/wordprocessingCanvas" xmlns:mc="http://schemas.openxmlformats.org/markup-compatibility/2006" xmlns:o="urn:schemas-microsoft-com:office:office" xmlns:r="http://schemas.openxmlformats.org/officeDocument/2006/relationships" xmlns:m="http://schemas.openxmlformats.org/officeDocument/2006/math" xmlns:v="urn:schemas-microsoft-com:vml" xmlns:wp14="http://schemas.microsoft.com/office/word/2010/wordprocessingDrawing" xmlns:wp="http://schemas.openxmlformats.org/drawingml/2006/wordprocessingDrawing" xmlns:w10="urn:schemas-microsoft-com:office:word" xmlns:w="http://schemas.openxmlformats.org/wordprocessingml/2006/main" xmlns:w14="http://schemas.microsoft.com/office/word/2010/wordml" xmlns:w15="http://schemas.microsoft.com/office/word/2012/wordml" xmlns:wpg="http://schemas.microsoft.com/office/word/2010/wordprocessingGroup" xmlns:wpi="http://schemas.microsoft.com/office/word/2010/wordprocessingInk" xmlns:wne="http://schemas.microsoft.com/office/word/2006/wordml" xmlns:wps="http://schemas.microsoft.com/office/word/2010/wordprocessingShape" mc:Ignorable="w14 w15 wp14">
   <w:background w:color="FFFFFF"/>
   <w:body>
     <w:p>
@@ -147,12 +147,6 @@
           <w:insideV w:val="single" w:sz="6" w:space="0" w:color="000000"/>
         </w:tblBorders>
         <w:tblLayout w:type="fixed"/>
-        <w:tblCellMar>
-          <w:top w:w="0" w:type="dxa"/>
-          <w:left w:w="0" w:type="dxa"/>
-          <w:bottom w:w="0" w:type="dxa"/>
-          <w:right w:w="0" w:type="dxa"/>
-        </w:tblCellMar>
         <w:tblLook w:val="0600" w:firstRow="0" w:lastRow="0" w:firstColumn="0" w:lastColumn="0" w:noHBand="1" w:noVBand="1"/>
       </w:tblPr>
       <w:tblGrid>
@@ -162,14 +156,6 @@
         <w:gridCol w:w="2304"/>
       </w:tblGrid>
       <w:tr>
-        <w:tblPrEx>
-          <w:tblCellMar>
-            <w:top w:w="0" w:type="dxa"/>
-            <w:left w:w="0" w:type="dxa"/>
-            <w:bottom w:w="0" w:type="dxa"/>
-            <w:right w:w="0" w:type="dxa"/>
-          </w:tblCellMar>
-        </w:tblPrEx>
         <w:tc>
           <w:tcPr>
             <w:tcW w:w="2304" w:type="dxa"/>
@@ -264,14 +250,6 @@
         </w:tc>
       </w:tr>
       <w:tr>
-        <w:tblPrEx>
-          <w:tblCellMar>
-            <w:top w:w="0" w:type="dxa"/>
-            <w:left w:w="0" w:type="dxa"/>
-            <w:bottom w:w="0" w:type="dxa"/>
-            <w:right w:w="0" w:type="dxa"/>
-          </w:tblCellMar>
-        </w:tblPrEx>
         <w:tc>
           <w:tcPr>
             <w:tcW w:w="2304" w:type="dxa"/>
@@ -354,14 +332,6 @@
         </w:tc>
       </w:tr>
       <w:tr>
-        <w:tblPrEx>
-          <w:tblCellMar>
-            <w:top w:w="0" w:type="dxa"/>
-            <w:left w:w="0" w:type="dxa"/>
-            <w:bottom w:w="0" w:type="dxa"/>
-            <w:right w:w="0" w:type="dxa"/>
-          </w:tblCellMar>
-        </w:tblPrEx>
         <w:tc>
           <w:tcPr>
             <w:tcW w:w="2304" w:type="dxa"/>
@@ -432,14 +402,6 @@
         </w:tc>
       </w:tr>
       <w:tr>
-        <w:tblPrEx>
-          <w:tblCellMar>
-            <w:top w:w="0" w:type="dxa"/>
-            <w:left w:w="0" w:type="dxa"/>
-            <w:bottom w:w="0" w:type="dxa"/>
-            <w:right w:w="0" w:type="dxa"/>
-          </w:tblCellMar>
-        </w:tblPrEx>
         <w:tc>
           <w:tcPr>
             <w:tcW w:w="2304" w:type="dxa"/>
@@ -510,14 +472,6 @@
         </w:tc>
       </w:tr>
       <w:tr>
-        <w:tblPrEx>
-          <w:tblCellMar>
-            <w:top w:w="0" w:type="dxa"/>
-            <w:left w:w="0" w:type="dxa"/>
-            <w:bottom w:w="0" w:type="dxa"/>
-            <w:right w:w="0" w:type="dxa"/>
-          </w:tblCellMar>
-        </w:tblPrEx>
         <w:tc>
           <w:tcPr>
             <w:tcW w:w="2304" w:type="dxa"/>
@@ -588,14 +542,6 @@
         </w:tc>
       </w:tr>
       <w:tr>
-        <w:tblPrEx>
-          <w:tblCellMar>
-            <w:top w:w="0" w:type="dxa"/>
-            <w:left w:w="0" w:type="dxa"/>
-            <w:bottom w:w="0" w:type="dxa"/>
-            <w:right w:w="0" w:type="dxa"/>
-          </w:tblCellMar>
-        </w:tblPrEx>
         <w:tc>
           <w:tcPr>
             <w:tcW w:w="2304" w:type="dxa"/>
@@ -666,14 +612,6 @@
         </w:tc>
       </w:tr>
       <w:tr>
-        <w:tblPrEx>
-          <w:tblCellMar>
-            <w:top w:w="0" w:type="dxa"/>
-            <w:left w:w="0" w:type="dxa"/>
-            <w:bottom w:w="0" w:type="dxa"/>
-            <w:right w:w="0" w:type="dxa"/>
-          </w:tblCellMar>
-        </w:tblPrEx>
         <w:tc>
           <w:tcPr>
             <w:tcW w:w="2304" w:type="dxa"/>
@@ -744,14 +682,6 @@
         </w:tc>
       </w:tr>
       <w:tr>
-        <w:tblPrEx>
-          <w:tblCellMar>
-            <w:top w:w="0" w:type="dxa"/>
-            <w:left w:w="0" w:type="dxa"/>
-            <w:bottom w:w="0" w:type="dxa"/>
-            <w:right w:w="0" w:type="dxa"/>
-          </w:tblCellMar>
-        </w:tblPrEx>
         <w:tc>
           <w:tcPr>
             <w:tcW w:w="2304" w:type="dxa"/>
@@ -992,6 +922,9 @@
           <w:tab w:val="right" w:pos="9350"/>
         </w:tabs>
         <w:spacing w:before="240" w:after="120"/>
+        <w:rPr>
+          <w:b/>
+        </w:rPr>
       </w:pPr>
       <w:r>
         <w:rPr>
@@ -1012,12 +945,78 @@
         </w:rPr>
         <w:t>Diagrama de Paquetes de Diseño</w:t>
       </w:r>
+    </w:p>
+    <w:p>
+      <w:pPr>
+        <w:tabs>
+          <w:tab w:val="left" w:pos="400"/>
+          <w:tab w:val="right" w:pos="9350"/>
+        </w:tabs>
+        <w:spacing w:before="240" w:after="120"/>
+      </w:pPr>
+      <w:r>
+        <w:rPr>
+          <w:b/>
+          <w:noProof/>
+          <w:lang w:val="es-ES" w:eastAsia="es-ES"/>
+        </w:rPr>
+        <w:drawing>
+          <wp:inline distT="0" distB="0" distL="0" distR="0">
+            <wp:extent cx="4648200" cy="4053230"/>
+            <wp:effectExtent l="0" t="0" r="0" b="4445"/>
+            <wp:docPr id="1" name="Imagen 1" descr="C:\Users\jorgeee\Downloads\diagrama de clases.png"/>
+            <wp:cNvGraphicFramePr>
+              <a:graphicFrameLocks xmlns:a="http://schemas.openxmlformats.org/drawingml/2006/main" noChangeAspect="1"/>
+            </wp:cNvGraphicFramePr>
+            <a:graphic xmlns:a="http://schemas.openxmlformats.org/drawingml/2006/main">
+              <a:graphicData uri="http://schemas.openxmlformats.org/drawingml/2006/picture">
+                <pic:pic xmlns:pic="http://schemas.openxmlformats.org/drawingml/2006/picture">
+                  <pic:nvPicPr>
+                    <pic:cNvPr id="0" name="Picture 1" descr="C:\Users\jorgeee\Downloads\diagrama de clases.png"/>
+                    <pic:cNvPicPr>
+                      <a:picLocks noChangeAspect="1" noChangeArrowheads="1"/>
+                    </pic:cNvPicPr>
+                  </pic:nvPicPr>
+                  <pic:blipFill>
+                    <a:blip r:embed="rId7">
+                      <a:extLst>
+                        <a:ext uri="{28A0092B-C50C-407E-A947-70E740481C1C}">
+                          <a14:useLocalDpi xmlns:a14="http://schemas.microsoft.com/office/drawing/2010/main" val="0"/>
+                        </a:ext>
+                      </a:extLst>
+                    </a:blip>
+                    <a:srcRect/>
+                    <a:stretch>
+                      <a:fillRect/>
+                    </a:stretch>
+                  </pic:blipFill>
+                  <pic:spPr bwMode="auto">
+                    <a:xfrm>
+                      <a:off x="0" y="0"/>
+                      <a:ext cx="4652919" cy="4057345"/>
+                    </a:xfrm>
+                    <a:prstGeom prst="rect">
+                      <a:avLst/>
+                    </a:prstGeom>
+                    <a:noFill/>
+                    <a:ln>
+                      <a:noFill/>
+                    </a:ln>
+                  </pic:spPr>
+                </pic:pic>
+              </a:graphicData>
+            </a:graphic>
+          </wp:inline>
+        </w:drawing>
+      </w:r>
       <w:r>
         <w:rPr>
           <w:b/>
         </w:rPr>
         <w:tab/>
       </w:r>
+      <w:bookmarkStart w:id="0" w:name="_GoBack"/>
+      <w:bookmarkEnd w:id="0"/>
     </w:p>
     <w:p>
       <w:pPr>
@@ -1275,6 +1274,7 @@
         <w:rPr>
           <w:i/>
         </w:rPr>
+        <w:lastRenderedPageBreak/>
         <w:t>4.1</w:t>
       </w:r>
       <w:r>
@@ -1550,8 +1550,8 @@
       <w:pPr>
         <w:jc w:val="right"/>
       </w:pPr>
-      <w:bookmarkStart w:id="0" w:name="h.gjdgxs" w:colFirst="0" w:colLast="0"/>
-      <w:bookmarkEnd w:id="0"/>
+      <w:bookmarkStart w:id="1" w:name="h.gjdgxs" w:colFirst="0" w:colLast="0"/>
+      <w:bookmarkEnd w:id="1"/>
       <w:r>
         <w:rPr>
           <w:rFonts w:ascii="Arial" w:eastAsia="Arial" w:hAnsi="Arial" w:cs="Arial"/>
@@ -1577,8 +1577,8 @@
         <w:ind w:left="720" w:hanging="718"/>
         <w:jc w:val="both"/>
       </w:pPr>
-      <w:bookmarkStart w:id="1" w:name="h.30j0zll" w:colFirst="0" w:colLast="0"/>
-      <w:bookmarkEnd w:id="1"/>
+      <w:bookmarkStart w:id="2" w:name="h.30j0zll" w:colFirst="0" w:colLast="0"/>
+      <w:bookmarkEnd w:id="2"/>
       <w:r>
         <w:rPr>
           <w:rFonts w:ascii="Arial" w:eastAsia="Arial" w:hAnsi="Arial" w:cs="Arial"/>
@@ -1642,8 +1642,6 @@
           <w:color w:val="auto"/>
         </w:rPr>
       </w:pPr>
-      <w:bookmarkStart w:id="2" w:name="_GoBack"/>
-      <w:bookmarkEnd w:id="2"/>
     </w:p>
     <w:p>
       <w:pPr>
@@ -1744,13 +1742,8 @@
         </w:numPr>
       </w:pPr>
       <w:r>
-        <w:t xml:space="preserve">Documento de </w:t>
-      </w:r>
-      <w:proofErr w:type="spellStart"/>
-      <w:r>
-        <w:t>Analisis</w:t>
-      </w:r>
-      <w:proofErr w:type="spellEnd"/>
+        <w:t>Documento de Analisis</w:t>
+      </w:r>
       <w:r>
         <w:br w:type="page"/>
       </w:r>
@@ -2163,7 +2156,7 @@
 </file>
 
 <file path=word/endnotes.xml><?xml version="1.0" encoding="utf-8"?>
-<w:endnotes xmlns:wpc="http://schemas.microsoft.com/office/word/2010/wordprocessingCanvas" xmlns:mc="http://schemas.openxmlformats.org/markup-compatibility/2006" xmlns:o="urn:schemas-microsoft-com:office:office" xmlns:r="http://schemas.openxmlformats.org/officeDocument/2006/relationships" xmlns:m="http://schemas.openxmlformats.org/officeDocument/2006/math" xmlns:v="urn:schemas-microsoft-com:vml" xmlns:wp14="http://schemas.microsoft.com/office/word/2010/wordprocessingDrawing" xmlns:wp="http://schemas.openxmlformats.org/drawingml/2006/wordprocessingDrawing" xmlns:w10="urn:schemas-microsoft-com:office:word" xmlns:w="http://schemas.openxmlformats.org/wordprocessingml/2006/main" xmlns:w14="http://schemas.microsoft.com/office/word/2010/wordml" xmlns:wpg="http://schemas.microsoft.com/office/word/2010/wordprocessingGroup" xmlns:wpi="http://schemas.microsoft.com/office/word/2010/wordprocessingInk" xmlns:wne="http://schemas.microsoft.com/office/word/2006/wordml" xmlns:wps="http://schemas.microsoft.com/office/word/2010/wordprocessingShape" mc:Ignorable="w14 wp14">
+<w:endnotes xmlns:wpc="http://schemas.microsoft.com/office/word/2010/wordprocessingCanvas" xmlns:mc="http://schemas.openxmlformats.org/markup-compatibility/2006" xmlns:o="urn:schemas-microsoft-com:office:office" xmlns:r="http://schemas.openxmlformats.org/officeDocument/2006/relationships" xmlns:m="http://schemas.openxmlformats.org/officeDocument/2006/math" xmlns:v="urn:schemas-microsoft-com:vml" xmlns:wp14="http://schemas.microsoft.com/office/word/2010/wordprocessingDrawing" xmlns:wp="http://schemas.openxmlformats.org/drawingml/2006/wordprocessingDrawing" xmlns:w10="urn:schemas-microsoft-com:office:word" xmlns:w="http://schemas.openxmlformats.org/wordprocessingml/2006/main" xmlns:w14="http://schemas.microsoft.com/office/word/2010/wordml" xmlns:w15="http://schemas.microsoft.com/office/word/2012/wordml" xmlns:wpg="http://schemas.microsoft.com/office/word/2010/wordprocessingGroup" xmlns:wpi="http://schemas.microsoft.com/office/word/2010/wordprocessingInk" xmlns:wne="http://schemas.microsoft.com/office/word/2006/wordml" xmlns:wps="http://schemas.microsoft.com/office/word/2010/wordprocessingShape" mc:Ignorable="w14 w15 wp14">
   <w:endnote w:type="separator" w:id="-1">
     <w:p>
       <w:r>
@@ -2182,7 +2175,7 @@
 </file>
 
 <file path=word/footer1.xml><?xml version="1.0" encoding="utf-8"?>
-<w:ftr xmlns:wpc="http://schemas.microsoft.com/office/word/2010/wordprocessingCanvas" xmlns:mc="http://schemas.openxmlformats.org/markup-compatibility/2006" xmlns:o="urn:schemas-microsoft-com:office:office" xmlns:r="http://schemas.openxmlformats.org/officeDocument/2006/relationships" xmlns:m="http://schemas.openxmlformats.org/officeDocument/2006/math" xmlns:v="urn:schemas-microsoft-com:vml" xmlns:wp14="http://schemas.microsoft.com/office/word/2010/wordprocessingDrawing" xmlns:wp="http://schemas.openxmlformats.org/drawingml/2006/wordprocessingDrawing" xmlns:w10="urn:schemas-microsoft-com:office:word" xmlns:w="http://schemas.openxmlformats.org/wordprocessingml/2006/main" xmlns:w14="http://schemas.microsoft.com/office/word/2010/wordml" xmlns:wpg="http://schemas.microsoft.com/office/word/2010/wordprocessingGroup" xmlns:wpi="http://schemas.microsoft.com/office/word/2010/wordprocessingInk" xmlns:wne="http://schemas.microsoft.com/office/word/2006/wordml" xmlns:wps="http://schemas.microsoft.com/office/word/2010/wordprocessingShape" mc:Ignorable="w14 wp14">
+<w:ftr xmlns:wpc="http://schemas.microsoft.com/office/word/2010/wordprocessingCanvas" xmlns:mc="http://schemas.openxmlformats.org/markup-compatibility/2006" xmlns:o="urn:schemas-microsoft-com:office:office" xmlns:r="http://schemas.openxmlformats.org/officeDocument/2006/relationships" xmlns:m="http://schemas.openxmlformats.org/officeDocument/2006/math" xmlns:v="urn:schemas-microsoft-com:vml" xmlns:wp14="http://schemas.microsoft.com/office/word/2010/wordprocessingDrawing" xmlns:wp="http://schemas.openxmlformats.org/drawingml/2006/wordprocessingDrawing" xmlns:w10="urn:schemas-microsoft-com:office:word" xmlns:w="http://schemas.openxmlformats.org/wordprocessingml/2006/main" xmlns:w14="http://schemas.microsoft.com/office/word/2010/wordml" xmlns:w15="http://schemas.microsoft.com/office/word/2012/wordml" xmlns:wpg="http://schemas.microsoft.com/office/word/2010/wordprocessingGroup" xmlns:wpi="http://schemas.microsoft.com/office/word/2010/wordprocessingInk" xmlns:wne="http://schemas.microsoft.com/office/word/2006/wordml" xmlns:wps="http://schemas.microsoft.com/office/word/2010/wordprocessingShape" mc:Ignorable="w14 w15 wp14">
   <w:p>
     <w:pPr>
       <w:spacing w:after="200" w:line="276" w:lineRule="auto"/>
@@ -2202,12 +2195,6 @@
         <w:insideV w:val="single" w:sz="6" w:space="0" w:color="000000"/>
       </w:tblBorders>
       <w:tblLayout w:type="fixed"/>
-      <w:tblCellMar>
-        <w:top w:w="0" w:type="dxa"/>
-        <w:left w:w="0" w:type="dxa"/>
-        <w:bottom w:w="0" w:type="dxa"/>
-        <w:right w:w="0" w:type="dxa"/>
-      </w:tblCellMar>
       <w:tblLook w:val="0600" w:firstRow="0" w:lastRow="0" w:firstColumn="0" w:lastColumn="0" w:noHBand="1" w:noVBand="1"/>
     </w:tblPr>
     <w:tblGrid>
@@ -2216,14 +2203,6 @@
       <w:gridCol w:w="3162"/>
     </w:tblGrid>
     <w:tr>
-      <w:tblPrEx>
-        <w:tblCellMar>
-          <w:top w:w="0" w:type="dxa"/>
-          <w:left w:w="0" w:type="dxa"/>
-          <w:bottom w:w="0" w:type="dxa"/>
-          <w:right w:w="0" w:type="dxa"/>
-        </w:tblCellMar>
-      </w:tblPrEx>
       <w:tc>
         <w:tcPr>
           <w:tcW w:w="3162" w:type="dxa"/>
@@ -2310,7 +2289,7 @@
             <w:rPr>
               <w:noProof/>
             </w:rPr>
-            <w:t>5</w:t>
+            <w:t>6</w:t>
           </w:r>
           <w:r>
             <w:fldChar w:fldCharType="end"/>
@@ -2331,7 +2310,7 @@
 </file>
 
 <file path=word/footnotes.xml><?xml version="1.0" encoding="utf-8"?>
-<w:footnotes xmlns:wpc="http://schemas.microsoft.com/office/word/2010/wordprocessingCanvas" xmlns:mc="http://schemas.openxmlformats.org/markup-compatibility/2006" xmlns:o="urn:schemas-microsoft-com:office:office" xmlns:r="http://schemas.openxmlformats.org/officeDocument/2006/relationships" xmlns:m="http://schemas.openxmlformats.org/officeDocument/2006/math" xmlns:v="urn:schemas-microsoft-com:vml" xmlns:wp14="http://schemas.microsoft.com/office/word/2010/wordprocessingDrawing" xmlns:wp="http://schemas.openxmlformats.org/drawingml/2006/wordprocessingDrawing" xmlns:w10="urn:schemas-microsoft-com:office:word" xmlns:w="http://schemas.openxmlformats.org/wordprocessingml/2006/main" xmlns:w14="http://schemas.microsoft.com/office/word/2010/wordml" xmlns:wpg="http://schemas.microsoft.com/office/word/2010/wordprocessingGroup" xmlns:wpi="http://schemas.microsoft.com/office/word/2010/wordprocessingInk" xmlns:wne="http://schemas.microsoft.com/office/word/2006/wordml" xmlns:wps="http://schemas.microsoft.com/office/word/2010/wordprocessingShape" mc:Ignorable="w14 wp14">
+<w:footnotes xmlns:wpc="http://schemas.microsoft.com/office/word/2010/wordprocessingCanvas" xmlns:mc="http://schemas.openxmlformats.org/markup-compatibility/2006" xmlns:o="urn:schemas-microsoft-com:office:office" xmlns:r="http://schemas.openxmlformats.org/officeDocument/2006/relationships" xmlns:m="http://schemas.openxmlformats.org/officeDocument/2006/math" xmlns:v="urn:schemas-microsoft-com:vml" xmlns:wp14="http://schemas.microsoft.com/office/word/2010/wordprocessingDrawing" xmlns:wp="http://schemas.openxmlformats.org/drawingml/2006/wordprocessingDrawing" xmlns:w10="urn:schemas-microsoft-com:office:word" xmlns:w="http://schemas.openxmlformats.org/wordprocessingml/2006/main" xmlns:w14="http://schemas.microsoft.com/office/word/2010/wordml" xmlns:w15="http://schemas.microsoft.com/office/word/2012/wordml" xmlns:wpg="http://schemas.microsoft.com/office/word/2010/wordprocessingGroup" xmlns:wpi="http://schemas.microsoft.com/office/word/2010/wordprocessingInk" xmlns:wne="http://schemas.microsoft.com/office/word/2006/wordml" xmlns:wps="http://schemas.microsoft.com/office/word/2010/wordprocessingShape" mc:Ignorable="w14 w15 wp14">
   <w:footnote w:type="separator" w:id="-1">
     <w:p>
       <w:r>
@@ -2350,7 +2329,7 @@
 </file>
 
 <file path=word/header1.xml><?xml version="1.0" encoding="utf-8"?>
-<w:hdr xmlns:wpc="http://schemas.microsoft.com/office/word/2010/wordprocessingCanvas" xmlns:mc="http://schemas.openxmlformats.org/markup-compatibility/2006" xmlns:o="urn:schemas-microsoft-com:office:office" xmlns:r="http://schemas.openxmlformats.org/officeDocument/2006/relationships" xmlns:m="http://schemas.openxmlformats.org/officeDocument/2006/math" xmlns:v="urn:schemas-microsoft-com:vml" xmlns:wp14="http://schemas.microsoft.com/office/word/2010/wordprocessingDrawing" xmlns:wp="http://schemas.openxmlformats.org/drawingml/2006/wordprocessingDrawing" xmlns:w10="urn:schemas-microsoft-com:office:word" xmlns:w="http://schemas.openxmlformats.org/wordprocessingml/2006/main" xmlns:w14="http://schemas.microsoft.com/office/word/2010/wordml" xmlns:wpg="http://schemas.microsoft.com/office/word/2010/wordprocessingGroup" xmlns:wpi="http://schemas.microsoft.com/office/word/2010/wordprocessingInk" xmlns:wne="http://schemas.microsoft.com/office/word/2006/wordml" xmlns:wps="http://schemas.microsoft.com/office/word/2010/wordprocessingShape" mc:Ignorable="w14 wp14">
+<w:hdr xmlns:wpc="http://schemas.microsoft.com/office/word/2010/wordprocessingCanvas" xmlns:mc="http://schemas.openxmlformats.org/markup-compatibility/2006" xmlns:o="urn:schemas-microsoft-com:office:office" xmlns:r="http://schemas.openxmlformats.org/officeDocument/2006/relationships" xmlns:m="http://schemas.openxmlformats.org/officeDocument/2006/math" xmlns:v="urn:schemas-microsoft-com:vml" xmlns:wp14="http://schemas.microsoft.com/office/word/2010/wordprocessingDrawing" xmlns:wp="http://schemas.openxmlformats.org/drawingml/2006/wordprocessingDrawing" xmlns:w10="urn:schemas-microsoft-com:office:word" xmlns:w="http://schemas.openxmlformats.org/wordprocessingml/2006/main" xmlns:w14="http://schemas.microsoft.com/office/word/2010/wordml" xmlns:w15="http://schemas.microsoft.com/office/word/2012/wordml" xmlns:wpg="http://schemas.microsoft.com/office/word/2010/wordprocessingGroup" xmlns:wpi="http://schemas.microsoft.com/office/word/2010/wordprocessingInk" xmlns:wne="http://schemas.microsoft.com/office/word/2006/wordml" xmlns:wps="http://schemas.microsoft.com/office/word/2010/wordprocessingShape" mc:Ignorable="w14 w15 wp14">
   <w:tbl>
     <w:tblPr>
       <w:tblStyle w:val="Tablaconcuadrcula"/>
@@ -2395,7 +2374,6 @@
           <w:r>
             <w:rPr>
               <w:noProof/>
-              <w:lang w:val="es-PE" w:eastAsia="es-PE"/>
             </w:rPr>
             <w:drawing>
               <wp:anchor distT="0" distB="0" distL="114300" distR="114300" simplePos="0" relativeHeight="251659264" behindDoc="0" locked="0" layoutInCell="1" allowOverlap="1" wp14:anchorId="7C6557B6" wp14:editId="56E2ED88">
@@ -2717,7 +2695,7 @@
 </file>
 
 <file path=word/numbering.xml><?xml version="1.0" encoding="utf-8"?>
-<w:numbering xmlns:wpc="http://schemas.microsoft.com/office/word/2010/wordprocessingCanvas" xmlns:mc="http://schemas.openxmlformats.org/markup-compatibility/2006" xmlns:o="urn:schemas-microsoft-com:office:office" xmlns:r="http://schemas.openxmlformats.org/officeDocument/2006/relationships" xmlns:m="http://schemas.openxmlformats.org/officeDocument/2006/math" xmlns:v="urn:schemas-microsoft-com:vml" xmlns:wp14="http://schemas.microsoft.com/office/word/2010/wordprocessingDrawing" xmlns:wp="http://schemas.openxmlformats.org/drawingml/2006/wordprocessingDrawing" xmlns:w10="urn:schemas-microsoft-com:office:word" xmlns:w="http://schemas.openxmlformats.org/wordprocessingml/2006/main" xmlns:w14="http://schemas.microsoft.com/office/word/2010/wordml" xmlns:wpg="http://schemas.microsoft.com/office/word/2010/wordprocessingGroup" xmlns:wpi="http://schemas.microsoft.com/office/word/2010/wordprocessingInk" xmlns:wne="http://schemas.microsoft.com/office/word/2006/wordml" xmlns:wps="http://schemas.microsoft.com/office/word/2010/wordprocessingShape" mc:Ignorable="w14 wp14">
+<w:numbering xmlns:wpc="http://schemas.microsoft.com/office/word/2010/wordprocessingCanvas" xmlns:mc="http://schemas.openxmlformats.org/markup-compatibility/2006" xmlns:o="urn:schemas-microsoft-com:office:office" xmlns:r="http://schemas.openxmlformats.org/officeDocument/2006/relationships" xmlns:m="http://schemas.openxmlformats.org/officeDocument/2006/math" xmlns:v="urn:schemas-microsoft-com:vml" xmlns:wp14="http://schemas.microsoft.com/office/word/2010/wordprocessingDrawing" xmlns:wp="http://schemas.openxmlformats.org/drawingml/2006/wordprocessingDrawing" xmlns:w10="urn:schemas-microsoft-com:office:word" xmlns:w="http://schemas.openxmlformats.org/wordprocessingml/2006/main" xmlns:w14="http://schemas.microsoft.com/office/word/2010/wordml" xmlns:w15="http://schemas.microsoft.com/office/word/2012/wordml" xmlns:wpg="http://schemas.microsoft.com/office/word/2010/wordprocessingGroup" xmlns:wpi="http://schemas.microsoft.com/office/word/2010/wordprocessingInk" xmlns:wne="http://schemas.microsoft.com/office/word/2006/wordml" xmlns:wps="http://schemas.microsoft.com/office/word/2010/wordprocessingShape" mc:Ignorable="w14 w15 wp14">
   <w:abstractNum w:abstractNumId="0">
     <w:nsid w:val="3ED23DB0"/>
     <w:multiLevelType w:val="multilevel"/>
@@ -3337,7 +3315,7 @@
 </file>
 
 <file path=word/styles.xml><?xml version="1.0" encoding="utf-8"?>
-<w:styles xmlns:mc="http://schemas.openxmlformats.org/markup-compatibility/2006" xmlns:r="http://schemas.openxmlformats.org/officeDocument/2006/relationships" xmlns:w="http://schemas.openxmlformats.org/wordprocessingml/2006/main" xmlns:w14="http://schemas.microsoft.com/office/word/2010/wordml" mc:Ignorable="w14">
+<w:styles xmlns:mc="http://schemas.openxmlformats.org/markup-compatibility/2006" xmlns:r="http://schemas.openxmlformats.org/officeDocument/2006/relationships" xmlns:w="http://schemas.openxmlformats.org/wordprocessingml/2006/main" xmlns:w14="http://schemas.microsoft.com/office/word/2010/wordml" xmlns:w15="http://schemas.microsoft.com/office/word/2012/wordml" mc:Ignorable="w14 w15">
   <w:docDefaults>
     <w:rPrDefault>
       <w:rPr>
@@ -3352,145 +3330,378 @@
       </w:pPr>
     </w:pPrDefault>
   </w:docDefaults>
-  <w:latentStyles w:defLockedState="0" w:defUIPriority="99" w:defSemiHidden="1" w:defUnhideWhenUsed="1" w:defQFormat="0" w:count="267">
-    <w:lsdException w:name="Normal" w:semiHidden="0" w:uiPriority="0" w:unhideWhenUsed="0" w:qFormat="1"/>
-    <w:lsdException w:name="heading 1" w:semiHidden="0" w:uiPriority="9" w:unhideWhenUsed="0" w:qFormat="1"/>
-    <w:lsdException w:name="heading 2" w:uiPriority="9" w:qFormat="1"/>
-    <w:lsdException w:name="heading 3" w:uiPriority="9" w:qFormat="1"/>
-    <w:lsdException w:name="heading 4" w:uiPriority="9" w:qFormat="1"/>
-    <w:lsdException w:name="heading 5" w:uiPriority="9" w:qFormat="1"/>
-    <w:lsdException w:name="heading 6" w:uiPriority="9" w:qFormat="1"/>
-    <w:lsdException w:name="heading 7" w:uiPriority="9" w:qFormat="1"/>
-    <w:lsdException w:name="heading 8" w:uiPriority="9" w:qFormat="1"/>
-    <w:lsdException w:name="heading 9" w:uiPriority="9" w:qFormat="1"/>
-    <w:lsdException w:name="toc 1" w:uiPriority="39"/>
-    <w:lsdException w:name="toc 2" w:uiPriority="39"/>
-    <w:lsdException w:name="toc 3" w:uiPriority="39"/>
-    <w:lsdException w:name="toc 4" w:uiPriority="39"/>
-    <w:lsdException w:name="toc 5" w:uiPriority="39"/>
-    <w:lsdException w:name="toc 6" w:uiPriority="39"/>
-    <w:lsdException w:name="toc 7" w:uiPriority="39"/>
-    <w:lsdException w:name="toc 8" w:uiPriority="39"/>
-    <w:lsdException w:name="toc 9" w:uiPriority="39"/>
-    <w:lsdException w:name="header" w:uiPriority="0"/>
-    <w:lsdException w:name="caption" w:uiPriority="35" w:qFormat="1"/>
-    <w:lsdException w:name="Title" w:semiHidden="0" w:uiPriority="10" w:unhideWhenUsed="0" w:qFormat="1"/>
-    <w:lsdException w:name="Default Paragraph Font" w:uiPriority="1"/>
-    <w:lsdException w:name="Subtitle" w:semiHidden="0" w:uiPriority="11" w:unhideWhenUsed="0" w:qFormat="1"/>
-    <w:lsdException w:name="Strong" w:semiHidden="0" w:uiPriority="22" w:unhideWhenUsed="0" w:qFormat="1"/>
-    <w:lsdException w:name="Emphasis" w:semiHidden="0" w:uiPriority="20" w:unhideWhenUsed="0" w:qFormat="1"/>
-    <w:lsdException w:name="Table Grid" w:semiHidden="0" w:uiPriority="0" w:unhideWhenUsed="0"/>
-    <w:lsdException w:name="Placeholder Text" w:unhideWhenUsed="0"/>
-    <w:lsdException w:name="No Spacing" w:semiHidden="0" w:uiPriority="1" w:unhideWhenUsed="0" w:qFormat="1"/>
-    <w:lsdException w:name="Light Shading" w:semiHidden="0" w:uiPriority="60" w:unhideWhenUsed="0"/>
-    <w:lsdException w:name="Light List" w:semiHidden="0" w:uiPriority="61" w:unhideWhenUsed="0"/>
-    <w:lsdException w:name="Light Grid" w:semiHidden="0" w:uiPriority="62" w:unhideWhenUsed="0"/>
-    <w:lsdException w:name="Medium Shading 1" w:semiHidden="0" w:uiPriority="63" w:unhideWhenUsed="0"/>
-    <w:lsdException w:name="Medium Shading 2" w:semiHidden="0" w:uiPriority="64" w:unhideWhenUsed="0"/>
-    <w:lsdException w:name="Medium List 1" w:semiHidden="0" w:uiPriority="65" w:unhideWhenUsed="0"/>
-    <w:lsdException w:name="Medium List 2" w:semiHidden="0" w:uiPriority="66" w:unhideWhenUsed="0"/>
-    <w:lsdException w:name="Medium Grid 1" w:semiHidden="0" w:uiPriority="67" w:unhideWhenUsed="0"/>
-    <w:lsdException w:name="Medium Grid 2" w:semiHidden="0" w:uiPriority="68" w:unhideWhenUsed="0"/>
-    <w:lsdException w:name="Medium Grid 3" w:semiHidden="0" w:uiPriority="69" w:unhideWhenUsed="0"/>
-    <w:lsdException w:name="Dark List" w:semiHidden="0" w:uiPriority="70" w:unhideWhenUsed="0"/>
-    <w:lsdException w:name="Colorful Shading" w:semiHidden="0" w:uiPriority="71" w:unhideWhenUsed="0"/>
-    <w:lsdException w:name="Colorful List" w:semiHidden="0" w:uiPriority="72" w:unhideWhenUsed="0"/>
-    <w:lsdException w:name="Colorful Grid" w:semiHidden="0" w:uiPriority="73" w:unhideWhenUsed="0"/>
-    <w:lsdException w:name="Light Shading Accent 1" w:semiHidden="0" w:uiPriority="60" w:unhideWhenUsed="0"/>
-    <w:lsdException w:name="Light List Accent 1" w:semiHidden="0" w:uiPriority="61" w:unhideWhenUsed="0"/>
-    <w:lsdException w:name="Light Grid Accent 1" w:semiHidden="0" w:uiPriority="62" w:unhideWhenUsed="0"/>
-    <w:lsdException w:name="Medium Shading 1 Accent 1" w:semiHidden="0" w:uiPriority="63" w:unhideWhenUsed="0"/>
-    <w:lsdException w:name="Medium Shading 2 Accent 1" w:semiHidden="0" w:uiPriority="64" w:unhideWhenUsed="0"/>
-    <w:lsdException w:name="Medium List 1 Accent 1" w:semiHidden="0" w:uiPriority="65" w:unhideWhenUsed="0"/>
-    <w:lsdException w:name="Revision" w:unhideWhenUsed="0"/>
-    <w:lsdException w:name="List Paragraph" w:semiHidden="0" w:uiPriority="34" w:unhideWhenUsed="0" w:qFormat="1"/>
-    <w:lsdException w:name="Quote" w:semiHidden="0" w:uiPriority="29" w:unhideWhenUsed="0" w:qFormat="1"/>
-    <w:lsdException w:name="Intense Quote" w:semiHidden="0" w:uiPriority="30" w:unhideWhenUsed="0" w:qFormat="1"/>
-    <w:lsdException w:name="Medium List 2 Accent 1" w:semiHidden="0" w:uiPriority="66" w:unhideWhenUsed="0"/>
-    <w:lsdException w:name="Medium Grid 1 Accent 1" w:semiHidden="0" w:uiPriority="67" w:unhideWhenUsed="0"/>
-    <w:lsdException w:name="Medium Grid 2 Accent 1" w:semiHidden="0" w:uiPriority="68" w:unhideWhenUsed="0"/>
-    <w:lsdException w:name="Medium Grid 3 Accent 1" w:semiHidden="0" w:uiPriority="69" w:unhideWhenUsed="0"/>
-    <w:lsdException w:name="Dark List Accent 1" w:semiHidden="0" w:uiPriority="70" w:unhideWhenUsed="0"/>
-    <w:lsdException w:name="Colorful Shading Accent 1" w:semiHidden="0" w:uiPriority="71" w:unhideWhenUsed="0"/>
-    <w:lsdException w:name="Colorful List Accent 1" w:semiHidden="0" w:uiPriority="72" w:unhideWhenUsed="0"/>
-    <w:lsdException w:name="Colorful Grid Accent 1" w:semiHidden="0" w:uiPriority="73" w:unhideWhenUsed="0"/>
-    <w:lsdException w:name="Light Shading Accent 2" w:semiHidden="0" w:uiPriority="60" w:unhideWhenUsed="0"/>
-    <w:lsdException w:name="Light List Accent 2" w:semiHidden="0" w:uiPriority="61" w:unhideWhenUsed="0"/>
-    <w:lsdException w:name="Light Grid Accent 2" w:semiHidden="0" w:uiPriority="62" w:unhideWhenUsed="0"/>
-    <w:lsdException w:name="Medium Shading 1 Accent 2" w:semiHidden="0" w:uiPriority="63" w:unhideWhenUsed="0"/>
-    <w:lsdException w:name="Medium Shading 2 Accent 2" w:semiHidden="0" w:uiPriority="64" w:unhideWhenUsed="0"/>
-    <w:lsdException w:name="Medium List 1 Accent 2" w:semiHidden="0" w:uiPriority="65" w:unhideWhenUsed="0"/>
-    <w:lsdException w:name="Medium List 2 Accent 2" w:semiHidden="0" w:uiPriority="66" w:unhideWhenUsed="0"/>
-    <w:lsdException w:name="Medium Grid 1 Accent 2" w:semiHidden="0" w:uiPriority="67" w:unhideWhenUsed="0"/>
-    <w:lsdException w:name="Medium Grid 2 Accent 2" w:semiHidden="0" w:uiPriority="68" w:unhideWhenUsed="0"/>
-    <w:lsdException w:name="Medium Grid 3 Accent 2" w:semiHidden="0" w:uiPriority="69" w:unhideWhenUsed="0"/>
-    <w:lsdException w:name="Dark List Accent 2" w:semiHidden="0" w:uiPriority="70" w:unhideWhenUsed="0"/>
-    <w:lsdException w:name="Colorful Shading Accent 2" w:semiHidden="0" w:uiPriority="71" w:unhideWhenUsed="0"/>
-    <w:lsdException w:name="Colorful List Accent 2" w:semiHidden="0" w:uiPriority="72" w:unhideWhenUsed="0"/>
-    <w:lsdException w:name="Colorful Grid Accent 2" w:semiHidden="0" w:uiPriority="73" w:unhideWhenUsed="0"/>
-    <w:lsdException w:name="Light Shading Accent 3" w:semiHidden="0" w:uiPriority="60" w:unhideWhenUsed="0"/>
-    <w:lsdException w:name="Light List Accent 3" w:semiHidden="0" w:uiPriority="61" w:unhideWhenUsed="0"/>
-    <w:lsdException w:name="Light Grid Accent 3" w:semiHidden="0" w:uiPriority="62" w:unhideWhenUsed="0"/>
-    <w:lsdException w:name="Medium Shading 1 Accent 3" w:semiHidden="0" w:uiPriority="63" w:unhideWhenUsed="0"/>
-    <w:lsdException w:name="Medium Shading 2 Accent 3" w:semiHidden="0" w:uiPriority="64" w:unhideWhenUsed="0"/>
-    <w:lsdException w:name="Medium List 1 Accent 3" w:semiHidden="0" w:uiPriority="65" w:unhideWhenUsed="0"/>
-    <w:lsdException w:name="Medium List 2 Accent 3" w:semiHidden="0" w:uiPriority="66" w:unhideWhenUsed="0"/>
-    <w:lsdException w:name="Medium Grid 1 Accent 3" w:semiHidden="0" w:uiPriority="67" w:unhideWhenUsed="0"/>
-    <w:lsdException w:name="Medium Grid 2 Accent 3" w:semiHidden="0" w:uiPriority="68" w:unhideWhenUsed="0"/>
-    <w:lsdException w:name="Medium Grid 3 Accent 3" w:semiHidden="0" w:uiPriority="69" w:unhideWhenUsed="0"/>
-    <w:lsdException w:name="Dark List Accent 3" w:semiHidden="0" w:uiPriority="70" w:unhideWhenUsed="0"/>
-    <w:lsdException w:name="Colorful Shading Accent 3" w:semiHidden="0" w:uiPriority="71" w:unhideWhenUsed="0"/>
-    <w:lsdException w:name="Colorful List Accent 3" w:semiHidden="0" w:uiPriority="72" w:unhideWhenUsed="0"/>
-    <w:lsdException w:name="Colorful Grid Accent 3" w:semiHidden="0" w:uiPriority="73" w:unhideWhenUsed="0"/>
-    <w:lsdException w:name="Light Shading Accent 4" w:semiHidden="0" w:uiPriority="60" w:unhideWhenUsed="0"/>
-    <w:lsdException w:name="Light List Accent 4" w:semiHidden="0" w:uiPriority="61" w:unhideWhenUsed="0"/>
-    <w:lsdException w:name="Light Grid Accent 4" w:semiHidden="0" w:uiPriority="62" w:unhideWhenUsed="0"/>
-    <w:lsdException w:name="Medium Shading 1 Accent 4" w:semiHidden="0" w:uiPriority="63" w:unhideWhenUsed="0"/>
-    <w:lsdException w:name="Medium Shading 2 Accent 4" w:semiHidden="0" w:uiPriority="64" w:unhideWhenUsed="0"/>
-    <w:lsdException w:name="Medium List 1 Accent 4" w:semiHidden="0" w:uiPriority="65" w:unhideWhenUsed="0"/>
-    <w:lsdException w:name="Medium List 2 Accent 4" w:semiHidden="0" w:uiPriority="66" w:unhideWhenUsed="0"/>
-    <w:lsdException w:name="Medium Grid 1 Accent 4" w:semiHidden="0" w:uiPriority="67" w:unhideWhenUsed="0"/>
-    <w:lsdException w:name="Medium Grid 2 Accent 4" w:semiHidden="0" w:uiPriority="68" w:unhideWhenUsed="0"/>
-    <w:lsdException w:name="Medium Grid 3 Accent 4" w:semiHidden="0" w:uiPriority="69" w:unhideWhenUsed="0"/>
-    <w:lsdException w:name="Dark List Accent 4" w:semiHidden="0" w:uiPriority="70" w:unhideWhenUsed="0"/>
-    <w:lsdException w:name="Colorful Shading Accent 4" w:semiHidden="0" w:uiPriority="71" w:unhideWhenUsed="0"/>
-    <w:lsdException w:name="Colorful List Accent 4" w:semiHidden="0" w:uiPriority="72" w:unhideWhenUsed="0"/>
-    <w:lsdException w:name="Colorful Grid Accent 4" w:semiHidden="0" w:uiPriority="73" w:unhideWhenUsed="0"/>
-    <w:lsdException w:name="Light Shading Accent 5" w:semiHidden="0" w:uiPriority="60" w:unhideWhenUsed="0"/>
-    <w:lsdException w:name="Light List Accent 5" w:semiHidden="0" w:uiPriority="61" w:unhideWhenUsed="0"/>
-    <w:lsdException w:name="Light Grid Accent 5" w:semiHidden="0" w:uiPriority="62" w:unhideWhenUsed="0"/>
-    <w:lsdException w:name="Medium Shading 1 Accent 5" w:semiHidden="0" w:uiPriority="63" w:unhideWhenUsed="0"/>
-    <w:lsdException w:name="Medium Shading 2 Accent 5" w:semiHidden="0" w:uiPriority="64" w:unhideWhenUsed="0"/>
-    <w:lsdException w:name="Medium List 1 Accent 5" w:semiHidden="0" w:uiPriority="65" w:unhideWhenUsed="0"/>
-    <w:lsdException w:name="Medium List 2 Accent 5" w:semiHidden="0" w:uiPriority="66" w:unhideWhenUsed="0"/>
-    <w:lsdException w:name="Medium Grid 1 Accent 5" w:semiHidden="0" w:uiPriority="67" w:unhideWhenUsed="0"/>
-    <w:lsdException w:name="Medium Grid 2 Accent 5" w:semiHidden="0" w:uiPriority="68" w:unhideWhenUsed="0"/>
-    <w:lsdException w:name="Medium Grid 3 Accent 5" w:semiHidden="0" w:uiPriority="69" w:unhideWhenUsed="0"/>
-    <w:lsdException w:name="Dark List Accent 5" w:semiHidden="0" w:uiPriority="70" w:unhideWhenUsed="0"/>
-    <w:lsdException w:name="Colorful Shading Accent 5" w:semiHidden="0" w:uiPriority="71" w:unhideWhenUsed="0"/>
-    <w:lsdException w:name="Colorful List Accent 5" w:semiHidden="0" w:uiPriority="72" w:unhideWhenUsed="0"/>
-    <w:lsdException w:name="Colorful Grid Accent 5" w:semiHidden="0" w:uiPriority="73" w:unhideWhenUsed="0"/>
-    <w:lsdException w:name="Light Shading Accent 6" w:semiHidden="0" w:uiPriority="60" w:unhideWhenUsed="0"/>
-    <w:lsdException w:name="Light List Accent 6" w:semiHidden="0" w:uiPriority="61" w:unhideWhenUsed="0"/>
-    <w:lsdException w:name="Light Grid Accent 6" w:semiHidden="0" w:uiPriority="62" w:unhideWhenUsed="0"/>
-    <w:lsdException w:name="Medium Shading 1 Accent 6" w:semiHidden="0" w:uiPriority="63" w:unhideWhenUsed="0"/>
-    <w:lsdException w:name="Medium Shading 2 Accent 6" w:semiHidden="0" w:uiPriority="64" w:unhideWhenUsed="0"/>
-    <w:lsdException w:name="Medium List 1 Accent 6" w:semiHidden="0" w:uiPriority="65" w:unhideWhenUsed="0"/>
-    <w:lsdException w:name="Medium List 2 Accent 6" w:semiHidden="0" w:uiPriority="66" w:unhideWhenUsed="0"/>
-    <w:lsdException w:name="Medium Grid 1 Accent 6" w:semiHidden="0" w:uiPriority="67" w:unhideWhenUsed="0"/>
-    <w:lsdException w:name="Medium Grid 2 Accent 6" w:semiHidden="0" w:uiPriority="68" w:unhideWhenUsed="0"/>
-    <w:lsdException w:name="Medium Grid 3 Accent 6" w:semiHidden="0" w:uiPriority="69" w:unhideWhenUsed="0"/>
-    <w:lsdException w:name="Dark List Accent 6" w:semiHidden="0" w:uiPriority="70" w:unhideWhenUsed="0"/>
-    <w:lsdException w:name="Colorful Shading Accent 6" w:semiHidden="0" w:uiPriority="71" w:unhideWhenUsed="0"/>
-    <w:lsdException w:name="Colorful List Accent 6" w:semiHidden="0" w:uiPriority="72" w:unhideWhenUsed="0"/>
-    <w:lsdException w:name="Colorful Grid Accent 6" w:semiHidden="0" w:uiPriority="73" w:unhideWhenUsed="0"/>
-    <w:lsdException w:name="Subtle Emphasis" w:semiHidden="0" w:uiPriority="19" w:unhideWhenUsed="0" w:qFormat="1"/>
-    <w:lsdException w:name="Intense Emphasis" w:semiHidden="0" w:uiPriority="21" w:unhideWhenUsed="0" w:qFormat="1"/>
-    <w:lsdException w:name="Subtle Reference" w:semiHidden="0" w:uiPriority="31" w:unhideWhenUsed="0" w:qFormat="1"/>
-    <w:lsdException w:name="Intense Reference" w:semiHidden="0" w:uiPriority="32" w:unhideWhenUsed="0" w:qFormat="1"/>
-    <w:lsdException w:name="Book Title" w:semiHidden="0" w:uiPriority="33" w:unhideWhenUsed="0" w:qFormat="1"/>
-    <w:lsdException w:name="Bibliography" w:uiPriority="37"/>
-    <w:lsdException w:name="TOC Heading" w:uiPriority="39" w:qFormat="1"/>
+  <w:latentStyles w:defLockedState="0" w:defUIPriority="99" w:defSemiHidden="0" w:defUnhideWhenUsed="0" w:defQFormat="0" w:count="371">
+    <w:lsdException w:name="Normal" w:uiPriority="0" w:qFormat="1"/>
+    <w:lsdException w:name="heading 1" w:uiPriority="9" w:qFormat="1"/>
+    <w:lsdException w:name="heading 2" w:semiHidden="1" w:uiPriority="9" w:unhideWhenUsed="1" w:qFormat="1"/>
+    <w:lsdException w:name="heading 3" w:semiHidden="1" w:uiPriority="9" w:unhideWhenUsed="1" w:qFormat="1"/>
+    <w:lsdException w:name="heading 4" w:semiHidden="1" w:uiPriority="9" w:unhideWhenUsed="1" w:qFormat="1"/>
+    <w:lsdException w:name="heading 5" w:semiHidden="1" w:uiPriority="9" w:unhideWhenUsed="1" w:qFormat="1"/>
+    <w:lsdException w:name="heading 6" w:semiHidden="1" w:uiPriority="9" w:unhideWhenUsed="1" w:qFormat="1"/>
+    <w:lsdException w:name="heading 7" w:semiHidden="1" w:uiPriority="9" w:unhideWhenUsed="1" w:qFormat="1"/>
+    <w:lsdException w:name="heading 8" w:semiHidden="1" w:uiPriority="9" w:unhideWhenUsed="1" w:qFormat="1"/>
+    <w:lsdException w:name="heading 9" w:semiHidden="1" w:uiPriority="9" w:unhideWhenUsed="1" w:qFormat="1"/>
+    <w:lsdException w:name="index 1" w:semiHidden="1" w:unhideWhenUsed="1"/>
+    <w:lsdException w:name="index 2" w:semiHidden="1" w:unhideWhenUsed="1"/>
+    <w:lsdException w:name="index 3" w:semiHidden="1" w:unhideWhenUsed="1"/>
+    <w:lsdException w:name="index 4" w:semiHidden="1" w:unhideWhenUsed="1"/>
+    <w:lsdException w:name="index 5" w:semiHidden="1" w:unhideWhenUsed="1"/>
+    <w:lsdException w:name="index 6" w:semiHidden="1" w:unhideWhenUsed="1"/>
+    <w:lsdException w:name="index 7" w:semiHidden="1" w:unhideWhenUsed="1"/>
+    <w:lsdException w:name="index 8" w:semiHidden="1" w:unhideWhenUsed="1"/>
+    <w:lsdException w:name="index 9" w:semiHidden="1" w:unhideWhenUsed="1"/>
+    <w:lsdException w:name="toc 1" w:semiHidden="1" w:uiPriority="39" w:unhideWhenUsed="1"/>
+    <w:lsdException w:name="toc 2" w:semiHidden="1" w:uiPriority="39" w:unhideWhenUsed="1"/>
+    <w:lsdException w:name="toc 3" w:semiHidden="1" w:uiPriority="39" w:unhideWhenUsed="1"/>
+    <w:lsdException w:name="toc 4" w:semiHidden="1" w:uiPriority="39" w:unhideWhenUsed="1"/>
+    <w:lsdException w:name="toc 5" w:semiHidden="1" w:uiPriority="39" w:unhideWhenUsed="1"/>
+    <w:lsdException w:name="toc 6" w:semiHidden="1" w:uiPriority="39" w:unhideWhenUsed="1"/>
+    <w:lsdException w:name="toc 7" w:semiHidden="1" w:uiPriority="39" w:unhideWhenUsed="1"/>
+    <w:lsdException w:name="toc 8" w:semiHidden="1" w:uiPriority="39" w:unhideWhenUsed="1"/>
+    <w:lsdException w:name="toc 9" w:semiHidden="1" w:uiPriority="39" w:unhideWhenUsed="1"/>
+    <w:lsdException w:name="Normal Indent" w:semiHidden="1" w:unhideWhenUsed="1"/>
+    <w:lsdException w:name="footnote text" w:semiHidden="1" w:unhideWhenUsed="1"/>
+    <w:lsdException w:name="annotation text" w:semiHidden="1" w:unhideWhenUsed="1"/>
+    <w:lsdException w:name="header" w:semiHidden="1" w:uiPriority="0" w:unhideWhenUsed="1"/>
+    <w:lsdException w:name="footer" w:semiHidden="1" w:unhideWhenUsed="1"/>
+    <w:lsdException w:name="index heading" w:semiHidden="1" w:unhideWhenUsed="1"/>
+    <w:lsdException w:name="caption" w:semiHidden="1" w:uiPriority="35" w:unhideWhenUsed="1" w:qFormat="1"/>
+    <w:lsdException w:name="table of figures" w:semiHidden="1" w:unhideWhenUsed="1"/>
+    <w:lsdException w:name="envelope address" w:semiHidden="1" w:unhideWhenUsed="1"/>
+    <w:lsdException w:name="envelope return" w:semiHidden="1" w:unhideWhenUsed="1"/>
+    <w:lsdException w:name="footnote reference" w:semiHidden="1" w:unhideWhenUsed="1"/>
+    <w:lsdException w:name="annotation reference" w:semiHidden="1" w:unhideWhenUsed="1"/>
+    <w:lsdException w:name="line number" w:semiHidden="1" w:unhideWhenUsed="1"/>
+    <w:lsdException w:name="page number" w:semiHidden="1" w:unhideWhenUsed="1"/>
+    <w:lsdException w:name="endnote reference" w:semiHidden="1" w:unhideWhenUsed="1"/>
+    <w:lsdException w:name="endnote text" w:semiHidden="1" w:unhideWhenUsed="1"/>
+    <w:lsdException w:name="table of authorities" w:semiHidden="1" w:unhideWhenUsed="1"/>
+    <w:lsdException w:name="macro" w:semiHidden="1" w:unhideWhenUsed="1"/>
+    <w:lsdException w:name="toa heading" w:semiHidden="1" w:unhideWhenUsed="1"/>
+    <w:lsdException w:name="List" w:semiHidden="1" w:unhideWhenUsed="1"/>
+    <w:lsdException w:name="List Bullet" w:semiHidden="1" w:unhideWhenUsed="1"/>
+    <w:lsdException w:name="List Number" w:semiHidden="1" w:unhideWhenUsed="1"/>
+    <w:lsdException w:name="List 2" w:semiHidden="1" w:unhideWhenUsed="1"/>
+    <w:lsdException w:name="List 3" w:semiHidden="1" w:unhideWhenUsed="1"/>
+    <w:lsdException w:name="List 4" w:semiHidden="1" w:unhideWhenUsed="1"/>
+    <w:lsdException w:name="List 5" w:semiHidden="1" w:unhideWhenUsed="1"/>
+    <w:lsdException w:name="List Bullet 2" w:semiHidden="1" w:unhideWhenUsed="1"/>
+    <w:lsdException w:name="List Bullet 3" w:semiHidden="1" w:unhideWhenUsed="1"/>
+    <w:lsdException w:name="List Bullet 4" w:semiHidden="1" w:unhideWhenUsed="1"/>
+    <w:lsdException w:name="List Bullet 5" w:semiHidden="1" w:unhideWhenUsed="1"/>
+    <w:lsdException w:name="List Number 2" w:semiHidden="1" w:unhideWhenUsed="1"/>
+    <w:lsdException w:name="List Number 3" w:semiHidden="1" w:unhideWhenUsed="1"/>
+    <w:lsdException w:name="List Number 4" w:semiHidden="1" w:unhideWhenUsed="1"/>
+    <w:lsdException w:name="List Number 5" w:semiHidden="1" w:unhideWhenUsed="1"/>
+    <w:lsdException w:name="Title" w:uiPriority="10" w:qFormat="1"/>
+    <w:lsdException w:name="Closing" w:semiHidden="1" w:unhideWhenUsed="1"/>
+    <w:lsdException w:name="Signature" w:semiHidden="1" w:unhideWhenUsed="1"/>
+    <w:lsdException w:name="Default Paragraph Font" w:semiHidden="1" w:uiPriority="1" w:unhideWhenUsed="1"/>
+    <w:lsdException w:name="Body Text" w:semiHidden="1" w:unhideWhenUsed="1"/>
+    <w:lsdException w:name="Body Text Indent" w:semiHidden="1" w:unhideWhenUsed="1"/>
+    <w:lsdException w:name="List Continue" w:semiHidden="1" w:unhideWhenUsed="1"/>
+    <w:lsdException w:name="List Continue 2" w:semiHidden="1" w:unhideWhenUsed="1"/>
+    <w:lsdException w:name="List Continue 3" w:semiHidden="1" w:unhideWhenUsed="1"/>
+    <w:lsdException w:name="List Continue 4" w:semiHidden="1" w:unhideWhenUsed="1"/>
+    <w:lsdException w:name="List Continue 5" w:semiHidden="1" w:unhideWhenUsed="1"/>
+    <w:lsdException w:name="Message Header" w:semiHidden="1" w:unhideWhenUsed="1"/>
+    <w:lsdException w:name="Subtitle" w:uiPriority="11" w:qFormat="1"/>
+    <w:lsdException w:name="Salutation" w:semiHidden="1" w:unhideWhenUsed="1"/>
+    <w:lsdException w:name="Date" w:semiHidden="1" w:unhideWhenUsed="1"/>
+    <w:lsdException w:name="Body Text First Indent" w:semiHidden="1" w:unhideWhenUsed="1"/>
+    <w:lsdException w:name="Body Text First Indent 2" w:semiHidden="1" w:unhideWhenUsed="1"/>
+    <w:lsdException w:name="Note Heading" w:semiHidden="1" w:unhideWhenUsed="1"/>
+    <w:lsdException w:name="Body Text 2" w:semiHidden="1" w:unhideWhenUsed="1"/>
+    <w:lsdException w:name="Body Text 3" w:semiHidden="1" w:unhideWhenUsed="1"/>
+    <w:lsdException w:name="Body Text Indent 2" w:semiHidden="1" w:unhideWhenUsed="1"/>
+    <w:lsdException w:name="Body Text Indent 3" w:semiHidden="1" w:unhideWhenUsed="1"/>
+    <w:lsdException w:name="Block Text" w:semiHidden="1" w:unhideWhenUsed="1"/>
+    <w:lsdException w:name="Hyperlink" w:semiHidden="1" w:unhideWhenUsed="1"/>
+    <w:lsdException w:name="FollowedHyperlink" w:semiHidden="1" w:unhideWhenUsed="1"/>
+    <w:lsdException w:name="Strong" w:uiPriority="22" w:qFormat="1"/>
+    <w:lsdException w:name="Emphasis" w:uiPriority="20" w:qFormat="1"/>
+    <w:lsdException w:name="Document Map" w:semiHidden="1" w:unhideWhenUsed="1"/>
+    <w:lsdException w:name="Plain Text" w:semiHidden="1" w:unhideWhenUsed="1"/>
+    <w:lsdException w:name="E-mail Signature" w:semiHidden="1" w:unhideWhenUsed="1"/>
+    <w:lsdException w:name="HTML Top of Form" w:semiHidden="1" w:unhideWhenUsed="1"/>
+    <w:lsdException w:name="HTML Bottom of Form" w:semiHidden="1" w:unhideWhenUsed="1"/>
+    <w:lsdException w:name="Normal (Web)" w:semiHidden="1" w:unhideWhenUsed="1"/>
+    <w:lsdException w:name="HTML Acronym" w:semiHidden="1" w:unhideWhenUsed="1"/>
+    <w:lsdException w:name="HTML Address" w:semiHidden="1" w:unhideWhenUsed="1"/>
+    <w:lsdException w:name="HTML Cite" w:semiHidden="1" w:unhideWhenUsed="1"/>
+    <w:lsdException w:name="HTML Code" w:semiHidden="1" w:unhideWhenUsed="1"/>
+    <w:lsdException w:name="HTML Definition" w:semiHidden="1" w:unhideWhenUsed="1"/>
+    <w:lsdException w:name="HTML Keyboard" w:semiHidden="1" w:unhideWhenUsed="1"/>
+    <w:lsdException w:name="HTML Preformatted" w:semiHidden="1" w:unhideWhenUsed="1"/>
+    <w:lsdException w:name="HTML Sample" w:semiHidden="1" w:unhideWhenUsed="1"/>
+    <w:lsdException w:name="HTML Typewriter" w:semiHidden="1" w:unhideWhenUsed="1"/>
+    <w:lsdException w:name="HTML Variable" w:semiHidden="1" w:unhideWhenUsed="1"/>
+    <w:lsdException w:name="Normal Table" w:semiHidden="1" w:unhideWhenUsed="1"/>
+    <w:lsdException w:name="annotation subject" w:semiHidden="1" w:unhideWhenUsed="1"/>
+    <w:lsdException w:name="No List" w:semiHidden="1" w:unhideWhenUsed="1"/>
+    <w:lsdException w:name="Outline List 1" w:semiHidden="1" w:unhideWhenUsed="1"/>
+    <w:lsdException w:name="Outline List 2" w:semiHidden="1" w:unhideWhenUsed="1"/>
+    <w:lsdException w:name="Outline List 3" w:semiHidden="1" w:unhideWhenUsed="1"/>
+    <w:lsdException w:name="Table Simple 1" w:semiHidden="1" w:unhideWhenUsed="1"/>
+    <w:lsdException w:name="Table Simple 2" w:semiHidden="1" w:unhideWhenUsed="1"/>
+    <w:lsdException w:name="Table Simple 3" w:semiHidden="1" w:unhideWhenUsed="1"/>
+    <w:lsdException w:name="Table Classic 1" w:semiHidden="1" w:unhideWhenUsed="1"/>
+    <w:lsdException w:name="Table Classic 2" w:semiHidden="1" w:unhideWhenUsed="1"/>
+    <w:lsdException w:name="Table Classic 3" w:semiHidden="1" w:unhideWhenUsed="1"/>
+    <w:lsdException w:name="Table Classic 4" w:semiHidden="1" w:unhideWhenUsed="1"/>
+    <w:lsdException w:name="Table Colorful 1" w:semiHidden="1" w:unhideWhenUsed="1"/>
+    <w:lsdException w:name="Table Colorful 2" w:semiHidden="1" w:unhideWhenUsed="1"/>
+    <w:lsdException w:name="Table Colorful 3" w:semiHidden="1" w:unhideWhenUsed="1"/>
+    <w:lsdException w:name="Table Columns 1" w:semiHidden="1" w:unhideWhenUsed="1"/>
+    <w:lsdException w:name="Table Columns 2" w:semiHidden="1" w:unhideWhenUsed="1"/>
+    <w:lsdException w:name="Table Columns 3" w:semiHidden="1" w:unhideWhenUsed="1"/>
+    <w:lsdException w:name="Table Columns 4" w:semiHidden="1" w:unhideWhenUsed="1"/>
+    <w:lsdException w:name="Table Columns 5" w:semiHidden="1" w:unhideWhenUsed="1"/>
+    <w:lsdException w:name="Table Grid 1" w:semiHidden="1" w:unhideWhenUsed="1"/>
+    <w:lsdException w:name="Table Grid 2" w:semiHidden="1" w:unhideWhenUsed="1"/>
+    <w:lsdException w:name="Table Grid 3" w:semiHidden="1" w:unhideWhenUsed="1"/>
+    <w:lsdException w:name="Table Grid 4" w:semiHidden="1" w:unhideWhenUsed="1"/>
+    <w:lsdException w:name="Table Grid 5" w:semiHidden="1" w:unhideWhenUsed="1"/>
+    <w:lsdException w:name="Table Grid 6" w:semiHidden="1" w:unhideWhenUsed="1"/>
+    <w:lsdException w:name="Table Grid 7" w:semiHidden="1" w:unhideWhenUsed="1"/>
+    <w:lsdException w:name="Table Grid 8" w:semiHidden="1" w:unhideWhenUsed="1"/>
+    <w:lsdException w:name="Table List 1" w:semiHidden="1" w:unhideWhenUsed="1"/>
+    <w:lsdException w:name="Table List 2" w:semiHidden="1" w:unhideWhenUsed="1"/>
+    <w:lsdException w:name="Table List 3" w:semiHidden="1" w:unhideWhenUsed="1"/>
+    <w:lsdException w:name="Table List 4" w:semiHidden="1" w:unhideWhenUsed="1"/>
+    <w:lsdException w:name="Table List 5" w:semiHidden="1" w:unhideWhenUsed="1"/>
+    <w:lsdException w:name="Table List 6" w:semiHidden="1" w:unhideWhenUsed="1"/>
+    <w:lsdException w:name="Table List 7" w:semiHidden="1" w:unhideWhenUsed="1"/>
+    <w:lsdException w:name="Table List 8" w:semiHidden="1" w:unhideWhenUsed="1"/>
+    <w:lsdException w:name="Table 3D effects 1" w:semiHidden="1" w:unhideWhenUsed="1"/>
+    <w:lsdException w:name="Table 3D effects 2" w:semiHidden="1" w:unhideWhenUsed="1"/>
+    <w:lsdException w:name="Table 3D effects 3" w:semiHidden="1" w:unhideWhenUsed="1"/>
+    <w:lsdException w:name="Table Contemporary" w:semiHidden="1" w:unhideWhenUsed="1"/>
+    <w:lsdException w:name="Table Elegant" w:semiHidden="1" w:unhideWhenUsed="1"/>
+    <w:lsdException w:name="Table Professional" w:semiHidden="1" w:unhideWhenUsed="1"/>
+    <w:lsdException w:name="Table Subtle 1" w:semiHidden="1" w:unhideWhenUsed="1"/>
+    <w:lsdException w:name="Table Subtle 2" w:semiHidden="1" w:unhideWhenUsed="1"/>
+    <w:lsdException w:name="Table Web 1" w:semiHidden="1" w:unhideWhenUsed="1"/>
+    <w:lsdException w:name="Table Web 2" w:semiHidden="1" w:unhideWhenUsed="1"/>
+    <w:lsdException w:name="Table Web 3" w:semiHidden="1" w:unhideWhenUsed="1"/>
+    <w:lsdException w:name="Balloon Text" w:semiHidden="1" w:unhideWhenUsed="1"/>
+    <w:lsdException w:name="Table Grid" w:uiPriority="0"/>
+    <w:lsdException w:name="Table Theme" w:semiHidden="1" w:unhideWhenUsed="1"/>
+    <w:lsdException w:name="Placeholder Text" w:semiHidden="1"/>
+    <w:lsdException w:name="No Spacing" w:uiPriority="1" w:qFormat="1"/>
+    <w:lsdException w:name="Light Shading" w:uiPriority="60"/>
+    <w:lsdException w:name="Light List" w:uiPriority="61"/>
+    <w:lsdException w:name="Light Grid" w:uiPriority="62"/>
+    <w:lsdException w:name="Medium Shading 1" w:uiPriority="63"/>
+    <w:lsdException w:name="Medium Shading 2" w:uiPriority="64"/>
+    <w:lsdException w:name="Medium List 1" w:uiPriority="65"/>
+    <w:lsdException w:name="Medium List 2" w:uiPriority="66"/>
+    <w:lsdException w:name="Medium Grid 1" w:uiPriority="67"/>
+    <w:lsdException w:name="Medium Grid 2" w:uiPriority="68"/>
+    <w:lsdException w:name="Medium Grid 3" w:uiPriority="69"/>
+    <w:lsdException w:name="Dark List" w:uiPriority="70"/>
+    <w:lsdException w:name="Colorful Shading" w:uiPriority="71"/>
+    <w:lsdException w:name="Colorful List" w:uiPriority="72"/>
+    <w:lsdException w:name="Colorful Grid" w:uiPriority="73"/>
+    <w:lsdException w:name="Light Shading Accent 1" w:uiPriority="60"/>
+    <w:lsdException w:name="Light List Accent 1" w:uiPriority="61"/>
+    <w:lsdException w:name="Light Grid Accent 1" w:uiPriority="62"/>
+    <w:lsdException w:name="Medium Shading 1 Accent 1" w:uiPriority="63"/>
+    <w:lsdException w:name="Medium Shading 2 Accent 1" w:uiPriority="64"/>
+    <w:lsdException w:name="Medium List 1 Accent 1" w:uiPriority="65"/>
+    <w:lsdException w:name="Revision" w:semiHidden="1"/>
+    <w:lsdException w:name="List Paragraph" w:uiPriority="34" w:qFormat="1"/>
+    <w:lsdException w:name="Quote" w:uiPriority="29" w:qFormat="1"/>
+    <w:lsdException w:name="Intense Quote" w:uiPriority="30" w:qFormat="1"/>
+    <w:lsdException w:name="Medium List 2 Accent 1" w:uiPriority="66"/>
+    <w:lsdException w:name="Medium Grid 1 Accent 1" w:uiPriority="67"/>
+    <w:lsdException w:name="Medium Grid 2 Accent 1" w:uiPriority="68"/>
+    <w:lsdException w:name="Medium Grid 3 Accent 1" w:uiPriority="69"/>
+    <w:lsdException w:name="Dark List Accent 1" w:uiPriority="70"/>
+    <w:lsdException w:name="Colorful Shading Accent 1" w:uiPriority="71"/>
+    <w:lsdException w:name="Colorful List Accent 1" w:uiPriority="72"/>
+    <w:lsdException w:name="Colorful Grid Accent 1" w:uiPriority="73"/>
+    <w:lsdException w:name="Light Shading Accent 2" w:uiPriority="60"/>
+    <w:lsdException w:name="Light List Accent 2" w:uiPriority="61"/>
+    <w:lsdException w:name="Light Grid Accent 2" w:uiPriority="62"/>
+    <w:lsdException w:name="Medium Shading 1 Accent 2" w:uiPriority="63"/>
+    <w:lsdException w:name="Medium Shading 2 Accent 2" w:uiPriority="64"/>
+    <w:lsdException w:name="Medium List 1 Accent 2" w:uiPriority="65"/>
+    <w:lsdException w:name="Medium List 2 Accent 2" w:uiPriority="66"/>
+    <w:lsdException w:name="Medium Grid 1 Accent 2" w:uiPriority="67"/>
+    <w:lsdException w:name="Medium Grid 2 Accent 2" w:uiPriority="68"/>
+    <w:lsdException w:name="Medium Grid 3 Accent 2" w:uiPriority="69"/>
+    <w:lsdException w:name="Dark List Accent 2" w:uiPriority="70"/>
+    <w:lsdException w:name="Colorful Shading Accent 2" w:uiPriority="71"/>
+    <w:lsdException w:name="Colorful List Accent 2" w:uiPriority="72"/>
+    <w:lsdException w:name="Colorful Grid Accent 2" w:uiPriority="73"/>
+    <w:lsdException w:name="Light Shading Accent 3" w:uiPriority="60"/>
+    <w:lsdException w:name="Light List Accent 3" w:uiPriority="61"/>
+    <w:lsdException w:name="Light Grid Accent 3" w:uiPriority="62"/>
+    <w:lsdException w:name="Medium Shading 1 Accent 3" w:uiPriority="63"/>
+    <w:lsdException w:name="Medium Shading 2 Accent 3" w:uiPriority="64"/>
+    <w:lsdException w:name="Medium List 1 Accent 3" w:uiPriority="65"/>
+    <w:lsdException w:name="Medium List 2 Accent 3" w:uiPriority="66"/>
+    <w:lsdException w:name="Medium Grid 1 Accent 3" w:uiPriority="67"/>
+    <w:lsdException w:name="Medium Grid 2 Accent 3" w:uiPriority="68"/>
+    <w:lsdException w:name="Medium Grid 3 Accent 3" w:uiPriority="69"/>
+    <w:lsdException w:name="Dark List Accent 3" w:uiPriority="70"/>
+    <w:lsdException w:name="Colorful Shading Accent 3" w:uiPriority="71"/>
+    <w:lsdException w:name="Colorful List Accent 3" w:uiPriority="72"/>
+    <w:lsdException w:name="Colorful Grid Accent 3" w:uiPriority="73"/>
+    <w:lsdException w:name="Light Shading Accent 4" w:uiPriority="60"/>
+    <w:lsdException w:name="Light List Accent 4" w:uiPriority="61"/>
+    <w:lsdException w:name="Light Grid Accent 4" w:uiPriority="62"/>
+    <w:lsdException w:name="Medium Shading 1 Accent 4" w:uiPriority="63"/>
+    <w:lsdException w:name="Medium Shading 2 Accent 4" w:uiPriority="64"/>
+    <w:lsdException w:name="Medium List 1 Accent 4" w:uiPriority="65"/>
+    <w:lsdException w:name="Medium List 2 Accent 4" w:uiPriority="66"/>
+    <w:lsdException w:name="Medium Grid 1 Accent 4" w:uiPriority="67"/>
+    <w:lsdException w:name="Medium Grid 2 Accent 4" w:uiPriority="68"/>
+    <w:lsdException w:name="Medium Grid 3 Accent 4" w:uiPriority="69"/>
+    <w:lsdException w:name="Dark List Accent 4" w:uiPriority="70"/>
+    <w:lsdException w:name="Colorful Shading Accent 4" w:uiPriority="71"/>
+    <w:lsdException w:name="Colorful List Accent 4" w:uiPriority="72"/>
+    <w:lsdException w:name="Colorful Grid Accent 4" w:uiPriority="73"/>
+    <w:lsdException w:name="Light Shading Accent 5" w:uiPriority="60"/>
+    <w:lsdException w:name="Light List Accent 5" w:uiPriority="61"/>
+    <w:lsdException w:name="Light Grid Accent 5" w:uiPriority="62"/>
+    <w:lsdException w:name="Medium Shading 1 Accent 5" w:uiPriority="63"/>
+    <w:lsdException w:name="Medium Shading 2 Accent 5" w:uiPriority="64"/>
+    <w:lsdException w:name="Medium List 1 Accent 5" w:uiPriority="65"/>
+    <w:lsdException w:name="Medium List 2 Accent 5" w:uiPriority="66"/>
+    <w:lsdException w:name="Medium Grid 1 Accent 5" w:uiPriority="67"/>
+    <w:lsdException w:name="Medium Grid 2 Accent 5" w:uiPriority="68"/>
+    <w:lsdException w:name="Medium Grid 3 Accent 5" w:uiPriority="69"/>
+    <w:lsdException w:name="Dark List Accent 5" w:uiPriority="70"/>
+    <w:lsdException w:name="Colorful Shading Accent 5" w:uiPriority="71"/>
+    <w:lsdException w:name="Colorful List Accent 5" w:uiPriority="72"/>
+    <w:lsdException w:name="Colorful Grid Accent 5" w:uiPriority="73"/>
+    <w:lsdException w:name="Light Shading Accent 6" w:uiPriority="60"/>
+    <w:lsdException w:name="Light List Accent 6" w:uiPriority="61"/>
+    <w:lsdException w:name="Light Grid Accent 6" w:uiPriority="62"/>
+    <w:lsdException w:name="Medium Shading 1 Accent 6" w:uiPriority="63"/>
+    <w:lsdException w:name="Medium Shading 2 Accent 6" w:uiPriority="64"/>
+    <w:lsdException w:name="Medium List 1 Accent 6" w:uiPriority="65"/>
+    <w:lsdException w:name="Medium List 2 Accent 6" w:uiPriority="66"/>
+    <w:lsdException w:name="Medium Grid 1 Accent 6" w:uiPriority="67"/>
+    <w:lsdException w:name="Medium Grid 2 Accent 6" w:uiPriority="68"/>
+    <w:lsdException w:name="Medium Grid 3 Accent 6" w:uiPriority="69"/>
+    <w:lsdException w:name="Dark List Accent 6" w:uiPriority="70"/>
+    <w:lsdException w:name="Colorful Shading Accent 6" w:uiPriority="71"/>
+    <w:lsdException w:name="Colorful List Accent 6" w:uiPriority="72"/>
+    <w:lsdException w:name="Colorful Grid Accent 6" w:uiPriority="73"/>
+    <w:lsdException w:name="Subtle Emphasis" w:uiPriority="19" w:qFormat="1"/>
+    <w:lsdException w:name="Intense Emphasis" w:uiPriority="21" w:qFormat="1"/>
+    <w:lsdException w:name="Subtle Reference" w:uiPriority="31" w:qFormat="1"/>
+    <w:lsdException w:name="Intense Reference" w:uiPriority="32" w:qFormat="1"/>
+    <w:lsdException w:name="Book Title" w:uiPriority="33" w:qFormat="1"/>
+    <w:lsdException w:name="Bibliography" w:semiHidden="1" w:uiPriority="37" w:unhideWhenUsed="1"/>
+    <w:lsdException w:name="TOC Heading" w:semiHidden="1" w:uiPriority="39" w:unhideWhenUsed="1" w:qFormat="1"/>
+    <w:lsdException w:name="Plain Table 1" w:uiPriority="41"/>
+    <w:lsdException w:name="Plain Table 2" w:uiPriority="42"/>
+    <w:lsdException w:name="Plain Table 3" w:uiPriority="43"/>
+    <w:lsdException w:name="Plain Table 4" w:uiPriority="44"/>
+    <w:lsdException w:name="Plain Table 5" w:uiPriority="45"/>
+    <w:lsdException w:name="Grid Table Light" w:uiPriority="40"/>
+    <w:lsdException w:name="Grid Table 1 Light" w:uiPriority="46"/>
+    <w:lsdException w:name="Grid Table 2" w:uiPriority="47"/>
+    <w:lsdException w:name="Grid Table 3" w:uiPriority="48"/>
+    <w:lsdException w:name="Grid Table 4" w:uiPriority="49"/>
+    <w:lsdException w:name="Grid Table 5 Dark" w:uiPriority="50"/>
+    <w:lsdException w:name="Grid Table 6 Colorful" w:uiPriority="51"/>
+    <w:lsdException w:name="Grid Table 7 Colorful" w:uiPriority="52"/>
+    <w:lsdException w:name="Grid Table 1 Light Accent 1" w:uiPriority="46"/>
+    <w:lsdException w:name="Grid Table 2 Accent 1" w:uiPriority="47"/>
+    <w:lsdException w:name="Grid Table 3 Accent 1" w:uiPriority="48"/>
+    <w:lsdException w:name="Grid Table 4 Accent 1" w:uiPriority="49"/>
+    <w:lsdException w:name="Grid Table 5 Dark Accent 1" w:uiPriority="50"/>
+    <w:lsdException w:name="Grid Table 6 Colorful Accent 1" w:uiPriority="51"/>
+    <w:lsdException w:name="Grid Table 7 Colorful Accent 1" w:uiPriority="52"/>
+    <w:lsdException w:name="Grid Table 1 Light Accent 2" w:uiPriority="46"/>
+    <w:lsdException w:name="Grid Table 2 Accent 2" w:uiPriority="47"/>
+    <w:lsdException w:name="Grid Table 3 Accent 2" w:uiPriority="48"/>
+    <w:lsdException w:name="Grid Table 4 Accent 2" w:uiPriority="49"/>
+    <w:lsdException w:name="Grid Table 5 Dark Accent 2" w:uiPriority="50"/>
+    <w:lsdException w:name="Grid Table 6 Colorful Accent 2" w:uiPriority="51"/>
+    <w:lsdException w:name="Grid Table 7 Colorful Accent 2" w:uiPriority="52"/>
+    <w:lsdException w:name="Grid Table 1 Light Accent 3" w:uiPriority="46"/>
+    <w:lsdException w:name="Grid Table 2 Accent 3" w:uiPriority="47"/>
+    <w:lsdException w:name="Grid Table 3 Accent 3" w:uiPriority="48"/>
+    <w:lsdException w:name="Grid Table 4 Accent 3" w:uiPriority="49"/>
+    <w:lsdException w:name="Grid Table 5 Dark Accent 3" w:uiPriority="50"/>
+    <w:lsdException w:name="Grid Table 6 Colorful Accent 3" w:uiPriority="51"/>
+    <w:lsdException w:name="Grid Table 7 Colorful Accent 3" w:uiPriority="52"/>
+    <w:lsdException w:name="Grid Table 1 Light Accent 4" w:uiPriority="46"/>
+    <w:lsdException w:name="Grid Table 2 Accent 4" w:uiPriority="47"/>
+    <w:lsdException w:name="Grid Table 3 Accent 4" w:uiPriority="48"/>
+    <w:lsdException w:name="Grid Table 4 Accent 4" w:uiPriority="49"/>
+    <w:lsdException w:name="Grid Table 5 Dark Accent 4" w:uiPriority="50"/>
+    <w:lsdException w:name="Grid Table 6 Colorful Accent 4" w:uiPriority="51"/>
+    <w:lsdException w:name="Grid Table 7 Colorful Accent 4" w:uiPriority="52"/>
+    <w:lsdException w:name="Grid Table 1 Light Accent 5" w:uiPriority="46"/>
+    <w:lsdException w:name="Grid Table 2 Accent 5" w:uiPriority="47"/>
+    <w:lsdException w:name="Grid Table 3 Accent 5" w:uiPriority="48"/>
+    <w:lsdException w:name="Grid Table 4 Accent 5" w:uiPriority="49"/>
+    <w:lsdException w:name="Grid Table 5 Dark Accent 5" w:uiPriority="50"/>
+    <w:lsdException w:name="Grid Table 6 Colorful Accent 5" w:uiPriority="51"/>
+    <w:lsdException w:name="Grid Table 7 Colorful Accent 5" w:uiPriority="52"/>
+    <w:lsdException w:name="Grid Table 1 Light Accent 6" w:uiPriority="46"/>
+    <w:lsdException w:name="Grid Table 2 Accent 6" w:uiPriority="47"/>
+    <w:lsdException w:name="Grid Table 3 Accent 6" w:uiPriority="48"/>
+    <w:lsdException w:name="Grid Table 4 Accent 6" w:uiPriority="49"/>
+    <w:lsdException w:name="Grid Table 5 Dark Accent 6" w:uiPriority="50"/>
+    <w:lsdException w:name="Grid Table 6 Colorful Accent 6" w:uiPriority="51"/>
+    <w:lsdException w:name="Grid Table 7 Colorful Accent 6" w:uiPriority="52"/>
+    <w:lsdException w:name="List Table 1 Light" w:uiPriority="46"/>
+    <w:lsdException w:name="List Table 2" w:uiPriority="47"/>
+    <w:lsdException w:name="List Table 3" w:uiPriority="48"/>
+    <w:lsdException w:name="List Table 4" w:uiPriority="49"/>
+    <w:lsdException w:name="List Table 5 Dark" w:uiPriority="50"/>
+    <w:lsdException w:name="List Table 6 Colorful" w:uiPriority="51"/>
+    <w:lsdException w:name="List Table 7 Colorful" w:uiPriority="52"/>
+    <w:lsdException w:name="List Table 1 Light Accent 1" w:uiPriority="46"/>
+    <w:lsdException w:name="List Table 2 Accent 1" w:uiPriority="47"/>
+    <w:lsdException w:name="List Table 3 Accent 1" w:uiPriority="48"/>
+    <w:lsdException w:name="List Table 4 Accent 1" w:uiPriority="49"/>
+    <w:lsdException w:name="List Table 5 Dark Accent 1" w:uiPriority="50"/>
+    <w:lsdException w:name="List Table 6 Colorful Accent 1" w:uiPriority="51"/>
+    <w:lsdException w:name="List Table 7 Colorful Accent 1" w:uiPriority="52"/>
+    <w:lsdException w:name="List Table 1 Light Accent 2" w:uiPriority="46"/>
+    <w:lsdException w:name="List Table 2 Accent 2" w:uiPriority="47"/>
+    <w:lsdException w:name="List Table 3 Accent 2" w:uiPriority="48"/>
+    <w:lsdException w:name="List Table 4 Accent 2" w:uiPriority="49"/>
+    <w:lsdException w:name="List Table 5 Dark Accent 2" w:uiPriority="50"/>
+    <w:lsdException w:name="List Table 6 Colorful Accent 2" w:uiPriority="51"/>
+    <w:lsdException w:name="List Table 7 Colorful Accent 2" w:uiPriority="52"/>
+    <w:lsdException w:name="List Table 1 Light Accent 3" w:uiPriority="46"/>
+    <w:lsdException w:name="List Table 2 Accent 3" w:uiPriority="47"/>
+    <w:lsdException w:name="List Table 3 Accent 3" w:uiPriority="48"/>
+    <w:lsdException w:name="List Table 4 Accent 3" w:uiPriority="49"/>
+    <w:lsdException w:name="List Table 5 Dark Accent 3" w:uiPriority="50"/>
+    <w:lsdException w:name="List Table 6 Colorful Accent 3" w:uiPriority="51"/>
+    <w:lsdException w:name="List Table 7 Colorful Accent 3" w:uiPriority="52"/>
+    <w:lsdException w:name="List Table 1 Light Accent 4" w:uiPriority="46"/>
+    <w:lsdException w:name="List Table 2 Accent 4" w:uiPriority="47"/>
+    <w:lsdException w:name="List Table 3 Accent 4" w:uiPriority="48"/>
+    <w:lsdException w:name="List Table 4 Accent 4" w:uiPriority="49"/>
+    <w:lsdException w:name="List Table 5 Dark Accent 4" w:uiPriority="50"/>
+    <w:lsdException w:name="List Table 6 Colorful Accent 4" w:uiPriority="51"/>
+    <w:lsdException w:name="List Table 7 Colorful Accent 4" w:uiPriority="52"/>
+    <w:lsdException w:name="List Table 1 Light Accent 5" w:uiPriority="46"/>
+    <w:lsdException w:name="List Table 2 Accent 5" w:uiPriority="47"/>
+    <w:lsdException w:name="List Table 3 Accent 5" w:uiPriority="48"/>
+    <w:lsdException w:name="List Table 4 Accent 5" w:uiPriority="49"/>
+    <w:lsdException w:name="List Table 5 Dark Accent 5" w:uiPriority="50"/>
+    <w:lsdException w:name="List Table 6 Colorful Accent 5" w:uiPriority="51"/>
+    <w:lsdException w:name="List Table 7 Colorful Accent 5" w:uiPriority="52"/>
+    <w:lsdException w:name="List Table 1 Light Accent 6" w:uiPriority="46"/>
+    <w:lsdException w:name="List Table 2 Accent 6" w:uiPriority="47"/>
+    <w:lsdException w:name="List Table 3 Accent 6" w:uiPriority="48"/>
+    <w:lsdException w:name="List Table 4 Accent 6" w:uiPriority="49"/>
+    <w:lsdException w:name="List Table 5 Dark Accent 6" w:uiPriority="50"/>
+    <w:lsdException w:name="List Table 6 Colorful Accent 6" w:uiPriority="51"/>
+    <w:lsdException w:name="List Table 7 Colorful Accent 6" w:uiPriority="52"/>
   </w:latentStyles>
   <w:style w:type="paragraph" w:default="1" w:styleId="Normal">
     <w:name w:val="Normal"/>
@@ -3610,446 +3821,7 @@
       </w:tblCellMar>
     </w:tblPr>
   </w:style>
-  <w:style w:type="paragraph" w:styleId="Ttulo">
-    <w:name w:val="Title"/>
-    <w:basedOn w:val="Normal"/>
-    <w:next w:val="Normal"/>
-    <w:pPr>
-      <w:spacing w:before="480" w:after="120"/>
-    </w:pPr>
-    <w:rPr>
-      <w:b/>
-      <w:sz w:val="72"/>
-    </w:rPr>
-  </w:style>
-  <w:style w:type="paragraph" w:styleId="Subttulo">
-    <w:name w:val="Subtitle"/>
-    <w:basedOn w:val="Normal"/>
-    <w:next w:val="Normal"/>
-    <w:pPr>
-      <w:spacing w:before="360" w:after="80"/>
-    </w:pPr>
-    <w:rPr>
-      <w:rFonts w:ascii="Georgia" w:eastAsia="Georgia" w:hAnsi="Georgia" w:cs="Georgia"/>
-      <w:i/>
-      <w:color w:val="666666"/>
-      <w:sz w:val="48"/>
-    </w:rPr>
-  </w:style>
-  <w:style w:type="table" w:customStyle="1" w:styleId="a">
-    <w:basedOn w:val="TableNormal"/>
-    <w:tblPr>
-      <w:tblStyleRowBandSize w:val="1"/>
-      <w:tblStyleColBandSize w:val="1"/>
-      <w:tblCellMar>
-        <w:top w:w="0" w:type="dxa"/>
-        <w:left w:w="0" w:type="dxa"/>
-        <w:bottom w:w="0" w:type="dxa"/>
-        <w:right w:w="0" w:type="dxa"/>
-      </w:tblCellMar>
-    </w:tblPr>
-  </w:style>
-  <w:style w:type="table" w:customStyle="1" w:styleId="a0">
-    <w:basedOn w:val="TableNormal"/>
-    <w:tblPr>
-      <w:tblStyleRowBandSize w:val="1"/>
-      <w:tblStyleColBandSize w:val="1"/>
-      <w:tblCellMar>
-        <w:top w:w="0" w:type="dxa"/>
-        <w:left w:w="0" w:type="dxa"/>
-        <w:bottom w:w="0" w:type="dxa"/>
-        <w:right w:w="0" w:type="dxa"/>
-      </w:tblCellMar>
-    </w:tblPr>
-  </w:style>
-  <w:style w:type="table" w:customStyle="1" w:styleId="a1">
-    <w:basedOn w:val="TableNormal"/>
-    <w:tblPr>
-      <w:tblStyleRowBandSize w:val="1"/>
-      <w:tblStyleColBandSize w:val="1"/>
-      <w:tblCellMar>
-        <w:top w:w="0" w:type="dxa"/>
-        <w:left w:w="0" w:type="dxa"/>
-        <w:bottom w:w="0" w:type="dxa"/>
-        <w:right w:w="0" w:type="dxa"/>
-      </w:tblCellMar>
-    </w:tblPr>
-  </w:style>
-  <w:style w:type="paragraph" w:styleId="Encabezado">
-    <w:name w:val="header"/>
-    <w:aliases w:val="Encabezado seccion"/>
-    <w:basedOn w:val="Normal"/>
-    <w:link w:val="EncabezadoCar"/>
-    <w:unhideWhenUsed/>
-    <w:rsid w:val="0019292E"/>
-    <w:pPr>
-      <w:tabs>
-        <w:tab w:val="center" w:pos="4419"/>
-        <w:tab w:val="right" w:pos="8838"/>
-      </w:tabs>
-    </w:pPr>
-  </w:style>
-  <w:style w:type="character" w:customStyle="1" w:styleId="EncabezadoCar">
-    <w:name w:val="Encabezado Car"/>
-    <w:aliases w:val="Encabezado seccion Car"/>
-    <w:basedOn w:val="Fuentedeprrafopredeter"/>
-    <w:link w:val="Encabezado"/>
-    <w:uiPriority w:val="99"/>
-    <w:rsid w:val="0019292E"/>
-  </w:style>
-  <w:style w:type="paragraph" w:styleId="Piedepgina">
-    <w:name w:val="footer"/>
-    <w:basedOn w:val="Normal"/>
-    <w:link w:val="PiedepginaCar"/>
-    <w:uiPriority w:val="99"/>
-    <w:unhideWhenUsed/>
-    <w:rsid w:val="0019292E"/>
-    <w:pPr>
-      <w:tabs>
-        <w:tab w:val="center" w:pos="4419"/>
-        <w:tab w:val="right" w:pos="8838"/>
-      </w:tabs>
-    </w:pPr>
-  </w:style>
-  <w:style w:type="character" w:customStyle="1" w:styleId="PiedepginaCar">
-    <w:name w:val="Pie de página Car"/>
-    <w:basedOn w:val="Fuentedeprrafopredeter"/>
-    <w:link w:val="Piedepgina"/>
-    <w:uiPriority w:val="99"/>
-    <w:rsid w:val="0019292E"/>
-  </w:style>
-  <w:style w:type="table" w:styleId="Tablaconcuadrcula">
-    <w:name w:val="Table Grid"/>
-    <w:basedOn w:val="Tablanormal"/>
-    <w:rsid w:val="00B732D6"/>
-    <w:pPr>
-      <w:widowControl/>
-    </w:pPr>
-    <w:rPr>
-      <w:color w:val="auto"/>
-      <w:lang w:val="es-ES" w:eastAsia="es-ES"/>
-    </w:rPr>
-    <w:tblPr>
-      <w:tblInd w:w="0" w:type="dxa"/>
-      <w:tblBorders>
-        <w:top w:val="single" w:sz="4" w:space="0" w:color="auto"/>
-        <w:left w:val="single" w:sz="4" w:space="0" w:color="auto"/>
-        <w:bottom w:val="single" w:sz="4" w:space="0" w:color="auto"/>
-        <w:right w:val="single" w:sz="4" w:space="0" w:color="auto"/>
-        <w:insideH w:val="single" w:sz="4" w:space="0" w:color="auto"/>
-        <w:insideV w:val="single" w:sz="4" w:space="0" w:color="auto"/>
-      </w:tblBorders>
-      <w:tblCellMar>
-        <w:top w:w="0" w:type="dxa"/>
-        <w:left w:w="108" w:type="dxa"/>
-        <w:bottom w:w="0" w:type="dxa"/>
-        <w:right w:w="108" w:type="dxa"/>
-      </w:tblCellMar>
-    </w:tblPr>
-  </w:style>
-  <w:style w:type="paragraph" w:styleId="Sinespaciado">
-    <w:name w:val="No Spacing"/>
-    <w:uiPriority w:val="1"/>
-    <w:qFormat/>
-    <w:rsid w:val="00B732D6"/>
-    <w:pPr>
-      <w:jc w:val="both"/>
-    </w:pPr>
-    <w:rPr>
-      <w:rFonts w:ascii="Tahoma" w:eastAsia="Tahoma" w:hAnsi="Tahoma" w:cs="Tahoma"/>
-      <w:sz w:val="18"/>
-      <w:lang w:val="es-MX" w:eastAsia="es-MX"/>
-    </w:rPr>
-  </w:style>
-  <w:style w:type="paragraph" w:styleId="Prrafodelista">
-    <w:name w:val="List Paragraph"/>
-    <w:basedOn w:val="Normal"/>
-    <w:uiPriority w:val="34"/>
-    <w:qFormat/>
-    <w:rsid w:val="004F4E08"/>
-    <w:pPr>
-      <w:ind w:left="720"/>
-      <w:contextualSpacing/>
-    </w:pPr>
-  </w:style>
-</w:styles>
-</file>
-
-<file path=word/stylesWithEffects.xml><?xml version="1.0" encoding="utf-8"?>
-<w:styles xmlns:wpc="http://schemas.microsoft.com/office/word/2010/wordprocessingCanvas" xmlns:mc="http://schemas.openxmlformats.org/markup-compatibility/2006" xmlns:o="urn:schemas-microsoft-com:office:office" xmlns:r="http://schemas.openxmlformats.org/officeDocument/2006/relationships" xmlns:m="http://schemas.openxmlformats.org/officeDocument/2006/math" xmlns:v="urn:schemas-microsoft-com:vml" xmlns:wp14="http://schemas.microsoft.com/office/word/2010/wordprocessingDrawing" xmlns:wp="http://schemas.openxmlformats.org/drawingml/2006/wordprocessingDrawing" xmlns:w10="urn:schemas-microsoft-com:office:word" xmlns:w="http://schemas.openxmlformats.org/wordprocessingml/2006/main" xmlns:w14="http://schemas.microsoft.com/office/word/2010/wordml" xmlns:wpg="http://schemas.microsoft.com/office/word/2010/wordprocessingGroup" xmlns:wpi="http://schemas.microsoft.com/office/word/2010/wordprocessingInk" xmlns:wne="http://schemas.microsoft.com/office/word/2006/wordml" xmlns:wps="http://schemas.microsoft.com/office/word/2010/wordprocessingShape" mc:Ignorable="w14 wp14">
-  <w:docDefaults>
-    <w:rPrDefault>
-      <w:rPr>
-        <w:rFonts w:ascii="Times New Roman" w:eastAsia="Times New Roman" w:hAnsi="Times New Roman" w:cs="Times New Roman"/>
-        <w:color w:val="000000"/>
-        <w:lang w:val="es-PE" w:eastAsia="es-PE" w:bidi="ar-SA"/>
-      </w:rPr>
-    </w:rPrDefault>
-    <w:pPrDefault>
-      <w:pPr>
-        <w:widowControl w:val="0"/>
-      </w:pPr>
-    </w:pPrDefault>
-  </w:docDefaults>
-  <w:latentStyles w:defLockedState="0" w:defUIPriority="99" w:defSemiHidden="1" w:defUnhideWhenUsed="1" w:defQFormat="0" w:count="267">
-    <w:lsdException w:name="Normal" w:semiHidden="0" w:uiPriority="0" w:unhideWhenUsed="0" w:qFormat="1"/>
-    <w:lsdException w:name="heading 1" w:semiHidden="0" w:uiPriority="9" w:unhideWhenUsed="0" w:qFormat="1"/>
-    <w:lsdException w:name="heading 2" w:uiPriority="9" w:qFormat="1"/>
-    <w:lsdException w:name="heading 3" w:uiPriority="9" w:qFormat="1"/>
-    <w:lsdException w:name="heading 4" w:uiPriority="9" w:qFormat="1"/>
-    <w:lsdException w:name="heading 5" w:uiPriority="9" w:qFormat="1"/>
-    <w:lsdException w:name="heading 6" w:uiPriority="9" w:qFormat="1"/>
-    <w:lsdException w:name="heading 7" w:uiPriority="9" w:qFormat="1"/>
-    <w:lsdException w:name="heading 8" w:uiPriority="9" w:qFormat="1"/>
-    <w:lsdException w:name="heading 9" w:uiPriority="9" w:qFormat="1"/>
-    <w:lsdException w:name="toc 1" w:uiPriority="39"/>
-    <w:lsdException w:name="toc 2" w:uiPriority="39"/>
-    <w:lsdException w:name="toc 3" w:uiPriority="39"/>
-    <w:lsdException w:name="toc 4" w:uiPriority="39"/>
-    <w:lsdException w:name="toc 5" w:uiPriority="39"/>
-    <w:lsdException w:name="toc 6" w:uiPriority="39"/>
-    <w:lsdException w:name="toc 7" w:uiPriority="39"/>
-    <w:lsdException w:name="toc 8" w:uiPriority="39"/>
-    <w:lsdException w:name="toc 9" w:uiPriority="39"/>
-    <w:lsdException w:name="header" w:uiPriority="0"/>
-    <w:lsdException w:name="caption" w:uiPriority="35" w:qFormat="1"/>
-    <w:lsdException w:name="Title" w:semiHidden="0" w:uiPriority="10" w:unhideWhenUsed="0" w:qFormat="1"/>
-    <w:lsdException w:name="Default Paragraph Font" w:uiPriority="1"/>
-    <w:lsdException w:name="Subtitle" w:semiHidden="0" w:uiPriority="11" w:unhideWhenUsed="0" w:qFormat="1"/>
-    <w:lsdException w:name="Strong" w:semiHidden="0" w:uiPriority="22" w:unhideWhenUsed="0" w:qFormat="1"/>
-    <w:lsdException w:name="Emphasis" w:semiHidden="0" w:uiPriority="20" w:unhideWhenUsed="0" w:qFormat="1"/>
-    <w:lsdException w:name="Table Grid" w:semiHidden="0" w:uiPriority="0" w:unhideWhenUsed="0"/>
-    <w:lsdException w:name="Placeholder Text" w:unhideWhenUsed="0"/>
-    <w:lsdException w:name="No Spacing" w:semiHidden="0" w:uiPriority="1" w:unhideWhenUsed="0" w:qFormat="1"/>
-    <w:lsdException w:name="Light Shading" w:semiHidden="0" w:uiPriority="60" w:unhideWhenUsed="0"/>
-    <w:lsdException w:name="Light List" w:semiHidden="0" w:uiPriority="61" w:unhideWhenUsed="0"/>
-    <w:lsdException w:name="Light Grid" w:semiHidden="0" w:uiPriority="62" w:unhideWhenUsed="0"/>
-    <w:lsdException w:name="Medium Shading 1" w:semiHidden="0" w:uiPriority="63" w:unhideWhenUsed="0"/>
-    <w:lsdException w:name="Medium Shading 2" w:semiHidden="0" w:uiPriority="64" w:unhideWhenUsed="0"/>
-    <w:lsdException w:name="Medium List 1" w:semiHidden="0" w:uiPriority="65" w:unhideWhenUsed="0"/>
-    <w:lsdException w:name="Medium List 2" w:semiHidden="0" w:uiPriority="66" w:unhideWhenUsed="0"/>
-    <w:lsdException w:name="Medium Grid 1" w:semiHidden="0" w:uiPriority="67" w:unhideWhenUsed="0"/>
-    <w:lsdException w:name="Medium Grid 2" w:semiHidden="0" w:uiPriority="68" w:unhideWhenUsed="0"/>
-    <w:lsdException w:name="Medium Grid 3" w:semiHidden="0" w:uiPriority="69" w:unhideWhenUsed="0"/>
-    <w:lsdException w:name="Dark List" w:semiHidden="0" w:uiPriority="70" w:unhideWhenUsed="0"/>
-    <w:lsdException w:name="Colorful Shading" w:semiHidden="0" w:uiPriority="71" w:unhideWhenUsed="0"/>
-    <w:lsdException w:name="Colorful List" w:semiHidden="0" w:uiPriority="72" w:unhideWhenUsed="0"/>
-    <w:lsdException w:name="Colorful Grid" w:semiHidden="0" w:uiPriority="73" w:unhideWhenUsed="0"/>
-    <w:lsdException w:name="Light Shading Accent 1" w:semiHidden="0" w:uiPriority="60" w:unhideWhenUsed="0"/>
-    <w:lsdException w:name="Light List Accent 1" w:semiHidden="0" w:uiPriority="61" w:unhideWhenUsed="0"/>
-    <w:lsdException w:name="Light Grid Accent 1" w:semiHidden="0" w:uiPriority="62" w:unhideWhenUsed="0"/>
-    <w:lsdException w:name="Medium Shading 1 Accent 1" w:semiHidden="0" w:uiPriority="63" w:unhideWhenUsed="0"/>
-    <w:lsdException w:name="Medium Shading 2 Accent 1" w:semiHidden="0" w:uiPriority="64" w:unhideWhenUsed="0"/>
-    <w:lsdException w:name="Medium List 1 Accent 1" w:semiHidden="0" w:uiPriority="65" w:unhideWhenUsed="0"/>
-    <w:lsdException w:name="Revision" w:unhideWhenUsed="0"/>
-    <w:lsdException w:name="List Paragraph" w:semiHidden="0" w:uiPriority="34" w:unhideWhenUsed="0" w:qFormat="1"/>
-    <w:lsdException w:name="Quote" w:semiHidden="0" w:uiPriority="29" w:unhideWhenUsed="0" w:qFormat="1"/>
-    <w:lsdException w:name="Intense Quote" w:semiHidden="0" w:uiPriority="30" w:unhideWhenUsed="0" w:qFormat="1"/>
-    <w:lsdException w:name="Medium List 2 Accent 1" w:semiHidden="0" w:uiPriority="66" w:unhideWhenUsed="0"/>
-    <w:lsdException w:name="Medium Grid 1 Accent 1" w:semiHidden="0" w:uiPriority="67" w:unhideWhenUsed="0"/>
-    <w:lsdException w:name="Medium Grid 2 Accent 1" w:semiHidden="0" w:uiPriority="68" w:unhideWhenUsed="0"/>
-    <w:lsdException w:name="Medium Grid 3 Accent 1" w:semiHidden="0" w:uiPriority="69" w:unhideWhenUsed="0"/>
-    <w:lsdException w:name="Dark List Accent 1" w:semiHidden="0" w:uiPriority="70" w:unhideWhenUsed="0"/>
-    <w:lsdException w:name="Colorful Shading Accent 1" w:semiHidden="0" w:uiPriority="71" w:unhideWhenUsed="0"/>
-    <w:lsdException w:name="Colorful List Accent 1" w:semiHidden="0" w:uiPriority="72" w:unhideWhenUsed="0"/>
-    <w:lsdException w:name="Colorful Grid Accent 1" w:semiHidden="0" w:uiPriority="73" w:unhideWhenUsed="0"/>
-    <w:lsdException w:name="Light Shading Accent 2" w:semiHidden="0" w:uiPriority="60" w:unhideWhenUsed="0"/>
-    <w:lsdException w:name="Light List Accent 2" w:semiHidden="0" w:uiPriority="61" w:unhideWhenUsed="0"/>
-    <w:lsdException w:name="Light Grid Accent 2" w:semiHidden="0" w:uiPriority="62" w:unhideWhenUsed="0"/>
-    <w:lsdException w:name="Medium Shading 1 Accent 2" w:semiHidden="0" w:uiPriority="63" w:unhideWhenUsed="0"/>
-    <w:lsdException w:name="Medium Shading 2 Accent 2" w:semiHidden="0" w:uiPriority="64" w:unhideWhenUsed="0"/>
-    <w:lsdException w:name="Medium List 1 Accent 2" w:semiHidden="0" w:uiPriority="65" w:unhideWhenUsed="0"/>
-    <w:lsdException w:name="Medium List 2 Accent 2" w:semiHidden="0" w:uiPriority="66" w:unhideWhenUsed="0"/>
-    <w:lsdException w:name="Medium Grid 1 Accent 2" w:semiHidden="0" w:uiPriority="67" w:unhideWhenUsed="0"/>
-    <w:lsdException w:name="Medium Grid 2 Accent 2" w:semiHidden="0" w:uiPriority="68" w:unhideWhenUsed="0"/>
-    <w:lsdException w:name="Medium Grid 3 Accent 2" w:semiHidden="0" w:uiPriority="69" w:unhideWhenUsed="0"/>
-    <w:lsdException w:name="Dark List Accent 2" w:semiHidden="0" w:uiPriority="70" w:unhideWhenUsed="0"/>
-    <w:lsdException w:name="Colorful Shading Accent 2" w:semiHidden="0" w:uiPriority="71" w:unhideWhenUsed="0"/>
-    <w:lsdException w:name="Colorful List Accent 2" w:semiHidden="0" w:uiPriority="72" w:unhideWhenUsed="0"/>
-    <w:lsdException w:name="Colorful Grid Accent 2" w:semiHidden="0" w:uiPriority="73" w:unhideWhenUsed="0"/>
-    <w:lsdException w:name="Light Shading Accent 3" w:semiHidden="0" w:uiPriority="60" w:unhideWhenUsed="0"/>
-    <w:lsdException w:name="Light List Accent 3" w:semiHidden="0" w:uiPriority="61" w:unhideWhenUsed="0"/>
-    <w:lsdException w:name="Light Grid Accent 3" w:semiHidden="0" w:uiPriority="62" w:unhideWhenUsed="0"/>
-    <w:lsdException w:name="Medium Shading 1 Accent 3" w:semiHidden="0" w:uiPriority="63" w:unhideWhenUsed="0"/>
-    <w:lsdException w:name="Medium Shading 2 Accent 3" w:semiHidden="0" w:uiPriority="64" w:unhideWhenUsed="0"/>
-    <w:lsdException w:name="Medium List 1 Accent 3" w:semiHidden="0" w:uiPriority="65" w:unhideWhenUsed="0"/>
-    <w:lsdException w:name="Medium List 2 Accent 3" w:semiHidden="0" w:uiPriority="66" w:unhideWhenUsed="0"/>
-    <w:lsdException w:name="Medium Grid 1 Accent 3" w:semiHidden="0" w:uiPriority="67" w:unhideWhenUsed="0"/>
-    <w:lsdException w:name="Medium Grid 2 Accent 3" w:semiHidden="0" w:uiPriority="68" w:unhideWhenUsed="0"/>
-    <w:lsdException w:name="Medium Grid 3 Accent 3" w:semiHidden="0" w:uiPriority="69" w:unhideWhenUsed="0"/>
-    <w:lsdException w:name="Dark List Accent 3" w:semiHidden="0" w:uiPriority="70" w:unhideWhenUsed="0"/>
-    <w:lsdException w:name="Colorful Shading Accent 3" w:semiHidden="0" w:uiPriority="71" w:unhideWhenUsed="0"/>
-    <w:lsdException w:name="Colorful List Accent 3" w:semiHidden="0" w:uiPriority="72" w:unhideWhenUsed="0"/>
-    <w:lsdException w:name="Colorful Grid Accent 3" w:semiHidden="0" w:uiPriority="73" w:unhideWhenUsed="0"/>
-    <w:lsdException w:name="Light Shading Accent 4" w:semiHidden="0" w:uiPriority="60" w:unhideWhenUsed="0"/>
-    <w:lsdException w:name="Light List Accent 4" w:semiHidden="0" w:uiPriority="61" w:unhideWhenUsed="0"/>
-    <w:lsdException w:name="Light Grid Accent 4" w:semiHidden="0" w:uiPriority="62" w:unhideWhenUsed="0"/>
-    <w:lsdException w:name="Medium Shading 1 Accent 4" w:semiHidden="0" w:uiPriority="63" w:unhideWhenUsed="0"/>
-    <w:lsdException w:name="Medium Shading 2 Accent 4" w:semiHidden="0" w:uiPriority="64" w:unhideWhenUsed="0"/>
-    <w:lsdException w:name="Medium List 1 Accent 4" w:semiHidden="0" w:uiPriority="65" w:unhideWhenUsed="0"/>
-    <w:lsdException w:name="Medium List 2 Accent 4" w:semiHidden="0" w:uiPriority="66" w:unhideWhenUsed="0"/>
-    <w:lsdException w:name="Medium Grid 1 Accent 4" w:semiHidden="0" w:uiPriority="67" w:unhideWhenUsed="0"/>
-    <w:lsdException w:name="Medium Grid 2 Accent 4" w:semiHidden="0" w:uiPriority="68" w:unhideWhenUsed="0"/>
-    <w:lsdException w:name="Medium Grid 3 Accent 4" w:semiHidden="0" w:uiPriority="69" w:unhideWhenUsed="0"/>
-    <w:lsdException w:name="Dark List Accent 4" w:semiHidden="0" w:uiPriority="70" w:unhideWhenUsed="0"/>
-    <w:lsdException w:name="Colorful Shading Accent 4" w:semiHidden="0" w:uiPriority="71" w:unhideWhenUsed="0"/>
-    <w:lsdException w:name="Colorful List Accent 4" w:semiHidden="0" w:uiPriority="72" w:unhideWhenUsed="0"/>
-    <w:lsdException w:name="Colorful Grid Accent 4" w:semiHidden="0" w:uiPriority="73" w:unhideWhenUsed="0"/>
-    <w:lsdException w:name="Light Shading Accent 5" w:semiHidden="0" w:uiPriority="60" w:unhideWhenUsed="0"/>
-    <w:lsdException w:name="Light List Accent 5" w:semiHidden="0" w:uiPriority="61" w:unhideWhenUsed="0"/>
-    <w:lsdException w:name="Light Grid Accent 5" w:semiHidden="0" w:uiPriority="62" w:unhideWhenUsed="0"/>
-    <w:lsdException w:name="Medium Shading 1 Accent 5" w:semiHidden="0" w:uiPriority="63" w:unhideWhenUsed="0"/>
-    <w:lsdException w:name="Medium Shading 2 Accent 5" w:semiHidden="0" w:uiPriority="64" w:unhideWhenUsed="0"/>
-    <w:lsdException w:name="Medium List 1 Accent 5" w:semiHidden="0" w:uiPriority="65" w:unhideWhenUsed="0"/>
-    <w:lsdException w:name="Medium List 2 Accent 5" w:semiHidden="0" w:uiPriority="66" w:unhideWhenUsed="0"/>
-    <w:lsdException w:name="Medium Grid 1 Accent 5" w:semiHidden="0" w:uiPriority="67" w:unhideWhenUsed="0"/>
-    <w:lsdException w:name="Medium Grid 2 Accent 5" w:semiHidden="0" w:uiPriority="68" w:unhideWhenUsed="0"/>
-    <w:lsdException w:name="Medium Grid 3 Accent 5" w:semiHidden="0" w:uiPriority="69" w:unhideWhenUsed="0"/>
-    <w:lsdException w:name="Dark List Accent 5" w:semiHidden="0" w:uiPriority="70" w:unhideWhenUsed="0"/>
-    <w:lsdException w:name="Colorful Shading Accent 5" w:semiHidden="0" w:uiPriority="71" w:unhideWhenUsed="0"/>
-    <w:lsdException w:name="Colorful List Accent 5" w:semiHidden="0" w:uiPriority="72" w:unhideWhenUsed="0"/>
-    <w:lsdException w:name="Colorful Grid Accent 5" w:semiHidden="0" w:uiPriority="73" w:unhideWhenUsed="0"/>
-    <w:lsdException w:name="Light Shading Accent 6" w:semiHidden="0" w:uiPriority="60" w:unhideWhenUsed="0"/>
-    <w:lsdException w:name="Light List Accent 6" w:semiHidden="0" w:uiPriority="61" w:unhideWhenUsed="0"/>
-    <w:lsdException w:name="Light Grid Accent 6" w:semiHidden="0" w:uiPriority="62" w:unhideWhenUsed="0"/>
-    <w:lsdException w:name="Medium Shading 1 Accent 6" w:semiHidden="0" w:uiPriority="63" w:unhideWhenUsed="0"/>
-    <w:lsdException w:name="Medium Shading 2 Accent 6" w:semiHidden="0" w:uiPriority="64" w:unhideWhenUsed="0"/>
-    <w:lsdException w:name="Medium List 1 Accent 6" w:semiHidden="0" w:uiPriority="65" w:unhideWhenUsed="0"/>
-    <w:lsdException w:name="Medium List 2 Accent 6" w:semiHidden="0" w:uiPriority="66" w:unhideWhenUsed="0"/>
-    <w:lsdException w:name="Medium Grid 1 Accent 6" w:semiHidden="0" w:uiPriority="67" w:unhideWhenUsed="0"/>
-    <w:lsdException w:name="Medium Grid 2 Accent 6" w:semiHidden="0" w:uiPriority="68" w:unhideWhenUsed="0"/>
-    <w:lsdException w:name="Medium Grid 3 Accent 6" w:semiHidden="0" w:uiPriority="69" w:unhideWhenUsed="0"/>
-    <w:lsdException w:name="Dark List Accent 6" w:semiHidden="0" w:uiPriority="70" w:unhideWhenUsed="0"/>
-    <w:lsdException w:name="Colorful Shading Accent 6" w:semiHidden="0" w:uiPriority="71" w:unhideWhenUsed="0"/>
-    <w:lsdException w:name="Colorful List Accent 6" w:semiHidden="0" w:uiPriority="72" w:unhideWhenUsed="0"/>
-    <w:lsdException w:name="Colorful Grid Accent 6" w:semiHidden="0" w:uiPriority="73" w:unhideWhenUsed="0"/>
-    <w:lsdException w:name="Subtle Emphasis" w:semiHidden="0" w:uiPriority="19" w:unhideWhenUsed="0" w:qFormat="1"/>
-    <w:lsdException w:name="Intense Emphasis" w:semiHidden="0" w:uiPriority="21" w:unhideWhenUsed="0" w:qFormat="1"/>
-    <w:lsdException w:name="Subtle Reference" w:semiHidden="0" w:uiPriority="31" w:unhideWhenUsed="0" w:qFormat="1"/>
-    <w:lsdException w:name="Intense Reference" w:semiHidden="0" w:uiPriority="32" w:unhideWhenUsed="0" w:qFormat="1"/>
-    <w:lsdException w:name="Book Title" w:semiHidden="0" w:uiPriority="33" w:unhideWhenUsed="0" w:qFormat="1"/>
-    <w:lsdException w:name="Bibliography" w:uiPriority="37"/>
-    <w:lsdException w:name="TOC Heading" w:uiPriority="39" w:qFormat="1"/>
-  </w:latentStyles>
-  <w:style w:type="paragraph" w:default="1" w:styleId="Normal">
-    <w:name w:val="Normal"/>
-  </w:style>
-  <w:style w:type="paragraph" w:styleId="Ttulo1">
-    <w:name w:val="heading 1"/>
-    <w:basedOn w:val="Normal"/>
-    <w:next w:val="Normal"/>
-    <w:pPr>
-      <w:spacing w:before="480" w:after="120"/>
-      <w:outlineLvl w:val="0"/>
-    </w:pPr>
-    <w:rPr>
-      <w:b/>
-      <w:sz w:val="48"/>
-    </w:rPr>
-  </w:style>
-  <w:style w:type="paragraph" w:styleId="Ttulo2">
-    <w:name w:val="heading 2"/>
-    <w:basedOn w:val="Normal"/>
-    <w:next w:val="Normal"/>
-    <w:pPr>
-      <w:spacing w:before="360" w:after="80"/>
-      <w:outlineLvl w:val="1"/>
-    </w:pPr>
-    <w:rPr>
-      <w:b/>
-      <w:sz w:val="36"/>
-    </w:rPr>
-  </w:style>
-  <w:style w:type="paragraph" w:styleId="Ttulo3">
-    <w:name w:val="heading 3"/>
-    <w:basedOn w:val="Normal"/>
-    <w:next w:val="Normal"/>
-    <w:pPr>
-      <w:spacing w:before="280" w:after="80"/>
-      <w:outlineLvl w:val="2"/>
-    </w:pPr>
-    <w:rPr>
-      <w:b/>
-      <w:sz w:val="28"/>
-    </w:rPr>
-  </w:style>
-  <w:style w:type="paragraph" w:styleId="Ttulo4">
-    <w:name w:val="heading 4"/>
-    <w:basedOn w:val="Normal"/>
-    <w:next w:val="Normal"/>
-    <w:pPr>
-      <w:spacing w:before="240" w:after="40"/>
-      <w:outlineLvl w:val="3"/>
-    </w:pPr>
-    <w:rPr>
-      <w:b/>
-      <w:sz w:val="24"/>
-    </w:rPr>
-  </w:style>
-  <w:style w:type="paragraph" w:styleId="Ttulo5">
-    <w:name w:val="heading 5"/>
-    <w:basedOn w:val="Normal"/>
-    <w:next w:val="Normal"/>
-    <w:pPr>
-      <w:spacing w:before="220" w:after="40"/>
-      <w:outlineLvl w:val="4"/>
-    </w:pPr>
-    <w:rPr>
-      <w:b/>
-      <w:sz w:val="22"/>
-    </w:rPr>
-  </w:style>
-  <w:style w:type="paragraph" w:styleId="Ttulo6">
-    <w:name w:val="heading 6"/>
-    <w:basedOn w:val="Normal"/>
-    <w:next w:val="Normal"/>
-    <w:pPr>
-      <w:spacing w:before="200" w:after="40"/>
-      <w:outlineLvl w:val="5"/>
-    </w:pPr>
-    <w:rPr>
-      <w:b/>
-    </w:rPr>
-  </w:style>
-  <w:style w:type="character" w:default="1" w:styleId="Fuentedeprrafopredeter">
-    <w:name w:val="Default Paragraph Font"/>
-    <w:uiPriority w:val="1"/>
-    <w:semiHidden/>
-    <w:unhideWhenUsed/>
-  </w:style>
-  <w:style w:type="table" w:default="1" w:styleId="Tablanormal">
-    <w:name w:val="Normal Table"/>
-    <w:uiPriority w:val="99"/>
-    <w:semiHidden/>
-    <w:unhideWhenUsed/>
-    <w:tblPr>
-      <w:tblInd w:w="0" w:type="dxa"/>
-      <w:tblCellMar>
-        <w:top w:w="0" w:type="dxa"/>
-        <w:left w:w="108" w:type="dxa"/>
-        <w:bottom w:w="0" w:type="dxa"/>
-        <w:right w:w="108" w:type="dxa"/>
-      </w:tblCellMar>
-    </w:tblPr>
-  </w:style>
-  <w:style w:type="numbering" w:default="1" w:styleId="Sinlista">
-    <w:name w:val="No List"/>
-    <w:uiPriority w:val="99"/>
-    <w:semiHidden/>
-    <w:unhideWhenUsed/>
-  </w:style>
-  <w:style w:type="table" w:customStyle="1" w:styleId="TableNormal">
-    <w:name w:val="Table Normal"/>
-    <w:tblPr>
-      <w:tblCellMar>
-        <w:top w:w="0" w:type="dxa"/>
-        <w:left w:w="0" w:type="dxa"/>
-        <w:bottom w:w="0" w:type="dxa"/>
-        <w:right w:w="0" w:type="dxa"/>
-      </w:tblCellMar>
-    </w:tblPr>
-  </w:style>
-  <w:style w:type="paragraph" w:styleId="Ttulo">
+  <w:style w:type="paragraph" w:styleId="Puesto">
     <w:name w:val="Title"/>
     <w:basedOn w:val="Normal"/>
     <w:next w:val="Normal"/>

</xml_diff>

<commit_message>
Edicion de Documento de Diseño
Edicion de Clases de Diseño
</commit_message>
<xml_diff>
--- a/PROYECTOS/Proy_SSEL/Libreria en Produccion/Libreria de Trabajo/Documentacion/4. Analisis y Diseño/SSEL-DD.docx
+++ b/PROYECTOS/Proy_SSEL/Libreria en Produccion/Libreria de Trabajo/Documentacion/4. Analisis y Diseño/SSEL-DD.docx
@@ -1553,7 +1553,31 @@
         <w:jc w:val="both"/>
       </w:pPr>
       <w:r>
-        <w:t>Para el desarrollo del proyecto se hace uso de la metodología de desarrollo de software Rational Unified Process (RUP)</w:t>
+        <w:t xml:space="preserve">Para el desarrollo del proyecto se hace uso de la metodología de desarrollo de software </w:t>
+      </w:r>
+      <w:proofErr w:type="spellStart"/>
+      <w:r>
+        <w:t>Rational</w:t>
+      </w:r>
+      <w:proofErr w:type="spellEnd"/>
+      <w:r>
+        <w:t xml:space="preserve"> </w:t>
+      </w:r>
+      <w:proofErr w:type="spellStart"/>
+      <w:r>
+        <w:t>Unified</w:t>
+      </w:r>
+      <w:proofErr w:type="spellEnd"/>
+      <w:r>
+        <w:t xml:space="preserve"> </w:t>
+      </w:r>
+      <w:proofErr w:type="spellStart"/>
+      <w:r>
+        <w:t>Process</w:t>
+      </w:r>
+      <w:proofErr w:type="spellEnd"/>
+      <w:r>
+        <w:t xml:space="preserve"> (RUP)</w:t>
       </w:r>
       <w:r>
         <w:t xml:space="preserve"> en la que únicamente se procederá a cumplir con las tres primeras fases que marca la metodología. Se incluirá el detalle para las fases de Inicio y Elaboración y adicionalmente se esbozaran las fases posteriores de Construcción y Transición para dar una visión global de todo proceso.</w:t>
@@ -1647,7 +1671,31 @@
       <w:bookmarkStart w:id="2" w:name="h.2et92p0" w:colFirst="0" w:colLast="0"/>
       <w:bookmarkEnd w:id="2"/>
       <w:r>
-        <w:t>RUP: Siglas de la metodología de desarrollo de software Rational Unified Process.</w:t>
+        <w:t xml:space="preserve">RUP: Siglas de la metodología de desarrollo de software </w:t>
+      </w:r>
+      <w:proofErr w:type="spellStart"/>
+      <w:r>
+        <w:t>Rational</w:t>
+      </w:r>
+      <w:proofErr w:type="spellEnd"/>
+      <w:r>
+        <w:t xml:space="preserve"> </w:t>
+      </w:r>
+      <w:proofErr w:type="spellStart"/>
+      <w:r>
+        <w:t>Unified</w:t>
+      </w:r>
+      <w:proofErr w:type="spellEnd"/>
+      <w:r>
+        <w:t xml:space="preserve"> </w:t>
+      </w:r>
+      <w:proofErr w:type="spellStart"/>
+      <w:r>
+        <w:t>Process</w:t>
+      </w:r>
+      <w:proofErr w:type="spellEnd"/>
+      <w:r>
+        <w:t>.</w:t>
       </w:r>
     </w:p>
     <w:p>
@@ -1684,19 +1732,16 @@
         </w:numPr>
       </w:pPr>
       <w:r>
-        <w:t>Documento de Analisis</w:t>
+        <w:t xml:space="preserve">Documento de </w:t>
       </w:r>
+      <w:proofErr w:type="spellStart"/>
+      <w:r>
+        <w:t>Analisis</w:t>
+      </w:r>
+      <w:proofErr w:type="spellEnd"/>
       <w:r>
         <w:br w:type="page"/>
       </w:r>
-    </w:p>
-    <w:p/>
-    <w:p>
-      <w:pPr>
-        <w:spacing w:after="120"/>
-        <w:ind w:left="720"/>
-        <w:jc w:val="both"/>
-      </w:pPr>
     </w:p>
     <w:p>
       <w:pPr>
@@ -1734,15 +1779,14 @@
       </w:pPr>
       <w:r>
         <w:rPr>
-          <w:b/>
           <w:noProof/>
           <w:lang w:val="es-ES" w:eastAsia="es-ES"/>
         </w:rPr>
         <w:drawing>
-          <wp:inline distT="0" distB="0" distL="0" distR="0" wp14:anchorId="652E101E" wp14:editId="332D3A32">
-            <wp:extent cx="4648200" cy="4053230"/>
-            <wp:effectExtent l="0" t="0" r="0" b="4445"/>
-            <wp:docPr id="1" name="Imagen 1" descr="C:\Users\jorgeee\Downloads\diagrama de clases.png"/>
+          <wp:inline distT="0" distB="0" distL="0" distR="0" wp14:anchorId="451E93DA" wp14:editId="411AF327">
+            <wp:extent cx="4724400" cy="4127236"/>
+            <wp:effectExtent l="0" t="0" r="0" b="0"/>
+            <wp:docPr id="5" name="Imagen 5"/>
             <wp:cNvGraphicFramePr>
               <a:graphicFrameLocks xmlns:a="http://schemas.openxmlformats.org/drawingml/2006/main" noChangeAspect="1"/>
             </wp:cNvGraphicFramePr>
@@ -1750,7 +1794,7 @@
               <a:graphicData uri="http://schemas.openxmlformats.org/drawingml/2006/picture">
                 <pic:pic xmlns:pic="http://schemas.openxmlformats.org/drawingml/2006/picture">
                   <pic:nvPicPr>
-                    <pic:cNvPr id="0" name="Picture 1" descr="C:\Users\jorgeee\Downloads\diagrama de clases.png"/>
+                    <pic:cNvPr id="0" name="Picture 4"/>
                     <pic:cNvPicPr>
                       <a:picLocks noChangeAspect="1" noChangeArrowheads="1"/>
                     </pic:cNvPicPr>
@@ -1771,7 +1815,7 @@
                   <pic:spPr bwMode="auto">
                     <a:xfrm>
                       <a:off x="0" y="0"/>
-                      <a:ext cx="4652919" cy="4057345"/>
+                      <a:ext cx="4739219" cy="4140182"/>
                     </a:xfrm>
                     <a:prstGeom prst="rect">
                       <a:avLst/>
@@ -1831,7 +1875,75 @@
           <w:rFonts w:ascii="Arial" w:eastAsia="Arial" w:hAnsi="Arial" w:cs="Arial"/>
           <w:b/>
         </w:rPr>
-        <w:t>Diagrama de Clases: Paquete 1 -  XXXX</w:t>
+        <w:t xml:space="preserve">Diagrama de Clases: Paquete </w:t>
+      </w:r>
+      <w:r>
+        <w:rPr>
+          <w:rFonts w:ascii="Arial" w:eastAsia="Arial" w:hAnsi="Arial" w:cs="Arial"/>
+          <w:b/>
+        </w:rPr>
+        <w:t>Subastar Producto</w:t>
+      </w:r>
+    </w:p>
+    <w:p>
+      <w:pPr>
+        <w:spacing w:before="120" w:after="60"/>
+        <w:ind w:left="720"/>
+        <w:jc w:val="both"/>
+      </w:pPr>
+      <w:r>
+        <w:rPr>
+          <w:noProof/>
+          <w:lang w:val="es-ES" w:eastAsia="es-ES"/>
+        </w:rPr>
+        <w:drawing>
+          <wp:inline distT="0" distB="0" distL="0" distR="0" wp14:anchorId="54D7A30A" wp14:editId="6F968D19">
+            <wp:extent cx="4591050" cy="2194708"/>
+            <wp:effectExtent l="0" t="0" r="0" b="0"/>
+            <wp:docPr id="7" name="Imagen 7"/>
+            <wp:cNvGraphicFramePr>
+              <a:graphicFrameLocks xmlns:a="http://schemas.openxmlformats.org/drawingml/2006/main" noChangeAspect="1"/>
+            </wp:cNvGraphicFramePr>
+            <a:graphic xmlns:a="http://schemas.openxmlformats.org/drawingml/2006/main">
+              <a:graphicData uri="http://schemas.openxmlformats.org/drawingml/2006/picture">
+                <pic:pic xmlns:pic="http://schemas.openxmlformats.org/drawingml/2006/picture">
+                  <pic:nvPicPr>
+                    <pic:cNvPr id="0" name="Picture 5"/>
+                    <pic:cNvPicPr>
+                      <a:picLocks noChangeAspect="1" noChangeArrowheads="1"/>
+                    </pic:cNvPicPr>
+                  </pic:nvPicPr>
+                  <pic:blipFill>
+                    <a:blip r:embed="rId8">
+                      <a:extLst>
+                        <a:ext uri="{28A0092B-C50C-407E-A947-70E740481C1C}">
+                          <a14:useLocalDpi xmlns:a14="http://schemas.microsoft.com/office/drawing/2010/main" val="0"/>
+                        </a:ext>
+                      </a:extLst>
+                    </a:blip>
+                    <a:srcRect/>
+                    <a:stretch>
+                      <a:fillRect/>
+                    </a:stretch>
+                  </pic:blipFill>
+                  <pic:spPr bwMode="auto">
+                    <a:xfrm>
+                      <a:off x="0" y="0"/>
+                      <a:ext cx="4602751" cy="2200301"/>
+                    </a:xfrm>
+                    <a:prstGeom prst="rect">
+                      <a:avLst/>
+                    </a:prstGeom>
+                    <a:noFill/>
+                    <a:ln>
+                      <a:noFill/>
+                    </a:ln>
+                  </pic:spPr>
+                </pic:pic>
+              </a:graphicData>
+            </a:graphic>
+          </wp:inline>
+        </w:drawing>
       </w:r>
     </w:p>
     <w:p>
@@ -1857,89 +1969,239 @@
           <w:rFonts w:ascii="Arial" w:eastAsia="Arial" w:hAnsi="Arial" w:cs="Arial"/>
           <w:b/>
         </w:rPr>
-        <w:t>Diagrama de Clases Paquete 2 -  XXX</w:t>
+        <w:t>Dia</w:t>
       </w:r>
-    </w:p>
-    <w:p>
-      <w:pPr>
-        <w:ind w:left="720"/>
-        <w:jc w:val="both"/>
-      </w:pPr>
-      <w:bookmarkStart w:id="6" w:name="h.4d34og8" w:colFirst="0" w:colLast="0"/>
-      <w:bookmarkEnd w:id="6"/>
-    </w:p>
-    <w:p>
-      <w:pPr>
-        <w:numPr>
-          <w:ilvl w:val="1"/>
-          <w:numId w:val="1"/>
-        </w:numPr>
-        <w:spacing w:before="120" w:after="60"/>
-        <w:ind w:left="720" w:hanging="718"/>
-        <w:jc w:val="both"/>
-      </w:pPr>
-      <w:bookmarkStart w:id="7" w:name="h.2s8eyo1" w:colFirst="0" w:colLast="0"/>
-      <w:bookmarkEnd w:id="7"/>
       <w:r>
         <w:rPr>
           <w:rFonts w:ascii="Arial" w:eastAsia="Arial" w:hAnsi="Arial" w:cs="Arial"/>
           <w:b/>
         </w:rPr>
-        <w:t>Diagrama de Clases Paquete 3 -  XXX</w:t>
+        <w:t>grama de Clases: Paquete Subastar Producto</w:t>
       </w:r>
     </w:p>
     <w:p>
       <w:pPr>
-        <w:numPr>
-          <w:ilvl w:val="1"/>
-          <w:numId w:val="1"/>
-        </w:numPr>
         <w:spacing w:before="120" w:after="60"/>
-        <w:ind w:left="720" w:hanging="718"/>
+        <w:ind w:left="720"/>
         <w:jc w:val="both"/>
       </w:pPr>
       <w:r>
         <w:rPr>
-          <w:rFonts w:ascii="Arial" w:eastAsia="Arial" w:hAnsi="Arial" w:cs="Arial"/>
-          <w:b/>
+          <w:noProof/>
+          <w:lang w:val="es-ES" w:eastAsia="es-ES"/>
         </w:rPr>
-        <w:t>Diagrama de Clases Paquete 4 -  XXX</w:t>
+        <w:drawing>
+          <wp:inline distT="0" distB="0" distL="0" distR="0" wp14:anchorId="50505CC9" wp14:editId="36045EA4">
+            <wp:extent cx="4591050" cy="2194708"/>
+            <wp:effectExtent l="0" t="0" r="0" b="0"/>
+            <wp:docPr id="3" name="Imagen 3"/>
+            <wp:cNvGraphicFramePr>
+              <a:graphicFrameLocks xmlns:a="http://schemas.openxmlformats.org/drawingml/2006/main" noChangeAspect="1"/>
+            </wp:cNvGraphicFramePr>
+            <a:graphic xmlns:a="http://schemas.openxmlformats.org/drawingml/2006/main">
+              <a:graphicData uri="http://schemas.openxmlformats.org/drawingml/2006/picture">
+                <pic:pic xmlns:pic="http://schemas.openxmlformats.org/drawingml/2006/picture">
+                  <pic:nvPicPr>
+                    <pic:cNvPr id="0" name="Picture 5"/>
+                    <pic:cNvPicPr>
+                      <a:picLocks noChangeAspect="1" noChangeArrowheads="1"/>
+                    </pic:cNvPicPr>
+                  </pic:nvPicPr>
+                  <pic:blipFill>
+                    <a:blip r:embed="rId8">
+                      <a:extLst>
+                        <a:ext uri="{28A0092B-C50C-407E-A947-70E740481C1C}">
+                          <a14:useLocalDpi xmlns:a14="http://schemas.microsoft.com/office/drawing/2010/main" val="0"/>
+                        </a:ext>
+                      </a:extLst>
+                    </a:blip>
+                    <a:srcRect/>
+                    <a:stretch>
+                      <a:fillRect/>
+                    </a:stretch>
+                  </pic:blipFill>
+                  <pic:spPr bwMode="auto">
+                    <a:xfrm>
+                      <a:off x="0" y="0"/>
+                      <a:ext cx="4602751" cy="2200301"/>
+                    </a:xfrm>
+                    <a:prstGeom prst="rect">
+                      <a:avLst/>
+                    </a:prstGeom>
+                    <a:noFill/>
+                    <a:ln>
+                      <a:noFill/>
+                    </a:ln>
+                  </pic:spPr>
+                </pic:pic>
+              </a:graphicData>
+            </a:graphic>
+          </wp:inline>
+        </w:drawing>
       </w:r>
     </w:p>
     <w:p>
       <w:pPr>
+        <w:spacing w:before="120" w:after="60"/>
         <w:ind w:left="720"/>
+        <w:jc w:val="both"/>
       </w:pPr>
-      <w:bookmarkStart w:id="8" w:name="h.17dp8vu" w:colFirst="0" w:colLast="0"/>
-      <w:bookmarkEnd w:id="8"/>
     </w:p>
     <w:p>
       <w:pPr>
-        <w:numPr>
-          <w:ilvl w:val="1"/>
-          <w:numId w:val="1"/>
-        </w:numPr>
         <w:spacing w:before="120" w:after="60"/>
-        <w:ind w:left="720" w:hanging="718"/>
-        <w:jc w:val="both"/>
-      </w:pPr>
-      <w:r>
-        <w:rPr>
-          <w:rFonts w:ascii="Arial" w:eastAsia="Arial" w:hAnsi="Arial" w:cs="Arial"/>
-          <w:b/>
-        </w:rPr>
-        <w:t>Diagrama de Clases Paquete 5 -  XXX</w:t>
-      </w:r>
-    </w:p>
-    <w:p/>
-    <w:p>
-      <w:pPr>
-        <w:spacing w:after="120"/>
         <w:ind w:left="720"/>
         <w:jc w:val="both"/>
       </w:pPr>
-      <w:bookmarkStart w:id="9" w:name="h.3rdcrjn" w:colFirst="0" w:colLast="0"/>
-      <w:bookmarkEnd w:id="9"/>
+    </w:p>
+    <w:p>
+      <w:pPr>
+        <w:spacing w:before="120" w:after="60"/>
+        <w:ind w:left="720"/>
+        <w:jc w:val="both"/>
+      </w:pPr>
+    </w:p>
+    <w:p>
+      <w:pPr>
+        <w:spacing w:before="120" w:after="60"/>
+        <w:ind w:left="720"/>
+        <w:jc w:val="both"/>
+      </w:pPr>
+    </w:p>
+    <w:p>
+      <w:pPr>
+        <w:spacing w:before="120" w:after="60"/>
+        <w:ind w:left="720"/>
+        <w:jc w:val="both"/>
+      </w:pPr>
+    </w:p>
+    <w:p>
+      <w:pPr>
+        <w:spacing w:before="120" w:after="60"/>
+        <w:ind w:left="720"/>
+        <w:jc w:val="both"/>
+      </w:pPr>
+    </w:p>
+    <w:p>
+      <w:pPr>
+        <w:spacing w:before="120" w:after="60"/>
+        <w:ind w:left="720"/>
+        <w:jc w:val="both"/>
+      </w:pPr>
+    </w:p>
+    <w:p>
+      <w:pPr>
+        <w:spacing w:before="120" w:after="60"/>
+        <w:ind w:left="720"/>
+        <w:jc w:val="both"/>
+      </w:pPr>
+    </w:p>
+    <w:p>
+      <w:pPr>
+        <w:spacing w:before="120" w:after="60"/>
+        <w:ind w:left="720"/>
+        <w:jc w:val="both"/>
+      </w:pPr>
+    </w:p>
+    <w:p>
+      <w:pPr>
+        <w:spacing w:before="120" w:after="60"/>
+        <w:ind w:left="720"/>
+        <w:jc w:val="both"/>
+      </w:pPr>
+    </w:p>
+    <w:p>
+      <w:pPr>
+        <w:spacing w:before="120" w:after="60"/>
+        <w:ind w:left="720"/>
+        <w:jc w:val="both"/>
+      </w:pPr>
+    </w:p>
+    <w:p>
+      <w:pPr>
+        <w:spacing w:before="120" w:after="60"/>
+        <w:ind w:left="720"/>
+        <w:jc w:val="both"/>
+      </w:pPr>
+    </w:p>
+    <w:p>
+      <w:pPr>
+        <w:spacing w:before="120" w:after="60"/>
+        <w:ind w:left="720"/>
+        <w:jc w:val="both"/>
+      </w:pPr>
+    </w:p>
+    <w:p>
+      <w:pPr>
+        <w:spacing w:before="120" w:after="60"/>
+        <w:ind w:left="720"/>
+        <w:jc w:val="both"/>
+      </w:pPr>
+    </w:p>
+    <w:p>
+      <w:pPr>
+        <w:spacing w:before="120" w:after="60"/>
+        <w:ind w:left="720"/>
+        <w:jc w:val="both"/>
+      </w:pPr>
+    </w:p>
+    <w:p>
+      <w:pPr>
+        <w:spacing w:before="120" w:after="60"/>
+        <w:ind w:left="720"/>
+        <w:jc w:val="both"/>
+      </w:pPr>
+    </w:p>
+    <w:p>
+      <w:pPr>
+        <w:spacing w:before="120" w:after="60"/>
+        <w:ind w:left="720"/>
+        <w:jc w:val="both"/>
+      </w:pPr>
+    </w:p>
+    <w:p>
+      <w:pPr>
+        <w:spacing w:before="120" w:after="60"/>
+        <w:ind w:left="720"/>
+        <w:jc w:val="both"/>
+      </w:pPr>
+    </w:p>
+    <w:p>
+      <w:pPr>
+        <w:spacing w:before="120" w:after="60"/>
+        <w:ind w:left="720"/>
+        <w:jc w:val="both"/>
+      </w:pPr>
+    </w:p>
+    <w:p>
+      <w:pPr>
+        <w:spacing w:before="120" w:after="60"/>
+        <w:ind w:left="720"/>
+        <w:jc w:val="both"/>
+      </w:pPr>
+    </w:p>
+    <w:p>
+      <w:pPr>
+        <w:spacing w:before="120" w:after="60"/>
+        <w:ind w:left="720"/>
+        <w:jc w:val="both"/>
+      </w:pPr>
+    </w:p>
+    <w:p>
+      <w:pPr>
+        <w:spacing w:before="120" w:after="60"/>
+        <w:ind w:left="720"/>
+        <w:jc w:val="both"/>
+      </w:pPr>
+    </w:p>
+    <w:p>
+      <w:pPr>
+        <w:spacing w:before="120" w:after="60"/>
+        <w:ind w:left="720"/>
+        <w:jc w:val="both"/>
+      </w:pPr>
+      <w:bookmarkStart w:id="6" w:name="_GoBack"/>
+      <w:bookmarkEnd w:id="6"/>
     </w:p>
     <w:p>
       <w:pPr>
@@ -1951,8 +2213,12 @@
         <w:ind w:left="720" w:hanging="718"/>
         <w:jc w:val="both"/>
       </w:pPr>
-      <w:bookmarkStart w:id="10" w:name="h.26in1rg" w:colFirst="0" w:colLast="0"/>
-      <w:bookmarkEnd w:id="10"/>
+      <w:bookmarkStart w:id="7" w:name="h.4d34og8" w:colFirst="0" w:colLast="0"/>
+      <w:bookmarkStart w:id="8" w:name="h.3rdcrjn" w:colFirst="0" w:colLast="0"/>
+      <w:bookmarkStart w:id="9" w:name="h.26in1rg" w:colFirst="0" w:colLast="0"/>
+      <w:bookmarkEnd w:id="7"/>
+      <w:bookmarkEnd w:id="8"/>
+      <w:bookmarkEnd w:id="9"/>
       <w:r>
         <w:rPr>
           <w:rFonts w:ascii="Arial" w:eastAsia="Arial" w:hAnsi="Arial" w:cs="Arial"/>
@@ -1972,14 +2238,13 @@
         <w:ind w:left="720" w:hanging="718"/>
         <w:jc w:val="both"/>
       </w:pPr>
-      <w:bookmarkStart w:id="11" w:name="h.lnxbz9" w:colFirst="0" w:colLast="0"/>
-      <w:bookmarkEnd w:id="11"/>
+      <w:bookmarkStart w:id="10" w:name="h.lnxbz9" w:colFirst="0" w:colLast="0"/>
+      <w:bookmarkEnd w:id="10"/>
       <w:r>
         <w:rPr>
           <w:rFonts w:ascii="Arial" w:eastAsia="Arial" w:hAnsi="Arial" w:cs="Arial"/>
           <w:b/>
         </w:rPr>
-        <w:lastRenderedPageBreak/>
         <w:t>Diseño Físico</w:t>
       </w:r>
     </w:p>
@@ -2026,7 +2291,7 @@
                     <pic:cNvPicPr/>
                   </pic:nvPicPr>
                   <pic:blipFill rotWithShape="1">
-                    <a:blip r:embed="rId8">
+                    <a:blip r:embed="rId9">
                       <a:extLst>
                         <a:ext uri="{28A0092B-C50C-407E-A947-70E740481C1C}">
                           <a14:useLocalDpi xmlns:a14="http://schemas.microsoft.com/office/drawing/2010/main" val="0"/>
@@ -2059,8 +2324,6 @@
           </wp:inline>
         </w:drawing>
       </w:r>
-      <w:bookmarkStart w:id="12" w:name="_GoBack"/>
-      <w:bookmarkEnd w:id="12"/>
     </w:p>
     <w:p>
       <w:pPr>
@@ -2097,8 +2360,8 @@
         <w:spacing w:before="120" w:after="60"/>
         <w:jc w:val="both"/>
       </w:pPr>
-      <w:bookmarkStart w:id="13" w:name="h.35nkun2" w:colFirst="0" w:colLast="0"/>
-      <w:bookmarkEnd w:id="13"/>
+      <w:bookmarkStart w:id="11" w:name="h.35nkun2" w:colFirst="0" w:colLast="0"/>
+      <w:bookmarkEnd w:id="11"/>
     </w:p>
     <w:p>
       <w:pPr>
@@ -2161,6 +2424,7 @@
                 <w:lang w:val="es-ES" w:eastAsia="es-ES"/>
               </w:rPr>
             </w:pPr>
+            <w:proofErr w:type="spellStart"/>
             <w:r>
               <w:rPr>
                 <w:rFonts w:ascii="Tahoma" w:hAnsi="Tahoma" w:cs="Tahoma"/>
@@ -2170,7 +2434,19 @@
                 <w:szCs w:val="21"/>
                 <w:lang w:val="es-ES" w:eastAsia="es-ES"/>
               </w:rPr>
-              <w:t>Categoria </w:t>
+              <w:t>Categoria</w:t>
+            </w:r>
+            <w:proofErr w:type="spellEnd"/>
+            <w:r>
+              <w:rPr>
+                <w:rFonts w:ascii="Tahoma" w:hAnsi="Tahoma" w:cs="Tahoma"/>
+                <w:b/>
+                <w:bCs/>
+                <w:sz w:val="21"/>
+                <w:szCs w:val="21"/>
+                <w:lang w:val="es-ES" w:eastAsia="es-ES"/>
+              </w:rPr>
+              <w:t> </w:t>
             </w:r>
           </w:p>
         </w:tc>
@@ -2235,6 +2511,7 @@
                       <w:lang w:val="es-ES" w:eastAsia="es-ES"/>
                     </w:rPr>
                   </w:pPr>
+                  <w:proofErr w:type="spellStart"/>
                   <w:r>
                     <w:rPr>
                       <w:rFonts w:ascii="Tahoma" w:hAnsi="Tahoma" w:cs="Tahoma"/>
@@ -2246,6 +2523,7 @@
                     </w:rPr>
                     <w:t>ColumnName</w:t>
                   </w:r>
+                  <w:proofErr w:type="spellEnd"/>
                 </w:p>
               </w:tc>
               <w:tc>
@@ -2270,6 +2548,7 @@
                       <w:lang w:val="es-ES" w:eastAsia="es-ES"/>
                     </w:rPr>
                   </w:pPr>
+                  <w:proofErr w:type="spellStart"/>
                   <w:r>
                     <w:rPr>
                       <w:rFonts w:ascii="Tahoma" w:hAnsi="Tahoma" w:cs="Tahoma"/>
@@ -2281,6 +2560,7 @@
                     </w:rPr>
                     <w:t>DataType</w:t>
                   </w:r>
+                  <w:proofErr w:type="spellEnd"/>
                 </w:p>
               </w:tc>
               <w:tc>
@@ -2305,6 +2585,7 @@
                       <w:lang w:val="es-ES" w:eastAsia="es-ES"/>
                     </w:rPr>
                   </w:pPr>
+                  <w:proofErr w:type="spellStart"/>
                   <w:r>
                     <w:rPr>
                       <w:rFonts w:ascii="Tahoma" w:hAnsi="Tahoma" w:cs="Tahoma"/>
@@ -2314,23 +2595,10 @@
                       <w:szCs w:val="15"/>
                       <w:lang w:val="es-ES" w:eastAsia="es-ES"/>
                     </w:rPr>
-                    <w:t>PrimaryKey  </w:t>
-                  </w:r>
-                </w:p>
-              </w:tc>
-              <w:tc>
-                <w:tcPr>
-                  <w:tcW w:w="50" w:type="pct"/>
-                  <w:tcBorders>
-                    <w:bottom w:val="single" w:sz="6" w:space="0" w:color="606060"/>
-                  </w:tcBorders>
-                  <w:shd w:val="clear" w:color="auto" w:fill="D0DFFF"/>
-                  <w:vAlign w:val="center"/>
-                  <w:hideMark/>
-                </w:tcPr>
-                <w:p>
-                  <w:pPr>
-                    <w:widowControl/>
+                    <w:t>PrimaryKey</w:t>
+                  </w:r>
+                  <w:proofErr w:type="spellEnd"/>
+                  <w:r>
                     <w:rPr>
                       <w:rFonts w:ascii="Tahoma" w:hAnsi="Tahoma" w:cs="Tahoma"/>
                       <w:b/>
@@ -2339,8 +2607,23 @@
                       <w:szCs w:val="15"/>
                       <w:lang w:val="es-ES" w:eastAsia="es-ES"/>
                     </w:rPr>
-                  </w:pPr>
-                  <w:r>
+                    <w:t>  </w:t>
+                  </w:r>
+                </w:p>
+              </w:tc>
+              <w:tc>
+                <w:tcPr>
+                  <w:tcW w:w="50" w:type="pct"/>
+                  <w:tcBorders>
+                    <w:bottom w:val="single" w:sz="6" w:space="0" w:color="606060"/>
+                  </w:tcBorders>
+                  <w:shd w:val="clear" w:color="auto" w:fill="D0DFFF"/>
+                  <w:vAlign w:val="center"/>
+                  <w:hideMark/>
+                </w:tcPr>
+                <w:p>
+                  <w:pPr>
+                    <w:widowControl/>
                     <w:rPr>
                       <w:rFonts w:ascii="Tahoma" w:hAnsi="Tahoma" w:cs="Tahoma"/>
                       <w:b/>
@@ -2349,23 +2632,9 @@
                       <w:szCs w:val="15"/>
                       <w:lang w:val="es-ES" w:eastAsia="es-ES"/>
                     </w:rPr>
-                    <w:t>NotNull  </w:t>
-                  </w:r>
-                </w:p>
-              </w:tc>
-              <w:tc>
-                <w:tcPr>
-                  <w:tcW w:w="50" w:type="pct"/>
-                  <w:tcBorders>
-                    <w:bottom w:val="single" w:sz="6" w:space="0" w:color="606060"/>
-                  </w:tcBorders>
-                  <w:shd w:val="clear" w:color="auto" w:fill="D0DFFF"/>
-                  <w:vAlign w:val="center"/>
-                  <w:hideMark/>
-                </w:tcPr>
-                <w:p>
-                  <w:pPr>
-                    <w:widowControl/>
+                  </w:pPr>
+                  <w:proofErr w:type="spellStart"/>
+                  <w:r>
                     <w:rPr>
                       <w:rFonts w:ascii="Tahoma" w:hAnsi="Tahoma" w:cs="Tahoma"/>
                       <w:b/>
@@ -2374,7 +2643,9 @@
                       <w:szCs w:val="15"/>
                       <w:lang w:val="es-ES" w:eastAsia="es-ES"/>
                     </w:rPr>
-                  </w:pPr>
+                    <w:t>NotNull</w:t>
+                  </w:r>
+                  <w:proofErr w:type="spellEnd"/>
                   <w:r>
                     <w:rPr>
                       <w:rFonts w:ascii="Tahoma" w:hAnsi="Tahoma" w:cs="Tahoma"/>
@@ -2384,13 +2655,13 @@
                       <w:szCs w:val="15"/>
                       <w:lang w:val="es-ES" w:eastAsia="es-ES"/>
                     </w:rPr>
-                    <w:t>Flags</w:t>
-                  </w:r>
-                </w:p>
-              </w:tc>
-              <w:tc>
-                <w:tcPr>
-                  <w:tcW w:w="750" w:type="pct"/>
+                    <w:t>  </w:t>
+                  </w:r>
+                </w:p>
+              </w:tc>
+              <w:tc>
+                <w:tcPr>
+                  <w:tcW w:w="50" w:type="pct"/>
                   <w:tcBorders>
                     <w:bottom w:val="single" w:sz="6" w:space="0" w:color="606060"/>
                   </w:tcBorders>
@@ -2410,6 +2681,7 @@
                       <w:lang w:val="es-ES" w:eastAsia="es-ES"/>
                     </w:rPr>
                   </w:pPr>
+                  <w:proofErr w:type="spellStart"/>
                   <w:r>
                     <w:rPr>
                       <w:rFonts w:ascii="Tahoma" w:hAnsi="Tahoma" w:cs="Tahoma"/>
@@ -2419,13 +2691,14 @@
                       <w:szCs w:val="15"/>
                       <w:lang w:val="es-ES" w:eastAsia="es-ES"/>
                     </w:rPr>
-                    <w:t>Default Value</w:t>
-                  </w:r>
-                </w:p>
-              </w:tc>
-              <w:tc>
-                <w:tcPr>
-                  <w:tcW w:w="1000" w:type="pct"/>
+                    <w:t>Flags</w:t>
+                  </w:r>
+                  <w:proofErr w:type="spellEnd"/>
+                </w:p>
+              </w:tc>
+              <w:tc>
+                <w:tcPr>
+                  <w:tcW w:w="750" w:type="pct"/>
                   <w:tcBorders>
                     <w:bottom w:val="single" w:sz="6" w:space="0" w:color="606060"/>
                   </w:tcBorders>
@@ -2454,23 +2727,10 @@
                       <w:szCs w:val="15"/>
                       <w:lang w:val="es-ES" w:eastAsia="es-ES"/>
                     </w:rPr>
-                    <w:t>Comment</w:t>
-                  </w:r>
-                </w:p>
-              </w:tc>
-              <w:tc>
-                <w:tcPr>
-                  <w:tcW w:w="50" w:type="pct"/>
-                  <w:tcBorders>
-                    <w:bottom w:val="single" w:sz="6" w:space="0" w:color="606060"/>
-                  </w:tcBorders>
-                  <w:shd w:val="clear" w:color="auto" w:fill="D0DFFF"/>
-                  <w:vAlign w:val="center"/>
-                  <w:hideMark/>
-                </w:tcPr>
-                <w:p>
-                  <w:pPr>
-                    <w:widowControl/>
+                    <w:t xml:space="preserve">Default </w:t>
+                  </w:r>
+                  <w:proofErr w:type="spellStart"/>
+                  <w:r>
                     <w:rPr>
                       <w:rFonts w:ascii="Tahoma" w:hAnsi="Tahoma" w:cs="Tahoma"/>
                       <w:b/>
@@ -2479,8 +2739,24 @@
                       <w:szCs w:val="15"/>
                       <w:lang w:val="es-ES" w:eastAsia="es-ES"/>
                     </w:rPr>
-                  </w:pPr>
-                  <w:r>
+                    <w:t>Value</w:t>
+                  </w:r>
+                  <w:proofErr w:type="spellEnd"/>
+                </w:p>
+              </w:tc>
+              <w:tc>
+                <w:tcPr>
+                  <w:tcW w:w="1000" w:type="pct"/>
+                  <w:tcBorders>
+                    <w:bottom w:val="single" w:sz="6" w:space="0" w:color="606060"/>
+                  </w:tcBorders>
+                  <w:shd w:val="clear" w:color="auto" w:fill="D0DFFF"/>
+                  <w:vAlign w:val="center"/>
+                  <w:hideMark/>
+                </w:tcPr>
+                <w:p>
+                  <w:pPr>
+                    <w:widowControl/>
                     <w:rPr>
                       <w:rFonts w:ascii="Tahoma" w:hAnsi="Tahoma" w:cs="Tahoma"/>
                       <w:b/>
@@ -2489,8 +2765,57 @@
                       <w:szCs w:val="15"/>
                       <w:lang w:val="es-ES" w:eastAsia="es-ES"/>
                     </w:rPr>
+                  </w:pPr>
+                  <w:proofErr w:type="spellStart"/>
+                  <w:r>
+                    <w:rPr>
+                      <w:rFonts w:ascii="Tahoma" w:hAnsi="Tahoma" w:cs="Tahoma"/>
+                      <w:b/>
+                      <w:bCs/>
+                      <w:sz w:val="15"/>
+                      <w:szCs w:val="15"/>
+                      <w:lang w:val="es-ES" w:eastAsia="es-ES"/>
+                    </w:rPr>
+                    <w:t>Comment</w:t>
+                  </w:r>
+                  <w:proofErr w:type="spellEnd"/>
+                </w:p>
+              </w:tc>
+              <w:tc>
+                <w:tcPr>
+                  <w:tcW w:w="50" w:type="pct"/>
+                  <w:tcBorders>
+                    <w:bottom w:val="single" w:sz="6" w:space="0" w:color="606060"/>
+                  </w:tcBorders>
+                  <w:shd w:val="clear" w:color="auto" w:fill="D0DFFF"/>
+                  <w:vAlign w:val="center"/>
+                  <w:hideMark/>
+                </w:tcPr>
+                <w:p>
+                  <w:pPr>
+                    <w:widowControl/>
+                    <w:rPr>
+                      <w:rFonts w:ascii="Tahoma" w:hAnsi="Tahoma" w:cs="Tahoma"/>
+                      <w:b/>
+                      <w:bCs/>
+                      <w:sz w:val="15"/>
+                      <w:szCs w:val="15"/>
+                      <w:lang w:val="es-ES" w:eastAsia="es-ES"/>
+                    </w:rPr>
+                  </w:pPr>
+                  <w:proofErr w:type="spellStart"/>
+                  <w:r>
+                    <w:rPr>
+                      <w:rFonts w:ascii="Tahoma" w:hAnsi="Tahoma" w:cs="Tahoma"/>
+                      <w:b/>
+                      <w:bCs/>
+                      <w:sz w:val="15"/>
+                      <w:szCs w:val="15"/>
+                      <w:lang w:val="es-ES" w:eastAsia="es-ES"/>
+                    </w:rPr>
                     <w:t>AutoInc</w:t>
                   </w:r>
+                  <w:proofErr w:type="spellEnd"/>
                 </w:p>
               </w:tc>
             </w:tr>
@@ -2518,6 +2843,7 @@
                       <w:lang w:val="es-ES" w:eastAsia="es-ES"/>
                     </w:rPr>
                   </w:pPr>
+                  <w:proofErr w:type="spellStart"/>
                   <w:r>
                     <w:rPr>
                       <w:rFonts w:ascii="Tahoma" w:hAnsi="Tahoma" w:cs="Tahoma"/>
@@ -2529,6 +2855,7 @@
                     </w:rPr>
                     <w:t>idCategoria</w:t>
                   </w:r>
+                  <w:proofErr w:type="spellEnd"/>
                 </w:p>
               </w:tc>
               <w:tc>
@@ -2715,8 +3042,19 @@
                       <w:szCs w:val="15"/>
                       <w:lang w:val="es-ES" w:eastAsia="es-ES"/>
                     </w:rPr>
-                    <w:t>Identificador categoria</w:t>
-                  </w:r>
+                    <w:t xml:space="preserve">Identificador </w:t>
+                  </w:r>
+                  <w:proofErr w:type="spellStart"/>
+                  <w:r>
+                    <w:rPr>
+                      <w:rFonts w:ascii="Tahoma" w:hAnsi="Tahoma" w:cs="Tahoma"/>
+                      <w:sz w:val="15"/>
+                      <w:szCs w:val="15"/>
+                      <w:lang w:val="es-ES" w:eastAsia="es-ES"/>
+                    </w:rPr>
+                    <w:t>categoria</w:t>
+                  </w:r>
+                  <w:proofErr w:type="spellEnd"/>
                 </w:p>
               </w:tc>
               <w:tc>
@@ -2968,8 +3306,19 @@
                       <w:szCs w:val="15"/>
                       <w:lang w:val="es-ES" w:eastAsia="es-ES"/>
                     </w:rPr>
-                    <w:t>nombre de la categoria</w:t>
-                  </w:r>
+                    <w:t xml:space="preserve">nombre de la </w:t>
+                  </w:r>
+                  <w:proofErr w:type="spellStart"/>
+                  <w:r>
+                    <w:rPr>
+                      <w:rFonts w:ascii="Tahoma" w:hAnsi="Tahoma" w:cs="Tahoma"/>
+                      <w:sz w:val="15"/>
+                      <w:szCs w:val="15"/>
+                      <w:lang w:val="es-ES" w:eastAsia="es-ES"/>
+                    </w:rPr>
+                    <w:t>categoria</w:t>
+                  </w:r>
+                  <w:proofErr w:type="spellEnd"/>
                 </w:p>
               </w:tc>
               <w:tc>
@@ -3028,6 +3377,7 @@
                       <w:lang w:val="es-ES" w:eastAsia="es-ES"/>
                     </w:rPr>
                   </w:pPr>
+                  <w:proofErr w:type="spellStart"/>
                   <w:r>
                     <w:rPr>
                       <w:rFonts w:ascii="Tahoma" w:hAnsi="Tahoma" w:cs="Tahoma"/>
@@ -3037,6 +3387,7 @@
                     </w:rPr>
                     <w:t>Descripcion</w:t>
                   </w:r>
+                  <w:proofErr w:type="spellEnd"/>
                 </w:p>
               </w:tc>
               <w:tc>
@@ -3214,15 +3565,37 @@
                       <w:lang w:val="es-ES" w:eastAsia="es-ES"/>
                     </w:rPr>
                   </w:pPr>
-                  <w:r>
-                    <w:rPr>
-                      <w:rFonts w:ascii="Tahoma" w:hAnsi="Tahoma" w:cs="Tahoma"/>
-                      <w:sz w:val="15"/>
-                      <w:szCs w:val="15"/>
-                      <w:lang w:val="es-ES" w:eastAsia="es-ES"/>
-                    </w:rPr>
-                    <w:t>descripcion de la categoria</w:t>
-                  </w:r>
+                  <w:proofErr w:type="spellStart"/>
+                  <w:r>
+                    <w:rPr>
+                      <w:rFonts w:ascii="Tahoma" w:hAnsi="Tahoma" w:cs="Tahoma"/>
+                      <w:sz w:val="15"/>
+                      <w:szCs w:val="15"/>
+                      <w:lang w:val="es-ES" w:eastAsia="es-ES"/>
+                    </w:rPr>
+                    <w:t>descripcion</w:t>
+                  </w:r>
+                  <w:proofErr w:type="spellEnd"/>
+                  <w:r>
+                    <w:rPr>
+                      <w:rFonts w:ascii="Tahoma" w:hAnsi="Tahoma" w:cs="Tahoma"/>
+                      <w:sz w:val="15"/>
+                      <w:szCs w:val="15"/>
+                      <w:lang w:val="es-ES" w:eastAsia="es-ES"/>
+                    </w:rPr>
+                    <w:t xml:space="preserve"> de la </w:t>
+                  </w:r>
+                  <w:proofErr w:type="spellStart"/>
+                  <w:r>
+                    <w:rPr>
+                      <w:rFonts w:ascii="Tahoma" w:hAnsi="Tahoma" w:cs="Tahoma"/>
+                      <w:sz w:val="15"/>
+                      <w:szCs w:val="15"/>
+                      <w:lang w:val="es-ES" w:eastAsia="es-ES"/>
+                    </w:rPr>
+                    <w:t>categoria</w:t>
+                  </w:r>
+                  <w:proofErr w:type="spellEnd"/>
                 </w:p>
               </w:tc>
               <w:tc>
@@ -3281,6 +3654,7 @@
                       <w:lang w:val="es-ES" w:eastAsia="es-ES"/>
                     </w:rPr>
                   </w:pPr>
+                  <w:proofErr w:type="spellStart"/>
                   <w:r>
                     <w:rPr>
                       <w:rFonts w:ascii="Tahoma" w:hAnsi="Tahoma" w:cs="Tahoma"/>
@@ -3290,6 +3664,7 @@
                     </w:rPr>
                     <w:t>URL_ImagenCategoria</w:t>
                   </w:r>
+                  <w:proofErr w:type="spellEnd"/>
                 </w:p>
               </w:tc>
               <w:tc>
@@ -3467,44 +3842,68 @@
                       <w:lang w:val="es-ES" w:eastAsia="es-ES"/>
                     </w:rPr>
                   </w:pPr>
-                  <w:r>
-                    <w:rPr>
-                      <w:rFonts w:ascii="Tahoma" w:hAnsi="Tahoma" w:cs="Tahoma"/>
-                      <w:sz w:val="15"/>
-                      <w:szCs w:val="15"/>
-                      <w:lang w:val="es-ES" w:eastAsia="es-ES"/>
-                    </w:rPr>
-                    <w:t>Direccion de la imagen de la categoria</w:t>
-                  </w:r>
-                </w:p>
-              </w:tc>
-              <w:tc>
-                <w:tcPr>
-                  <w:tcW w:w="0" w:type="auto"/>
-                  <w:tcBorders>
-                    <w:bottom w:val="single" w:sz="6" w:space="0" w:color="C0C0C0"/>
-                  </w:tcBorders>
-                  <w:shd w:val="clear" w:color="auto" w:fill="D0DFFF"/>
-                  <w:vAlign w:val="center"/>
-                  <w:hideMark/>
-                </w:tcPr>
-                <w:p>
-                  <w:pPr>
-                    <w:widowControl/>
-                    <w:rPr>
-                      <w:rFonts w:ascii="Tahoma" w:hAnsi="Tahoma" w:cs="Tahoma"/>
-                      <w:sz w:val="15"/>
-                      <w:szCs w:val="15"/>
-                      <w:lang w:val="es-ES" w:eastAsia="es-ES"/>
-                    </w:rPr>
-                  </w:pPr>
-                  <w:r>
-                    <w:rPr>
-                      <w:rFonts w:ascii="Tahoma" w:hAnsi="Tahoma" w:cs="Tahoma"/>
-                      <w:sz w:val="15"/>
-                      <w:szCs w:val="15"/>
-                      <w:lang w:val="es-ES" w:eastAsia="es-ES"/>
-                    </w:rPr>
+                  <w:proofErr w:type="spellStart"/>
+                  <w:r>
+                    <w:rPr>
+                      <w:rFonts w:ascii="Tahoma" w:hAnsi="Tahoma" w:cs="Tahoma"/>
+                      <w:sz w:val="15"/>
+                      <w:szCs w:val="15"/>
+                      <w:lang w:val="es-ES" w:eastAsia="es-ES"/>
+                    </w:rPr>
+                    <w:t>Direccion</w:t>
+                  </w:r>
+                  <w:proofErr w:type="spellEnd"/>
+                  <w:r>
+                    <w:rPr>
+                      <w:rFonts w:ascii="Tahoma" w:hAnsi="Tahoma" w:cs="Tahoma"/>
+                      <w:sz w:val="15"/>
+                      <w:szCs w:val="15"/>
+                      <w:lang w:val="es-ES" w:eastAsia="es-ES"/>
+                    </w:rPr>
+                    <w:t xml:space="preserve"> de la imagen de la </w:t>
+                  </w:r>
+                  <w:proofErr w:type="spellStart"/>
+                  <w:r>
+                    <w:rPr>
+                      <w:rFonts w:ascii="Tahoma" w:hAnsi="Tahoma" w:cs="Tahoma"/>
+                      <w:sz w:val="15"/>
+                      <w:szCs w:val="15"/>
+                      <w:lang w:val="es-ES" w:eastAsia="es-ES"/>
+                    </w:rPr>
+                    <w:lastRenderedPageBreak/>
+                    <w:t>categoria</w:t>
+                  </w:r>
+                  <w:proofErr w:type="spellEnd"/>
+                </w:p>
+              </w:tc>
+              <w:tc>
+                <w:tcPr>
+                  <w:tcW w:w="0" w:type="auto"/>
+                  <w:tcBorders>
+                    <w:bottom w:val="single" w:sz="6" w:space="0" w:color="C0C0C0"/>
+                  </w:tcBorders>
+                  <w:shd w:val="clear" w:color="auto" w:fill="D0DFFF"/>
+                  <w:vAlign w:val="center"/>
+                  <w:hideMark/>
+                </w:tcPr>
+                <w:p>
+                  <w:pPr>
+                    <w:widowControl/>
+                    <w:rPr>
+                      <w:rFonts w:ascii="Tahoma" w:hAnsi="Tahoma" w:cs="Tahoma"/>
+                      <w:sz w:val="15"/>
+                      <w:szCs w:val="15"/>
+                      <w:lang w:val="es-ES" w:eastAsia="es-ES"/>
+                    </w:rPr>
+                  </w:pPr>
+                  <w:r>
+                    <w:rPr>
+                      <w:rFonts w:ascii="Tahoma" w:hAnsi="Tahoma" w:cs="Tahoma"/>
+                      <w:sz w:val="15"/>
+                      <w:szCs w:val="15"/>
+                      <w:lang w:val="es-ES" w:eastAsia="es-ES"/>
+                    </w:rPr>
+                    <w:lastRenderedPageBreak/>
                     <w:t> </w:t>
                   </w:r>
                 </w:p>
@@ -3579,6 +3978,7 @@
                       <w:lang w:val="es-ES" w:eastAsia="es-ES"/>
                     </w:rPr>
                   </w:pPr>
+                  <w:proofErr w:type="spellStart"/>
                   <w:r>
                     <w:rPr>
                       <w:rFonts w:ascii="Tahoma" w:hAnsi="Tahoma" w:cs="Tahoma"/>
@@ -3588,8 +3988,10 @@
                       <w:szCs w:val="15"/>
                       <w:lang w:val="es-ES" w:eastAsia="es-ES"/>
                     </w:rPr>
+                    <w:lastRenderedPageBreak/>
                     <w:t>IndexName</w:t>
                   </w:r>
+                  <w:proofErr w:type="spellEnd"/>
                 </w:p>
               </w:tc>
               <w:tc>
@@ -3614,6 +4016,7 @@
                       <w:lang w:val="es-ES" w:eastAsia="es-ES"/>
                     </w:rPr>
                   </w:pPr>
+                  <w:proofErr w:type="spellStart"/>
                   <w:r>
                     <w:rPr>
                       <w:rFonts w:ascii="Tahoma" w:hAnsi="Tahoma" w:cs="Tahoma"/>
@@ -3625,6 +4028,7 @@
                     </w:rPr>
                     <w:t>IndexType</w:t>
                   </w:r>
+                  <w:proofErr w:type="spellEnd"/>
                 </w:p>
               </w:tc>
               <w:tc>
@@ -3649,6 +4053,7 @@
                       <w:lang w:val="es-ES" w:eastAsia="es-ES"/>
                     </w:rPr>
                   </w:pPr>
+                  <w:proofErr w:type="spellStart"/>
                   <w:r>
                     <w:rPr>
                       <w:rFonts w:ascii="Tahoma" w:hAnsi="Tahoma" w:cs="Tahoma"/>
@@ -3660,6 +4065,7 @@
                     </w:rPr>
                     <w:t>Columns</w:t>
                   </w:r>
+                  <w:proofErr w:type="spellEnd"/>
                 </w:p>
               </w:tc>
             </w:tr>
@@ -3747,6 +4153,7 @@
                       <w:lang w:val="es-ES" w:eastAsia="es-ES"/>
                     </w:rPr>
                   </w:pPr>
+                  <w:proofErr w:type="spellStart"/>
                   <w:r>
                     <w:rPr>
                       <w:rFonts w:ascii="Tahoma" w:hAnsi="Tahoma" w:cs="Tahoma"/>
@@ -3756,6 +4163,7 @@
                     </w:rPr>
                     <w:t>idCategoria</w:t>
                   </w:r>
+                  <w:proofErr w:type="spellEnd"/>
                 </w:p>
               </w:tc>
             </w:tr>
@@ -3790,7 +4198,6 @@
           <w:szCs w:val="27"/>
           <w:lang w:val="es-ES" w:eastAsia="es-ES"/>
         </w:rPr>
-        <w:lastRenderedPageBreak/>
         <w:br/>
       </w:r>
     </w:p>
@@ -3907,6 +4314,7 @@
                       <w:lang w:val="es-ES" w:eastAsia="es-ES"/>
                     </w:rPr>
                   </w:pPr>
+                  <w:proofErr w:type="spellStart"/>
                   <w:r>
                     <w:rPr>
                       <w:rFonts w:ascii="Tahoma" w:hAnsi="Tahoma" w:cs="Tahoma"/>
@@ -3918,6 +4326,7 @@
                     </w:rPr>
                     <w:t>ColumnName</w:t>
                   </w:r>
+                  <w:proofErr w:type="spellEnd"/>
                 </w:p>
               </w:tc>
               <w:tc>
@@ -3942,6 +4351,7 @@
                       <w:lang w:val="es-ES" w:eastAsia="es-ES"/>
                     </w:rPr>
                   </w:pPr>
+                  <w:proofErr w:type="spellStart"/>
                   <w:r>
                     <w:rPr>
                       <w:rFonts w:ascii="Tahoma" w:hAnsi="Tahoma" w:cs="Tahoma"/>
@@ -3953,6 +4363,7 @@
                     </w:rPr>
                     <w:t>DataType</w:t>
                   </w:r>
+                  <w:proofErr w:type="spellEnd"/>
                 </w:p>
               </w:tc>
               <w:tc>
@@ -3977,6 +4388,7 @@
                       <w:lang w:val="es-ES" w:eastAsia="es-ES"/>
                     </w:rPr>
                   </w:pPr>
+                  <w:proofErr w:type="spellStart"/>
                   <w:r>
                     <w:rPr>
                       <w:rFonts w:ascii="Tahoma" w:hAnsi="Tahoma" w:cs="Tahoma"/>
@@ -3986,23 +4398,10 @@
                       <w:szCs w:val="15"/>
                       <w:lang w:val="es-ES" w:eastAsia="es-ES"/>
                     </w:rPr>
-                    <w:t>PrimaryKey  </w:t>
-                  </w:r>
-                </w:p>
-              </w:tc>
-              <w:tc>
-                <w:tcPr>
-                  <w:tcW w:w="50" w:type="pct"/>
-                  <w:tcBorders>
-                    <w:bottom w:val="single" w:sz="6" w:space="0" w:color="606060"/>
-                  </w:tcBorders>
-                  <w:shd w:val="clear" w:color="auto" w:fill="D0DFFF"/>
-                  <w:vAlign w:val="center"/>
-                  <w:hideMark/>
-                </w:tcPr>
-                <w:p>
-                  <w:pPr>
-                    <w:widowControl/>
+                    <w:t>PrimaryKey</w:t>
+                  </w:r>
+                  <w:proofErr w:type="spellEnd"/>
+                  <w:r>
                     <w:rPr>
                       <w:rFonts w:ascii="Tahoma" w:hAnsi="Tahoma" w:cs="Tahoma"/>
                       <w:b/>
@@ -4011,8 +4410,23 @@
                       <w:szCs w:val="15"/>
                       <w:lang w:val="es-ES" w:eastAsia="es-ES"/>
                     </w:rPr>
-                  </w:pPr>
-                  <w:r>
+                    <w:t>  </w:t>
+                  </w:r>
+                </w:p>
+              </w:tc>
+              <w:tc>
+                <w:tcPr>
+                  <w:tcW w:w="50" w:type="pct"/>
+                  <w:tcBorders>
+                    <w:bottom w:val="single" w:sz="6" w:space="0" w:color="606060"/>
+                  </w:tcBorders>
+                  <w:shd w:val="clear" w:color="auto" w:fill="D0DFFF"/>
+                  <w:vAlign w:val="center"/>
+                  <w:hideMark/>
+                </w:tcPr>
+                <w:p>
+                  <w:pPr>
+                    <w:widowControl/>
                     <w:rPr>
                       <w:rFonts w:ascii="Tahoma" w:hAnsi="Tahoma" w:cs="Tahoma"/>
                       <w:b/>
@@ -4021,23 +4435,9 @@
                       <w:szCs w:val="15"/>
                       <w:lang w:val="es-ES" w:eastAsia="es-ES"/>
                     </w:rPr>
-                    <w:t>NotNull  </w:t>
-                  </w:r>
-                </w:p>
-              </w:tc>
-              <w:tc>
-                <w:tcPr>
-                  <w:tcW w:w="50" w:type="pct"/>
-                  <w:tcBorders>
-                    <w:bottom w:val="single" w:sz="6" w:space="0" w:color="606060"/>
-                  </w:tcBorders>
-                  <w:shd w:val="clear" w:color="auto" w:fill="D0DFFF"/>
-                  <w:vAlign w:val="center"/>
-                  <w:hideMark/>
-                </w:tcPr>
-                <w:p>
-                  <w:pPr>
-                    <w:widowControl/>
+                  </w:pPr>
+                  <w:proofErr w:type="spellStart"/>
+                  <w:r>
                     <w:rPr>
                       <w:rFonts w:ascii="Tahoma" w:hAnsi="Tahoma" w:cs="Tahoma"/>
                       <w:b/>
@@ -4046,7 +4446,9 @@
                       <w:szCs w:val="15"/>
                       <w:lang w:val="es-ES" w:eastAsia="es-ES"/>
                     </w:rPr>
-                  </w:pPr>
+                    <w:t>NotNull</w:t>
+                  </w:r>
+                  <w:proofErr w:type="spellEnd"/>
                   <w:r>
                     <w:rPr>
                       <w:rFonts w:ascii="Tahoma" w:hAnsi="Tahoma" w:cs="Tahoma"/>
@@ -4056,13 +4458,13 @@
                       <w:szCs w:val="15"/>
                       <w:lang w:val="es-ES" w:eastAsia="es-ES"/>
                     </w:rPr>
-                    <w:t>Flags</w:t>
-                  </w:r>
-                </w:p>
-              </w:tc>
-              <w:tc>
-                <w:tcPr>
-                  <w:tcW w:w="750" w:type="pct"/>
+                    <w:t>  </w:t>
+                  </w:r>
+                </w:p>
+              </w:tc>
+              <w:tc>
+                <w:tcPr>
+                  <w:tcW w:w="50" w:type="pct"/>
                   <w:tcBorders>
                     <w:bottom w:val="single" w:sz="6" w:space="0" w:color="606060"/>
                   </w:tcBorders>
@@ -4082,6 +4484,7 @@
                       <w:lang w:val="es-ES" w:eastAsia="es-ES"/>
                     </w:rPr>
                   </w:pPr>
+                  <w:proofErr w:type="spellStart"/>
                   <w:r>
                     <w:rPr>
                       <w:rFonts w:ascii="Tahoma" w:hAnsi="Tahoma" w:cs="Tahoma"/>
@@ -4091,13 +4494,14 @@
                       <w:szCs w:val="15"/>
                       <w:lang w:val="es-ES" w:eastAsia="es-ES"/>
                     </w:rPr>
-                    <w:t>Default Value</w:t>
-                  </w:r>
-                </w:p>
-              </w:tc>
-              <w:tc>
-                <w:tcPr>
-                  <w:tcW w:w="1000" w:type="pct"/>
+                    <w:t>Flags</w:t>
+                  </w:r>
+                  <w:proofErr w:type="spellEnd"/>
+                </w:p>
+              </w:tc>
+              <w:tc>
+                <w:tcPr>
+                  <w:tcW w:w="750" w:type="pct"/>
                   <w:tcBorders>
                     <w:bottom w:val="single" w:sz="6" w:space="0" w:color="606060"/>
                   </w:tcBorders>
@@ -4126,23 +4530,10 @@
                       <w:szCs w:val="15"/>
                       <w:lang w:val="es-ES" w:eastAsia="es-ES"/>
                     </w:rPr>
-                    <w:t>Comment</w:t>
-                  </w:r>
-                </w:p>
-              </w:tc>
-              <w:tc>
-                <w:tcPr>
-                  <w:tcW w:w="50" w:type="pct"/>
-                  <w:tcBorders>
-                    <w:bottom w:val="single" w:sz="6" w:space="0" w:color="606060"/>
-                  </w:tcBorders>
-                  <w:shd w:val="clear" w:color="auto" w:fill="D0DFFF"/>
-                  <w:vAlign w:val="center"/>
-                  <w:hideMark/>
-                </w:tcPr>
-                <w:p>
-                  <w:pPr>
-                    <w:widowControl/>
+                    <w:t xml:space="preserve">Default </w:t>
+                  </w:r>
+                  <w:proofErr w:type="spellStart"/>
+                  <w:r>
                     <w:rPr>
                       <w:rFonts w:ascii="Tahoma" w:hAnsi="Tahoma" w:cs="Tahoma"/>
                       <w:b/>
@@ -4151,8 +4542,24 @@
                       <w:szCs w:val="15"/>
                       <w:lang w:val="es-ES" w:eastAsia="es-ES"/>
                     </w:rPr>
-                  </w:pPr>
-                  <w:r>
+                    <w:t>Value</w:t>
+                  </w:r>
+                  <w:proofErr w:type="spellEnd"/>
+                </w:p>
+              </w:tc>
+              <w:tc>
+                <w:tcPr>
+                  <w:tcW w:w="1000" w:type="pct"/>
+                  <w:tcBorders>
+                    <w:bottom w:val="single" w:sz="6" w:space="0" w:color="606060"/>
+                  </w:tcBorders>
+                  <w:shd w:val="clear" w:color="auto" w:fill="D0DFFF"/>
+                  <w:vAlign w:val="center"/>
+                  <w:hideMark/>
+                </w:tcPr>
+                <w:p>
+                  <w:pPr>
+                    <w:widowControl/>
                     <w:rPr>
                       <w:rFonts w:ascii="Tahoma" w:hAnsi="Tahoma" w:cs="Tahoma"/>
                       <w:b/>
@@ -4161,8 +4568,57 @@
                       <w:szCs w:val="15"/>
                       <w:lang w:val="es-ES" w:eastAsia="es-ES"/>
                     </w:rPr>
+                  </w:pPr>
+                  <w:proofErr w:type="spellStart"/>
+                  <w:r>
+                    <w:rPr>
+                      <w:rFonts w:ascii="Tahoma" w:hAnsi="Tahoma" w:cs="Tahoma"/>
+                      <w:b/>
+                      <w:bCs/>
+                      <w:sz w:val="15"/>
+                      <w:szCs w:val="15"/>
+                      <w:lang w:val="es-ES" w:eastAsia="es-ES"/>
+                    </w:rPr>
+                    <w:t>Comment</w:t>
+                  </w:r>
+                  <w:proofErr w:type="spellEnd"/>
+                </w:p>
+              </w:tc>
+              <w:tc>
+                <w:tcPr>
+                  <w:tcW w:w="50" w:type="pct"/>
+                  <w:tcBorders>
+                    <w:bottom w:val="single" w:sz="6" w:space="0" w:color="606060"/>
+                  </w:tcBorders>
+                  <w:shd w:val="clear" w:color="auto" w:fill="D0DFFF"/>
+                  <w:vAlign w:val="center"/>
+                  <w:hideMark/>
+                </w:tcPr>
+                <w:p>
+                  <w:pPr>
+                    <w:widowControl/>
+                    <w:rPr>
+                      <w:rFonts w:ascii="Tahoma" w:hAnsi="Tahoma" w:cs="Tahoma"/>
+                      <w:b/>
+                      <w:bCs/>
+                      <w:sz w:val="15"/>
+                      <w:szCs w:val="15"/>
+                      <w:lang w:val="es-ES" w:eastAsia="es-ES"/>
+                    </w:rPr>
+                  </w:pPr>
+                  <w:proofErr w:type="spellStart"/>
+                  <w:r>
+                    <w:rPr>
+                      <w:rFonts w:ascii="Tahoma" w:hAnsi="Tahoma" w:cs="Tahoma"/>
+                      <w:b/>
+                      <w:bCs/>
+                      <w:sz w:val="15"/>
+                      <w:szCs w:val="15"/>
+                      <w:lang w:val="es-ES" w:eastAsia="es-ES"/>
+                    </w:rPr>
                     <w:t>AutoInc</w:t>
                   </w:r>
+                  <w:proofErr w:type="spellEnd"/>
                 </w:p>
               </w:tc>
             </w:tr>
@@ -4190,6 +4646,7 @@
                       <w:lang w:val="es-ES" w:eastAsia="es-ES"/>
                     </w:rPr>
                   </w:pPr>
+                  <w:proofErr w:type="spellStart"/>
                   <w:r>
                     <w:rPr>
                       <w:rFonts w:ascii="Tahoma" w:hAnsi="Tahoma" w:cs="Tahoma"/>
@@ -4201,6 +4658,7 @@
                     </w:rPr>
                     <w:t>idPostor</w:t>
                   </w:r>
+                  <w:proofErr w:type="spellEnd"/>
                 </w:p>
               </w:tc>
               <w:tc>
@@ -4447,6 +4905,7 @@
                       <w:lang w:val="es-ES" w:eastAsia="es-ES"/>
                     </w:rPr>
                   </w:pPr>
+                  <w:proofErr w:type="spellStart"/>
                   <w:r>
                     <w:rPr>
                       <w:rFonts w:ascii="Tahoma" w:hAnsi="Tahoma" w:cs="Tahoma"/>
@@ -4456,6 +4915,7 @@
                     </w:rPr>
                     <w:t>TarjetaCredito_idTarjetaCredito</w:t>
                   </w:r>
+                  <w:proofErr w:type="spellEnd"/>
                 </w:p>
               </w:tc>
               <w:tc>
@@ -4640,7 +5100,27 @@
                       <w:szCs w:val="15"/>
                       <w:lang w:val="es-ES" w:eastAsia="es-ES"/>
                     </w:rPr>
-                    <w:t>Identificador del la tarjeta del postor</w:t>
+                    <w:t xml:space="preserve">Identificador </w:t>
+                  </w:r>
+                  <w:proofErr w:type="spellStart"/>
+                  <w:r>
+                    <w:rPr>
+                      <w:rFonts w:ascii="Tahoma" w:hAnsi="Tahoma" w:cs="Tahoma"/>
+                      <w:sz w:val="15"/>
+                      <w:szCs w:val="15"/>
+                      <w:lang w:val="es-ES" w:eastAsia="es-ES"/>
+                    </w:rPr>
+                    <w:t>del</w:t>
+                  </w:r>
+                  <w:proofErr w:type="spellEnd"/>
+                  <w:r>
+                    <w:rPr>
+                      <w:rFonts w:ascii="Tahoma" w:hAnsi="Tahoma" w:cs="Tahoma"/>
+                      <w:sz w:val="15"/>
+                      <w:szCs w:val="15"/>
+                      <w:lang w:val="es-ES" w:eastAsia="es-ES"/>
+                    </w:rPr>
+                    <w:t xml:space="preserve"> la tarjeta del postor</w:t>
                   </w:r>
                 </w:p>
               </w:tc>
@@ -5206,6 +5686,7 @@
                       <w:lang w:val="es-ES" w:eastAsia="es-ES"/>
                     </w:rPr>
                   </w:pPr>
+                  <w:proofErr w:type="spellStart"/>
                   <w:r>
                     <w:rPr>
                       <w:rFonts w:ascii="Tahoma" w:hAnsi="Tahoma" w:cs="Tahoma"/>
@@ -5215,6 +5696,7 @@
                     </w:rPr>
                     <w:t>fechaRegistro</w:t>
                   </w:r>
+                  <w:proofErr w:type="spellEnd"/>
                 </w:p>
               </w:tc>
               <w:tc>
@@ -5712,6 +6194,7 @@
                       <w:lang w:val="es-ES" w:eastAsia="es-ES"/>
                     </w:rPr>
                   </w:pPr>
+                  <w:proofErr w:type="spellStart"/>
                   <w:r>
                     <w:rPr>
                       <w:rFonts w:ascii="Tahoma" w:hAnsi="Tahoma" w:cs="Tahoma"/>
@@ -5721,6 +6204,7 @@
                     </w:rPr>
                     <w:t>telefono</w:t>
                   </w:r>
+                  <w:proofErr w:type="spellEnd"/>
                 </w:p>
               </w:tc>
               <w:tc>
@@ -5898,14 +6382,25 @@
                       <w:lang w:val="es-ES" w:eastAsia="es-ES"/>
                     </w:rPr>
                   </w:pPr>
-                  <w:r>
-                    <w:rPr>
-                      <w:rFonts w:ascii="Tahoma" w:hAnsi="Tahoma" w:cs="Tahoma"/>
-                      <w:sz w:val="15"/>
-                      <w:szCs w:val="15"/>
-                      <w:lang w:val="es-ES" w:eastAsia="es-ES"/>
-                    </w:rPr>
-                    <w:t>Telefono del postor</w:t>
+                  <w:proofErr w:type="spellStart"/>
+                  <w:r>
+                    <w:rPr>
+                      <w:rFonts w:ascii="Tahoma" w:hAnsi="Tahoma" w:cs="Tahoma"/>
+                      <w:sz w:val="15"/>
+                      <w:szCs w:val="15"/>
+                      <w:lang w:val="es-ES" w:eastAsia="es-ES"/>
+                    </w:rPr>
+                    <w:t>Telefono</w:t>
+                  </w:r>
+                  <w:proofErr w:type="spellEnd"/>
+                  <w:r>
+                    <w:rPr>
+                      <w:rFonts w:ascii="Tahoma" w:hAnsi="Tahoma" w:cs="Tahoma"/>
+                      <w:sz w:val="15"/>
+                      <w:szCs w:val="15"/>
+                      <w:lang w:val="es-ES" w:eastAsia="es-ES"/>
+                    </w:rPr>
+                    <w:t xml:space="preserve"> del postor</w:t>
                   </w:r>
                 </w:p>
               </w:tc>
@@ -6010,6 +6505,7 @@
                       <w:lang w:val="es-ES" w:eastAsia="es-ES"/>
                     </w:rPr>
                   </w:pPr>
+                  <w:proofErr w:type="spellStart"/>
                   <w:r>
                     <w:rPr>
                       <w:rFonts w:ascii="Tahoma" w:hAnsi="Tahoma" w:cs="Tahoma"/>
@@ -6021,6 +6517,7 @@
                     </w:rPr>
                     <w:t>IndexName</w:t>
                   </w:r>
+                  <w:proofErr w:type="spellEnd"/>
                 </w:p>
               </w:tc>
               <w:tc>
@@ -6045,6 +6542,7 @@
                       <w:lang w:val="es-ES" w:eastAsia="es-ES"/>
                     </w:rPr>
                   </w:pPr>
+                  <w:proofErr w:type="spellStart"/>
                   <w:r>
                     <w:rPr>
                       <w:rFonts w:ascii="Tahoma" w:hAnsi="Tahoma" w:cs="Tahoma"/>
@@ -6056,6 +6554,7 @@
                     </w:rPr>
                     <w:t>IndexType</w:t>
                   </w:r>
+                  <w:proofErr w:type="spellEnd"/>
                 </w:p>
               </w:tc>
               <w:tc>
@@ -6080,6 +6579,7 @@
                       <w:lang w:val="es-ES" w:eastAsia="es-ES"/>
                     </w:rPr>
                   </w:pPr>
+                  <w:proofErr w:type="spellStart"/>
                   <w:r>
                     <w:rPr>
                       <w:rFonts w:ascii="Tahoma" w:hAnsi="Tahoma" w:cs="Tahoma"/>
@@ -6091,6 +6591,7 @@
                     </w:rPr>
                     <w:t>Columns</w:t>
                   </w:r>
+                  <w:proofErr w:type="spellEnd"/>
                 </w:p>
               </w:tc>
             </w:tr>
@@ -6178,6 +6679,7 @@
                       <w:lang w:val="es-ES" w:eastAsia="es-ES"/>
                     </w:rPr>
                   </w:pPr>
+                  <w:proofErr w:type="spellStart"/>
                   <w:r>
                     <w:rPr>
                       <w:rFonts w:ascii="Tahoma" w:hAnsi="Tahoma" w:cs="Tahoma"/>
@@ -6187,6 +6689,7 @@
                     </w:rPr>
                     <w:t>idPostor</w:t>
                   </w:r>
+                  <w:proofErr w:type="spellEnd"/>
                 </w:p>
               </w:tc>
             </w:tr>
@@ -6243,6 +6746,7 @@
                       <w:lang w:val="es-ES" w:eastAsia="es-ES"/>
                     </w:rPr>
                   </w:pPr>
+                  <w:proofErr w:type="spellStart"/>
                   <w:r>
                     <w:rPr>
                       <w:rFonts w:ascii="Tahoma" w:hAnsi="Tahoma" w:cs="Tahoma"/>
@@ -6252,6 +6756,7 @@
                     </w:rPr>
                     <w:t>Index</w:t>
                   </w:r>
+                  <w:proofErr w:type="spellEnd"/>
                 </w:p>
               </w:tc>
               <w:tc>
@@ -6274,6 +6779,7 @@
                       <w:lang w:val="es-ES" w:eastAsia="es-ES"/>
                     </w:rPr>
                   </w:pPr>
+                  <w:proofErr w:type="spellStart"/>
                   <w:r>
                     <w:rPr>
                       <w:rFonts w:ascii="Tahoma" w:hAnsi="Tahoma" w:cs="Tahoma"/>
@@ -6283,6 +6789,7 @@
                     </w:rPr>
                     <w:t>TarjetaCredito_idTarjetaCredito</w:t>
                   </w:r>
+                  <w:proofErr w:type="spellEnd"/>
                 </w:p>
               </w:tc>
             </w:tr>
@@ -6433,6 +6940,7 @@
                       <w:lang w:val="es-ES" w:eastAsia="es-ES"/>
                     </w:rPr>
                   </w:pPr>
+                  <w:proofErr w:type="spellStart"/>
                   <w:r>
                     <w:rPr>
                       <w:rFonts w:ascii="Tahoma" w:hAnsi="Tahoma" w:cs="Tahoma"/>
@@ -6444,6 +6952,7 @@
                     </w:rPr>
                     <w:t>ColumnName</w:t>
                   </w:r>
+                  <w:proofErr w:type="spellEnd"/>
                 </w:p>
               </w:tc>
               <w:tc>
@@ -6468,6 +6977,7 @@
                       <w:lang w:val="es-ES" w:eastAsia="es-ES"/>
                     </w:rPr>
                   </w:pPr>
+                  <w:proofErr w:type="spellStart"/>
                   <w:r>
                     <w:rPr>
                       <w:rFonts w:ascii="Tahoma" w:hAnsi="Tahoma" w:cs="Tahoma"/>
@@ -6479,6 +6989,7 @@
                     </w:rPr>
                     <w:t>DataType</w:t>
                   </w:r>
+                  <w:proofErr w:type="spellEnd"/>
                 </w:p>
               </w:tc>
               <w:tc>
@@ -6503,6 +7014,7 @@
                       <w:lang w:val="es-ES" w:eastAsia="es-ES"/>
                     </w:rPr>
                   </w:pPr>
+                  <w:proofErr w:type="spellStart"/>
                   <w:r>
                     <w:rPr>
                       <w:rFonts w:ascii="Tahoma" w:hAnsi="Tahoma" w:cs="Tahoma"/>
@@ -6512,23 +7024,10 @@
                       <w:szCs w:val="15"/>
                       <w:lang w:val="es-ES" w:eastAsia="es-ES"/>
                     </w:rPr>
-                    <w:t>PrimaryKey  </w:t>
-                  </w:r>
-                </w:p>
-              </w:tc>
-              <w:tc>
-                <w:tcPr>
-                  <w:tcW w:w="50" w:type="pct"/>
-                  <w:tcBorders>
-                    <w:bottom w:val="single" w:sz="6" w:space="0" w:color="606060"/>
-                  </w:tcBorders>
-                  <w:shd w:val="clear" w:color="auto" w:fill="D0DFFF"/>
-                  <w:vAlign w:val="center"/>
-                  <w:hideMark/>
-                </w:tcPr>
-                <w:p>
-                  <w:pPr>
-                    <w:widowControl/>
+                    <w:t>PrimaryKey</w:t>
+                  </w:r>
+                  <w:proofErr w:type="spellEnd"/>
+                  <w:r>
                     <w:rPr>
                       <w:rFonts w:ascii="Tahoma" w:hAnsi="Tahoma" w:cs="Tahoma"/>
                       <w:b/>
@@ -6537,8 +7036,23 @@
                       <w:szCs w:val="15"/>
                       <w:lang w:val="es-ES" w:eastAsia="es-ES"/>
                     </w:rPr>
-                  </w:pPr>
-                  <w:r>
+                    <w:t>  </w:t>
+                  </w:r>
+                </w:p>
+              </w:tc>
+              <w:tc>
+                <w:tcPr>
+                  <w:tcW w:w="50" w:type="pct"/>
+                  <w:tcBorders>
+                    <w:bottom w:val="single" w:sz="6" w:space="0" w:color="606060"/>
+                  </w:tcBorders>
+                  <w:shd w:val="clear" w:color="auto" w:fill="D0DFFF"/>
+                  <w:vAlign w:val="center"/>
+                  <w:hideMark/>
+                </w:tcPr>
+                <w:p>
+                  <w:pPr>
+                    <w:widowControl/>
                     <w:rPr>
                       <w:rFonts w:ascii="Tahoma" w:hAnsi="Tahoma" w:cs="Tahoma"/>
                       <w:b/>
@@ -6547,23 +7061,9 @@
                       <w:szCs w:val="15"/>
                       <w:lang w:val="es-ES" w:eastAsia="es-ES"/>
                     </w:rPr>
-                    <w:t>NotNull  </w:t>
-                  </w:r>
-                </w:p>
-              </w:tc>
-              <w:tc>
-                <w:tcPr>
-                  <w:tcW w:w="50" w:type="pct"/>
-                  <w:tcBorders>
-                    <w:bottom w:val="single" w:sz="6" w:space="0" w:color="606060"/>
-                  </w:tcBorders>
-                  <w:shd w:val="clear" w:color="auto" w:fill="D0DFFF"/>
-                  <w:vAlign w:val="center"/>
-                  <w:hideMark/>
-                </w:tcPr>
-                <w:p>
-                  <w:pPr>
-                    <w:widowControl/>
+                  </w:pPr>
+                  <w:proofErr w:type="spellStart"/>
+                  <w:r>
                     <w:rPr>
                       <w:rFonts w:ascii="Tahoma" w:hAnsi="Tahoma" w:cs="Tahoma"/>
                       <w:b/>
@@ -6572,7 +7072,9 @@
                       <w:szCs w:val="15"/>
                       <w:lang w:val="es-ES" w:eastAsia="es-ES"/>
                     </w:rPr>
-                  </w:pPr>
+                    <w:t>NotNull</w:t>
+                  </w:r>
+                  <w:proofErr w:type="spellEnd"/>
                   <w:r>
                     <w:rPr>
                       <w:rFonts w:ascii="Tahoma" w:hAnsi="Tahoma" w:cs="Tahoma"/>
@@ -6582,13 +7084,13 @@
                       <w:szCs w:val="15"/>
                       <w:lang w:val="es-ES" w:eastAsia="es-ES"/>
                     </w:rPr>
-                    <w:t>Flags</w:t>
-                  </w:r>
-                </w:p>
-              </w:tc>
-              <w:tc>
-                <w:tcPr>
-                  <w:tcW w:w="750" w:type="pct"/>
+                    <w:t>  </w:t>
+                  </w:r>
+                </w:p>
+              </w:tc>
+              <w:tc>
+                <w:tcPr>
+                  <w:tcW w:w="50" w:type="pct"/>
                   <w:tcBorders>
                     <w:bottom w:val="single" w:sz="6" w:space="0" w:color="606060"/>
                   </w:tcBorders>
@@ -6608,6 +7110,7 @@
                       <w:lang w:val="es-ES" w:eastAsia="es-ES"/>
                     </w:rPr>
                   </w:pPr>
+                  <w:proofErr w:type="spellStart"/>
                   <w:r>
                     <w:rPr>
                       <w:rFonts w:ascii="Tahoma" w:hAnsi="Tahoma" w:cs="Tahoma"/>
@@ -6617,13 +7120,14 @@
                       <w:szCs w:val="15"/>
                       <w:lang w:val="es-ES" w:eastAsia="es-ES"/>
                     </w:rPr>
-                    <w:t>Default Value</w:t>
-                  </w:r>
-                </w:p>
-              </w:tc>
-              <w:tc>
-                <w:tcPr>
-                  <w:tcW w:w="1000" w:type="pct"/>
+                    <w:t>Flags</w:t>
+                  </w:r>
+                  <w:proofErr w:type="spellEnd"/>
+                </w:p>
+              </w:tc>
+              <w:tc>
+                <w:tcPr>
+                  <w:tcW w:w="750" w:type="pct"/>
                   <w:tcBorders>
                     <w:bottom w:val="single" w:sz="6" w:space="0" w:color="606060"/>
                   </w:tcBorders>
@@ -6652,23 +7156,10 @@
                       <w:szCs w:val="15"/>
                       <w:lang w:val="es-ES" w:eastAsia="es-ES"/>
                     </w:rPr>
-                    <w:t>Comment</w:t>
-                  </w:r>
-                </w:p>
-              </w:tc>
-              <w:tc>
-                <w:tcPr>
-                  <w:tcW w:w="50" w:type="pct"/>
-                  <w:tcBorders>
-                    <w:bottom w:val="single" w:sz="6" w:space="0" w:color="606060"/>
-                  </w:tcBorders>
-                  <w:shd w:val="clear" w:color="auto" w:fill="D0DFFF"/>
-                  <w:vAlign w:val="center"/>
-                  <w:hideMark/>
-                </w:tcPr>
-                <w:p>
-                  <w:pPr>
-                    <w:widowControl/>
+                    <w:t xml:space="preserve">Default </w:t>
+                  </w:r>
+                  <w:proofErr w:type="spellStart"/>
+                  <w:r>
                     <w:rPr>
                       <w:rFonts w:ascii="Tahoma" w:hAnsi="Tahoma" w:cs="Tahoma"/>
                       <w:b/>
@@ -6677,8 +7168,24 @@
                       <w:szCs w:val="15"/>
                       <w:lang w:val="es-ES" w:eastAsia="es-ES"/>
                     </w:rPr>
-                  </w:pPr>
-                  <w:r>
+                    <w:t>Value</w:t>
+                  </w:r>
+                  <w:proofErr w:type="spellEnd"/>
+                </w:p>
+              </w:tc>
+              <w:tc>
+                <w:tcPr>
+                  <w:tcW w:w="1000" w:type="pct"/>
+                  <w:tcBorders>
+                    <w:bottom w:val="single" w:sz="6" w:space="0" w:color="606060"/>
+                  </w:tcBorders>
+                  <w:shd w:val="clear" w:color="auto" w:fill="D0DFFF"/>
+                  <w:vAlign w:val="center"/>
+                  <w:hideMark/>
+                </w:tcPr>
+                <w:p>
+                  <w:pPr>
+                    <w:widowControl/>
                     <w:rPr>
                       <w:rFonts w:ascii="Tahoma" w:hAnsi="Tahoma" w:cs="Tahoma"/>
                       <w:b/>
@@ -6687,8 +7194,57 @@
                       <w:szCs w:val="15"/>
                       <w:lang w:val="es-ES" w:eastAsia="es-ES"/>
                     </w:rPr>
+                  </w:pPr>
+                  <w:proofErr w:type="spellStart"/>
+                  <w:r>
+                    <w:rPr>
+                      <w:rFonts w:ascii="Tahoma" w:hAnsi="Tahoma" w:cs="Tahoma"/>
+                      <w:b/>
+                      <w:bCs/>
+                      <w:sz w:val="15"/>
+                      <w:szCs w:val="15"/>
+                      <w:lang w:val="es-ES" w:eastAsia="es-ES"/>
+                    </w:rPr>
+                    <w:t>Comment</w:t>
+                  </w:r>
+                  <w:proofErr w:type="spellEnd"/>
+                </w:p>
+              </w:tc>
+              <w:tc>
+                <w:tcPr>
+                  <w:tcW w:w="50" w:type="pct"/>
+                  <w:tcBorders>
+                    <w:bottom w:val="single" w:sz="6" w:space="0" w:color="606060"/>
+                  </w:tcBorders>
+                  <w:shd w:val="clear" w:color="auto" w:fill="D0DFFF"/>
+                  <w:vAlign w:val="center"/>
+                  <w:hideMark/>
+                </w:tcPr>
+                <w:p>
+                  <w:pPr>
+                    <w:widowControl/>
+                    <w:rPr>
+                      <w:rFonts w:ascii="Tahoma" w:hAnsi="Tahoma" w:cs="Tahoma"/>
+                      <w:b/>
+                      <w:bCs/>
+                      <w:sz w:val="15"/>
+                      <w:szCs w:val="15"/>
+                      <w:lang w:val="es-ES" w:eastAsia="es-ES"/>
+                    </w:rPr>
+                  </w:pPr>
+                  <w:proofErr w:type="spellStart"/>
+                  <w:r>
+                    <w:rPr>
+                      <w:rFonts w:ascii="Tahoma" w:hAnsi="Tahoma" w:cs="Tahoma"/>
+                      <w:b/>
+                      <w:bCs/>
+                      <w:sz w:val="15"/>
+                      <w:szCs w:val="15"/>
+                      <w:lang w:val="es-ES" w:eastAsia="es-ES"/>
+                    </w:rPr>
                     <w:t>AutoInc</w:t>
                   </w:r>
+                  <w:proofErr w:type="spellEnd"/>
                 </w:p>
               </w:tc>
             </w:tr>
@@ -6716,6 +7272,7 @@
                       <w:lang w:val="es-ES" w:eastAsia="es-ES"/>
                     </w:rPr>
                   </w:pPr>
+                  <w:proofErr w:type="spellStart"/>
                   <w:r>
                     <w:rPr>
                       <w:rFonts w:ascii="Tahoma" w:hAnsi="Tahoma" w:cs="Tahoma"/>
@@ -6727,6 +7284,7 @@
                     </w:rPr>
                     <w:t>idProducto</w:t>
                   </w:r>
+                  <w:proofErr w:type="spellEnd"/>
                 </w:p>
               </w:tc>
               <w:tc>
@@ -6973,6 +7531,7 @@
                       <w:lang w:val="es-ES" w:eastAsia="es-ES"/>
                     </w:rPr>
                   </w:pPr>
+                  <w:proofErr w:type="spellStart"/>
                   <w:r>
                     <w:rPr>
                       <w:rFonts w:ascii="Tahoma" w:hAnsi="Tahoma" w:cs="Tahoma"/>
@@ -6982,6 +7541,7 @@
                     </w:rPr>
                     <w:t>Categoria_idCategoria</w:t>
                   </w:r>
+                  <w:proofErr w:type="spellEnd"/>
                 </w:p>
               </w:tc>
               <w:tc>
@@ -7159,14 +7719,45 @@
                       <w:lang w:val="es-ES" w:eastAsia="es-ES"/>
                     </w:rPr>
                   </w:pPr>
-                  <w:r>
-                    <w:rPr>
-                      <w:rFonts w:ascii="Tahoma" w:hAnsi="Tahoma" w:cs="Tahoma"/>
-                      <w:sz w:val="15"/>
-                      <w:szCs w:val="15"/>
-                      <w:lang w:val="es-ES" w:eastAsia="es-ES"/>
-                    </w:rPr>
-                    <w:t>Categoria que pertene el producto</w:t>
+                  <w:proofErr w:type="spellStart"/>
+                  <w:r>
+                    <w:rPr>
+                      <w:rFonts w:ascii="Tahoma" w:hAnsi="Tahoma" w:cs="Tahoma"/>
+                      <w:sz w:val="15"/>
+                      <w:szCs w:val="15"/>
+                      <w:lang w:val="es-ES" w:eastAsia="es-ES"/>
+                    </w:rPr>
+                    <w:t>Categoria</w:t>
+                  </w:r>
+                  <w:proofErr w:type="spellEnd"/>
+                  <w:r>
+                    <w:rPr>
+                      <w:rFonts w:ascii="Tahoma" w:hAnsi="Tahoma" w:cs="Tahoma"/>
+                      <w:sz w:val="15"/>
+                      <w:szCs w:val="15"/>
+                      <w:lang w:val="es-ES" w:eastAsia="es-ES"/>
+                    </w:rPr>
+                    <w:t xml:space="preserve"> que </w:t>
+                  </w:r>
+                  <w:proofErr w:type="spellStart"/>
+                  <w:r>
+                    <w:rPr>
+                      <w:rFonts w:ascii="Tahoma" w:hAnsi="Tahoma" w:cs="Tahoma"/>
+                      <w:sz w:val="15"/>
+                      <w:szCs w:val="15"/>
+                      <w:lang w:val="es-ES" w:eastAsia="es-ES"/>
+                    </w:rPr>
+                    <w:t>pertene</w:t>
+                  </w:r>
+                  <w:proofErr w:type="spellEnd"/>
+                  <w:r>
+                    <w:rPr>
+                      <w:rFonts w:ascii="Tahoma" w:hAnsi="Tahoma" w:cs="Tahoma"/>
+                      <w:sz w:val="15"/>
+                      <w:szCs w:val="15"/>
+                      <w:lang w:val="es-ES" w:eastAsia="es-ES"/>
+                    </w:rPr>
+                    <w:t xml:space="preserve"> el producto</w:t>
                   </w:r>
                 </w:p>
               </w:tc>
@@ -7226,6 +7817,7 @@
                       <w:lang w:val="es-ES" w:eastAsia="es-ES"/>
                     </w:rPr>
                   </w:pPr>
+                  <w:proofErr w:type="spellStart"/>
                   <w:r>
                     <w:rPr>
                       <w:rFonts w:ascii="Tahoma" w:hAnsi="Tahoma" w:cs="Tahoma"/>
@@ -7235,6 +7827,7 @@
                     </w:rPr>
                     <w:t>Usuario_idUsuario</w:t>
                   </w:r>
+                  <w:proofErr w:type="spellEnd"/>
                 </w:p>
               </w:tc>
               <w:tc>
@@ -7732,6 +8325,7 @@
                       <w:lang w:val="es-ES" w:eastAsia="es-ES"/>
                     </w:rPr>
                   </w:pPr>
+                  <w:proofErr w:type="spellStart"/>
                   <w:r>
                     <w:rPr>
                       <w:rFonts w:ascii="Tahoma" w:hAnsi="Tahoma" w:cs="Tahoma"/>
@@ -7741,6 +8335,7 @@
                     </w:rPr>
                     <w:t>descripcion</w:t>
                   </w:r>
+                  <w:proofErr w:type="spellEnd"/>
                 </w:p>
               </w:tc>
               <w:tc>
@@ -7918,14 +8513,25 @@
                       <w:lang w:val="es-ES" w:eastAsia="es-ES"/>
                     </w:rPr>
                   </w:pPr>
-                  <w:r>
-                    <w:rPr>
-                      <w:rFonts w:ascii="Tahoma" w:hAnsi="Tahoma" w:cs="Tahoma"/>
-                      <w:sz w:val="15"/>
-                      <w:szCs w:val="15"/>
-                      <w:lang w:val="es-ES" w:eastAsia="es-ES"/>
-                    </w:rPr>
-                    <w:t>Descripcion del producto</w:t>
+                  <w:proofErr w:type="spellStart"/>
+                  <w:r>
+                    <w:rPr>
+                      <w:rFonts w:ascii="Tahoma" w:hAnsi="Tahoma" w:cs="Tahoma"/>
+                      <w:sz w:val="15"/>
+                      <w:szCs w:val="15"/>
+                      <w:lang w:val="es-ES" w:eastAsia="es-ES"/>
+                    </w:rPr>
+                    <w:t>Descripcion</w:t>
+                  </w:r>
+                  <w:proofErr w:type="spellEnd"/>
+                  <w:r>
+                    <w:rPr>
+                      <w:rFonts w:ascii="Tahoma" w:hAnsi="Tahoma" w:cs="Tahoma"/>
+                      <w:sz w:val="15"/>
+                      <w:szCs w:val="15"/>
+                      <w:lang w:val="es-ES" w:eastAsia="es-ES"/>
+                    </w:rPr>
+                    <w:t xml:space="preserve"> del producto</w:t>
                   </w:r>
                 </w:p>
               </w:tc>
@@ -7985,6 +8591,7 @@
                       <w:lang w:val="es-ES" w:eastAsia="es-ES"/>
                     </w:rPr>
                   </w:pPr>
+                  <w:proofErr w:type="spellStart"/>
                   <w:r>
                     <w:rPr>
                       <w:rFonts w:ascii="Tahoma" w:hAnsi="Tahoma" w:cs="Tahoma"/>
@@ -7994,6 +8601,7 @@
                     </w:rPr>
                     <w:t>precioBase</w:t>
                   </w:r>
+                  <w:proofErr w:type="spellEnd"/>
                 </w:p>
               </w:tc>
               <w:tc>
@@ -8491,6 +9099,7 @@
                       <w:lang w:val="es-ES" w:eastAsia="es-ES"/>
                     </w:rPr>
                   </w:pPr>
+                  <w:proofErr w:type="spellStart"/>
                   <w:r>
                     <w:rPr>
                       <w:rFonts w:ascii="Tahoma" w:hAnsi="Tahoma" w:cs="Tahoma"/>
@@ -8500,6 +9109,7 @@
                     </w:rPr>
                     <w:t>fechaRegistro</w:t>
                   </w:r>
+                  <w:proofErr w:type="spellEnd"/>
                 </w:p>
               </w:tc>
               <w:tc>
@@ -8744,6 +9354,7 @@
                       <w:lang w:val="es-ES" w:eastAsia="es-ES"/>
                     </w:rPr>
                   </w:pPr>
+                  <w:proofErr w:type="spellStart"/>
                   <w:r>
                     <w:rPr>
                       <w:rFonts w:ascii="Tahoma" w:hAnsi="Tahoma" w:cs="Tahoma"/>
@@ -8753,6 +9364,7 @@
                     </w:rPr>
                     <w:t>URL_Imagen</w:t>
                   </w:r>
+                  <w:proofErr w:type="spellEnd"/>
                 </w:p>
               </w:tc>
               <w:tc>
@@ -8930,14 +9542,25 @@
                       <w:lang w:val="es-ES" w:eastAsia="es-ES"/>
                     </w:rPr>
                   </w:pPr>
-                  <w:r>
-                    <w:rPr>
-                      <w:rFonts w:ascii="Tahoma" w:hAnsi="Tahoma" w:cs="Tahoma"/>
-                      <w:sz w:val="15"/>
-                      <w:szCs w:val="15"/>
-                      <w:lang w:val="es-ES" w:eastAsia="es-ES"/>
-                    </w:rPr>
-                    <w:t>Direccion de la Imagen del Producto</w:t>
+                  <w:proofErr w:type="spellStart"/>
+                  <w:r>
+                    <w:rPr>
+                      <w:rFonts w:ascii="Tahoma" w:hAnsi="Tahoma" w:cs="Tahoma"/>
+                      <w:sz w:val="15"/>
+                      <w:szCs w:val="15"/>
+                      <w:lang w:val="es-ES" w:eastAsia="es-ES"/>
+                    </w:rPr>
+                    <w:t>Direccion</w:t>
+                  </w:r>
+                  <w:proofErr w:type="spellEnd"/>
+                  <w:r>
+                    <w:rPr>
+                      <w:rFonts w:ascii="Tahoma" w:hAnsi="Tahoma" w:cs="Tahoma"/>
+                      <w:sz w:val="15"/>
+                      <w:szCs w:val="15"/>
+                      <w:lang w:val="es-ES" w:eastAsia="es-ES"/>
+                    </w:rPr>
+                    <w:t xml:space="preserve"> de la Imagen del Producto</w:t>
                   </w:r>
                 </w:p>
               </w:tc>
@@ -9042,6 +9665,7 @@
                       <w:lang w:val="es-ES" w:eastAsia="es-ES"/>
                     </w:rPr>
                   </w:pPr>
+                  <w:proofErr w:type="spellStart"/>
                   <w:r>
                     <w:rPr>
                       <w:rFonts w:ascii="Tahoma" w:hAnsi="Tahoma" w:cs="Tahoma"/>
@@ -9053,6 +9677,7 @@
                     </w:rPr>
                     <w:t>IndexName</w:t>
                   </w:r>
+                  <w:proofErr w:type="spellEnd"/>
                 </w:p>
               </w:tc>
               <w:tc>
@@ -9077,6 +9702,7 @@
                       <w:lang w:val="es-ES" w:eastAsia="es-ES"/>
                     </w:rPr>
                   </w:pPr>
+                  <w:proofErr w:type="spellStart"/>
                   <w:r>
                     <w:rPr>
                       <w:rFonts w:ascii="Tahoma" w:hAnsi="Tahoma" w:cs="Tahoma"/>
@@ -9088,6 +9714,7 @@
                     </w:rPr>
                     <w:t>IndexType</w:t>
                   </w:r>
+                  <w:proofErr w:type="spellEnd"/>
                 </w:p>
               </w:tc>
               <w:tc>
@@ -9112,6 +9739,7 @@
                       <w:lang w:val="es-ES" w:eastAsia="es-ES"/>
                     </w:rPr>
                   </w:pPr>
+                  <w:proofErr w:type="spellStart"/>
                   <w:r>
                     <w:rPr>
                       <w:rFonts w:ascii="Tahoma" w:hAnsi="Tahoma" w:cs="Tahoma"/>
@@ -9123,6 +9751,7 @@
                     </w:rPr>
                     <w:t>Columns</w:t>
                   </w:r>
+                  <w:proofErr w:type="spellEnd"/>
                 </w:p>
               </w:tc>
             </w:tr>
@@ -9210,6 +9839,7 @@
                       <w:lang w:val="es-ES" w:eastAsia="es-ES"/>
                     </w:rPr>
                   </w:pPr>
+                  <w:proofErr w:type="spellStart"/>
                   <w:r>
                     <w:rPr>
                       <w:rFonts w:ascii="Tahoma" w:hAnsi="Tahoma" w:cs="Tahoma"/>
@@ -9219,6 +9849,7 @@
                     </w:rPr>
                     <w:t>idProducto</w:t>
                   </w:r>
+                  <w:proofErr w:type="spellEnd"/>
                 </w:p>
               </w:tc>
             </w:tr>
@@ -9275,6 +9906,7 @@
                       <w:lang w:val="es-ES" w:eastAsia="es-ES"/>
                     </w:rPr>
                   </w:pPr>
+                  <w:proofErr w:type="spellStart"/>
                   <w:r>
                     <w:rPr>
                       <w:rFonts w:ascii="Tahoma" w:hAnsi="Tahoma" w:cs="Tahoma"/>
@@ -9284,6 +9916,7 @@
                     </w:rPr>
                     <w:t>Index</w:t>
                   </w:r>
+                  <w:proofErr w:type="spellEnd"/>
                 </w:p>
               </w:tc>
               <w:tc>
@@ -9306,6 +9939,7 @@
                       <w:lang w:val="es-ES" w:eastAsia="es-ES"/>
                     </w:rPr>
                   </w:pPr>
+                  <w:proofErr w:type="spellStart"/>
                   <w:r>
                     <w:rPr>
                       <w:rFonts w:ascii="Tahoma" w:hAnsi="Tahoma" w:cs="Tahoma"/>
@@ -9315,6 +9949,7 @@
                     </w:rPr>
                     <w:t>Usuario_idUsuario</w:t>
                   </w:r>
+                  <w:proofErr w:type="spellEnd"/>
                 </w:p>
               </w:tc>
             </w:tr>
@@ -9371,6 +10006,7 @@
                       <w:lang w:val="es-ES" w:eastAsia="es-ES"/>
                     </w:rPr>
                   </w:pPr>
+                  <w:proofErr w:type="spellStart"/>
                   <w:r>
                     <w:rPr>
                       <w:rFonts w:ascii="Tahoma" w:hAnsi="Tahoma" w:cs="Tahoma"/>
@@ -9380,6 +10016,7 @@
                     </w:rPr>
                     <w:t>Index</w:t>
                   </w:r>
+                  <w:proofErr w:type="spellEnd"/>
                 </w:p>
               </w:tc>
               <w:tc>
@@ -9402,6 +10039,7 @@
                       <w:lang w:val="es-ES" w:eastAsia="es-ES"/>
                     </w:rPr>
                   </w:pPr>
+                  <w:proofErr w:type="spellStart"/>
                   <w:r>
                     <w:rPr>
                       <w:rFonts w:ascii="Tahoma" w:hAnsi="Tahoma" w:cs="Tahoma"/>
@@ -9411,6 +10049,7 @@
                     </w:rPr>
                     <w:t>Categoria_idCategoria</w:t>
                   </w:r>
+                  <w:proofErr w:type="spellEnd"/>
                 </w:p>
               </w:tc>
             </w:tr>
@@ -9561,6 +10200,7 @@
                       <w:lang w:val="es-ES" w:eastAsia="es-ES"/>
                     </w:rPr>
                   </w:pPr>
+                  <w:proofErr w:type="spellStart"/>
                   <w:r>
                     <w:rPr>
                       <w:rFonts w:ascii="Tahoma" w:hAnsi="Tahoma" w:cs="Tahoma"/>
@@ -9572,6 +10212,7 @@
                     </w:rPr>
                     <w:t>ColumnName</w:t>
                   </w:r>
+                  <w:proofErr w:type="spellEnd"/>
                 </w:p>
               </w:tc>
               <w:tc>
@@ -9596,6 +10237,7 @@
                       <w:lang w:val="es-ES" w:eastAsia="es-ES"/>
                     </w:rPr>
                   </w:pPr>
+                  <w:proofErr w:type="spellStart"/>
                   <w:r>
                     <w:rPr>
                       <w:rFonts w:ascii="Tahoma" w:hAnsi="Tahoma" w:cs="Tahoma"/>
@@ -9607,6 +10249,7 @@
                     </w:rPr>
                     <w:t>DataType</w:t>
                   </w:r>
+                  <w:proofErr w:type="spellEnd"/>
                 </w:p>
               </w:tc>
               <w:tc>
@@ -9631,6 +10274,7 @@
                       <w:lang w:val="es-ES" w:eastAsia="es-ES"/>
                     </w:rPr>
                   </w:pPr>
+                  <w:proofErr w:type="spellStart"/>
                   <w:r>
                     <w:rPr>
                       <w:rFonts w:ascii="Tahoma" w:hAnsi="Tahoma" w:cs="Tahoma"/>
@@ -9640,23 +10284,10 @@
                       <w:szCs w:val="15"/>
                       <w:lang w:val="es-ES" w:eastAsia="es-ES"/>
                     </w:rPr>
-                    <w:t>PrimaryKey  </w:t>
-                  </w:r>
-                </w:p>
-              </w:tc>
-              <w:tc>
-                <w:tcPr>
-                  <w:tcW w:w="50" w:type="pct"/>
-                  <w:tcBorders>
-                    <w:bottom w:val="single" w:sz="6" w:space="0" w:color="606060"/>
-                  </w:tcBorders>
-                  <w:shd w:val="clear" w:color="auto" w:fill="D0DFFF"/>
-                  <w:vAlign w:val="center"/>
-                  <w:hideMark/>
-                </w:tcPr>
-                <w:p>
-                  <w:pPr>
-                    <w:widowControl/>
+                    <w:t>PrimaryKey</w:t>
+                  </w:r>
+                  <w:proofErr w:type="spellEnd"/>
+                  <w:r>
                     <w:rPr>
                       <w:rFonts w:ascii="Tahoma" w:hAnsi="Tahoma" w:cs="Tahoma"/>
                       <w:b/>
@@ -9665,8 +10296,23 @@
                       <w:szCs w:val="15"/>
                       <w:lang w:val="es-ES" w:eastAsia="es-ES"/>
                     </w:rPr>
-                  </w:pPr>
-                  <w:r>
+                    <w:t>  </w:t>
+                  </w:r>
+                </w:p>
+              </w:tc>
+              <w:tc>
+                <w:tcPr>
+                  <w:tcW w:w="50" w:type="pct"/>
+                  <w:tcBorders>
+                    <w:bottom w:val="single" w:sz="6" w:space="0" w:color="606060"/>
+                  </w:tcBorders>
+                  <w:shd w:val="clear" w:color="auto" w:fill="D0DFFF"/>
+                  <w:vAlign w:val="center"/>
+                  <w:hideMark/>
+                </w:tcPr>
+                <w:p>
+                  <w:pPr>
+                    <w:widowControl/>
                     <w:rPr>
                       <w:rFonts w:ascii="Tahoma" w:hAnsi="Tahoma" w:cs="Tahoma"/>
                       <w:b/>
@@ -9675,23 +10321,9 @@
                       <w:szCs w:val="15"/>
                       <w:lang w:val="es-ES" w:eastAsia="es-ES"/>
                     </w:rPr>
-                    <w:t>NotNull  </w:t>
-                  </w:r>
-                </w:p>
-              </w:tc>
-              <w:tc>
-                <w:tcPr>
-                  <w:tcW w:w="50" w:type="pct"/>
-                  <w:tcBorders>
-                    <w:bottom w:val="single" w:sz="6" w:space="0" w:color="606060"/>
-                  </w:tcBorders>
-                  <w:shd w:val="clear" w:color="auto" w:fill="D0DFFF"/>
-                  <w:vAlign w:val="center"/>
-                  <w:hideMark/>
-                </w:tcPr>
-                <w:p>
-                  <w:pPr>
-                    <w:widowControl/>
+                  </w:pPr>
+                  <w:proofErr w:type="spellStart"/>
+                  <w:r>
                     <w:rPr>
                       <w:rFonts w:ascii="Tahoma" w:hAnsi="Tahoma" w:cs="Tahoma"/>
                       <w:b/>
@@ -9700,7 +10332,9 @@
                       <w:szCs w:val="15"/>
                       <w:lang w:val="es-ES" w:eastAsia="es-ES"/>
                     </w:rPr>
-                  </w:pPr>
+                    <w:t>NotNull</w:t>
+                  </w:r>
+                  <w:proofErr w:type="spellEnd"/>
                   <w:r>
                     <w:rPr>
                       <w:rFonts w:ascii="Tahoma" w:hAnsi="Tahoma" w:cs="Tahoma"/>
@@ -9710,13 +10344,13 @@
                       <w:szCs w:val="15"/>
                       <w:lang w:val="es-ES" w:eastAsia="es-ES"/>
                     </w:rPr>
-                    <w:t>Flags</w:t>
-                  </w:r>
-                </w:p>
-              </w:tc>
-              <w:tc>
-                <w:tcPr>
-                  <w:tcW w:w="750" w:type="pct"/>
+                    <w:t>  </w:t>
+                  </w:r>
+                </w:p>
+              </w:tc>
+              <w:tc>
+                <w:tcPr>
+                  <w:tcW w:w="50" w:type="pct"/>
                   <w:tcBorders>
                     <w:bottom w:val="single" w:sz="6" w:space="0" w:color="606060"/>
                   </w:tcBorders>
@@ -9736,6 +10370,7 @@
                       <w:lang w:val="es-ES" w:eastAsia="es-ES"/>
                     </w:rPr>
                   </w:pPr>
+                  <w:proofErr w:type="spellStart"/>
                   <w:r>
                     <w:rPr>
                       <w:rFonts w:ascii="Tahoma" w:hAnsi="Tahoma" w:cs="Tahoma"/>
@@ -9745,13 +10380,14 @@
                       <w:szCs w:val="15"/>
                       <w:lang w:val="es-ES" w:eastAsia="es-ES"/>
                     </w:rPr>
-                    <w:t>Default Value</w:t>
-                  </w:r>
-                </w:p>
-              </w:tc>
-              <w:tc>
-                <w:tcPr>
-                  <w:tcW w:w="1000" w:type="pct"/>
+                    <w:t>Flags</w:t>
+                  </w:r>
+                  <w:proofErr w:type="spellEnd"/>
+                </w:p>
+              </w:tc>
+              <w:tc>
+                <w:tcPr>
+                  <w:tcW w:w="750" w:type="pct"/>
                   <w:tcBorders>
                     <w:bottom w:val="single" w:sz="6" w:space="0" w:color="606060"/>
                   </w:tcBorders>
@@ -9780,23 +10416,10 @@
                       <w:szCs w:val="15"/>
                       <w:lang w:val="es-ES" w:eastAsia="es-ES"/>
                     </w:rPr>
-                    <w:t>Comment</w:t>
-                  </w:r>
-                </w:p>
-              </w:tc>
-              <w:tc>
-                <w:tcPr>
-                  <w:tcW w:w="50" w:type="pct"/>
-                  <w:tcBorders>
-                    <w:bottom w:val="single" w:sz="6" w:space="0" w:color="606060"/>
-                  </w:tcBorders>
-                  <w:shd w:val="clear" w:color="auto" w:fill="D0DFFF"/>
-                  <w:vAlign w:val="center"/>
-                  <w:hideMark/>
-                </w:tcPr>
-                <w:p>
-                  <w:pPr>
-                    <w:widowControl/>
+                    <w:t xml:space="preserve">Default </w:t>
+                  </w:r>
+                  <w:proofErr w:type="spellStart"/>
+                  <w:r>
                     <w:rPr>
                       <w:rFonts w:ascii="Tahoma" w:hAnsi="Tahoma" w:cs="Tahoma"/>
                       <w:b/>
@@ -9805,8 +10428,24 @@
                       <w:szCs w:val="15"/>
                       <w:lang w:val="es-ES" w:eastAsia="es-ES"/>
                     </w:rPr>
-                  </w:pPr>
-                  <w:r>
+                    <w:t>Value</w:t>
+                  </w:r>
+                  <w:proofErr w:type="spellEnd"/>
+                </w:p>
+              </w:tc>
+              <w:tc>
+                <w:tcPr>
+                  <w:tcW w:w="1000" w:type="pct"/>
+                  <w:tcBorders>
+                    <w:bottom w:val="single" w:sz="6" w:space="0" w:color="606060"/>
+                  </w:tcBorders>
+                  <w:shd w:val="clear" w:color="auto" w:fill="D0DFFF"/>
+                  <w:vAlign w:val="center"/>
+                  <w:hideMark/>
+                </w:tcPr>
+                <w:p>
+                  <w:pPr>
+                    <w:widowControl/>
                     <w:rPr>
                       <w:rFonts w:ascii="Tahoma" w:hAnsi="Tahoma" w:cs="Tahoma"/>
                       <w:b/>
@@ -9815,8 +10454,57 @@
                       <w:szCs w:val="15"/>
                       <w:lang w:val="es-ES" w:eastAsia="es-ES"/>
                     </w:rPr>
+                  </w:pPr>
+                  <w:proofErr w:type="spellStart"/>
+                  <w:r>
+                    <w:rPr>
+                      <w:rFonts w:ascii="Tahoma" w:hAnsi="Tahoma" w:cs="Tahoma"/>
+                      <w:b/>
+                      <w:bCs/>
+                      <w:sz w:val="15"/>
+                      <w:szCs w:val="15"/>
+                      <w:lang w:val="es-ES" w:eastAsia="es-ES"/>
+                    </w:rPr>
+                    <w:t>Comment</w:t>
+                  </w:r>
+                  <w:proofErr w:type="spellEnd"/>
+                </w:p>
+              </w:tc>
+              <w:tc>
+                <w:tcPr>
+                  <w:tcW w:w="50" w:type="pct"/>
+                  <w:tcBorders>
+                    <w:bottom w:val="single" w:sz="6" w:space="0" w:color="606060"/>
+                  </w:tcBorders>
+                  <w:shd w:val="clear" w:color="auto" w:fill="D0DFFF"/>
+                  <w:vAlign w:val="center"/>
+                  <w:hideMark/>
+                </w:tcPr>
+                <w:p>
+                  <w:pPr>
+                    <w:widowControl/>
+                    <w:rPr>
+                      <w:rFonts w:ascii="Tahoma" w:hAnsi="Tahoma" w:cs="Tahoma"/>
+                      <w:b/>
+                      <w:bCs/>
+                      <w:sz w:val="15"/>
+                      <w:szCs w:val="15"/>
+                      <w:lang w:val="es-ES" w:eastAsia="es-ES"/>
+                    </w:rPr>
+                  </w:pPr>
+                  <w:proofErr w:type="spellStart"/>
+                  <w:r>
+                    <w:rPr>
+                      <w:rFonts w:ascii="Tahoma" w:hAnsi="Tahoma" w:cs="Tahoma"/>
+                      <w:b/>
+                      <w:bCs/>
+                      <w:sz w:val="15"/>
+                      <w:szCs w:val="15"/>
+                      <w:lang w:val="es-ES" w:eastAsia="es-ES"/>
+                    </w:rPr>
                     <w:t>AutoInc</w:t>
                   </w:r>
+                  <w:proofErr w:type="spellEnd"/>
                 </w:p>
               </w:tc>
             </w:tr>
@@ -9844,6 +10532,7 @@
                       <w:lang w:val="es-ES" w:eastAsia="es-ES"/>
                     </w:rPr>
                   </w:pPr>
+                  <w:proofErr w:type="spellStart"/>
                   <w:r>
                     <w:rPr>
                       <w:rFonts w:ascii="Tahoma" w:hAnsi="Tahoma" w:cs="Tahoma"/>
@@ -9855,6 +10544,7 @@
                     </w:rPr>
                     <w:t>idSubasta</w:t>
                   </w:r>
+                  <w:proofErr w:type="spellEnd"/>
                 </w:p>
               </w:tc>
               <w:tc>
@@ -10101,15 +10791,18 @@
                       <w:lang w:val="es-ES" w:eastAsia="es-ES"/>
                     </w:rPr>
                   </w:pPr>
-                  <w:r>
-                    <w:rPr>
-                      <w:rFonts w:ascii="Tahoma" w:hAnsi="Tahoma" w:cs="Tahoma"/>
-                      <w:sz w:val="15"/>
-                      <w:szCs w:val="15"/>
-                      <w:lang w:val="es-ES" w:eastAsia="es-ES"/>
-                    </w:rPr>
+                  <w:proofErr w:type="spellStart"/>
+                  <w:r>
+                    <w:rPr>
+                      <w:rFonts w:ascii="Tahoma" w:hAnsi="Tahoma" w:cs="Tahoma"/>
+                      <w:sz w:val="15"/>
+                      <w:szCs w:val="15"/>
+                      <w:lang w:val="es-ES" w:eastAsia="es-ES"/>
+                    </w:rPr>
+                    <w:lastRenderedPageBreak/>
                     <w:t>Postor_idPostor</w:t>
                   </w:r>
+                  <w:proofErr w:type="spellEnd"/>
                 </w:p>
               </w:tc>
               <w:tc>
@@ -10354,6 +11047,7 @@
                       <w:lang w:val="es-ES" w:eastAsia="es-ES"/>
                     </w:rPr>
                   </w:pPr>
+                  <w:proofErr w:type="spellStart"/>
                   <w:r>
                     <w:rPr>
                       <w:rFonts w:ascii="Tahoma" w:hAnsi="Tahoma" w:cs="Tahoma"/>
@@ -10363,6 +11057,7 @@
                     </w:rPr>
                     <w:t>Producto_idProducto</w:t>
                   </w:r>
+                  <w:proofErr w:type="spellEnd"/>
                 </w:p>
               </w:tc>
               <w:tc>
@@ -10607,6 +11302,7 @@
                       <w:lang w:val="es-ES" w:eastAsia="es-ES"/>
                     </w:rPr>
                   </w:pPr>
+                  <w:proofErr w:type="spellStart"/>
                   <w:r>
                     <w:rPr>
                       <w:rFonts w:ascii="Tahoma" w:hAnsi="Tahoma" w:cs="Tahoma"/>
@@ -10616,6 +11312,7 @@
                     </w:rPr>
                     <w:t>PrecioProductoEnSubasta</w:t>
                   </w:r>
+                  <w:proofErr w:type="spellEnd"/>
                 </w:p>
               </w:tc>
               <w:tc>
@@ -10860,16 +11557,17 @@
                       <w:lang w:val="es-ES" w:eastAsia="es-ES"/>
                     </w:rPr>
                   </w:pPr>
-                  <w:r>
-                    <w:rPr>
-                      <w:rFonts w:ascii="Tahoma" w:hAnsi="Tahoma" w:cs="Tahoma"/>
-                      <w:sz w:val="15"/>
-                      <w:szCs w:val="15"/>
-                      <w:lang w:val="es-ES" w:eastAsia="es-ES"/>
-                    </w:rPr>
-                    <w:lastRenderedPageBreak/>
+                  <w:proofErr w:type="spellStart"/>
+                  <w:r>
+                    <w:rPr>
+                      <w:rFonts w:ascii="Tahoma" w:hAnsi="Tahoma" w:cs="Tahoma"/>
+                      <w:sz w:val="15"/>
+                      <w:szCs w:val="15"/>
+                      <w:lang w:val="es-ES" w:eastAsia="es-ES"/>
+                    </w:rPr>
                     <w:t>estadoSubasta</w:t>
                   </w:r>
+                  <w:proofErr w:type="spellEnd"/>
                 </w:p>
               </w:tc>
               <w:tc>
@@ -11114,6 +11812,7 @@
                       <w:lang w:val="es-ES" w:eastAsia="es-ES"/>
                     </w:rPr>
                   </w:pPr>
+                  <w:proofErr w:type="spellStart"/>
                   <w:r>
                     <w:rPr>
                       <w:rFonts w:ascii="Tahoma" w:hAnsi="Tahoma" w:cs="Tahoma"/>
@@ -11123,6 +11822,7 @@
                     </w:rPr>
                     <w:t>FechaInicioSubasta</w:t>
                   </w:r>
+                  <w:proofErr w:type="spellEnd"/>
                 </w:p>
               </w:tc>
               <w:tc>
@@ -11367,6 +12067,7 @@
                       <w:lang w:val="es-ES" w:eastAsia="es-ES"/>
                     </w:rPr>
                   </w:pPr>
+                  <w:proofErr w:type="spellStart"/>
                   <w:r>
                     <w:rPr>
                       <w:rFonts w:ascii="Tahoma" w:hAnsi="Tahoma" w:cs="Tahoma"/>
@@ -11376,6 +12077,7 @@
                     </w:rPr>
                     <w:t>FechaFinSubasta</w:t>
                   </w:r>
+                  <w:proofErr w:type="spellEnd"/>
                 </w:p>
               </w:tc>
               <w:tc>
@@ -11620,6 +12322,7 @@
                       <w:lang w:val="es-ES" w:eastAsia="es-ES"/>
                     </w:rPr>
                   </w:pPr>
+                  <w:proofErr w:type="spellStart"/>
                   <w:r>
                     <w:rPr>
                       <w:rFonts w:ascii="Tahoma" w:hAnsi="Tahoma" w:cs="Tahoma"/>
@@ -11629,6 +12332,7 @@
                     </w:rPr>
                     <w:t>TipoPago</w:t>
                   </w:r>
+                  <w:proofErr w:type="spellEnd"/>
                 </w:p>
               </w:tc>
               <w:tc>
@@ -11873,6 +12577,7 @@
                       <w:lang w:val="es-ES" w:eastAsia="es-ES"/>
                     </w:rPr>
                   </w:pPr>
+                  <w:proofErr w:type="spellStart"/>
                   <w:r>
                     <w:rPr>
                       <w:rFonts w:ascii="Tahoma" w:hAnsi="Tahoma" w:cs="Tahoma"/>
@@ -11882,6 +12587,7 @@
                     </w:rPr>
                     <w:t>CantidadPostores</w:t>
                   </w:r>
+                  <w:proofErr w:type="spellEnd"/>
                 </w:p>
               </w:tc>
               <w:tc>
@@ -12126,6 +12832,7 @@
                       <w:lang w:val="es-ES" w:eastAsia="es-ES"/>
                     </w:rPr>
                   </w:pPr>
+                  <w:proofErr w:type="spellStart"/>
                   <w:r>
                     <w:rPr>
                       <w:rFonts w:ascii="Tahoma" w:hAnsi="Tahoma" w:cs="Tahoma"/>
@@ -12135,6 +12842,7 @@
                     </w:rPr>
                     <w:t>CantidadApuestas</w:t>
                   </w:r>
+                  <w:proofErr w:type="spellEnd"/>
                 </w:p>
               </w:tc>
               <w:tc>
@@ -12379,6 +13087,7 @@
                       <w:lang w:val="es-ES" w:eastAsia="es-ES"/>
                     </w:rPr>
                   </w:pPr>
+                  <w:proofErr w:type="spellStart"/>
                   <w:r>
                     <w:rPr>
                       <w:rFonts w:ascii="Tahoma" w:hAnsi="Tahoma" w:cs="Tahoma"/>
@@ -12388,6 +13097,7 @@
                     </w:rPr>
                     <w:t>MontoApostar</w:t>
                   </w:r>
+                  <w:proofErr w:type="spellEnd"/>
                 </w:p>
               </w:tc>
               <w:tc>
@@ -12677,6 +13387,7 @@
                       <w:lang w:val="es-ES" w:eastAsia="es-ES"/>
                     </w:rPr>
                   </w:pPr>
+                  <w:proofErr w:type="spellStart"/>
                   <w:r>
                     <w:rPr>
                       <w:rFonts w:ascii="Tahoma" w:hAnsi="Tahoma" w:cs="Tahoma"/>
@@ -12689,6 +13400,7 @@
                     <w:lastRenderedPageBreak/>
                     <w:t>IndexName</w:t>
                   </w:r>
+                  <w:proofErr w:type="spellEnd"/>
                 </w:p>
               </w:tc>
               <w:tc>
@@ -12713,6 +13425,7 @@
                       <w:lang w:val="es-ES" w:eastAsia="es-ES"/>
                     </w:rPr>
                   </w:pPr>
+                  <w:proofErr w:type="spellStart"/>
                   <w:r>
                     <w:rPr>
                       <w:rFonts w:ascii="Tahoma" w:hAnsi="Tahoma" w:cs="Tahoma"/>
@@ -12724,6 +13437,7 @@
                     </w:rPr>
                     <w:t>IndexType</w:t>
                   </w:r>
+                  <w:proofErr w:type="spellEnd"/>
                 </w:p>
               </w:tc>
               <w:tc>
@@ -12748,6 +13462,7 @@
                       <w:lang w:val="es-ES" w:eastAsia="es-ES"/>
                     </w:rPr>
                   </w:pPr>
+                  <w:proofErr w:type="spellStart"/>
                   <w:r>
                     <w:rPr>
                       <w:rFonts w:ascii="Tahoma" w:hAnsi="Tahoma" w:cs="Tahoma"/>
@@ -12759,6 +13474,7 @@
                     </w:rPr>
                     <w:t>Columns</w:t>
                   </w:r>
+                  <w:proofErr w:type="spellEnd"/>
                 </w:p>
               </w:tc>
             </w:tr>
@@ -12846,6 +13562,7 @@
                       <w:lang w:val="es-ES" w:eastAsia="es-ES"/>
                     </w:rPr>
                   </w:pPr>
+                  <w:proofErr w:type="spellStart"/>
                   <w:r>
                     <w:rPr>
                       <w:rFonts w:ascii="Tahoma" w:hAnsi="Tahoma" w:cs="Tahoma"/>
@@ -12855,6 +13572,7 @@
                     </w:rPr>
                     <w:t>idSubasta</w:t>
                   </w:r>
+                  <w:proofErr w:type="spellEnd"/>
                 </w:p>
               </w:tc>
             </w:tr>
@@ -12911,6 +13629,7 @@
                       <w:lang w:val="es-ES" w:eastAsia="es-ES"/>
                     </w:rPr>
                   </w:pPr>
+                  <w:proofErr w:type="spellStart"/>
                   <w:r>
                     <w:rPr>
                       <w:rFonts w:ascii="Tahoma" w:hAnsi="Tahoma" w:cs="Tahoma"/>
@@ -12920,6 +13639,7 @@
                     </w:rPr>
                     <w:t>Index</w:t>
                   </w:r>
+                  <w:proofErr w:type="spellEnd"/>
                 </w:p>
               </w:tc>
               <w:tc>
@@ -12942,6 +13662,7 @@
                       <w:lang w:val="es-ES" w:eastAsia="es-ES"/>
                     </w:rPr>
                   </w:pPr>
+                  <w:proofErr w:type="spellStart"/>
                   <w:r>
                     <w:rPr>
                       <w:rFonts w:ascii="Tahoma" w:hAnsi="Tahoma" w:cs="Tahoma"/>
@@ -12951,6 +13672,7 @@
                     </w:rPr>
                     <w:t>Producto_idProducto</w:t>
                   </w:r>
+                  <w:proofErr w:type="spellEnd"/>
                 </w:p>
               </w:tc>
             </w:tr>
@@ -13007,6 +13729,7 @@
                       <w:lang w:val="es-ES" w:eastAsia="es-ES"/>
                     </w:rPr>
                   </w:pPr>
+                  <w:proofErr w:type="spellStart"/>
                   <w:r>
                     <w:rPr>
                       <w:rFonts w:ascii="Tahoma" w:hAnsi="Tahoma" w:cs="Tahoma"/>
@@ -13016,6 +13739,7 @@
                     </w:rPr>
                     <w:t>Index</w:t>
                   </w:r>
+                  <w:proofErr w:type="spellEnd"/>
                 </w:p>
               </w:tc>
               <w:tc>
@@ -13038,6 +13762,7 @@
                       <w:lang w:val="es-ES" w:eastAsia="es-ES"/>
                     </w:rPr>
                   </w:pPr>
+                  <w:proofErr w:type="spellStart"/>
                   <w:r>
                     <w:rPr>
                       <w:rFonts w:ascii="Tahoma" w:hAnsi="Tahoma" w:cs="Tahoma"/>
@@ -13047,6 +13772,7 @@
                     </w:rPr>
                     <w:t>Postor_idPostor</w:t>
                   </w:r>
+                  <w:proofErr w:type="spellEnd"/>
                 </w:p>
               </w:tc>
             </w:tr>
@@ -13123,6 +13849,7 @@
                 <w:lang w:val="es-ES" w:eastAsia="es-ES"/>
               </w:rPr>
             </w:pPr>
+            <w:proofErr w:type="spellStart"/>
             <w:r>
               <w:rPr>
                 <w:rFonts w:ascii="Tahoma" w:hAnsi="Tahoma" w:cs="Tahoma"/>
@@ -13132,7 +13859,19 @@
                 <w:szCs w:val="21"/>
                 <w:lang w:val="es-ES" w:eastAsia="es-ES"/>
               </w:rPr>
-              <w:t>TarjetaCredito </w:t>
+              <w:t>TarjetaCredito</w:t>
+            </w:r>
+            <w:proofErr w:type="spellEnd"/>
+            <w:r>
+              <w:rPr>
+                <w:rFonts w:ascii="Tahoma" w:hAnsi="Tahoma" w:cs="Tahoma"/>
+                <w:b/>
+                <w:bCs/>
+                <w:sz w:val="21"/>
+                <w:szCs w:val="21"/>
+                <w:lang w:val="es-ES" w:eastAsia="es-ES"/>
+              </w:rPr>
+              <w:t> </w:t>
             </w:r>
           </w:p>
         </w:tc>
@@ -13197,6 +13936,7 @@
                       <w:lang w:val="es-ES" w:eastAsia="es-ES"/>
                     </w:rPr>
                   </w:pPr>
+                  <w:proofErr w:type="spellStart"/>
                   <w:r>
                     <w:rPr>
                       <w:rFonts w:ascii="Tahoma" w:hAnsi="Tahoma" w:cs="Tahoma"/>
@@ -13208,6 +13948,7 @@
                     </w:rPr>
                     <w:t>ColumnName</w:t>
                   </w:r>
+                  <w:proofErr w:type="spellEnd"/>
                 </w:p>
               </w:tc>
               <w:tc>
@@ -13232,6 +13973,7 @@
                       <w:lang w:val="es-ES" w:eastAsia="es-ES"/>
                     </w:rPr>
                   </w:pPr>
+                  <w:proofErr w:type="spellStart"/>
                   <w:r>
                     <w:rPr>
                       <w:rFonts w:ascii="Tahoma" w:hAnsi="Tahoma" w:cs="Tahoma"/>
@@ -13243,6 +13985,7 @@
                     </w:rPr>
                     <w:t>DataType</w:t>
                   </w:r>
+                  <w:proofErr w:type="spellEnd"/>
                 </w:p>
               </w:tc>
               <w:tc>
@@ -13267,6 +14010,7 @@
                       <w:lang w:val="es-ES" w:eastAsia="es-ES"/>
                     </w:rPr>
                   </w:pPr>
+                  <w:proofErr w:type="spellStart"/>
                   <w:r>
                     <w:rPr>
                       <w:rFonts w:ascii="Tahoma" w:hAnsi="Tahoma" w:cs="Tahoma"/>
@@ -13276,23 +14020,10 @@
                       <w:szCs w:val="15"/>
                       <w:lang w:val="es-ES" w:eastAsia="es-ES"/>
                     </w:rPr>
-                    <w:t>PrimaryKey  </w:t>
-                  </w:r>
-                </w:p>
-              </w:tc>
-              <w:tc>
-                <w:tcPr>
-                  <w:tcW w:w="50" w:type="pct"/>
-                  <w:tcBorders>
-                    <w:bottom w:val="single" w:sz="6" w:space="0" w:color="606060"/>
-                  </w:tcBorders>
-                  <w:shd w:val="clear" w:color="auto" w:fill="D0DFFF"/>
-                  <w:vAlign w:val="center"/>
-                  <w:hideMark/>
-                </w:tcPr>
-                <w:p>
-                  <w:pPr>
-                    <w:widowControl/>
+                    <w:t>PrimaryKey</w:t>
+                  </w:r>
+                  <w:proofErr w:type="spellEnd"/>
+                  <w:r>
                     <w:rPr>
                       <w:rFonts w:ascii="Tahoma" w:hAnsi="Tahoma" w:cs="Tahoma"/>
                       <w:b/>
@@ -13301,8 +14032,23 @@
                       <w:szCs w:val="15"/>
                       <w:lang w:val="es-ES" w:eastAsia="es-ES"/>
                     </w:rPr>
-                  </w:pPr>
-                  <w:r>
+                    <w:t>  </w:t>
+                  </w:r>
+                </w:p>
+              </w:tc>
+              <w:tc>
+                <w:tcPr>
+                  <w:tcW w:w="50" w:type="pct"/>
+                  <w:tcBorders>
+                    <w:bottom w:val="single" w:sz="6" w:space="0" w:color="606060"/>
+                  </w:tcBorders>
+                  <w:shd w:val="clear" w:color="auto" w:fill="D0DFFF"/>
+                  <w:vAlign w:val="center"/>
+                  <w:hideMark/>
+                </w:tcPr>
+                <w:p>
+                  <w:pPr>
+                    <w:widowControl/>
                     <w:rPr>
                       <w:rFonts w:ascii="Tahoma" w:hAnsi="Tahoma" w:cs="Tahoma"/>
                       <w:b/>
@@ -13311,23 +14057,9 @@
                       <w:szCs w:val="15"/>
                       <w:lang w:val="es-ES" w:eastAsia="es-ES"/>
                     </w:rPr>
-                    <w:t>NotNull  </w:t>
-                  </w:r>
-                </w:p>
-              </w:tc>
-              <w:tc>
-                <w:tcPr>
-                  <w:tcW w:w="50" w:type="pct"/>
-                  <w:tcBorders>
-                    <w:bottom w:val="single" w:sz="6" w:space="0" w:color="606060"/>
-                  </w:tcBorders>
-                  <w:shd w:val="clear" w:color="auto" w:fill="D0DFFF"/>
-                  <w:vAlign w:val="center"/>
-                  <w:hideMark/>
-                </w:tcPr>
-                <w:p>
-                  <w:pPr>
-                    <w:widowControl/>
+                  </w:pPr>
+                  <w:proofErr w:type="spellStart"/>
+                  <w:r>
                     <w:rPr>
                       <w:rFonts w:ascii="Tahoma" w:hAnsi="Tahoma" w:cs="Tahoma"/>
                       <w:b/>
@@ -13336,7 +14068,9 @@
                       <w:szCs w:val="15"/>
                       <w:lang w:val="es-ES" w:eastAsia="es-ES"/>
                     </w:rPr>
-                  </w:pPr>
+                    <w:t>NotNull</w:t>
+                  </w:r>
+                  <w:proofErr w:type="spellEnd"/>
                   <w:r>
                     <w:rPr>
                       <w:rFonts w:ascii="Tahoma" w:hAnsi="Tahoma" w:cs="Tahoma"/>
@@ -13346,13 +14080,13 @@
                       <w:szCs w:val="15"/>
                       <w:lang w:val="es-ES" w:eastAsia="es-ES"/>
                     </w:rPr>
-                    <w:t>Flags</w:t>
-                  </w:r>
-                </w:p>
-              </w:tc>
-              <w:tc>
-                <w:tcPr>
-                  <w:tcW w:w="750" w:type="pct"/>
+                    <w:t>  </w:t>
+                  </w:r>
+                </w:p>
+              </w:tc>
+              <w:tc>
+                <w:tcPr>
+                  <w:tcW w:w="50" w:type="pct"/>
                   <w:tcBorders>
                     <w:bottom w:val="single" w:sz="6" w:space="0" w:color="606060"/>
                   </w:tcBorders>
@@ -13372,6 +14106,7 @@
                       <w:lang w:val="es-ES" w:eastAsia="es-ES"/>
                     </w:rPr>
                   </w:pPr>
+                  <w:proofErr w:type="spellStart"/>
                   <w:r>
                     <w:rPr>
                       <w:rFonts w:ascii="Tahoma" w:hAnsi="Tahoma" w:cs="Tahoma"/>
@@ -13381,13 +14116,14 @@
                       <w:szCs w:val="15"/>
                       <w:lang w:val="es-ES" w:eastAsia="es-ES"/>
                     </w:rPr>
-                    <w:t>Default Value</w:t>
-                  </w:r>
-                </w:p>
-              </w:tc>
-              <w:tc>
-                <w:tcPr>
-                  <w:tcW w:w="1000" w:type="pct"/>
+                    <w:t>Flags</w:t>
+                  </w:r>
+                  <w:proofErr w:type="spellEnd"/>
+                </w:p>
+              </w:tc>
+              <w:tc>
+                <w:tcPr>
+                  <w:tcW w:w="750" w:type="pct"/>
                   <w:tcBorders>
                     <w:bottom w:val="single" w:sz="6" w:space="0" w:color="606060"/>
                   </w:tcBorders>
@@ -13416,23 +14152,10 @@
                       <w:szCs w:val="15"/>
                       <w:lang w:val="es-ES" w:eastAsia="es-ES"/>
                     </w:rPr>
-                    <w:t>Comment</w:t>
-                  </w:r>
-                </w:p>
-              </w:tc>
-              <w:tc>
-                <w:tcPr>
-                  <w:tcW w:w="50" w:type="pct"/>
-                  <w:tcBorders>
-                    <w:bottom w:val="single" w:sz="6" w:space="0" w:color="606060"/>
-                  </w:tcBorders>
-                  <w:shd w:val="clear" w:color="auto" w:fill="D0DFFF"/>
-                  <w:vAlign w:val="center"/>
-                  <w:hideMark/>
-                </w:tcPr>
-                <w:p>
-                  <w:pPr>
-                    <w:widowControl/>
+                    <w:t xml:space="preserve">Default </w:t>
+                  </w:r>
+                  <w:proofErr w:type="spellStart"/>
+                  <w:r>
                     <w:rPr>
                       <w:rFonts w:ascii="Tahoma" w:hAnsi="Tahoma" w:cs="Tahoma"/>
                       <w:b/>
@@ -13441,8 +14164,24 @@
                       <w:szCs w:val="15"/>
                       <w:lang w:val="es-ES" w:eastAsia="es-ES"/>
                     </w:rPr>
-                  </w:pPr>
-                  <w:r>
+                    <w:t>Value</w:t>
+                  </w:r>
+                  <w:proofErr w:type="spellEnd"/>
+                </w:p>
+              </w:tc>
+              <w:tc>
+                <w:tcPr>
+                  <w:tcW w:w="1000" w:type="pct"/>
+                  <w:tcBorders>
+                    <w:bottom w:val="single" w:sz="6" w:space="0" w:color="606060"/>
+                  </w:tcBorders>
+                  <w:shd w:val="clear" w:color="auto" w:fill="D0DFFF"/>
+                  <w:vAlign w:val="center"/>
+                  <w:hideMark/>
+                </w:tcPr>
+                <w:p>
+                  <w:pPr>
+                    <w:widowControl/>
                     <w:rPr>
                       <w:rFonts w:ascii="Tahoma" w:hAnsi="Tahoma" w:cs="Tahoma"/>
                       <w:b/>
@@ -13451,8 +14190,57 @@
                       <w:szCs w:val="15"/>
                       <w:lang w:val="es-ES" w:eastAsia="es-ES"/>
                     </w:rPr>
+                  </w:pPr>
+                  <w:proofErr w:type="spellStart"/>
+                  <w:r>
+                    <w:rPr>
+                      <w:rFonts w:ascii="Tahoma" w:hAnsi="Tahoma" w:cs="Tahoma"/>
+                      <w:b/>
+                      <w:bCs/>
+                      <w:sz w:val="15"/>
+                      <w:szCs w:val="15"/>
+                      <w:lang w:val="es-ES" w:eastAsia="es-ES"/>
+                    </w:rPr>
+                    <w:t>Comment</w:t>
+                  </w:r>
+                  <w:proofErr w:type="spellEnd"/>
+                </w:p>
+              </w:tc>
+              <w:tc>
+                <w:tcPr>
+                  <w:tcW w:w="50" w:type="pct"/>
+                  <w:tcBorders>
+                    <w:bottom w:val="single" w:sz="6" w:space="0" w:color="606060"/>
+                  </w:tcBorders>
+                  <w:shd w:val="clear" w:color="auto" w:fill="D0DFFF"/>
+                  <w:vAlign w:val="center"/>
+                  <w:hideMark/>
+                </w:tcPr>
+                <w:p>
+                  <w:pPr>
+                    <w:widowControl/>
+                    <w:rPr>
+                      <w:rFonts w:ascii="Tahoma" w:hAnsi="Tahoma" w:cs="Tahoma"/>
+                      <w:b/>
+                      <w:bCs/>
+                      <w:sz w:val="15"/>
+                      <w:szCs w:val="15"/>
+                      <w:lang w:val="es-ES" w:eastAsia="es-ES"/>
+                    </w:rPr>
+                  </w:pPr>
+                  <w:proofErr w:type="spellStart"/>
+                  <w:r>
+                    <w:rPr>
+                      <w:rFonts w:ascii="Tahoma" w:hAnsi="Tahoma" w:cs="Tahoma"/>
+                      <w:b/>
+                      <w:bCs/>
+                      <w:sz w:val="15"/>
+                      <w:szCs w:val="15"/>
+                      <w:lang w:val="es-ES" w:eastAsia="es-ES"/>
+                    </w:rPr>
                     <w:t>AutoInc</w:t>
                   </w:r>
+                  <w:proofErr w:type="spellEnd"/>
                 </w:p>
               </w:tc>
             </w:tr>
@@ -13480,6 +14268,7 @@
                       <w:lang w:val="es-ES" w:eastAsia="es-ES"/>
                     </w:rPr>
                   </w:pPr>
+                  <w:proofErr w:type="spellStart"/>
                   <w:r>
                     <w:rPr>
                       <w:rFonts w:ascii="Tahoma" w:hAnsi="Tahoma" w:cs="Tahoma"/>
@@ -13491,6 +14280,7 @@
                     </w:rPr>
                     <w:t>idTarjetaCredito</w:t>
                   </w:r>
+                  <w:proofErr w:type="spellEnd"/>
                 </w:p>
               </w:tc>
               <w:tc>
@@ -14541,6 +15331,7 @@
                       <w:lang w:val="es-ES" w:eastAsia="es-ES"/>
                     </w:rPr>
                   </w:pPr>
+                  <w:proofErr w:type="spellStart"/>
                   <w:r>
                     <w:rPr>
                       <w:rFonts w:ascii="Tahoma" w:hAnsi="Tahoma" w:cs="Tahoma"/>
@@ -14552,6 +15343,7 @@
                     </w:rPr>
                     <w:t>IndexName</w:t>
                   </w:r>
+                  <w:proofErr w:type="spellEnd"/>
                 </w:p>
               </w:tc>
               <w:tc>
@@ -14576,6 +15368,7 @@
                       <w:lang w:val="es-ES" w:eastAsia="es-ES"/>
                     </w:rPr>
                   </w:pPr>
+                  <w:proofErr w:type="spellStart"/>
                   <w:r>
                     <w:rPr>
                       <w:rFonts w:ascii="Tahoma" w:hAnsi="Tahoma" w:cs="Tahoma"/>
@@ -14587,6 +15380,7 @@
                     </w:rPr>
                     <w:t>IndexType</w:t>
                   </w:r>
+                  <w:proofErr w:type="spellEnd"/>
                 </w:p>
               </w:tc>
               <w:tc>
@@ -14611,6 +15405,7 @@
                       <w:lang w:val="es-ES" w:eastAsia="es-ES"/>
                     </w:rPr>
                   </w:pPr>
+                  <w:proofErr w:type="spellStart"/>
                   <w:r>
                     <w:rPr>
                       <w:rFonts w:ascii="Tahoma" w:hAnsi="Tahoma" w:cs="Tahoma"/>
@@ -14622,6 +15417,7 @@
                     </w:rPr>
                     <w:t>Columns</w:t>
                   </w:r>
+                  <w:proofErr w:type="spellEnd"/>
                 </w:p>
               </w:tc>
             </w:tr>
@@ -14709,6 +15505,7 @@
                       <w:lang w:val="es-ES" w:eastAsia="es-ES"/>
                     </w:rPr>
                   </w:pPr>
+                  <w:proofErr w:type="spellStart"/>
                   <w:r>
                     <w:rPr>
                       <w:rFonts w:ascii="Tahoma" w:hAnsi="Tahoma" w:cs="Tahoma"/>
@@ -14718,6 +15515,7 @@
                     </w:rPr>
                     <w:t>idTarjetaCredito</w:t>
                   </w:r>
+                  <w:proofErr w:type="spellEnd"/>
                 </w:p>
               </w:tc>
             </w:tr>
@@ -14868,6 +15666,7 @@
                       <w:lang w:val="es-ES" w:eastAsia="es-ES"/>
                     </w:rPr>
                   </w:pPr>
+                  <w:proofErr w:type="spellStart"/>
                   <w:r>
                     <w:rPr>
                       <w:rFonts w:ascii="Tahoma" w:hAnsi="Tahoma" w:cs="Tahoma"/>
@@ -14879,6 +15678,7 @@
                     </w:rPr>
                     <w:t>ColumnName</w:t>
                   </w:r>
+                  <w:proofErr w:type="spellEnd"/>
                 </w:p>
               </w:tc>
               <w:tc>
@@ -14903,6 +15703,7 @@
                       <w:lang w:val="es-ES" w:eastAsia="es-ES"/>
                     </w:rPr>
                   </w:pPr>
+                  <w:proofErr w:type="spellStart"/>
                   <w:r>
                     <w:rPr>
                       <w:rFonts w:ascii="Tahoma" w:hAnsi="Tahoma" w:cs="Tahoma"/>
@@ -14914,6 +15715,7 @@
                     </w:rPr>
                     <w:t>DataType</w:t>
                   </w:r>
+                  <w:proofErr w:type="spellEnd"/>
                 </w:p>
               </w:tc>
               <w:tc>
@@ -14938,6 +15740,7 @@
                       <w:lang w:val="es-ES" w:eastAsia="es-ES"/>
                     </w:rPr>
                   </w:pPr>
+                  <w:proofErr w:type="spellStart"/>
                   <w:r>
                     <w:rPr>
                       <w:rFonts w:ascii="Tahoma" w:hAnsi="Tahoma" w:cs="Tahoma"/>
@@ -14947,23 +15750,10 @@
                       <w:szCs w:val="15"/>
                       <w:lang w:val="es-ES" w:eastAsia="es-ES"/>
                     </w:rPr>
-                    <w:t>PrimaryKey  </w:t>
-                  </w:r>
-                </w:p>
-              </w:tc>
-              <w:tc>
-                <w:tcPr>
-                  <w:tcW w:w="50" w:type="pct"/>
-                  <w:tcBorders>
-                    <w:bottom w:val="single" w:sz="6" w:space="0" w:color="606060"/>
-                  </w:tcBorders>
-                  <w:shd w:val="clear" w:color="auto" w:fill="D0DFFF"/>
-                  <w:vAlign w:val="center"/>
-                  <w:hideMark/>
-                </w:tcPr>
-                <w:p>
-                  <w:pPr>
-                    <w:widowControl/>
+                    <w:t>PrimaryKey</w:t>
+                  </w:r>
+                  <w:proofErr w:type="spellEnd"/>
+                  <w:r>
                     <w:rPr>
                       <w:rFonts w:ascii="Tahoma" w:hAnsi="Tahoma" w:cs="Tahoma"/>
                       <w:b/>
@@ -14972,8 +15762,23 @@
                       <w:szCs w:val="15"/>
                       <w:lang w:val="es-ES" w:eastAsia="es-ES"/>
                     </w:rPr>
-                  </w:pPr>
-                  <w:r>
+                    <w:t>  </w:t>
+                  </w:r>
+                </w:p>
+              </w:tc>
+              <w:tc>
+                <w:tcPr>
+                  <w:tcW w:w="50" w:type="pct"/>
+                  <w:tcBorders>
+                    <w:bottom w:val="single" w:sz="6" w:space="0" w:color="606060"/>
+                  </w:tcBorders>
+                  <w:shd w:val="clear" w:color="auto" w:fill="D0DFFF"/>
+                  <w:vAlign w:val="center"/>
+                  <w:hideMark/>
+                </w:tcPr>
+                <w:p>
+                  <w:pPr>
+                    <w:widowControl/>
                     <w:rPr>
                       <w:rFonts w:ascii="Tahoma" w:hAnsi="Tahoma" w:cs="Tahoma"/>
                       <w:b/>
@@ -14982,23 +15787,9 @@
                       <w:szCs w:val="15"/>
                       <w:lang w:val="es-ES" w:eastAsia="es-ES"/>
                     </w:rPr>
-                    <w:t>NotNull  </w:t>
-                  </w:r>
-                </w:p>
-              </w:tc>
-              <w:tc>
-                <w:tcPr>
-                  <w:tcW w:w="50" w:type="pct"/>
-                  <w:tcBorders>
-                    <w:bottom w:val="single" w:sz="6" w:space="0" w:color="606060"/>
-                  </w:tcBorders>
-                  <w:shd w:val="clear" w:color="auto" w:fill="D0DFFF"/>
-                  <w:vAlign w:val="center"/>
-                  <w:hideMark/>
-                </w:tcPr>
-                <w:p>
-                  <w:pPr>
-                    <w:widowControl/>
+                  </w:pPr>
+                  <w:proofErr w:type="spellStart"/>
+                  <w:r>
                     <w:rPr>
                       <w:rFonts w:ascii="Tahoma" w:hAnsi="Tahoma" w:cs="Tahoma"/>
                       <w:b/>
@@ -15007,7 +15798,9 @@
                       <w:szCs w:val="15"/>
                       <w:lang w:val="es-ES" w:eastAsia="es-ES"/>
                     </w:rPr>
-                  </w:pPr>
+                    <w:t>NotNull</w:t>
+                  </w:r>
+                  <w:proofErr w:type="spellEnd"/>
                   <w:r>
                     <w:rPr>
                       <w:rFonts w:ascii="Tahoma" w:hAnsi="Tahoma" w:cs="Tahoma"/>
@@ -15017,13 +15810,13 @@
                       <w:szCs w:val="15"/>
                       <w:lang w:val="es-ES" w:eastAsia="es-ES"/>
                     </w:rPr>
-                    <w:t>Flags</w:t>
-                  </w:r>
-                </w:p>
-              </w:tc>
-              <w:tc>
-                <w:tcPr>
-                  <w:tcW w:w="750" w:type="pct"/>
+                    <w:t>  </w:t>
+                  </w:r>
+                </w:p>
+              </w:tc>
+              <w:tc>
+                <w:tcPr>
+                  <w:tcW w:w="50" w:type="pct"/>
                   <w:tcBorders>
                     <w:bottom w:val="single" w:sz="6" w:space="0" w:color="606060"/>
                   </w:tcBorders>
@@ -15043,6 +15836,7 @@
                       <w:lang w:val="es-ES" w:eastAsia="es-ES"/>
                     </w:rPr>
                   </w:pPr>
+                  <w:proofErr w:type="spellStart"/>
                   <w:r>
                     <w:rPr>
                       <w:rFonts w:ascii="Tahoma" w:hAnsi="Tahoma" w:cs="Tahoma"/>
@@ -15052,13 +15846,14 @@
                       <w:szCs w:val="15"/>
                       <w:lang w:val="es-ES" w:eastAsia="es-ES"/>
                     </w:rPr>
-                    <w:t>Default Value</w:t>
-                  </w:r>
-                </w:p>
-              </w:tc>
-              <w:tc>
-                <w:tcPr>
-                  <w:tcW w:w="1000" w:type="pct"/>
+                    <w:t>Flags</w:t>
+                  </w:r>
+                  <w:proofErr w:type="spellEnd"/>
+                </w:p>
+              </w:tc>
+              <w:tc>
+                <w:tcPr>
+                  <w:tcW w:w="750" w:type="pct"/>
                   <w:tcBorders>
                     <w:bottom w:val="single" w:sz="6" w:space="0" w:color="606060"/>
                   </w:tcBorders>
@@ -15087,23 +15882,10 @@
                       <w:szCs w:val="15"/>
                       <w:lang w:val="es-ES" w:eastAsia="es-ES"/>
                     </w:rPr>
-                    <w:t>Comment</w:t>
-                  </w:r>
-                </w:p>
-              </w:tc>
-              <w:tc>
-                <w:tcPr>
-                  <w:tcW w:w="50" w:type="pct"/>
-                  <w:tcBorders>
-                    <w:bottom w:val="single" w:sz="6" w:space="0" w:color="606060"/>
-                  </w:tcBorders>
-                  <w:shd w:val="clear" w:color="auto" w:fill="D0DFFF"/>
-                  <w:vAlign w:val="center"/>
-                  <w:hideMark/>
-                </w:tcPr>
-                <w:p>
-                  <w:pPr>
-                    <w:widowControl/>
+                    <w:t xml:space="preserve">Default </w:t>
+                  </w:r>
+                  <w:proofErr w:type="spellStart"/>
+                  <w:r>
                     <w:rPr>
                       <w:rFonts w:ascii="Tahoma" w:hAnsi="Tahoma" w:cs="Tahoma"/>
                       <w:b/>
@@ -15112,8 +15894,24 @@
                       <w:szCs w:val="15"/>
                       <w:lang w:val="es-ES" w:eastAsia="es-ES"/>
                     </w:rPr>
-                  </w:pPr>
-                  <w:r>
+                    <w:t>Value</w:t>
+                  </w:r>
+                  <w:proofErr w:type="spellEnd"/>
+                </w:p>
+              </w:tc>
+              <w:tc>
+                <w:tcPr>
+                  <w:tcW w:w="1000" w:type="pct"/>
+                  <w:tcBorders>
+                    <w:bottom w:val="single" w:sz="6" w:space="0" w:color="606060"/>
+                  </w:tcBorders>
+                  <w:shd w:val="clear" w:color="auto" w:fill="D0DFFF"/>
+                  <w:vAlign w:val="center"/>
+                  <w:hideMark/>
+                </w:tcPr>
+                <w:p>
+                  <w:pPr>
+                    <w:widowControl/>
                     <w:rPr>
                       <w:rFonts w:ascii="Tahoma" w:hAnsi="Tahoma" w:cs="Tahoma"/>
                       <w:b/>
@@ -15122,8 +15920,57 @@
                       <w:szCs w:val="15"/>
                       <w:lang w:val="es-ES" w:eastAsia="es-ES"/>
                     </w:rPr>
+                  </w:pPr>
+                  <w:proofErr w:type="spellStart"/>
+                  <w:r>
+                    <w:rPr>
+                      <w:rFonts w:ascii="Tahoma" w:hAnsi="Tahoma" w:cs="Tahoma"/>
+                      <w:b/>
+                      <w:bCs/>
+                      <w:sz w:val="15"/>
+                      <w:szCs w:val="15"/>
+                      <w:lang w:val="es-ES" w:eastAsia="es-ES"/>
+                    </w:rPr>
+                    <w:t>Comment</w:t>
+                  </w:r>
+                  <w:proofErr w:type="spellEnd"/>
+                </w:p>
+              </w:tc>
+              <w:tc>
+                <w:tcPr>
+                  <w:tcW w:w="50" w:type="pct"/>
+                  <w:tcBorders>
+                    <w:bottom w:val="single" w:sz="6" w:space="0" w:color="606060"/>
+                  </w:tcBorders>
+                  <w:shd w:val="clear" w:color="auto" w:fill="D0DFFF"/>
+                  <w:vAlign w:val="center"/>
+                  <w:hideMark/>
+                </w:tcPr>
+                <w:p>
+                  <w:pPr>
+                    <w:widowControl/>
+                    <w:rPr>
+                      <w:rFonts w:ascii="Tahoma" w:hAnsi="Tahoma" w:cs="Tahoma"/>
+                      <w:b/>
+                      <w:bCs/>
+                      <w:sz w:val="15"/>
+                      <w:szCs w:val="15"/>
+                      <w:lang w:val="es-ES" w:eastAsia="es-ES"/>
+                    </w:rPr>
+                  </w:pPr>
+                  <w:proofErr w:type="spellStart"/>
+                  <w:r>
+                    <w:rPr>
+                      <w:rFonts w:ascii="Tahoma" w:hAnsi="Tahoma" w:cs="Tahoma"/>
+                      <w:b/>
+                      <w:bCs/>
+                      <w:sz w:val="15"/>
+                      <w:szCs w:val="15"/>
+                      <w:lang w:val="es-ES" w:eastAsia="es-ES"/>
+                    </w:rPr>
                     <w:t>AutoInc</w:t>
                   </w:r>
+                  <w:proofErr w:type="spellEnd"/>
                 </w:p>
               </w:tc>
             </w:tr>
@@ -15151,6 +15998,7 @@
                       <w:lang w:val="es-ES" w:eastAsia="es-ES"/>
                     </w:rPr>
                   </w:pPr>
+                  <w:proofErr w:type="spellStart"/>
                   <w:r>
                     <w:rPr>
                       <w:rFonts w:ascii="Tahoma" w:hAnsi="Tahoma" w:cs="Tahoma"/>
@@ -15162,6 +16010,7 @@
                     </w:rPr>
                     <w:t>idUsuario</w:t>
                   </w:r>
+                  <w:proofErr w:type="spellEnd"/>
                 </w:p>
               </w:tc>
               <w:tc>
@@ -16673,6 +17522,7 @@
                       <w:lang w:val="es-ES" w:eastAsia="es-ES"/>
                     </w:rPr>
                   </w:pPr>
+                  <w:proofErr w:type="spellStart"/>
                   <w:r>
                     <w:rPr>
                       <w:rFonts w:ascii="Tahoma" w:hAnsi="Tahoma" w:cs="Tahoma"/>
@@ -16682,6 +17532,7 @@
                     </w:rPr>
                     <w:t>telefono</w:t>
                   </w:r>
+                  <w:proofErr w:type="spellEnd"/>
                 </w:p>
               </w:tc>
               <w:tc>
@@ -16859,14 +17710,25 @@
                       <w:lang w:val="es-ES" w:eastAsia="es-ES"/>
                     </w:rPr>
                   </w:pPr>
-                  <w:r>
-                    <w:rPr>
-                      <w:rFonts w:ascii="Tahoma" w:hAnsi="Tahoma" w:cs="Tahoma"/>
-                      <w:sz w:val="15"/>
-                      <w:szCs w:val="15"/>
-                      <w:lang w:val="es-ES" w:eastAsia="es-ES"/>
-                    </w:rPr>
-                    <w:t>Telefono del Usuario</w:t>
+                  <w:proofErr w:type="spellStart"/>
+                  <w:r>
+                    <w:rPr>
+                      <w:rFonts w:ascii="Tahoma" w:hAnsi="Tahoma" w:cs="Tahoma"/>
+                      <w:sz w:val="15"/>
+                      <w:szCs w:val="15"/>
+                      <w:lang w:val="es-ES" w:eastAsia="es-ES"/>
+                    </w:rPr>
+                    <w:t>Telefono</w:t>
+                  </w:r>
+                  <w:proofErr w:type="spellEnd"/>
+                  <w:r>
+                    <w:rPr>
+                      <w:rFonts w:ascii="Tahoma" w:hAnsi="Tahoma" w:cs="Tahoma"/>
+                      <w:sz w:val="15"/>
+                      <w:szCs w:val="15"/>
+                      <w:lang w:val="es-ES" w:eastAsia="es-ES"/>
+                    </w:rPr>
+                    <w:t xml:space="preserve"> del Usuario</w:t>
                   </w:r>
                 </w:p>
               </w:tc>
@@ -16926,6 +17788,7 @@
                       <w:lang w:val="es-ES" w:eastAsia="es-ES"/>
                     </w:rPr>
                   </w:pPr>
+                  <w:proofErr w:type="spellStart"/>
                   <w:r>
                     <w:rPr>
                       <w:rFonts w:ascii="Tahoma" w:hAnsi="Tahoma" w:cs="Tahoma"/>
@@ -16935,6 +17798,7 @@
                     </w:rPr>
                     <w:t>direccion</w:t>
                   </w:r>
+                  <w:proofErr w:type="spellEnd"/>
                 </w:p>
               </w:tc>
               <w:tc>
@@ -17112,14 +17976,25 @@
                       <w:lang w:val="es-ES" w:eastAsia="es-ES"/>
                     </w:rPr>
                   </w:pPr>
-                  <w:r>
-                    <w:rPr>
-                      <w:rFonts w:ascii="Tahoma" w:hAnsi="Tahoma" w:cs="Tahoma"/>
-                      <w:sz w:val="15"/>
-                      <w:szCs w:val="15"/>
-                      <w:lang w:val="es-ES" w:eastAsia="es-ES"/>
-                    </w:rPr>
-                    <w:t>Direccion del Usuario</w:t>
+                  <w:proofErr w:type="spellStart"/>
+                  <w:r>
+                    <w:rPr>
+                      <w:rFonts w:ascii="Tahoma" w:hAnsi="Tahoma" w:cs="Tahoma"/>
+                      <w:sz w:val="15"/>
+                      <w:szCs w:val="15"/>
+                      <w:lang w:val="es-ES" w:eastAsia="es-ES"/>
+                    </w:rPr>
+                    <w:t>Direccion</w:t>
+                  </w:r>
+                  <w:proofErr w:type="spellEnd"/>
+                  <w:r>
+                    <w:rPr>
+                      <w:rFonts w:ascii="Tahoma" w:hAnsi="Tahoma" w:cs="Tahoma"/>
+                      <w:sz w:val="15"/>
+                      <w:szCs w:val="15"/>
+                      <w:lang w:val="es-ES" w:eastAsia="es-ES"/>
+                    </w:rPr>
+                    <w:t xml:space="preserve"> del Usuario</w:t>
                   </w:r>
                 </w:p>
               </w:tc>
@@ -17179,6 +18054,7 @@
                       <w:lang w:val="es-ES" w:eastAsia="es-ES"/>
                     </w:rPr>
                   </w:pPr>
+                  <w:proofErr w:type="spellStart"/>
                   <w:r>
                     <w:rPr>
                       <w:rFonts w:ascii="Tahoma" w:hAnsi="Tahoma" w:cs="Tahoma"/>
@@ -17188,6 +18064,7 @@
                     </w:rPr>
                     <w:t>username</w:t>
                   </w:r>
+                  <w:proofErr w:type="spellEnd"/>
                 </w:p>
               </w:tc>
               <w:tc>
@@ -17365,15 +18242,37 @@
                       <w:lang w:val="es-ES" w:eastAsia="es-ES"/>
                     </w:rPr>
                   </w:pPr>
-                  <w:r>
-                    <w:rPr>
-                      <w:rFonts w:ascii="Tahoma" w:hAnsi="Tahoma" w:cs="Tahoma"/>
-                      <w:sz w:val="15"/>
-                      <w:szCs w:val="15"/>
-                      <w:lang w:val="es-ES" w:eastAsia="es-ES"/>
-                    </w:rPr>
-                    <w:t>Username del Usuario para iniciar sesion</w:t>
-                  </w:r>
+                  <w:proofErr w:type="spellStart"/>
+                  <w:r>
+                    <w:rPr>
+                      <w:rFonts w:ascii="Tahoma" w:hAnsi="Tahoma" w:cs="Tahoma"/>
+                      <w:sz w:val="15"/>
+                      <w:szCs w:val="15"/>
+                      <w:lang w:val="es-ES" w:eastAsia="es-ES"/>
+                    </w:rPr>
+                    <w:t>Username</w:t>
+                  </w:r>
+                  <w:proofErr w:type="spellEnd"/>
+                  <w:r>
+                    <w:rPr>
+                      <w:rFonts w:ascii="Tahoma" w:hAnsi="Tahoma" w:cs="Tahoma"/>
+                      <w:sz w:val="15"/>
+                      <w:szCs w:val="15"/>
+                      <w:lang w:val="es-ES" w:eastAsia="es-ES"/>
+                    </w:rPr>
+                    <w:t xml:space="preserve"> del Usuario para iniciar </w:t>
+                  </w:r>
+                  <w:proofErr w:type="spellStart"/>
+                  <w:r>
+                    <w:rPr>
+                      <w:rFonts w:ascii="Tahoma" w:hAnsi="Tahoma" w:cs="Tahoma"/>
+                      <w:sz w:val="15"/>
+                      <w:szCs w:val="15"/>
+                      <w:lang w:val="es-ES" w:eastAsia="es-ES"/>
+                    </w:rPr>
+                    <w:t>sesion</w:t>
+                  </w:r>
+                  <w:proofErr w:type="spellEnd"/>
                 </w:p>
               </w:tc>
               <w:tc>
@@ -17625,8 +18524,19 @@
                       <w:szCs w:val="15"/>
                       <w:lang w:val="es-ES" w:eastAsia="es-ES"/>
                     </w:rPr>
-                    <w:t>Contraseña de Usurario para iniciar sesion</w:t>
-                  </w:r>
+                    <w:t xml:space="preserve">Contraseña de Usurario para iniciar </w:t>
+                  </w:r>
+                  <w:proofErr w:type="spellStart"/>
+                  <w:r>
+                    <w:rPr>
+                      <w:rFonts w:ascii="Tahoma" w:hAnsi="Tahoma" w:cs="Tahoma"/>
+                      <w:sz w:val="15"/>
+                      <w:szCs w:val="15"/>
+                      <w:lang w:val="es-ES" w:eastAsia="es-ES"/>
+                    </w:rPr>
+                    <w:t>sesion</w:t>
+                  </w:r>
+                  <w:proofErr w:type="spellEnd"/>
                 </w:p>
               </w:tc>
               <w:tc>
@@ -17685,6 +18595,7 @@
                       <w:lang w:val="es-ES" w:eastAsia="es-ES"/>
                     </w:rPr>
                   </w:pPr>
+                  <w:proofErr w:type="spellStart"/>
                   <w:r>
                     <w:rPr>
                       <w:rFonts w:ascii="Tahoma" w:hAnsi="Tahoma" w:cs="Tahoma"/>
@@ -17694,6 +18605,7 @@
                     </w:rPr>
                     <w:t>fecharegistro</w:t>
                   </w:r>
+                  <w:proofErr w:type="spellEnd"/>
                 </w:p>
               </w:tc>
               <w:tc>
@@ -17983,6 +18895,7 @@
                       <w:lang w:val="es-ES" w:eastAsia="es-ES"/>
                     </w:rPr>
                   </w:pPr>
+                  <w:proofErr w:type="spellStart"/>
                   <w:r>
                     <w:rPr>
                       <w:rFonts w:ascii="Tahoma" w:hAnsi="Tahoma" w:cs="Tahoma"/>
@@ -17994,6 +18907,7 @@
                     </w:rPr>
                     <w:t>IndexName</w:t>
                   </w:r>
+                  <w:proofErr w:type="spellEnd"/>
                 </w:p>
               </w:tc>
               <w:tc>
@@ -18018,6 +18932,7 @@
                       <w:lang w:val="es-ES" w:eastAsia="es-ES"/>
                     </w:rPr>
                   </w:pPr>
+                  <w:proofErr w:type="spellStart"/>
                   <w:r>
                     <w:rPr>
                       <w:rFonts w:ascii="Tahoma" w:hAnsi="Tahoma" w:cs="Tahoma"/>
@@ -18029,6 +18944,7 @@
                     </w:rPr>
                     <w:t>IndexType</w:t>
                   </w:r>
+                  <w:proofErr w:type="spellEnd"/>
                 </w:p>
               </w:tc>
               <w:tc>
@@ -18053,6 +18969,7 @@
                       <w:lang w:val="es-ES" w:eastAsia="es-ES"/>
                     </w:rPr>
                   </w:pPr>
+                  <w:proofErr w:type="spellStart"/>
                   <w:r>
                     <w:rPr>
                       <w:rFonts w:ascii="Tahoma" w:hAnsi="Tahoma" w:cs="Tahoma"/>
@@ -18064,6 +18981,7 @@
                     </w:rPr>
                     <w:t>Columns</w:t>
                   </w:r>
+                  <w:proofErr w:type="spellEnd"/>
                 </w:p>
               </w:tc>
             </w:tr>
@@ -18151,6 +19069,7 @@
                       <w:lang w:val="es-ES" w:eastAsia="es-ES"/>
                     </w:rPr>
                   </w:pPr>
+                  <w:proofErr w:type="spellStart"/>
                   <w:r>
                     <w:rPr>
                       <w:rFonts w:ascii="Tahoma" w:hAnsi="Tahoma" w:cs="Tahoma"/>
@@ -18160,6 +19079,7 @@
                     </w:rPr>
                     <w:t>idUsuario</w:t>
                   </w:r>
+                  <w:proofErr w:type="spellEnd"/>
                 </w:p>
               </w:tc>
             </w:tr>
@@ -18200,8 +19120,8 @@
         <w:ind w:left="720" w:hanging="718"/>
         <w:jc w:val="both"/>
       </w:pPr>
-      <w:bookmarkStart w:id="14" w:name="h.1ksv4uv" w:colFirst="0" w:colLast="0"/>
-      <w:bookmarkEnd w:id="14"/>
+      <w:bookmarkStart w:id="12" w:name="h.1ksv4uv" w:colFirst="0" w:colLast="0"/>
+      <w:bookmarkEnd w:id="12"/>
       <w:r>
         <w:rPr>
           <w:rFonts w:ascii="Arial" w:eastAsia="Arial" w:hAnsi="Arial" w:cs="Arial"/>
@@ -18221,14 +19141,13 @@
         <w:ind w:left="720" w:hanging="718"/>
         <w:jc w:val="both"/>
       </w:pPr>
-      <w:bookmarkStart w:id="15" w:name="h.44sinio" w:colFirst="0" w:colLast="0"/>
-      <w:bookmarkEnd w:id="15"/>
+      <w:bookmarkStart w:id="13" w:name="h.44sinio" w:colFirst="0" w:colLast="0"/>
+      <w:bookmarkEnd w:id="13"/>
       <w:r>
         <w:rPr>
           <w:rFonts w:ascii="Arial" w:eastAsia="Arial" w:hAnsi="Arial" w:cs="Arial"/>
           <w:b/>
         </w:rPr>
-        <w:lastRenderedPageBreak/>
         <w:t>Pantalla 1 – XXX</w:t>
       </w:r>
     </w:p>
@@ -18242,8 +19161,8 @@
         <w:ind w:left="720" w:hanging="718"/>
         <w:jc w:val="both"/>
       </w:pPr>
-      <w:bookmarkStart w:id="16" w:name="h.2jxsxqh" w:colFirst="0" w:colLast="0"/>
-      <w:bookmarkEnd w:id="16"/>
+      <w:bookmarkStart w:id="14" w:name="h.2jxsxqh" w:colFirst="0" w:colLast="0"/>
+      <w:bookmarkEnd w:id="14"/>
       <w:r>
         <w:rPr>
           <w:rFonts w:ascii="Arial" w:eastAsia="Arial" w:hAnsi="Arial" w:cs="Arial"/>
@@ -18262,8 +19181,8 @@
         <w:ind w:left="720" w:hanging="718"/>
         <w:jc w:val="both"/>
       </w:pPr>
-      <w:bookmarkStart w:id="17" w:name="h.z337ya" w:colFirst="0" w:colLast="0"/>
-      <w:bookmarkEnd w:id="17"/>
+      <w:bookmarkStart w:id="15" w:name="h.z337ya" w:colFirst="0" w:colLast="0"/>
+      <w:bookmarkEnd w:id="15"/>
       <w:r>
         <w:rPr>
           <w:rFonts w:ascii="Arial" w:eastAsia="Arial" w:hAnsi="Arial" w:cs="Arial"/>
@@ -18291,8 +19210,8 @@
       </w:r>
     </w:p>
     <w:p>
-      <w:bookmarkStart w:id="18" w:name="h.3j2qqm3" w:colFirst="0" w:colLast="0"/>
-      <w:bookmarkEnd w:id="18"/>
+      <w:bookmarkStart w:id="16" w:name="h.3j2qqm3" w:colFirst="0" w:colLast="0"/>
+      <w:bookmarkEnd w:id="16"/>
     </w:p>
     <w:p>
       <w:pPr>
@@ -18333,8 +19252,8 @@
       </w:r>
     </w:p>
     <w:sectPr>
-      <w:headerReference w:type="default" r:id="rId9"/>
-      <w:footerReference w:type="default" r:id="rId10"/>
+      <w:headerReference w:type="default" r:id="rId10"/>
+      <w:footerReference w:type="default" r:id="rId11"/>
       <w:pgSz w:w="12240" w:h="15840"/>
       <w:pgMar w:top="1440" w:right="1440" w:bottom="1440" w:left="1440" w:header="720" w:footer="720" w:gutter="0"/>
       <w:cols w:space="720"/>
@@ -18456,7 +19375,7 @@
             <w:rPr>
               <w:noProof/>
             </w:rPr>
-            <w:t>5</w:t>
+            <w:t>10</w:t>
           </w:r>
           <w:r>
             <w:fldChar w:fldCharType="end"/>
@@ -18477,7 +19396,7 @@
             <w:rPr>
               <w:noProof/>
             </w:rPr>
-            <w:t>9</w:t>
+            <w:t>10</w:t>
           </w:r>
           <w:r>
             <w:fldChar w:fldCharType="end"/>

</xml_diff>

<commit_message>
Edición Análisis y Diseño
Edición del Documento de Diseño
</commit_message>
<xml_diff>
--- a/PROYECTOS/Proy_SSEL/Libreria en Produccion/Libreria de Trabajo/Documentacion/4. Analisis y Diseño/SSEL-DD.docx
+++ b/PROYECTOS/Proy_SSEL/Libreria en Produccion/Libreria de Trabajo/Documentacion/4. Analisis y Diseño/SSEL-DD.docx
@@ -379,7 +379,7 @@
           <w:tab w:val="left" w:pos="432"/>
         </w:tabs>
         <w:rPr>
-          <w:rFonts w:asciiTheme="majorHAnsi" w:eastAsiaTheme="minorEastAsia" w:hAnsiTheme="majorHAnsi" w:cstheme="minorBidi"/>
+          <w:rFonts w:asciiTheme="minorHAnsi" w:eastAsiaTheme="minorEastAsia" w:hAnsiTheme="minorHAnsi" w:cstheme="minorBidi"/>
           <w:noProof/>
           <w:sz w:val="22"/>
           <w:szCs w:val="22"/>
@@ -414,7 +414,7 @@
       </w:r>
       <w:r>
         <w:rPr>
-          <w:rFonts w:asciiTheme="majorHAnsi" w:eastAsiaTheme="minorEastAsia" w:hAnsiTheme="majorHAnsi" w:cstheme="minorBidi"/>
+          <w:rFonts w:asciiTheme="minorHAnsi" w:eastAsiaTheme="minorEastAsia" w:hAnsiTheme="minorHAnsi" w:cstheme="minorBidi"/>
           <w:noProof/>
           <w:sz w:val="22"/>
           <w:szCs w:val="22"/>
@@ -439,48 +439,41 @@
       </w:r>
       <w:r>
         <w:rPr>
-          <w:rFonts w:asciiTheme="majorHAnsi" w:hAnsiTheme="majorHAnsi"/>
           <w:noProof/>
         </w:rPr>
         <w:tab/>
       </w:r>
       <w:r>
         <w:rPr>
-          <w:rFonts w:asciiTheme="majorHAnsi" w:hAnsiTheme="majorHAnsi"/>
           <w:noProof/>
         </w:rPr>
         <w:fldChar w:fldCharType="begin"/>
       </w:r>
       <w:r>
         <w:rPr>
-          <w:rFonts w:asciiTheme="majorHAnsi" w:hAnsiTheme="majorHAnsi"/>
           <w:noProof/>
         </w:rPr>
-        <w:instrText xml:space="preserve"> PAGEREF _Toc390031324 \h </w:instrText>
+        <w:instrText xml:space="preserve"> PAGEREF _Toc390211865 \h </w:instrText>
       </w:r>
       <w:r>
         <w:rPr>
-          <w:rFonts w:asciiTheme="majorHAnsi" w:hAnsiTheme="majorHAnsi"/>
           <w:noProof/>
         </w:rPr>
       </w:r>
       <w:r>
         <w:rPr>
-          <w:rFonts w:asciiTheme="majorHAnsi" w:hAnsiTheme="majorHAnsi"/>
           <w:noProof/>
         </w:rPr>
         <w:fldChar w:fldCharType="separate"/>
       </w:r>
       <w:r>
         <w:rPr>
-          <w:rFonts w:asciiTheme="majorHAnsi" w:hAnsiTheme="majorHAnsi"/>
           <w:noProof/>
         </w:rPr>
         <w:t>4</w:t>
       </w:r>
       <w:r>
         <w:rPr>
-          <w:rFonts w:asciiTheme="majorHAnsi" w:hAnsiTheme="majorHAnsi"/>
           <w:noProof/>
         </w:rPr>
         <w:fldChar w:fldCharType="end"/>
@@ -493,7 +486,7 @@
           <w:tab w:val="left" w:pos="1000"/>
         </w:tabs>
         <w:rPr>
-          <w:rFonts w:asciiTheme="majorHAnsi" w:eastAsiaTheme="minorEastAsia" w:hAnsiTheme="majorHAnsi" w:cstheme="minorBidi"/>
+          <w:rFonts w:asciiTheme="minorHAnsi" w:eastAsiaTheme="minorEastAsia" w:hAnsiTheme="minorHAnsi" w:cstheme="minorBidi"/>
           <w:noProof/>
           <w:sz w:val="22"/>
           <w:szCs w:val="22"/>
@@ -509,7 +502,7 @@
       </w:r>
       <w:r>
         <w:rPr>
-          <w:rFonts w:asciiTheme="majorHAnsi" w:eastAsiaTheme="minorEastAsia" w:hAnsiTheme="majorHAnsi" w:cstheme="minorBidi"/>
+          <w:rFonts w:asciiTheme="minorHAnsi" w:eastAsiaTheme="minorEastAsia" w:hAnsiTheme="minorHAnsi" w:cstheme="minorBidi"/>
           <w:noProof/>
           <w:sz w:val="22"/>
           <w:szCs w:val="22"/>
@@ -526,48 +519,41 @@
       </w:r>
       <w:r>
         <w:rPr>
-          <w:rFonts w:asciiTheme="majorHAnsi" w:hAnsiTheme="majorHAnsi"/>
           <w:noProof/>
         </w:rPr>
         <w:tab/>
       </w:r>
       <w:r>
         <w:rPr>
-          <w:rFonts w:asciiTheme="majorHAnsi" w:hAnsiTheme="majorHAnsi"/>
           <w:noProof/>
         </w:rPr>
         <w:fldChar w:fldCharType="begin"/>
       </w:r>
       <w:r>
         <w:rPr>
-          <w:rFonts w:asciiTheme="majorHAnsi" w:hAnsiTheme="majorHAnsi"/>
           <w:noProof/>
         </w:rPr>
-        <w:instrText xml:space="preserve"> PAGEREF _Toc390031325 \h </w:instrText>
+        <w:instrText xml:space="preserve"> PAGEREF _Toc390211866 \h </w:instrText>
       </w:r>
       <w:r>
         <w:rPr>
-          <w:rFonts w:asciiTheme="majorHAnsi" w:hAnsiTheme="majorHAnsi"/>
           <w:noProof/>
         </w:rPr>
       </w:r>
       <w:r>
         <w:rPr>
-          <w:rFonts w:asciiTheme="majorHAnsi" w:hAnsiTheme="majorHAnsi"/>
           <w:noProof/>
         </w:rPr>
         <w:fldChar w:fldCharType="separate"/>
       </w:r>
       <w:r>
         <w:rPr>
-          <w:rFonts w:asciiTheme="majorHAnsi" w:hAnsiTheme="majorHAnsi"/>
           <w:noProof/>
         </w:rPr>
         <w:t>4</w:t>
       </w:r>
       <w:r>
         <w:rPr>
-          <w:rFonts w:asciiTheme="majorHAnsi" w:hAnsiTheme="majorHAnsi"/>
           <w:noProof/>
         </w:rPr>
         <w:fldChar w:fldCharType="end"/>
@@ -580,7 +566,7 @@
           <w:tab w:val="left" w:pos="1000"/>
         </w:tabs>
         <w:rPr>
-          <w:rFonts w:asciiTheme="majorHAnsi" w:eastAsiaTheme="minorEastAsia" w:hAnsiTheme="majorHAnsi" w:cstheme="minorBidi"/>
+          <w:rFonts w:asciiTheme="minorHAnsi" w:eastAsiaTheme="minorEastAsia" w:hAnsiTheme="minorHAnsi" w:cstheme="minorBidi"/>
           <w:noProof/>
           <w:sz w:val="22"/>
           <w:szCs w:val="22"/>
@@ -596,7 +582,7 @@
       </w:r>
       <w:r>
         <w:rPr>
-          <w:rFonts w:asciiTheme="majorHAnsi" w:eastAsiaTheme="minorEastAsia" w:hAnsiTheme="majorHAnsi" w:cstheme="minorBidi"/>
+          <w:rFonts w:asciiTheme="minorHAnsi" w:eastAsiaTheme="minorEastAsia" w:hAnsiTheme="minorHAnsi" w:cstheme="minorBidi"/>
           <w:noProof/>
           <w:sz w:val="22"/>
           <w:szCs w:val="22"/>
@@ -613,48 +599,41 @@
       </w:r>
       <w:r>
         <w:rPr>
-          <w:rFonts w:asciiTheme="majorHAnsi" w:hAnsiTheme="majorHAnsi"/>
           <w:noProof/>
         </w:rPr>
         <w:tab/>
       </w:r>
       <w:r>
         <w:rPr>
-          <w:rFonts w:asciiTheme="majorHAnsi" w:hAnsiTheme="majorHAnsi"/>
           <w:noProof/>
         </w:rPr>
         <w:fldChar w:fldCharType="begin"/>
       </w:r>
       <w:r>
         <w:rPr>
-          <w:rFonts w:asciiTheme="majorHAnsi" w:hAnsiTheme="majorHAnsi"/>
           <w:noProof/>
         </w:rPr>
-        <w:instrText xml:space="preserve"> PAGEREF _Toc390031326 \h </w:instrText>
+        <w:instrText xml:space="preserve"> PAGEREF _Toc390211867 \h </w:instrText>
       </w:r>
       <w:r>
         <w:rPr>
-          <w:rFonts w:asciiTheme="majorHAnsi" w:hAnsiTheme="majorHAnsi"/>
           <w:noProof/>
         </w:rPr>
       </w:r>
       <w:r>
         <w:rPr>
-          <w:rFonts w:asciiTheme="majorHAnsi" w:hAnsiTheme="majorHAnsi"/>
           <w:noProof/>
         </w:rPr>
         <w:fldChar w:fldCharType="separate"/>
       </w:r>
       <w:r>
         <w:rPr>
-          <w:rFonts w:asciiTheme="majorHAnsi" w:hAnsiTheme="majorHAnsi"/>
           <w:noProof/>
         </w:rPr>
         <w:t>4</w:t>
       </w:r>
       <w:r>
         <w:rPr>
-          <w:rFonts w:asciiTheme="majorHAnsi" w:hAnsiTheme="majorHAnsi"/>
           <w:noProof/>
         </w:rPr>
         <w:fldChar w:fldCharType="end"/>
@@ -667,7 +646,7 @@
           <w:tab w:val="left" w:pos="1000"/>
         </w:tabs>
         <w:rPr>
-          <w:rFonts w:asciiTheme="majorHAnsi" w:eastAsiaTheme="minorEastAsia" w:hAnsiTheme="majorHAnsi" w:cstheme="minorBidi"/>
+          <w:rFonts w:asciiTheme="minorHAnsi" w:eastAsiaTheme="minorEastAsia" w:hAnsiTheme="minorHAnsi" w:cstheme="minorBidi"/>
           <w:noProof/>
           <w:sz w:val="22"/>
           <w:szCs w:val="22"/>
@@ -683,7 +662,7 @@
       </w:r>
       <w:r>
         <w:rPr>
-          <w:rFonts w:asciiTheme="majorHAnsi" w:eastAsiaTheme="minorEastAsia" w:hAnsiTheme="majorHAnsi" w:cstheme="minorBidi"/>
+          <w:rFonts w:asciiTheme="minorHAnsi" w:eastAsiaTheme="minorEastAsia" w:hAnsiTheme="minorHAnsi" w:cstheme="minorBidi"/>
           <w:noProof/>
           <w:sz w:val="22"/>
           <w:szCs w:val="22"/>
@@ -700,48 +679,41 @@
       </w:r>
       <w:r>
         <w:rPr>
-          <w:rFonts w:asciiTheme="majorHAnsi" w:hAnsiTheme="majorHAnsi"/>
           <w:noProof/>
         </w:rPr>
         <w:tab/>
       </w:r>
       <w:r>
         <w:rPr>
-          <w:rFonts w:asciiTheme="majorHAnsi" w:hAnsiTheme="majorHAnsi"/>
           <w:noProof/>
         </w:rPr>
         <w:fldChar w:fldCharType="begin"/>
       </w:r>
       <w:r>
         <w:rPr>
-          <w:rFonts w:asciiTheme="majorHAnsi" w:hAnsiTheme="majorHAnsi"/>
           <w:noProof/>
         </w:rPr>
-        <w:instrText xml:space="preserve"> PAGEREF _Toc390031327 \h </w:instrText>
+        <w:instrText xml:space="preserve"> PAGEREF _Toc390211868 \h </w:instrText>
       </w:r>
       <w:r>
         <w:rPr>
-          <w:rFonts w:asciiTheme="majorHAnsi" w:hAnsiTheme="majorHAnsi"/>
           <w:noProof/>
         </w:rPr>
       </w:r>
       <w:r>
         <w:rPr>
-          <w:rFonts w:asciiTheme="majorHAnsi" w:hAnsiTheme="majorHAnsi"/>
           <w:noProof/>
         </w:rPr>
         <w:fldChar w:fldCharType="separate"/>
       </w:r>
       <w:r>
         <w:rPr>
-          <w:rFonts w:asciiTheme="majorHAnsi" w:hAnsiTheme="majorHAnsi"/>
           <w:noProof/>
         </w:rPr>
         <w:t>4</w:t>
       </w:r>
       <w:r>
         <w:rPr>
-          <w:rFonts w:asciiTheme="majorHAnsi" w:hAnsiTheme="majorHAnsi"/>
           <w:noProof/>
         </w:rPr>
         <w:fldChar w:fldCharType="end"/>
@@ -754,7 +726,7 @@
           <w:tab w:val="left" w:pos="432"/>
         </w:tabs>
         <w:rPr>
-          <w:rFonts w:asciiTheme="majorHAnsi" w:eastAsiaTheme="minorEastAsia" w:hAnsiTheme="majorHAnsi" w:cstheme="minorBidi"/>
+          <w:rFonts w:asciiTheme="minorHAnsi" w:eastAsiaTheme="minorEastAsia" w:hAnsiTheme="minorHAnsi" w:cstheme="minorBidi"/>
           <w:noProof/>
           <w:sz w:val="22"/>
           <w:szCs w:val="22"/>
@@ -770,7 +742,7 @@
       </w:r>
       <w:r>
         <w:rPr>
-          <w:rFonts w:asciiTheme="majorHAnsi" w:eastAsiaTheme="minorEastAsia" w:hAnsiTheme="majorHAnsi" w:cstheme="minorBidi"/>
+          <w:rFonts w:asciiTheme="minorHAnsi" w:eastAsiaTheme="minorEastAsia" w:hAnsiTheme="minorHAnsi" w:cstheme="minorBidi"/>
           <w:noProof/>
           <w:sz w:val="22"/>
           <w:szCs w:val="22"/>
@@ -787,48 +759,41 @@
       </w:r>
       <w:r>
         <w:rPr>
-          <w:rFonts w:asciiTheme="majorHAnsi" w:hAnsiTheme="majorHAnsi"/>
           <w:noProof/>
         </w:rPr>
         <w:tab/>
       </w:r>
       <w:r>
         <w:rPr>
-          <w:rFonts w:asciiTheme="majorHAnsi" w:hAnsiTheme="majorHAnsi"/>
           <w:noProof/>
         </w:rPr>
         <w:fldChar w:fldCharType="begin"/>
       </w:r>
       <w:r>
         <w:rPr>
-          <w:rFonts w:asciiTheme="majorHAnsi" w:hAnsiTheme="majorHAnsi"/>
           <w:noProof/>
         </w:rPr>
-        <w:instrText xml:space="preserve"> PAGEREF _Toc390031328 \h </w:instrText>
+        <w:instrText xml:space="preserve"> PAGEREF _Toc390211869 \h </w:instrText>
       </w:r>
       <w:r>
         <w:rPr>
-          <w:rFonts w:asciiTheme="majorHAnsi" w:hAnsiTheme="majorHAnsi"/>
           <w:noProof/>
         </w:rPr>
       </w:r>
       <w:r>
         <w:rPr>
-          <w:rFonts w:asciiTheme="majorHAnsi" w:hAnsiTheme="majorHAnsi"/>
           <w:noProof/>
         </w:rPr>
         <w:fldChar w:fldCharType="separate"/>
       </w:r>
       <w:r>
         <w:rPr>
-          <w:rFonts w:asciiTheme="majorHAnsi" w:hAnsiTheme="majorHAnsi"/>
           <w:noProof/>
         </w:rPr>
         <w:t>4</w:t>
       </w:r>
       <w:r>
         <w:rPr>
-          <w:rFonts w:asciiTheme="majorHAnsi" w:hAnsiTheme="majorHAnsi"/>
           <w:noProof/>
         </w:rPr>
         <w:fldChar w:fldCharType="end"/>
@@ -841,7 +806,7 @@
           <w:tab w:val="left" w:pos="432"/>
         </w:tabs>
         <w:rPr>
-          <w:rFonts w:asciiTheme="majorHAnsi" w:eastAsiaTheme="minorEastAsia" w:hAnsiTheme="majorHAnsi" w:cstheme="minorBidi"/>
+          <w:rFonts w:asciiTheme="minorHAnsi" w:eastAsiaTheme="minorEastAsia" w:hAnsiTheme="minorHAnsi" w:cstheme="minorBidi"/>
           <w:noProof/>
           <w:sz w:val="22"/>
           <w:szCs w:val="22"/>
@@ -857,7 +822,7 @@
       </w:r>
       <w:r>
         <w:rPr>
-          <w:rFonts w:asciiTheme="majorHAnsi" w:eastAsiaTheme="minorEastAsia" w:hAnsiTheme="majorHAnsi" w:cstheme="minorBidi"/>
+          <w:rFonts w:asciiTheme="minorHAnsi" w:eastAsiaTheme="minorEastAsia" w:hAnsiTheme="minorHAnsi" w:cstheme="minorBidi"/>
           <w:noProof/>
           <w:sz w:val="22"/>
           <w:szCs w:val="22"/>
@@ -874,487 +839,41 @@
       </w:r>
       <w:r>
         <w:rPr>
-          <w:rFonts w:asciiTheme="majorHAnsi" w:hAnsiTheme="majorHAnsi"/>
           <w:noProof/>
         </w:rPr>
         <w:tab/>
       </w:r>
       <w:r>
         <w:rPr>
-          <w:rFonts w:asciiTheme="majorHAnsi" w:hAnsiTheme="majorHAnsi"/>
           <w:noProof/>
         </w:rPr>
         <w:fldChar w:fldCharType="begin"/>
       </w:r>
       <w:r>
         <w:rPr>
-          <w:rFonts w:asciiTheme="majorHAnsi" w:hAnsiTheme="majorHAnsi"/>
           <w:noProof/>
         </w:rPr>
-        <w:instrText xml:space="preserve"> PAGEREF _Toc390031329 \h </w:instrText>
+        <w:instrText xml:space="preserve"> PAGEREF _Toc390211870 \h </w:instrText>
       </w:r>
       <w:r>
         <w:rPr>
-          <w:rFonts w:asciiTheme="majorHAnsi" w:hAnsiTheme="majorHAnsi"/>
           <w:noProof/>
         </w:rPr>
       </w:r>
       <w:r>
         <w:rPr>
-          <w:rFonts w:asciiTheme="majorHAnsi" w:hAnsiTheme="majorHAnsi"/>
           <w:noProof/>
         </w:rPr>
         <w:fldChar w:fldCharType="separate"/>
       </w:r>
       <w:r>
         <w:rPr>
-          <w:rFonts w:asciiTheme="majorHAnsi" w:hAnsiTheme="majorHAnsi"/>
           <w:noProof/>
         </w:rPr>
-        <w:t>5</w:t>
+        <w:t>4</w:t>
       </w:r>
       <w:r>
         <w:rPr>
-          <w:rFonts w:asciiTheme="majorHAnsi" w:hAnsiTheme="majorHAnsi"/>
-          <w:noProof/>
-        </w:rPr>
-        <w:fldChar w:fldCharType="end"/>
-      </w:r>
-    </w:p>
-    <w:p>
-      <w:pPr>
-        <w:pStyle w:val="TDC2"/>
-        <w:tabs>
-          <w:tab w:val="left" w:pos="1000"/>
-        </w:tabs>
-        <w:rPr>
-          <w:rFonts w:asciiTheme="majorHAnsi" w:eastAsiaTheme="minorEastAsia" w:hAnsiTheme="majorHAnsi" w:cstheme="minorBidi"/>
-          <w:noProof/>
-          <w:sz w:val="22"/>
-          <w:szCs w:val="22"/>
-          <w:lang w:val="es-ES" w:eastAsia="es-ES"/>
-        </w:rPr>
-      </w:pPr>
-      <w:r>
-        <w:rPr>
-          <w:rFonts w:asciiTheme="majorHAnsi" w:hAnsiTheme="majorHAnsi"/>
-          <w:noProof/>
-        </w:rPr>
-        <w:t>3.1</w:t>
-      </w:r>
-      <w:r>
-        <w:rPr>
-          <w:rFonts w:asciiTheme="majorHAnsi" w:eastAsiaTheme="minorEastAsia" w:hAnsiTheme="majorHAnsi" w:cstheme="minorBidi"/>
-          <w:noProof/>
-          <w:sz w:val="22"/>
-          <w:szCs w:val="22"/>
-          <w:lang w:val="es-ES" w:eastAsia="es-ES"/>
-        </w:rPr>
-        <w:tab/>
-      </w:r>
-      <w:r>
-        <w:rPr>
-          <w:rFonts w:asciiTheme="majorHAnsi" w:hAnsiTheme="majorHAnsi"/>
-          <w:noProof/>
-        </w:rPr>
-        <w:t>Diagrama de Clases Paquete 1 – XXX</w:t>
-      </w:r>
-      <w:r>
-        <w:rPr>
-          <w:rFonts w:asciiTheme="majorHAnsi" w:hAnsiTheme="majorHAnsi"/>
-          <w:noProof/>
-        </w:rPr>
-        <w:tab/>
-      </w:r>
-      <w:r>
-        <w:rPr>
-          <w:rFonts w:asciiTheme="majorHAnsi" w:hAnsiTheme="majorHAnsi"/>
-          <w:noProof/>
-        </w:rPr>
-        <w:fldChar w:fldCharType="begin"/>
-      </w:r>
-      <w:r>
-        <w:rPr>
-          <w:rFonts w:asciiTheme="majorHAnsi" w:hAnsiTheme="majorHAnsi"/>
-          <w:noProof/>
-        </w:rPr>
-        <w:instrText xml:space="preserve"> PAGEREF _Toc390031330 \h </w:instrText>
-      </w:r>
-      <w:r>
-        <w:rPr>
-          <w:rFonts w:asciiTheme="majorHAnsi" w:hAnsiTheme="majorHAnsi"/>
-          <w:noProof/>
-        </w:rPr>
-      </w:r>
-      <w:r>
-        <w:rPr>
-          <w:rFonts w:asciiTheme="majorHAnsi" w:hAnsiTheme="majorHAnsi"/>
-          <w:noProof/>
-        </w:rPr>
-        <w:fldChar w:fldCharType="separate"/>
-      </w:r>
-      <w:r>
-        <w:rPr>
-          <w:rFonts w:asciiTheme="majorHAnsi" w:hAnsiTheme="majorHAnsi"/>
-          <w:noProof/>
-        </w:rPr>
-        <w:t>5</w:t>
-      </w:r>
-      <w:r>
-        <w:rPr>
-          <w:rFonts w:asciiTheme="majorHAnsi" w:hAnsiTheme="majorHAnsi"/>
-          <w:noProof/>
-        </w:rPr>
-        <w:fldChar w:fldCharType="end"/>
-      </w:r>
-    </w:p>
-    <w:p>
-      <w:pPr>
-        <w:pStyle w:val="TDC2"/>
-        <w:tabs>
-          <w:tab w:val="left" w:pos="1000"/>
-        </w:tabs>
-        <w:rPr>
-          <w:rFonts w:asciiTheme="majorHAnsi" w:eastAsiaTheme="minorEastAsia" w:hAnsiTheme="majorHAnsi" w:cstheme="minorBidi"/>
-          <w:noProof/>
-          <w:sz w:val="22"/>
-          <w:szCs w:val="22"/>
-          <w:lang w:val="es-ES" w:eastAsia="es-ES"/>
-        </w:rPr>
-      </w:pPr>
-      <w:r>
-        <w:rPr>
-          <w:rFonts w:asciiTheme="majorHAnsi" w:hAnsiTheme="majorHAnsi"/>
-          <w:noProof/>
-          <w:lang w:val="es-CO"/>
-        </w:rPr>
-        <w:t>3.2</w:t>
-      </w:r>
-      <w:r>
-        <w:rPr>
-          <w:rFonts w:asciiTheme="majorHAnsi" w:eastAsiaTheme="minorEastAsia" w:hAnsiTheme="majorHAnsi" w:cstheme="minorBidi"/>
-          <w:noProof/>
-          <w:sz w:val="22"/>
-          <w:szCs w:val="22"/>
-          <w:lang w:val="es-ES" w:eastAsia="es-ES"/>
-        </w:rPr>
-        <w:tab/>
-      </w:r>
-      <w:r>
-        <w:rPr>
-          <w:rFonts w:asciiTheme="majorHAnsi" w:hAnsiTheme="majorHAnsi"/>
-          <w:noProof/>
-        </w:rPr>
-        <w:t>Diagrama de Clases Paquete 1 - XXX</w:t>
-      </w:r>
-      <w:r>
-        <w:rPr>
-          <w:rFonts w:asciiTheme="majorHAnsi" w:hAnsiTheme="majorHAnsi"/>
-          <w:noProof/>
-        </w:rPr>
-        <w:tab/>
-      </w:r>
-      <w:r>
-        <w:rPr>
-          <w:rFonts w:asciiTheme="majorHAnsi" w:hAnsiTheme="majorHAnsi"/>
-          <w:noProof/>
-        </w:rPr>
-        <w:fldChar w:fldCharType="begin"/>
-      </w:r>
-      <w:r>
-        <w:rPr>
-          <w:rFonts w:asciiTheme="majorHAnsi" w:hAnsiTheme="majorHAnsi"/>
-          <w:noProof/>
-        </w:rPr>
-        <w:instrText xml:space="preserve"> PAGEREF _Toc390031331 \h </w:instrText>
-      </w:r>
-      <w:r>
-        <w:rPr>
-          <w:rFonts w:asciiTheme="majorHAnsi" w:hAnsiTheme="majorHAnsi"/>
-          <w:noProof/>
-        </w:rPr>
-      </w:r>
-      <w:r>
-        <w:rPr>
-          <w:rFonts w:asciiTheme="majorHAnsi" w:hAnsiTheme="majorHAnsi"/>
-          <w:noProof/>
-        </w:rPr>
-        <w:fldChar w:fldCharType="separate"/>
-      </w:r>
-      <w:r>
-        <w:rPr>
-          <w:rFonts w:asciiTheme="majorHAnsi" w:hAnsiTheme="majorHAnsi"/>
-          <w:noProof/>
-        </w:rPr>
-        <w:t>5</w:t>
-      </w:r>
-      <w:r>
-        <w:rPr>
-          <w:rFonts w:asciiTheme="majorHAnsi" w:hAnsiTheme="majorHAnsi"/>
-          <w:noProof/>
-        </w:rPr>
-        <w:fldChar w:fldCharType="end"/>
-      </w:r>
-    </w:p>
-    <w:p>
-      <w:pPr>
-        <w:pStyle w:val="TDC2"/>
-        <w:tabs>
-          <w:tab w:val="left" w:pos="1000"/>
-        </w:tabs>
-        <w:rPr>
-          <w:rFonts w:asciiTheme="majorHAnsi" w:eastAsiaTheme="minorEastAsia" w:hAnsiTheme="majorHAnsi" w:cstheme="minorBidi"/>
-          <w:noProof/>
-          <w:sz w:val="22"/>
-          <w:szCs w:val="22"/>
-          <w:lang w:val="es-ES" w:eastAsia="es-ES"/>
-        </w:rPr>
-      </w:pPr>
-      <w:r>
-        <w:rPr>
-          <w:rFonts w:asciiTheme="majorHAnsi" w:hAnsiTheme="majorHAnsi"/>
-          <w:noProof/>
-          <w:lang w:val="es-CO"/>
-        </w:rPr>
-        <w:t>3.3</w:t>
-      </w:r>
-      <w:r>
-        <w:rPr>
-          <w:rFonts w:asciiTheme="majorHAnsi" w:eastAsiaTheme="minorEastAsia" w:hAnsiTheme="majorHAnsi" w:cstheme="minorBidi"/>
-          <w:noProof/>
-          <w:sz w:val="22"/>
-          <w:szCs w:val="22"/>
-          <w:lang w:val="es-ES" w:eastAsia="es-ES"/>
-        </w:rPr>
-        <w:tab/>
-      </w:r>
-      <w:r>
-        <w:rPr>
-          <w:rFonts w:asciiTheme="majorHAnsi" w:hAnsiTheme="majorHAnsi"/>
-          <w:noProof/>
-        </w:rPr>
-        <w:t>Diagrama de Clases Paquete 1 - XXX</w:t>
-      </w:r>
-      <w:r>
-        <w:rPr>
-          <w:rFonts w:asciiTheme="majorHAnsi" w:hAnsiTheme="majorHAnsi"/>
-          <w:noProof/>
-        </w:rPr>
-        <w:tab/>
-      </w:r>
-      <w:r>
-        <w:rPr>
-          <w:rFonts w:asciiTheme="majorHAnsi" w:hAnsiTheme="majorHAnsi"/>
-          <w:noProof/>
-        </w:rPr>
-        <w:fldChar w:fldCharType="begin"/>
-      </w:r>
-      <w:r>
-        <w:rPr>
-          <w:rFonts w:asciiTheme="majorHAnsi" w:hAnsiTheme="majorHAnsi"/>
-          <w:noProof/>
-        </w:rPr>
-        <w:instrText xml:space="preserve"> PAGEREF _Toc390031332 \h </w:instrText>
-      </w:r>
-      <w:r>
-        <w:rPr>
-          <w:rFonts w:asciiTheme="majorHAnsi" w:hAnsiTheme="majorHAnsi"/>
-          <w:noProof/>
-        </w:rPr>
-      </w:r>
-      <w:r>
-        <w:rPr>
-          <w:rFonts w:asciiTheme="majorHAnsi" w:hAnsiTheme="majorHAnsi"/>
-          <w:noProof/>
-        </w:rPr>
-        <w:fldChar w:fldCharType="separate"/>
-      </w:r>
-      <w:r>
-        <w:rPr>
-          <w:rFonts w:asciiTheme="majorHAnsi" w:hAnsiTheme="majorHAnsi"/>
-          <w:noProof/>
-        </w:rPr>
-        <w:t>5</w:t>
-      </w:r>
-      <w:r>
-        <w:rPr>
-          <w:rFonts w:asciiTheme="majorHAnsi" w:hAnsiTheme="majorHAnsi"/>
-          <w:noProof/>
-        </w:rPr>
-        <w:fldChar w:fldCharType="end"/>
-      </w:r>
-    </w:p>
-    <w:p>
-      <w:pPr>
-        <w:pStyle w:val="TDC2"/>
-        <w:tabs>
-          <w:tab w:val="left" w:pos="1000"/>
-        </w:tabs>
-        <w:rPr>
-          <w:rFonts w:asciiTheme="majorHAnsi" w:eastAsiaTheme="minorEastAsia" w:hAnsiTheme="majorHAnsi" w:cstheme="minorBidi"/>
-          <w:noProof/>
-          <w:sz w:val="22"/>
-          <w:szCs w:val="22"/>
-          <w:lang w:val="es-ES" w:eastAsia="es-ES"/>
-        </w:rPr>
-      </w:pPr>
-      <w:r>
-        <w:rPr>
-          <w:rFonts w:asciiTheme="majorHAnsi" w:hAnsiTheme="majorHAnsi"/>
-          <w:noProof/>
-          <w:lang w:val="es-CO"/>
-        </w:rPr>
-        <w:t>3.4</w:t>
-      </w:r>
-      <w:r>
-        <w:rPr>
-          <w:rFonts w:asciiTheme="majorHAnsi" w:eastAsiaTheme="minorEastAsia" w:hAnsiTheme="majorHAnsi" w:cstheme="minorBidi"/>
-          <w:noProof/>
-          <w:sz w:val="22"/>
-          <w:szCs w:val="22"/>
-          <w:lang w:val="es-ES" w:eastAsia="es-ES"/>
-        </w:rPr>
-        <w:tab/>
-      </w:r>
-      <w:r>
-        <w:rPr>
-          <w:rFonts w:asciiTheme="majorHAnsi" w:hAnsiTheme="majorHAnsi"/>
-          <w:noProof/>
-        </w:rPr>
-        <w:t>Diagrama de Clases Paquete 1 - XXX</w:t>
-      </w:r>
-      <w:r>
-        <w:rPr>
-          <w:rFonts w:asciiTheme="majorHAnsi" w:hAnsiTheme="majorHAnsi"/>
-          <w:noProof/>
-        </w:rPr>
-        <w:tab/>
-      </w:r>
-      <w:r>
-        <w:rPr>
-          <w:rFonts w:asciiTheme="majorHAnsi" w:hAnsiTheme="majorHAnsi"/>
-          <w:noProof/>
-        </w:rPr>
-        <w:fldChar w:fldCharType="begin"/>
-      </w:r>
-      <w:r>
-        <w:rPr>
-          <w:rFonts w:asciiTheme="majorHAnsi" w:hAnsiTheme="majorHAnsi"/>
-          <w:noProof/>
-        </w:rPr>
-        <w:instrText xml:space="preserve"> PAGEREF _Toc390031333 \h </w:instrText>
-      </w:r>
-      <w:r>
-        <w:rPr>
-          <w:rFonts w:asciiTheme="majorHAnsi" w:hAnsiTheme="majorHAnsi"/>
-          <w:noProof/>
-        </w:rPr>
-      </w:r>
-      <w:r>
-        <w:rPr>
-          <w:rFonts w:asciiTheme="majorHAnsi" w:hAnsiTheme="majorHAnsi"/>
-          <w:noProof/>
-        </w:rPr>
-        <w:fldChar w:fldCharType="separate"/>
-      </w:r>
-      <w:r>
-        <w:rPr>
-          <w:rFonts w:asciiTheme="majorHAnsi" w:hAnsiTheme="majorHAnsi"/>
-          <w:noProof/>
-        </w:rPr>
-        <w:t>5</w:t>
-      </w:r>
-      <w:r>
-        <w:rPr>
-          <w:rFonts w:asciiTheme="majorHAnsi" w:hAnsiTheme="majorHAnsi"/>
-          <w:noProof/>
-        </w:rPr>
-        <w:fldChar w:fldCharType="end"/>
-      </w:r>
-    </w:p>
-    <w:p>
-      <w:pPr>
-        <w:pStyle w:val="TDC2"/>
-        <w:tabs>
-          <w:tab w:val="left" w:pos="1000"/>
-        </w:tabs>
-        <w:rPr>
-          <w:rFonts w:asciiTheme="majorHAnsi" w:eastAsiaTheme="minorEastAsia" w:hAnsiTheme="majorHAnsi" w:cstheme="minorBidi"/>
-          <w:noProof/>
-          <w:sz w:val="22"/>
-          <w:szCs w:val="22"/>
-          <w:lang w:val="es-ES" w:eastAsia="es-ES"/>
-        </w:rPr>
-      </w:pPr>
-      <w:r>
-        <w:rPr>
-          <w:rFonts w:asciiTheme="majorHAnsi" w:hAnsiTheme="majorHAnsi"/>
-          <w:noProof/>
-          <w:lang w:val="es-CO"/>
-        </w:rPr>
-        <w:t>3.5</w:t>
-      </w:r>
-      <w:r>
-        <w:rPr>
-          <w:rFonts w:asciiTheme="majorHAnsi" w:eastAsiaTheme="minorEastAsia" w:hAnsiTheme="majorHAnsi" w:cstheme="minorBidi"/>
-          <w:noProof/>
-          <w:sz w:val="22"/>
-          <w:szCs w:val="22"/>
-          <w:lang w:val="es-ES" w:eastAsia="es-ES"/>
-        </w:rPr>
-        <w:tab/>
-      </w:r>
-      <w:r>
-        <w:rPr>
-          <w:rFonts w:asciiTheme="majorHAnsi" w:hAnsiTheme="majorHAnsi"/>
-          <w:noProof/>
-        </w:rPr>
-        <w:t>Diagrama de Clases Paquete 1 - XXX</w:t>
-      </w:r>
-      <w:r>
-        <w:rPr>
-          <w:rFonts w:asciiTheme="majorHAnsi" w:hAnsiTheme="majorHAnsi"/>
-          <w:noProof/>
-        </w:rPr>
-        <w:tab/>
-      </w:r>
-      <w:r>
-        <w:rPr>
-          <w:rFonts w:asciiTheme="majorHAnsi" w:hAnsiTheme="majorHAnsi"/>
-          <w:noProof/>
-        </w:rPr>
-        <w:fldChar w:fldCharType="begin"/>
-      </w:r>
-      <w:r>
-        <w:rPr>
-          <w:rFonts w:asciiTheme="majorHAnsi" w:hAnsiTheme="majorHAnsi"/>
-          <w:noProof/>
-        </w:rPr>
-        <w:instrText xml:space="preserve"> PAGEREF _Toc390031334 \h </w:instrText>
-      </w:r>
-      <w:r>
-        <w:rPr>
-          <w:rFonts w:asciiTheme="majorHAnsi" w:hAnsiTheme="majorHAnsi"/>
-          <w:noProof/>
-        </w:rPr>
-      </w:r>
-      <w:r>
-        <w:rPr>
-          <w:rFonts w:asciiTheme="majorHAnsi" w:hAnsiTheme="majorHAnsi"/>
-          <w:noProof/>
-        </w:rPr>
-        <w:fldChar w:fldCharType="separate"/>
-      </w:r>
-      <w:r>
-        <w:rPr>
-          <w:rFonts w:asciiTheme="majorHAnsi" w:hAnsiTheme="majorHAnsi"/>
-          <w:noProof/>
-        </w:rPr>
-        <w:t>5</w:t>
-      </w:r>
-      <w:r>
-        <w:rPr>
-          <w:rFonts w:asciiTheme="majorHAnsi" w:hAnsiTheme="majorHAnsi"/>
           <w:noProof/>
         </w:rPr>
         <w:fldChar w:fldCharType="end"/>
@@ -1367,7 +886,7 @@
           <w:tab w:val="left" w:pos="432"/>
         </w:tabs>
         <w:rPr>
-          <w:rFonts w:asciiTheme="majorHAnsi" w:eastAsiaTheme="minorEastAsia" w:hAnsiTheme="majorHAnsi" w:cstheme="minorBidi"/>
+          <w:rFonts w:asciiTheme="minorHAnsi" w:eastAsiaTheme="minorEastAsia" w:hAnsiTheme="minorHAnsi" w:cstheme="minorBidi"/>
           <w:noProof/>
           <w:sz w:val="22"/>
           <w:szCs w:val="22"/>
@@ -1383,7 +902,7 @@
       </w:r>
       <w:r>
         <w:rPr>
-          <w:rFonts w:asciiTheme="majorHAnsi" w:eastAsiaTheme="minorEastAsia" w:hAnsiTheme="majorHAnsi" w:cstheme="minorBidi"/>
+          <w:rFonts w:asciiTheme="minorHAnsi" w:eastAsiaTheme="minorEastAsia" w:hAnsiTheme="minorHAnsi" w:cstheme="minorBidi"/>
           <w:noProof/>
           <w:sz w:val="22"/>
           <w:szCs w:val="22"/>
@@ -1400,48 +919,41 @@
       </w:r>
       <w:r>
         <w:rPr>
-          <w:rFonts w:asciiTheme="majorHAnsi" w:hAnsiTheme="majorHAnsi"/>
           <w:noProof/>
         </w:rPr>
         <w:tab/>
       </w:r>
       <w:r>
         <w:rPr>
-          <w:rFonts w:asciiTheme="majorHAnsi" w:hAnsiTheme="majorHAnsi"/>
           <w:noProof/>
         </w:rPr>
         <w:fldChar w:fldCharType="begin"/>
       </w:r>
       <w:r>
         <w:rPr>
-          <w:rFonts w:asciiTheme="majorHAnsi" w:hAnsiTheme="majorHAnsi"/>
           <w:noProof/>
         </w:rPr>
-        <w:instrText xml:space="preserve"> PAGEREF _Toc390031335 \h </w:instrText>
+        <w:instrText xml:space="preserve"> PAGEREF _Toc390211871 \h </w:instrText>
       </w:r>
       <w:r>
         <w:rPr>
-          <w:rFonts w:asciiTheme="majorHAnsi" w:hAnsiTheme="majorHAnsi"/>
           <w:noProof/>
         </w:rPr>
       </w:r>
       <w:r>
         <w:rPr>
-          <w:rFonts w:asciiTheme="majorHAnsi" w:hAnsiTheme="majorHAnsi"/>
           <w:noProof/>
         </w:rPr>
         <w:fldChar w:fldCharType="separate"/>
       </w:r>
       <w:r>
         <w:rPr>
-          <w:rFonts w:asciiTheme="majorHAnsi" w:hAnsiTheme="majorHAnsi"/>
           <w:noProof/>
         </w:rPr>
         <w:t>5</w:t>
       </w:r>
       <w:r>
         <w:rPr>
-          <w:rFonts w:asciiTheme="majorHAnsi" w:hAnsiTheme="majorHAnsi"/>
           <w:noProof/>
         </w:rPr>
         <w:fldChar w:fldCharType="end"/>
@@ -1454,7 +966,7 @@
           <w:tab w:val="left" w:pos="1000"/>
         </w:tabs>
         <w:rPr>
-          <w:rFonts w:asciiTheme="majorHAnsi" w:eastAsiaTheme="minorEastAsia" w:hAnsiTheme="majorHAnsi" w:cstheme="minorBidi"/>
+          <w:rFonts w:asciiTheme="minorHAnsi" w:eastAsiaTheme="minorEastAsia" w:hAnsiTheme="minorHAnsi" w:cstheme="minorBidi"/>
           <w:noProof/>
           <w:sz w:val="22"/>
           <w:szCs w:val="22"/>
@@ -1470,7 +982,7 @@
       </w:r>
       <w:r>
         <w:rPr>
-          <w:rFonts w:asciiTheme="majorHAnsi" w:eastAsiaTheme="minorEastAsia" w:hAnsiTheme="majorHAnsi" w:cstheme="minorBidi"/>
+          <w:rFonts w:asciiTheme="minorHAnsi" w:eastAsiaTheme="minorEastAsia" w:hAnsiTheme="minorHAnsi" w:cstheme="minorBidi"/>
           <w:noProof/>
           <w:sz w:val="22"/>
           <w:szCs w:val="22"/>
@@ -1487,48 +999,41 @@
       </w:r>
       <w:r>
         <w:rPr>
-          <w:rFonts w:asciiTheme="majorHAnsi" w:hAnsiTheme="majorHAnsi"/>
           <w:noProof/>
         </w:rPr>
         <w:tab/>
       </w:r>
       <w:r>
         <w:rPr>
-          <w:rFonts w:asciiTheme="majorHAnsi" w:hAnsiTheme="majorHAnsi"/>
           <w:noProof/>
         </w:rPr>
         <w:fldChar w:fldCharType="begin"/>
       </w:r>
       <w:r>
         <w:rPr>
-          <w:rFonts w:asciiTheme="majorHAnsi" w:hAnsiTheme="majorHAnsi"/>
           <w:noProof/>
         </w:rPr>
-        <w:instrText xml:space="preserve"> PAGEREF _Toc390031336 \h </w:instrText>
+        <w:instrText xml:space="preserve"> PAGEREF _Toc390211872 \h </w:instrText>
       </w:r>
       <w:r>
         <w:rPr>
-          <w:rFonts w:asciiTheme="majorHAnsi" w:hAnsiTheme="majorHAnsi"/>
           <w:noProof/>
         </w:rPr>
       </w:r>
       <w:r>
         <w:rPr>
-          <w:rFonts w:asciiTheme="majorHAnsi" w:hAnsiTheme="majorHAnsi"/>
           <w:noProof/>
         </w:rPr>
         <w:fldChar w:fldCharType="separate"/>
       </w:r>
       <w:r>
         <w:rPr>
-          <w:rFonts w:asciiTheme="majorHAnsi" w:hAnsiTheme="majorHAnsi"/>
           <w:noProof/>
         </w:rPr>
         <w:t>5</w:t>
       </w:r>
       <w:r>
         <w:rPr>
-          <w:rFonts w:asciiTheme="majorHAnsi" w:hAnsiTheme="majorHAnsi"/>
           <w:noProof/>
         </w:rPr>
         <w:fldChar w:fldCharType="end"/>
@@ -1541,7 +1046,7 @@
           <w:tab w:val="left" w:pos="1000"/>
         </w:tabs>
         <w:rPr>
-          <w:rFonts w:asciiTheme="majorHAnsi" w:eastAsiaTheme="minorEastAsia" w:hAnsiTheme="majorHAnsi" w:cstheme="minorBidi"/>
+          <w:rFonts w:asciiTheme="minorHAnsi" w:eastAsiaTheme="minorEastAsia" w:hAnsiTheme="minorHAnsi" w:cstheme="minorBidi"/>
           <w:noProof/>
           <w:sz w:val="22"/>
           <w:szCs w:val="22"/>
@@ -1557,7 +1062,7 @@
       </w:r>
       <w:r>
         <w:rPr>
-          <w:rFonts w:asciiTheme="majorHAnsi" w:eastAsiaTheme="minorEastAsia" w:hAnsiTheme="majorHAnsi" w:cstheme="minorBidi"/>
+          <w:rFonts w:asciiTheme="minorHAnsi" w:eastAsiaTheme="minorEastAsia" w:hAnsiTheme="minorHAnsi" w:cstheme="minorBidi"/>
           <w:noProof/>
           <w:sz w:val="22"/>
           <w:szCs w:val="22"/>
@@ -1574,48 +1079,41 @@
       </w:r>
       <w:r>
         <w:rPr>
-          <w:rFonts w:asciiTheme="majorHAnsi" w:hAnsiTheme="majorHAnsi"/>
           <w:noProof/>
         </w:rPr>
         <w:tab/>
       </w:r>
       <w:r>
         <w:rPr>
-          <w:rFonts w:asciiTheme="majorHAnsi" w:hAnsiTheme="majorHAnsi"/>
           <w:noProof/>
         </w:rPr>
         <w:fldChar w:fldCharType="begin"/>
       </w:r>
       <w:r>
         <w:rPr>
-          <w:rFonts w:asciiTheme="majorHAnsi" w:hAnsiTheme="majorHAnsi"/>
           <w:noProof/>
         </w:rPr>
-        <w:instrText xml:space="preserve"> PAGEREF _Toc390031337 \h </w:instrText>
+        <w:instrText xml:space="preserve"> PAGEREF _Toc390211873 \h </w:instrText>
       </w:r>
       <w:r>
         <w:rPr>
-          <w:rFonts w:asciiTheme="majorHAnsi" w:hAnsiTheme="majorHAnsi"/>
           <w:noProof/>
         </w:rPr>
       </w:r>
       <w:r>
         <w:rPr>
-          <w:rFonts w:asciiTheme="majorHAnsi" w:hAnsiTheme="majorHAnsi"/>
           <w:noProof/>
         </w:rPr>
         <w:fldChar w:fldCharType="separate"/>
       </w:r>
       <w:r>
         <w:rPr>
-          <w:rFonts w:asciiTheme="majorHAnsi" w:hAnsiTheme="majorHAnsi"/>
           <w:noProof/>
         </w:rPr>
-        <w:t>6</w:t>
+        <w:t>5</w:t>
       </w:r>
       <w:r>
         <w:rPr>
-          <w:rFonts w:asciiTheme="majorHAnsi" w:hAnsiTheme="majorHAnsi"/>
           <w:noProof/>
         </w:rPr>
         <w:fldChar w:fldCharType="end"/>
@@ -1628,7 +1126,7 @@
           <w:tab w:val="left" w:pos="432"/>
         </w:tabs>
         <w:rPr>
-          <w:rFonts w:asciiTheme="majorHAnsi" w:eastAsiaTheme="minorEastAsia" w:hAnsiTheme="majorHAnsi" w:cstheme="minorBidi"/>
+          <w:rFonts w:asciiTheme="minorHAnsi" w:eastAsiaTheme="minorEastAsia" w:hAnsiTheme="minorHAnsi" w:cstheme="minorBidi"/>
           <w:noProof/>
           <w:sz w:val="22"/>
           <w:szCs w:val="22"/>
@@ -1644,7 +1142,7 @@
       </w:r>
       <w:r>
         <w:rPr>
-          <w:rFonts w:asciiTheme="majorHAnsi" w:eastAsiaTheme="minorEastAsia" w:hAnsiTheme="majorHAnsi" w:cstheme="minorBidi"/>
+          <w:rFonts w:asciiTheme="minorHAnsi" w:eastAsiaTheme="minorEastAsia" w:hAnsiTheme="minorHAnsi" w:cstheme="minorBidi"/>
           <w:noProof/>
           <w:sz w:val="22"/>
           <w:szCs w:val="22"/>
@@ -1661,483 +1159,41 @@
       </w:r>
       <w:r>
         <w:rPr>
-          <w:rFonts w:asciiTheme="majorHAnsi" w:hAnsiTheme="majorHAnsi"/>
           <w:noProof/>
         </w:rPr>
         <w:tab/>
       </w:r>
       <w:r>
         <w:rPr>
-          <w:rFonts w:asciiTheme="majorHAnsi" w:hAnsiTheme="majorHAnsi"/>
           <w:noProof/>
         </w:rPr>
         <w:fldChar w:fldCharType="begin"/>
       </w:r>
       <w:r>
         <w:rPr>
-          <w:rFonts w:asciiTheme="majorHAnsi" w:hAnsiTheme="majorHAnsi"/>
           <w:noProof/>
         </w:rPr>
-        <w:instrText xml:space="preserve"> PAGEREF _Toc390031338 \h </w:instrText>
+        <w:instrText xml:space="preserve"> PAGEREF _Toc390211874 \h </w:instrText>
       </w:r>
       <w:r>
         <w:rPr>
-          <w:rFonts w:asciiTheme="majorHAnsi" w:hAnsiTheme="majorHAnsi"/>
           <w:noProof/>
         </w:rPr>
       </w:r>
       <w:r>
         <w:rPr>
-          <w:rFonts w:asciiTheme="majorHAnsi" w:hAnsiTheme="majorHAnsi"/>
           <w:noProof/>
         </w:rPr>
         <w:fldChar w:fldCharType="separate"/>
       </w:r>
       <w:r>
         <w:rPr>
-          <w:rFonts w:asciiTheme="majorHAnsi" w:hAnsiTheme="majorHAnsi"/>
           <w:noProof/>
         </w:rPr>
-        <w:t>8</w:t>
+        <w:t>7</w:t>
       </w:r>
       <w:r>
         <w:rPr>
-          <w:rFonts w:asciiTheme="majorHAnsi" w:hAnsiTheme="majorHAnsi"/>
-          <w:noProof/>
-        </w:rPr>
-        <w:fldChar w:fldCharType="end"/>
-      </w:r>
-    </w:p>
-    <w:p>
-      <w:pPr>
-        <w:pStyle w:val="TDC2"/>
-        <w:tabs>
-          <w:tab w:val="left" w:pos="1000"/>
-        </w:tabs>
-        <w:rPr>
-          <w:rFonts w:asciiTheme="majorHAnsi" w:eastAsiaTheme="minorEastAsia" w:hAnsiTheme="majorHAnsi" w:cstheme="minorBidi"/>
-          <w:noProof/>
-          <w:sz w:val="22"/>
-          <w:szCs w:val="22"/>
-          <w:lang w:val="es-ES" w:eastAsia="es-ES"/>
-        </w:rPr>
-      </w:pPr>
-      <w:r>
-        <w:rPr>
-          <w:rFonts w:asciiTheme="majorHAnsi" w:hAnsiTheme="majorHAnsi"/>
-          <w:noProof/>
-        </w:rPr>
-        <w:t>5.1</w:t>
-      </w:r>
-      <w:r>
-        <w:rPr>
-          <w:rFonts w:asciiTheme="majorHAnsi" w:eastAsiaTheme="minorEastAsia" w:hAnsiTheme="majorHAnsi" w:cstheme="minorBidi"/>
-          <w:noProof/>
-          <w:sz w:val="22"/>
-          <w:szCs w:val="22"/>
-          <w:lang w:val="es-ES" w:eastAsia="es-ES"/>
-        </w:rPr>
-        <w:tab/>
-      </w:r>
-      <w:r>
-        <w:rPr>
-          <w:rFonts w:asciiTheme="majorHAnsi" w:hAnsiTheme="majorHAnsi"/>
-          <w:noProof/>
-        </w:rPr>
-        <w:t>Pantalla 1 – YYY</w:t>
-      </w:r>
-      <w:r>
-        <w:rPr>
-          <w:rFonts w:asciiTheme="majorHAnsi" w:hAnsiTheme="majorHAnsi"/>
-          <w:noProof/>
-        </w:rPr>
-        <w:tab/>
-      </w:r>
-      <w:r>
-        <w:rPr>
-          <w:rFonts w:asciiTheme="majorHAnsi" w:hAnsiTheme="majorHAnsi"/>
-          <w:noProof/>
-        </w:rPr>
-        <w:fldChar w:fldCharType="begin"/>
-      </w:r>
-      <w:r>
-        <w:rPr>
-          <w:rFonts w:asciiTheme="majorHAnsi" w:hAnsiTheme="majorHAnsi"/>
-          <w:noProof/>
-        </w:rPr>
-        <w:instrText xml:space="preserve"> PAGEREF _Toc390031339 \h </w:instrText>
-      </w:r>
-      <w:r>
-        <w:rPr>
-          <w:rFonts w:asciiTheme="majorHAnsi" w:hAnsiTheme="majorHAnsi"/>
-          <w:noProof/>
-        </w:rPr>
-      </w:r>
-      <w:r>
-        <w:rPr>
-          <w:rFonts w:asciiTheme="majorHAnsi" w:hAnsiTheme="majorHAnsi"/>
-          <w:noProof/>
-        </w:rPr>
-        <w:fldChar w:fldCharType="separate"/>
-      </w:r>
-      <w:r>
-        <w:rPr>
-          <w:rFonts w:asciiTheme="majorHAnsi" w:hAnsiTheme="majorHAnsi"/>
-          <w:noProof/>
-        </w:rPr>
-        <w:t>9</w:t>
-      </w:r>
-      <w:r>
-        <w:rPr>
-          <w:rFonts w:asciiTheme="majorHAnsi" w:hAnsiTheme="majorHAnsi"/>
-          <w:noProof/>
-        </w:rPr>
-        <w:fldChar w:fldCharType="end"/>
-      </w:r>
-    </w:p>
-    <w:p>
-      <w:pPr>
-        <w:pStyle w:val="TDC2"/>
-        <w:tabs>
-          <w:tab w:val="left" w:pos="1000"/>
-        </w:tabs>
-        <w:rPr>
-          <w:rFonts w:asciiTheme="majorHAnsi" w:eastAsiaTheme="minorEastAsia" w:hAnsiTheme="majorHAnsi" w:cstheme="minorBidi"/>
-          <w:noProof/>
-          <w:sz w:val="22"/>
-          <w:szCs w:val="22"/>
-          <w:lang w:val="es-ES" w:eastAsia="es-ES"/>
-        </w:rPr>
-      </w:pPr>
-      <w:r>
-        <w:rPr>
-          <w:rFonts w:asciiTheme="majorHAnsi" w:hAnsiTheme="majorHAnsi"/>
-          <w:noProof/>
-        </w:rPr>
-        <w:t>5.2</w:t>
-      </w:r>
-      <w:r>
-        <w:rPr>
-          <w:rFonts w:asciiTheme="majorHAnsi" w:eastAsiaTheme="minorEastAsia" w:hAnsiTheme="majorHAnsi" w:cstheme="minorBidi"/>
-          <w:noProof/>
-          <w:sz w:val="22"/>
-          <w:szCs w:val="22"/>
-          <w:lang w:val="es-ES" w:eastAsia="es-ES"/>
-        </w:rPr>
-        <w:tab/>
-      </w:r>
-      <w:r>
-        <w:rPr>
-          <w:rFonts w:asciiTheme="majorHAnsi" w:hAnsiTheme="majorHAnsi"/>
-          <w:noProof/>
-        </w:rPr>
-        <w:t>Pantalla 1 – YYY</w:t>
-      </w:r>
-      <w:r>
-        <w:rPr>
-          <w:rFonts w:asciiTheme="majorHAnsi" w:hAnsiTheme="majorHAnsi"/>
-          <w:noProof/>
-        </w:rPr>
-        <w:tab/>
-      </w:r>
-      <w:r>
-        <w:rPr>
-          <w:rFonts w:asciiTheme="majorHAnsi" w:hAnsiTheme="majorHAnsi"/>
-          <w:noProof/>
-        </w:rPr>
-        <w:fldChar w:fldCharType="begin"/>
-      </w:r>
-      <w:r>
-        <w:rPr>
-          <w:rFonts w:asciiTheme="majorHAnsi" w:hAnsiTheme="majorHAnsi"/>
-          <w:noProof/>
-        </w:rPr>
-        <w:instrText xml:space="preserve"> PAGEREF _Toc390031340 \h </w:instrText>
-      </w:r>
-      <w:r>
-        <w:rPr>
-          <w:rFonts w:asciiTheme="majorHAnsi" w:hAnsiTheme="majorHAnsi"/>
-          <w:noProof/>
-        </w:rPr>
-      </w:r>
-      <w:r>
-        <w:rPr>
-          <w:rFonts w:asciiTheme="majorHAnsi" w:hAnsiTheme="majorHAnsi"/>
-          <w:noProof/>
-        </w:rPr>
-        <w:fldChar w:fldCharType="separate"/>
-      </w:r>
-      <w:r>
-        <w:rPr>
-          <w:rFonts w:asciiTheme="majorHAnsi" w:hAnsiTheme="majorHAnsi"/>
-          <w:noProof/>
-        </w:rPr>
-        <w:t>9</w:t>
-      </w:r>
-      <w:r>
-        <w:rPr>
-          <w:rFonts w:asciiTheme="majorHAnsi" w:hAnsiTheme="majorHAnsi"/>
-          <w:noProof/>
-        </w:rPr>
-        <w:fldChar w:fldCharType="end"/>
-      </w:r>
-    </w:p>
-    <w:p>
-      <w:pPr>
-        <w:pStyle w:val="TDC2"/>
-        <w:tabs>
-          <w:tab w:val="left" w:pos="1000"/>
-        </w:tabs>
-        <w:rPr>
-          <w:rFonts w:asciiTheme="majorHAnsi" w:eastAsiaTheme="minorEastAsia" w:hAnsiTheme="majorHAnsi" w:cstheme="minorBidi"/>
-          <w:noProof/>
-          <w:sz w:val="22"/>
-          <w:szCs w:val="22"/>
-          <w:lang w:val="es-ES" w:eastAsia="es-ES"/>
-        </w:rPr>
-      </w:pPr>
-      <w:r>
-        <w:rPr>
-          <w:rFonts w:asciiTheme="majorHAnsi" w:hAnsiTheme="majorHAnsi"/>
-          <w:noProof/>
-        </w:rPr>
-        <w:t>5.3</w:t>
-      </w:r>
-      <w:r>
-        <w:rPr>
-          <w:rFonts w:asciiTheme="majorHAnsi" w:eastAsiaTheme="minorEastAsia" w:hAnsiTheme="majorHAnsi" w:cstheme="minorBidi"/>
-          <w:noProof/>
-          <w:sz w:val="22"/>
-          <w:szCs w:val="22"/>
-          <w:lang w:val="es-ES" w:eastAsia="es-ES"/>
-        </w:rPr>
-        <w:tab/>
-      </w:r>
-      <w:r>
-        <w:rPr>
-          <w:rFonts w:asciiTheme="majorHAnsi" w:hAnsiTheme="majorHAnsi"/>
-          <w:noProof/>
-        </w:rPr>
-        <w:t>Pantalla 1 – YYY</w:t>
-      </w:r>
-      <w:r>
-        <w:rPr>
-          <w:rFonts w:asciiTheme="majorHAnsi" w:hAnsiTheme="majorHAnsi"/>
-          <w:noProof/>
-        </w:rPr>
-        <w:tab/>
-      </w:r>
-      <w:r>
-        <w:rPr>
-          <w:rFonts w:asciiTheme="majorHAnsi" w:hAnsiTheme="majorHAnsi"/>
-          <w:noProof/>
-        </w:rPr>
-        <w:fldChar w:fldCharType="begin"/>
-      </w:r>
-      <w:r>
-        <w:rPr>
-          <w:rFonts w:asciiTheme="majorHAnsi" w:hAnsiTheme="majorHAnsi"/>
-          <w:noProof/>
-        </w:rPr>
-        <w:instrText xml:space="preserve"> PAGEREF _Toc390031341 \h </w:instrText>
-      </w:r>
-      <w:r>
-        <w:rPr>
-          <w:rFonts w:asciiTheme="majorHAnsi" w:hAnsiTheme="majorHAnsi"/>
-          <w:noProof/>
-        </w:rPr>
-      </w:r>
-      <w:r>
-        <w:rPr>
-          <w:rFonts w:asciiTheme="majorHAnsi" w:hAnsiTheme="majorHAnsi"/>
-          <w:noProof/>
-        </w:rPr>
-        <w:fldChar w:fldCharType="separate"/>
-      </w:r>
-      <w:r>
-        <w:rPr>
-          <w:rFonts w:asciiTheme="majorHAnsi" w:hAnsiTheme="majorHAnsi"/>
-          <w:noProof/>
-        </w:rPr>
-        <w:t>9</w:t>
-      </w:r>
-      <w:r>
-        <w:rPr>
-          <w:rFonts w:asciiTheme="majorHAnsi" w:hAnsiTheme="majorHAnsi"/>
-          <w:noProof/>
-        </w:rPr>
-        <w:fldChar w:fldCharType="end"/>
-      </w:r>
-    </w:p>
-    <w:p>
-      <w:pPr>
-        <w:pStyle w:val="TDC2"/>
-        <w:tabs>
-          <w:tab w:val="left" w:pos="1000"/>
-        </w:tabs>
-        <w:rPr>
-          <w:rFonts w:asciiTheme="majorHAnsi" w:eastAsiaTheme="minorEastAsia" w:hAnsiTheme="majorHAnsi" w:cstheme="minorBidi"/>
-          <w:noProof/>
-          <w:sz w:val="22"/>
-          <w:szCs w:val="22"/>
-          <w:lang w:val="es-ES" w:eastAsia="es-ES"/>
-        </w:rPr>
-      </w:pPr>
-      <w:r>
-        <w:rPr>
-          <w:rFonts w:asciiTheme="majorHAnsi" w:hAnsiTheme="majorHAnsi"/>
-          <w:noProof/>
-        </w:rPr>
-        <w:t>5.4</w:t>
-      </w:r>
-      <w:r>
-        <w:rPr>
-          <w:rFonts w:asciiTheme="majorHAnsi" w:eastAsiaTheme="minorEastAsia" w:hAnsiTheme="majorHAnsi" w:cstheme="minorBidi"/>
-          <w:noProof/>
-          <w:sz w:val="22"/>
-          <w:szCs w:val="22"/>
-          <w:lang w:val="es-ES" w:eastAsia="es-ES"/>
-        </w:rPr>
-        <w:tab/>
-      </w:r>
-      <w:r>
-        <w:rPr>
-          <w:rFonts w:asciiTheme="majorHAnsi" w:hAnsiTheme="majorHAnsi"/>
-          <w:noProof/>
-        </w:rPr>
-        <w:t>Pantalla 1 – YYY</w:t>
-      </w:r>
-      <w:r>
-        <w:rPr>
-          <w:rFonts w:asciiTheme="majorHAnsi" w:hAnsiTheme="majorHAnsi"/>
-          <w:noProof/>
-        </w:rPr>
-        <w:tab/>
-      </w:r>
-      <w:r>
-        <w:rPr>
-          <w:rFonts w:asciiTheme="majorHAnsi" w:hAnsiTheme="majorHAnsi"/>
-          <w:noProof/>
-        </w:rPr>
-        <w:fldChar w:fldCharType="begin"/>
-      </w:r>
-      <w:r>
-        <w:rPr>
-          <w:rFonts w:asciiTheme="majorHAnsi" w:hAnsiTheme="majorHAnsi"/>
-          <w:noProof/>
-        </w:rPr>
-        <w:instrText xml:space="preserve"> PAGEREF _Toc390031342 \h </w:instrText>
-      </w:r>
-      <w:r>
-        <w:rPr>
-          <w:rFonts w:asciiTheme="majorHAnsi" w:hAnsiTheme="majorHAnsi"/>
-          <w:noProof/>
-        </w:rPr>
-      </w:r>
-      <w:r>
-        <w:rPr>
-          <w:rFonts w:asciiTheme="majorHAnsi" w:hAnsiTheme="majorHAnsi"/>
-          <w:noProof/>
-        </w:rPr>
-        <w:fldChar w:fldCharType="separate"/>
-      </w:r>
-      <w:r>
-        <w:rPr>
-          <w:rFonts w:asciiTheme="majorHAnsi" w:hAnsiTheme="majorHAnsi"/>
-          <w:noProof/>
-        </w:rPr>
-        <w:t>9</w:t>
-      </w:r>
-      <w:r>
-        <w:rPr>
-          <w:rFonts w:asciiTheme="majorHAnsi" w:hAnsiTheme="majorHAnsi"/>
-          <w:noProof/>
-        </w:rPr>
-        <w:fldChar w:fldCharType="end"/>
-      </w:r>
-    </w:p>
-    <w:p>
-      <w:pPr>
-        <w:pStyle w:val="TDC1"/>
-        <w:tabs>
-          <w:tab w:val="left" w:pos="432"/>
-        </w:tabs>
-        <w:rPr>
-          <w:rFonts w:asciiTheme="majorHAnsi" w:eastAsiaTheme="minorEastAsia" w:hAnsiTheme="majorHAnsi" w:cstheme="minorBidi"/>
-          <w:noProof/>
-          <w:sz w:val="22"/>
-          <w:szCs w:val="22"/>
-          <w:lang w:val="es-ES" w:eastAsia="es-ES"/>
-        </w:rPr>
-      </w:pPr>
-      <w:r>
-        <w:rPr>
-          <w:rFonts w:asciiTheme="majorHAnsi" w:hAnsiTheme="majorHAnsi"/>
-          <w:noProof/>
-        </w:rPr>
-        <w:t>6.</w:t>
-      </w:r>
-      <w:r>
-        <w:rPr>
-          <w:rFonts w:asciiTheme="majorHAnsi" w:eastAsiaTheme="minorEastAsia" w:hAnsiTheme="majorHAnsi" w:cstheme="minorBidi"/>
-          <w:noProof/>
-          <w:sz w:val="22"/>
-          <w:szCs w:val="22"/>
-          <w:lang w:val="es-ES" w:eastAsia="es-ES"/>
-        </w:rPr>
-        <w:tab/>
-      </w:r>
-      <w:r>
-        <w:rPr>
-          <w:rFonts w:asciiTheme="majorHAnsi" w:hAnsiTheme="majorHAnsi"/>
-          <w:noProof/>
-        </w:rPr>
-        <w:t>Referencias</w:t>
-      </w:r>
-      <w:r>
-        <w:rPr>
-          <w:rFonts w:asciiTheme="majorHAnsi" w:hAnsiTheme="majorHAnsi"/>
-          <w:noProof/>
-        </w:rPr>
-        <w:tab/>
-      </w:r>
-      <w:r>
-        <w:rPr>
-          <w:rFonts w:asciiTheme="majorHAnsi" w:hAnsiTheme="majorHAnsi"/>
-          <w:noProof/>
-        </w:rPr>
-        <w:fldChar w:fldCharType="begin"/>
-      </w:r>
-      <w:r>
-        <w:rPr>
-          <w:rFonts w:asciiTheme="majorHAnsi" w:hAnsiTheme="majorHAnsi"/>
-          <w:noProof/>
-        </w:rPr>
-        <w:instrText xml:space="preserve"> PAGEREF _Toc390031343 \h </w:instrText>
-      </w:r>
-      <w:r>
-        <w:rPr>
-          <w:rFonts w:asciiTheme="majorHAnsi" w:hAnsiTheme="majorHAnsi"/>
-          <w:noProof/>
-        </w:rPr>
-      </w:r>
-      <w:r>
-        <w:rPr>
-          <w:rFonts w:asciiTheme="majorHAnsi" w:hAnsiTheme="majorHAnsi"/>
-          <w:noProof/>
-        </w:rPr>
-        <w:fldChar w:fldCharType="separate"/>
-      </w:r>
-      <w:r>
-        <w:rPr>
-          <w:rFonts w:asciiTheme="majorHAnsi" w:hAnsiTheme="majorHAnsi"/>
-          <w:noProof/>
-        </w:rPr>
-        <w:t>9</w:t>
-      </w:r>
-      <w:r>
-        <w:rPr>
-          <w:rFonts w:asciiTheme="majorHAnsi" w:hAnsiTheme="majorHAnsi"/>
           <w:noProof/>
         </w:rPr>
         <w:fldChar w:fldCharType="end"/>
@@ -2171,6 +1227,8 @@
           <w:rFonts w:asciiTheme="majorHAnsi" w:hAnsiTheme="majorHAnsi"/>
         </w:rPr>
       </w:pPr>
+      <w:bookmarkStart w:id="0" w:name="_GoBack"/>
+      <w:bookmarkEnd w:id="0"/>
     </w:p>
     <w:p>
       <w:pPr>
@@ -2209,7 +1267,7 @@
           <w:lang w:val="en-US"/>
         </w:rPr>
       </w:pPr>
-      <w:bookmarkStart w:id="0" w:name="_Toc390031324"/>
+      <w:bookmarkStart w:id="1" w:name="_Toc390211865"/>
       <w:r>
         <w:rPr>
           <w:rFonts w:asciiTheme="majorHAnsi" w:hAnsiTheme="majorHAnsi"/>
@@ -2223,7 +1281,7 @@
         </w:rPr>
         <w:t>:</w:t>
       </w:r>
-      <w:bookmarkEnd w:id="0"/>
+      <w:bookmarkEnd w:id="1"/>
     </w:p>
     <w:p>
       <w:pPr>
@@ -2329,14 +1387,14 @@
           <w:rFonts w:asciiTheme="majorHAnsi" w:hAnsiTheme="majorHAnsi"/>
         </w:rPr>
       </w:pPr>
-      <w:bookmarkStart w:id="1" w:name="_Toc390031325"/>
+      <w:bookmarkStart w:id="2" w:name="_Toc390211866"/>
       <w:r>
         <w:rPr>
           <w:rFonts w:asciiTheme="majorHAnsi" w:hAnsiTheme="majorHAnsi"/>
         </w:rPr>
         <w:t>Propósito</w:t>
       </w:r>
-      <w:bookmarkEnd w:id="1"/>
+      <w:bookmarkEnd w:id="2"/>
     </w:p>
     <w:p>
       <w:pPr>
@@ -2368,14 +1426,14 @@
           <w:rFonts w:asciiTheme="majorHAnsi" w:hAnsiTheme="majorHAnsi"/>
         </w:rPr>
       </w:pPr>
-      <w:bookmarkStart w:id="2" w:name="_Toc390031326"/>
+      <w:bookmarkStart w:id="3" w:name="_Toc390211867"/>
       <w:r>
         <w:rPr>
           <w:rFonts w:asciiTheme="majorHAnsi" w:hAnsiTheme="majorHAnsi"/>
         </w:rPr>
         <w:t>Definiciones, siglas y abreviaturas</w:t>
       </w:r>
-      <w:bookmarkEnd w:id="2"/>
+      <w:bookmarkEnd w:id="3"/>
     </w:p>
     <w:p>
       <w:pPr>
@@ -2456,14 +1514,14 @@
           <w:rFonts w:asciiTheme="majorHAnsi" w:hAnsiTheme="majorHAnsi"/>
         </w:rPr>
       </w:pPr>
-      <w:bookmarkStart w:id="3" w:name="_Toc390031327"/>
+      <w:bookmarkStart w:id="4" w:name="_Toc390211868"/>
       <w:r>
         <w:rPr>
           <w:rFonts w:asciiTheme="majorHAnsi" w:hAnsiTheme="majorHAnsi"/>
         </w:rPr>
         <w:t>Referencias</w:t>
       </w:r>
-      <w:bookmarkEnd w:id="3"/>
+      <w:bookmarkEnd w:id="4"/>
     </w:p>
     <w:p>
       <w:pPr>
@@ -2487,14 +1545,14 @@
           <w:rFonts w:asciiTheme="majorHAnsi" w:hAnsiTheme="majorHAnsi"/>
         </w:rPr>
       </w:pPr>
-      <w:bookmarkStart w:id="4" w:name="_Toc390031328"/>
+      <w:bookmarkStart w:id="5" w:name="_Toc390211869"/>
       <w:r>
         <w:rPr>
           <w:rFonts w:asciiTheme="majorHAnsi" w:hAnsiTheme="majorHAnsi"/>
         </w:rPr>
         <w:t>Diagrama de Paquetes de Diseño</w:t>
       </w:r>
-      <w:bookmarkEnd w:id="4"/>
+      <w:bookmarkEnd w:id="5"/>
     </w:p>
     <w:p>
       <w:pPr>
@@ -2510,37 +1568,17 @@
           <w:rFonts w:asciiTheme="majorHAnsi" w:hAnsiTheme="majorHAnsi"/>
         </w:rPr>
       </w:pPr>
-      <w:bookmarkStart w:id="5" w:name="_Toc390031329"/>
+      <w:bookmarkStart w:id="6" w:name="_Toc390211870"/>
       <w:r>
         <w:rPr>
           <w:rFonts w:asciiTheme="majorHAnsi" w:hAnsiTheme="majorHAnsi"/>
         </w:rPr>
         <w:t>Diagrama de Clases</w:t>
       </w:r>
-      <w:bookmarkEnd w:id="5"/>
-    </w:p>
-    <w:p>
-      <w:pPr>
-        <w:pStyle w:val="Ttulo2"/>
-        <w:tabs>
-          <w:tab w:val="left" w:pos="1676"/>
-        </w:tabs>
-        <w:rPr>
-          <w:rFonts w:asciiTheme="majorHAnsi" w:hAnsiTheme="majorHAnsi"/>
-        </w:rPr>
-      </w:pPr>
-      <w:bookmarkStart w:id="6" w:name="_Toc390031330"/>
-      <w:r>
-        <w:rPr>
-          <w:rFonts w:asciiTheme="majorHAnsi" w:hAnsiTheme="majorHAnsi"/>
-        </w:rPr>
-        <w:t>Diagrama de Clases Paquete 1 – XXX</w:t>
-      </w:r>
       <w:bookmarkEnd w:id="6"/>
     </w:p>
     <w:p>
       <w:pPr>
-        <w:pStyle w:val="Ttulo2"/>
         <w:tabs>
           <w:tab w:val="left" w:pos="1676"/>
         </w:tabs>
@@ -2549,18 +1587,9 @@
           <w:lang w:val="es-CO"/>
         </w:rPr>
       </w:pPr>
-      <w:bookmarkStart w:id="7" w:name="_Toc390031331"/>
-      <w:r>
-        <w:rPr>
-          <w:rFonts w:asciiTheme="majorHAnsi" w:hAnsiTheme="majorHAnsi"/>
-        </w:rPr>
-        <w:t>Diagrama de Clases Paquete 1 - XXX</w:t>
-      </w:r>
-      <w:bookmarkEnd w:id="7"/>
     </w:p>
     <w:p>
       <w:pPr>
-        <w:pStyle w:val="Ttulo2"/>
         <w:tabs>
           <w:tab w:val="left" w:pos="1676"/>
         </w:tabs>
@@ -2569,18 +1598,9 @@
           <w:lang w:val="es-CO"/>
         </w:rPr>
       </w:pPr>
-      <w:bookmarkStart w:id="8" w:name="_Toc390031332"/>
-      <w:r>
-        <w:rPr>
-          <w:rFonts w:asciiTheme="majorHAnsi" w:hAnsiTheme="majorHAnsi"/>
-        </w:rPr>
-        <w:t>Diagrama de Clases Paquete 1 - XXX</w:t>
-      </w:r>
-      <w:bookmarkEnd w:id="8"/>
     </w:p>
     <w:p>
       <w:pPr>
-        <w:pStyle w:val="Ttulo2"/>
         <w:tabs>
           <w:tab w:val="left" w:pos="1676"/>
         </w:tabs>
@@ -2589,18 +1609,9 @@
           <w:lang w:val="es-CO"/>
         </w:rPr>
       </w:pPr>
-      <w:bookmarkStart w:id="9" w:name="_Toc390031333"/>
-      <w:r>
-        <w:rPr>
-          <w:rFonts w:asciiTheme="majorHAnsi" w:hAnsiTheme="majorHAnsi"/>
-        </w:rPr>
-        <w:t>Diagrama de Clases Paquete 1 - XXX</w:t>
-      </w:r>
-      <w:bookmarkEnd w:id="9"/>
     </w:p>
     <w:p>
       <w:pPr>
-        <w:pStyle w:val="Ttulo2"/>
         <w:tabs>
           <w:tab w:val="left" w:pos="1676"/>
         </w:tabs>
@@ -2609,14 +1620,138 @@
           <w:lang w:val="es-CO"/>
         </w:rPr>
       </w:pPr>
-      <w:bookmarkStart w:id="10" w:name="_Toc390031334"/>
-      <w:r>
+    </w:p>
+    <w:p>
+      <w:pPr>
+        <w:tabs>
+          <w:tab w:val="left" w:pos="1676"/>
+        </w:tabs>
         <w:rPr>
           <w:rFonts w:asciiTheme="majorHAnsi" w:hAnsiTheme="majorHAnsi"/>
+          <w:lang w:val="es-CO"/>
         </w:rPr>
-        <w:t>Diagrama de Clases Paquete 1 - XXX</w:t>
-      </w:r>
-      <w:bookmarkEnd w:id="10"/>
+      </w:pPr>
+    </w:p>
+    <w:p>
+      <w:pPr>
+        <w:tabs>
+          <w:tab w:val="left" w:pos="1676"/>
+        </w:tabs>
+        <w:rPr>
+          <w:rFonts w:asciiTheme="majorHAnsi" w:hAnsiTheme="majorHAnsi"/>
+          <w:lang w:val="es-CO"/>
+        </w:rPr>
+      </w:pPr>
+    </w:p>
+    <w:p>
+      <w:pPr>
+        <w:tabs>
+          <w:tab w:val="left" w:pos="1676"/>
+        </w:tabs>
+        <w:rPr>
+          <w:rFonts w:asciiTheme="majorHAnsi" w:hAnsiTheme="majorHAnsi"/>
+          <w:lang w:val="es-CO"/>
+        </w:rPr>
+      </w:pPr>
+    </w:p>
+    <w:p>
+      <w:pPr>
+        <w:tabs>
+          <w:tab w:val="left" w:pos="1676"/>
+        </w:tabs>
+        <w:rPr>
+          <w:rFonts w:asciiTheme="majorHAnsi" w:hAnsiTheme="majorHAnsi"/>
+          <w:lang w:val="es-CO"/>
+        </w:rPr>
+      </w:pPr>
+    </w:p>
+    <w:p>
+      <w:pPr>
+        <w:tabs>
+          <w:tab w:val="left" w:pos="1676"/>
+        </w:tabs>
+        <w:rPr>
+          <w:rFonts w:asciiTheme="majorHAnsi" w:hAnsiTheme="majorHAnsi"/>
+          <w:lang w:val="es-CO"/>
+        </w:rPr>
+      </w:pPr>
+    </w:p>
+    <w:p>
+      <w:pPr>
+        <w:tabs>
+          <w:tab w:val="left" w:pos="1676"/>
+        </w:tabs>
+        <w:rPr>
+          <w:rFonts w:asciiTheme="majorHAnsi" w:hAnsiTheme="majorHAnsi"/>
+          <w:lang w:val="es-CO"/>
+        </w:rPr>
+      </w:pPr>
+    </w:p>
+    <w:p>
+      <w:pPr>
+        <w:tabs>
+          <w:tab w:val="left" w:pos="1676"/>
+        </w:tabs>
+        <w:rPr>
+          <w:rFonts w:asciiTheme="majorHAnsi" w:hAnsiTheme="majorHAnsi"/>
+          <w:lang w:val="es-CO"/>
+        </w:rPr>
+      </w:pPr>
+    </w:p>
+    <w:p>
+      <w:pPr>
+        <w:tabs>
+          <w:tab w:val="left" w:pos="1676"/>
+        </w:tabs>
+        <w:rPr>
+          <w:rFonts w:asciiTheme="majorHAnsi" w:hAnsiTheme="majorHAnsi"/>
+          <w:lang w:val="es-CO"/>
+        </w:rPr>
+      </w:pPr>
+    </w:p>
+    <w:p>
+      <w:pPr>
+        <w:tabs>
+          <w:tab w:val="left" w:pos="1676"/>
+        </w:tabs>
+        <w:rPr>
+          <w:rFonts w:asciiTheme="majorHAnsi" w:hAnsiTheme="majorHAnsi"/>
+          <w:lang w:val="es-CO"/>
+        </w:rPr>
+      </w:pPr>
+    </w:p>
+    <w:p>
+      <w:pPr>
+        <w:tabs>
+          <w:tab w:val="left" w:pos="1676"/>
+        </w:tabs>
+        <w:rPr>
+          <w:rFonts w:asciiTheme="majorHAnsi" w:hAnsiTheme="majorHAnsi"/>
+          <w:lang w:val="es-CO"/>
+        </w:rPr>
+      </w:pPr>
+    </w:p>
+    <w:p>
+      <w:pPr>
+        <w:tabs>
+          <w:tab w:val="left" w:pos="1676"/>
+        </w:tabs>
+        <w:rPr>
+          <w:rFonts w:asciiTheme="majorHAnsi" w:hAnsiTheme="majorHAnsi"/>
+          <w:lang w:val="es-CO"/>
+        </w:rPr>
+      </w:pPr>
+    </w:p>
+    <w:p>
+      <w:pPr>
+        <w:tabs>
+          <w:tab w:val="left" w:pos="1676"/>
+        </w:tabs>
+        <w:rPr>
+          <w:rFonts w:asciiTheme="majorHAnsi" w:hAnsiTheme="majorHAnsi"/>
+          <w:lang w:val="es-CO"/>
+        </w:rPr>
+      </w:pPr>
     </w:p>
     <w:p>
       <w:pPr>
@@ -2636,22 +1771,17 @@
           <w:rFonts w:asciiTheme="majorHAnsi" w:hAnsiTheme="majorHAnsi"/>
         </w:rPr>
       </w:pPr>
-      <w:bookmarkStart w:id="11" w:name="_Toc390031335"/>
+      <w:bookmarkStart w:id="7" w:name="_Toc390211871"/>
       <w:r>
         <w:rPr>
           <w:rFonts w:asciiTheme="majorHAnsi" w:hAnsiTheme="majorHAnsi"/>
         </w:rPr>
+        <w:lastRenderedPageBreak/>
         <w:t>Modelado de la Base de Datos</w:t>
       </w:r>
-      <w:bookmarkEnd w:id="11"/>
+      <w:bookmarkEnd w:id="7"/>
     </w:p>
-    <w:p>
-      <w:pPr>
-        <w:rPr>
-          <w:rFonts w:asciiTheme="majorHAnsi" w:hAnsiTheme="majorHAnsi"/>
-        </w:rPr>
-      </w:pPr>
-    </w:p>
+    <w:p/>
     <w:p>
       <w:pPr>
         <w:pStyle w:val="Ttulo2"/>
@@ -2659,14 +1789,14 @@
           <w:rFonts w:asciiTheme="majorHAnsi" w:hAnsiTheme="majorHAnsi"/>
         </w:rPr>
       </w:pPr>
-      <w:bookmarkStart w:id="12" w:name="_Toc390031336"/>
+      <w:bookmarkStart w:id="8" w:name="_Toc390211872"/>
       <w:r>
         <w:rPr>
           <w:rFonts w:asciiTheme="majorHAnsi" w:hAnsiTheme="majorHAnsi"/>
         </w:rPr>
         <w:t>Diseño Físico</w:t>
       </w:r>
-      <w:bookmarkEnd w:id="12"/>
+      <w:bookmarkEnd w:id="8"/>
     </w:p>
     <w:p>
       <w:pPr>
@@ -2685,9 +1815,8 @@
         <w:rPr>
           <w:rFonts w:asciiTheme="majorHAnsi" w:hAnsiTheme="majorHAnsi"/>
           <w:noProof/>
-          <w:lang w:eastAsia="es-PE"/>
+          <w:lang w:val="es-ES" w:eastAsia="es-ES"/>
         </w:rPr>
-        <w:lastRenderedPageBreak/>
         <w:drawing>
           <wp:inline distT="0" distB="0" distL="0" distR="0">
             <wp:extent cx="5943600" cy="3650146"/>
@@ -2752,14 +1881,14 @@
           <w:rFonts w:asciiTheme="majorHAnsi" w:hAnsiTheme="majorHAnsi"/>
         </w:rPr>
       </w:pPr>
-      <w:bookmarkStart w:id="13" w:name="_Toc390031337"/>
+      <w:bookmarkStart w:id="9" w:name="_Toc390211873"/>
       <w:r>
         <w:rPr>
           <w:rFonts w:asciiTheme="majorHAnsi" w:hAnsiTheme="majorHAnsi"/>
         </w:rPr>
         <w:t>Diccionario de Datos</w:t>
       </w:r>
-      <w:bookmarkEnd w:id="13"/>
+      <w:bookmarkEnd w:id="9"/>
     </w:p>
     <w:p>
       <w:pPr>
@@ -2872,14 +2001,14 @@
               <w:tblLook w:val="04A0" w:firstRow="1" w:lastRow="0" w:firstColumn="1" w:lastColumn="0" w:noHBand="0" w:noVBand="1"/>
             </w:tblPr>
             <w:tblGrid>
-              <w:gridCol w:w="1950"/>
-              <w:gridCol w:w="1086"/>
-              <w:gridCol w:w="798"/>
-              <w:gridCol w:w="582"/>
-              <w:gridCol w:w="710"/>
-              <w:gridCol w:w="1518"/>
-              <w:gridCol w:w="2196"/>
-              <w:gridCol w:w="520"/>
+              <w:gridCol w:w="1974"/>
+              <w:gridCol w:w="1004"/>
+              <w:gridCol w:w="847"/>
+              <w:gridCol w:w="613"/>
+              <w:gridCol w:w="717"/>
+              <w:gridCol w:w="1489"/>
+              <w:gridCol w:w="2168"/>
+              <w:gridCol w:w="548"/>
             </w:tblGrid>
             <w:tr>
               <w:trPr>
@@ -4890,14 +4019,14 @@
               <w:tblLook w:val="04A0" w:firstRow="1" w:lastRow="0" w:firstColumn="1" w:lastColumn="0" w:noHBand="0" w:noVBand="1"/>
             </w:tblPr>
             <w:tblGrid>
-              <w:gridCol w:w="1518"/>
-              <w:gridCol w:w="1518"/>
-              <w:gridCol w:w="798"/>
-              <w:gridCol w:w="582"/>
-              <w:gridCol w:w="710"/>
-              <w:gridCol w:w="1518"/>
-              <w:gridCol w:w="2196"/>
-              <w:gridCol w:w="520"/>
+              <w:gridCol w:w="1489"/>
+              <w:gridCol w:w="1489"/>
+              <w:gridCol w:w="847"/>
+              <w:gridCol w:w="613"/>
+              <w:gridCol w:w="717"/>
+              <w:gridCol w:w="1489"/>
+              <w:gridCol w:w="2168"/>
+              <w:gridCol w:w="548"/>
             </w:tblGrid>
             <w:tr>
               <w:trPr>
@@ -5876,6 +5005,7 @@
                       <w:szCs w:val="15"/>
                       <w:lang w:val="es-ES" w:eastAsia="es-ES"/>
                     </w:rPr>
+                    <w:lastRenderedPageBreak/>
                     <w:t>VC_DESCRIPCION</w:t>
                   </w:r>
                 </w:p>
@@ -6227,6 +5357,7 @@
                       <w:szCs w:val="15"/>
                       <w:lang w:val="es-ES" w:eastAsia="es-ES"/>
                     </w:rPr>
+                    <w:lastRenderedPageBreak/>
                     <w:t>IndexName</w:t>
                   </w:r>
                   <w:proofErr w:type="spellEnd"/>
@@ -6454,7 +5585,6 @@
           <w:szCs w:val="27"/>
           <w:lang w:val="es-ES" w:eastAsia="es-ES"/>
         </w:rPr>
-        <w:lastRenderedPageBreak/>
         <w:br/>
       </w:r>
     </w:p>
@@ -6539,14 +5669,14 @@
               <w:tblLook w:val="04A0" w:firstRow="1" w:lastRow="0" w:firstColumn="1" w:lastColumn="0" w:noHBand="0" w:noVBand="1"/>
             </w:tblPr>
             <w:tblGrid>
-              <w:gridCol w:w="1763"/>
-              <w:gridCol w:w="1273"/>
-              <w:gridCol w:w="798"/>
-              <w:gridCol w:w="582"/>
-              <w:gridCol w:w="710"/>
-              <w:gridCol w:w="1518"/>
-              <w:gridCol w:w="2196"/>
-              <w:gridCol w:w="520"/>
+              <w:gridCol w:w="1783"/>
+              <w:gridCol w:w="1195"/>
+              <w:gridCol w:w="847"/>
+              <w:gridCol w:w="613"/>
+              <w:gridCol w:w="717"/>
+              <w:gridCol w:w="1489"/>
+              <w:gridCol w:w="2168"/>
+              <w:gridCol w:w="548"/>
             </w:tblGrid>
             <w:tr>
               <w:trPr>
@@ -8523,14 +7653,14 @@
               <w:tblLook w:val="04A0" w:firstRow="1" w:lastRow="0" w:firstColumn="1" w:lastColumn="0" w:noHBand="0" w:noVBand="1"/>
             </w:tblPr>
             <w:tblGrid>
-              <w:gridCol w:w="1658"/>
-              <w:gridCol w:w="1378"/>
-              <w:gridCol w:w="798"/>
-              <w:gridCol w:w="582"/>
-              <w:gridCol w:w="710"/>
-              <w:gridCol w:w="1518"/>
-              <w:gridCol w:w="2196"/>
-              <w:gridCol w:w="520"/>
+              <w:gridCol w:w="1681"/>
+              <w:gridCol w:w="1297"/>
+              <w:gridCol w:w="847"/>
+              <w:gridCol w:w="613"/>
+              <w:gridCol w:w="717"/>
+              <w:gridCol w:w="1489"/>
+              <w:gridCol w:w="2168"/>
+              <w:gridCol w:w="548"/>
             </w:tblGrid>
             <w:tr>
               <w:trPr>
@@ -10891,14 +10021,14 @@
               <w:tblLook w:val="04A0" w:firstRow="1" w:lastRow="0" w:firstColumn="1" w:lastColumn="0" w:noHBand="0" w:noVBand="1"/>
             </w:tblPr>
             <w:tblGrid>
-              <w:gridCol w:w="1658"/>
-              <w:gridCol w:w="1378"/>
-              <w:gridCol w:w="798"/>
-              <w:gridCol w:w="582"/>
-              <w:gridCol w:w="710"/>
-              <w:gridCol w:w="1518"/>
-              <w:gridCol w:w="2196"/>
-              <w:gridCol w:w="520"/>
+              <w:gridCol w:w="1681"/>
+              <w:gridCol w:w="1297"/>
+              <w:gridCol w:w="847"/>
+              <w:gridCol w:w="613"/>
+              <w:gridCol w:w="717"/>
+              <w:gridCol w:w="1489"/>
+              <w:gridCol w:w="2168"/>
+              <w:gridCol w:w="548"/>
             </w:tblGrid>
             <w:tr>
               <w:trPr>
@@ -12705,14 +11835,14 @@
               <w:tblLook w:val="04A0" w:firstRow="1" w:lastRow="0" w:firstColumn="1" w:lastColumn="0" w:noHBand="0" w:noVBand="1"/>
             </w:tblPr>
             <w:tblGrid>
-              <w:gridCol w:w="1763"/>
-              <w:gridCol w:w="1273"/>
-              <w:gridCol w:w="798"/>
-              <w:gridCol w:w="582"/>
-              <w:gridCol w:w="710"/>
-              <w:gridCol w:w="1518"/>
-              <w:gridCol w:w="2196"/>
-              <w:gridCol w:w="520"/>
+              <w:gridCol w:w="1783"/>
+              <w:gridCol w:w="1195"/>
+              <w:gridCol w:w="847"/>
+              <w:gridCol w:w="613"/>
+              <w:gridCol w:w="717"/>
+              <w:gridCol w:w="1489"/>
+              <w:gridCol w:w="2168"/>
+              <w:gridCol w:w="548"/>
             </w:tblGrid>
             <w:tr>
               <w:trPr>
@@ -13390,6 +12520,7 @@
                       <w:szCs w:val="15"/>
                       <w:lang w:val="es-ES" w:eastAsia="es-ES"/>
                     </w:rPr>
+                    <w:lastRenderedPageBreak/>
                     <w:t>TARTICULO_IN_IDARTICULO</w:t>
                   </w:r>
                 </w:p>
@@ -14522,7 +13653,6 @@
                       <w:szCs w:val="15"/>
                       <w:lang w:val="es-ES" w:eastAsia="es-ES"/>
                     </w:rPr>
-                    <w:lastRenderedPageBreak/>
                     <w:t>VC_DESCRIPCION</w:t>
                   </w:r>
                 </w:p>
@@ -16146,14 +15276,14 @@
               <w:tblLook w:val="04A0" w:firstRow="1" w:lastRow="0" w:firstColumn="1" w:lastColumn="0" w:noHBand="0" w:noVBand="1"/>
             </w:tblPr>
             <w:tblGrid>
-              <w:gridCol w:w="1518"/>
-              <w:gridCol w:w="1518"/>
-              <w:gridCol w:w="798"/>
-              <w:gridCol w:w="582"/>
-              <w:gridCol w:w="710"/>
-              <w:gridCol w:w="1518"/>
-              <w:gridCol w:w="2196"/>
-              <w:gridCol w:w="520"/>
+              <w:gridCol w:w="1489"/>
+              <w:gridCol w:w="1489"/>
+              <w:gridCol w:w="847"/>
+              <w:gridCol w:w="613"/>
+              <w:gridCol w:w="717"/>
+              <w:gridCol w:w="1489"/>
+              <w:gridCol w:w="2168"/>
+              <w:gridCol w:w="548"/>
             </w:tblGrid>
             <w:tr>
               <w:trPr>
@@ -19962,79 +19092,14 @@
           <w:rFonts w:asciiTheme="majorHAnsi" w:hAnsiTheme="majorHAnsi"/>
         </w:rPr>
       </w:pPr>
-      <w:bookmarkStart w:id="14" w:name="_Toc390031338"/>
+      <w:bookmarkStart w:id="10" w:name="_Toc390211874"/>
       <w:r>
         <w:rPr>
           <w:rFonts w:asciiTheme="majorHAnsi" w:hAnsiTheme="majorHAnsi"/>
         </w:rPr>
         <w:t>Diseño de Pantallas</w:t>
       </w:r>
-      <w:bookmarkEnd w:id="14"/>
-    </w:p>
-    <w:p>
-      <w:pPr>
-        <w:pStyle w:val="Ttulo2"/>
-        <w:rPr>
-          <w:rFonts w:asciiTheme="majorHAnsi" w:hAnsiTheme="majorHAnsi"/>
-        </w:rPr>
-      </w:pPr>
-      <w:bookmarkStart w:id="15" w:name="_Toc390031339"/>
-      <w:bookmarkStart w:id="16" w:name="_Toc390028714"/>
-      <w:r>
-        <w:rPr>
-          <w:rFonts w:asciiTheme="majorHAnsi" w:hAnsiTheme="majorHAnsi"/>
-        </w:rPr>
-        <w:t>Pantalla 1 – YYY</w:t>
-      </w:r>
-      <w:bookmarkEnd w:id="15"/>
-    </w:p>
-    <w:p>
-      <w:pPr>
-        <w:pStyle w:val="Ttulo2"/>
-        <w:rPr>
-          <w:rFonts w:asciiTheme="majorHAnsi" w:hAnsiTheme="majorHAnsi"/>
-        </w:rPr>
-      </w:pPr>
-      <w:bookmarkStart w:id="17" w:name="_Toc390031340"/>
-      <w:r>
-        <w:rPr>
-          <w:rFonts w:asciiTheme="majorHAnsi" w:hAnsiTheme="majorHAnsi"/>
-        </w:rPr>
-        <w:t>Pantalla 1 – YYY</w:t>
-      </w:r>
-      <w:bookmarkEnd w:id="17"/>
-    </w:p>
-    <w:p>
-      <w:pPr>
-        <w:pStyle w:val="Ttulo2"/>
-        <w:rPr>
-          <w:rFonts w:asciiTheme="majorHAnsi" w:hAnsiTheme="majorHAnsi"/>
-        </w:rPr>
-      </w:pPr>
-      <w:bookmarkStart w:id="18" w:name="_Toc390031341"/>
-      <w:r>
-        <w:rPr>
-          <w:rFonts w:asciiTheme="majorHAnsi" w:hAnsiTheme="majorHAnsi"/>
-        </w:rPr>
-        <w:t>Pantalla 1 – YYY</w:t>
-      </w:r>
-      <w:bookmarkEnd w:id="18"/>
-    </w:p>
-    <w:p>
-      <w:pPr>
-        <w:pStyle w:val="Ttulo2"/>
-        <w:rPr>
-          <w:rFonts w:asciiTheme="majorHAnsi" w:hAnsiTheme="majorHAnsi"/>
-        </w:rPr>
-      </w:pPr>
-      <w:bookmarkStart w:id="19" w:name="_Toc390031342"/>
-      <w:r>
-        <w:rPr>
-          <w:rFonts w:asciiTheme="majorHAnsi" w:hAnsiTheme="majorHAnsi"/>
-        </w:rPr>
-        <w:t>Pantalla 1 – YYY</w:t>
-      </w:r>
-      <w:bookmarkEnd w:id="19"/>
+      <w:bookmarkEnd w:id="10"/>
     </w:p>
     <w:p>
       <w:pPr>
@@ -20042,25 +19107,20 @@
           <w:rFonts w:asciiTheme="majorHAnsi" w:hAnsiTheme="majorHAnsi"/>
         </w:rPr>
       </w:pPr>
+      <w:bookmarkStart w:id="11" w:name="_Toc390028714"/>
     </w:p>
+    <w:bookmarkEnd w:id="11"/>
     <w:p>
       <w:pPr>
         <w:pStyle w:val="Ttulo1"/>
+        <w:numPr>
+          <w:ilvl w:val="0"/>
+          <w:numId w:val="0"/>
+        </w:numPr>
         <w:rPr>
           <w:rFonts w:asciiTheme="majorHAnsi" w:hAnsiTheme="majorHAnsi"/>
         </w:rPr>
       </w:pPr>
-      <w:bookmarkStart w:id="20" w:name="_Toc390031343"/>
-      <w:bookmarkEnd w:id="16"/>
-      <w:r>
-        <w:rPr>
-          <w:rFonts w:asciiTheme="majorHAnsi" w:hAnsiTheme="majorHAnsi"/>
-        </w:rPr>
-        <w:t>Referencias</w:t>
-      </w:r>
-      <w:bookmarkStart w:id="21" w:name="_GoBack"/>
-      <w:bookmarkEnd w:id="20"/>
-      <w:bookmarkEnd w:id="21"/>
     </w:p>
     <w:sectPr>
       <w:headerReference w:type="default" r:id="rId12"/>
@@ -20199,21 +19259,11 @@
           <w:r>
             <w:sym w:font="Symbol" w:char="F0D3"/>
           </w:r>
-          <w:r>
-            <w:fldChar w:fldCharType="begin"/>
-          </w:r>
-          <w:r>
-            <w:instrText xml:space="preserve"> DOCPROPERTY "Company"  \* MERGEFORMAT </w:instrText>
-          </w:r>
-          <w:r>
-            <w:fldChar w:fldCharType="separate"/>
-          </w:r>
-          <w:r>
-            <w:t>FISIDEVELOP</w:t>
-          </w:r>
-          <w:r>
-            <w:fldChar w:fldCharType="end"/>
-          </w:r>
+          <w:fldSimple w:instr=" DOCPROPERTY &quot;Company&quot;  \* MERGEFORMAT ">
+            <w:r>
+              <w:t>FISIDEVELOP</w:t>
+            </w:r>
+          </w:fldSimple>
           <w:r>
             <w:t xml:space="preserve">, </w:t>
           </w:r>
@@ -20277,7 +19327,7 @@
               <w:rStyle w:val="Nmerodepgina"/>
               <w:noProof/>
             </w:rPr>
-            <w:t>2</w:t>
+            <w:t>7</w:t>
           </w:r>
           <w:r>
             <w:rPr>
@@ -20390,7 +19440,7 @@
     <w:r>
       <w:rPr>
         <w:noProof/>
-        <w:lang w:eastAsia="es-PE"/>
+        <w:lang w:val="es-ES" w:eastAsia="es-ES"/>
       </w:rPr>
       <w:drawing>
         <wp:anchor distT="0" distB="0" distL="114300" distR="114300" simplePos="0" relativeHeight="251659264" behindDoc="0" locked="0" layoutInCell="1" allowOverlap="1" wp14:anchorId="48B1B170" wp14:editId="63F0EABB">
@@ -20555,21 +19605,11 @@
           <w:tcW w:w="6379" w:type="dxa"/>
         </w:tcPr>
         <w:p>
-          <w:r>
-            <w:fldChar w:fldCharType="begin"/>
-          </w:r>
-          <w:r>
-            <w:instrText xml:space="preserve"> SUBJECT  \* MERGEFORMAT </w:instrText>
-          </w:r>
-          <w:r>
-            <w:fldChar w:fldCharType="separate"/>
-          </w:r>
-          <w:r>
-            <w:t>FISIDEVELOP</w:t>
-          </w:r>
-          <w:r>
-            <w:fldChar w:fldCharType="end"/>
-          </w:r>
+          <w:fldSimple w:instr=" SUBJECT  \* MERGEFORMAT ">
+            <w:r>
+              <w:t>FISIDEVELOP</w:t>
+            </w:r>
+          </w:fldSimple>
         </w:p>
       </w:tc>
       <w:tc>
@@ -24630,7 +23670,7 @@
     </a:clrScheme>
     <a:fontScheme name="Office">
       <a:majorFont>
-        <a:latin typeface="Calibri Light" panose="020F0302020204030204"/>
+        <a:latin typeface="Calibri Light"/>
         <a:ea typeface=""/>
         <a:cs typeface=""/>
         <a:font script="Jpan" typeface="ＭＳ ゴシック"/>
@@ -24665,7 +23705,7 @@
         <a:font script="Geor" typeface="Sylfaen"/>
       </a:majorFont>
       <a:minorFont>
-        <a:latin typeface="Calibri" panose="020F0502020204030204"/>
+        <a:latin typeface="Calibri"/>
         <a:ea typeface=""/>
         <a:cs typeface=""/>
         <a:font script="Jpan" typeface="ＭＳ 明朝"/>
@@ -24842,7 +23882,7 @@
   <a:extraClrSchemeLst/>
   <a:extLst>
     <a:ext uri="{05A4C25C-085E-4340-85A3-A5531E510DB2}">
-      <thm15:themeFamily xmlns:thm15="http://schemas.microsoft.com/office/thememl/2012/main" xmlns="" name="Office Theme" id="{62F939B6-93AF-4DB8-9C6B-D6C7DFDC589F}" vid="{4A3C46E8-61CC-4603-A589-7422A47A8E4A}"/>
+      <thm15:themeFamily xmlns="" xmlns:thm15="http://schemas.microsoft.com/office/thememl/2012/main" name="Office Theme" id="{62F939B6-93AF-4DB8-9C6B-D6C7DFDC589F}" vid="{4A3C46E8-61CC-4603-A589-7422A47A8E4A}"/>
     </a:ext>
   </a:extLst>
 </a:theme>
@@ -24853,7 +23893,7 @@
 </file>
 
 <file path=customXml/itemProps1.xml><?xml version="1.0" encoding="utf-8"?>
-<ds:datastoreItem xmlns:ds="http://schemas.openxmlformats.org/officeDocument/2006/customXml" ds:itemID="{768CAE30-1176-48A7-A350-13A0D02113C8}">
+<ds:datastoreItem xmlns:ds="http://schemas.openxmlformats.org/officeDocument/2006/customXml" ds:itemID="{E63E5E42-DC36-4F06-8C8E-A0F856ED82F2}">
   <ds:schemaRefs>
     <ds:schemaRef ds:uri="http://schemas.openxmlformats.org/officeDocument/2006/bibliography"/>
   </ds:schemaRefs>

</xml_diff>

<commit_message>
Edicion Analisis y Diseño
Actualizacion de documentos
</commit_message>
<xml_diff>
--- a/PROYECTOS/Proy_SSEL/Libreria en Produccion/Libreria de Trabajo/Documentacion/4. Analisis y Diseño/SSEL-DD.docx
+++ b/PROYECTOS/Proy_SSEL/Libreria en Produccion/Libreria de Trabajo/Documentacion/4. Analisis y Diseño/SSEL-DD.docx
@@ -1,10 +1,10 @@
 
 <file path=word/document.xml><?xml version="1.0" encoding="utf-8"?>
-<w:document xmlns:wpc="http://schemas.microsoft.com/office/word/2010/wordprocessingCanvas" xmlns:mc="http://schemas.openxmlformats.org/markup-compatibility/2006" xmlns:o="urn:schemas-microsoft-com:office:office" xmlns:r="http://schemas.openxmlformats.org/officeDocument/2006/relationships" xmlns:m="http://schemas.openxmlformats.org/officeDocument/2006/math" xmlns:v="urn:schemas-microsoft-com:vml" xmlns:wp14="http://schemas.microsoft.com/office/word/2010/wordprocessingDrawing" xmlns:wp="http://schemas.openxmlformats.org/drawingml/2006/wordprocessingDrawing" xmlns:w10="urn:schemas-microsoft-com:office:word" xmlns:w="http://schemas.openxmlformats.org/wordprocessingml/2006/main" xmlns:w14="http://schemas.microsoft.com/office/word/2010/wordml" xmlns:wpg="http://schemas.microsoft.com/office/word/2010/wordprocessingGroup" xmlns:wpi="http://schemas.microsoft.com/office/word/2010/wordprocessingInk" xmlns:wne="http://schemas.microsoft.com/office/word/2006/wordml" xmlns:wps="http://schemas.microsoft.com/office/word/2010/wordprocessingShape" mc:Ignorable="w14 wp14">
+<w:document xmlns:wpc="http://schemas.microsoft.com/office/word/2010/wordprocessingCanvas" xmlns:mc="http://schemas.openxmlformats.org/markup-compatibility/2006" xmlns:o="urn:schemas-microsoft-com:office:office" xmlns:r="http://schemas.openxmlformats.org/officeDocument/2006/relationships" xmlns:m="http://schemas.openxmlformats.org/officeDocument/2006/math" xmlns:v="urn:schemas-microsoft-com:vml" xmlns:wp14="http://schemas.microsoft.com/office/word/2010/wordprocessingDrawing" xmlns:wp="http://schemas.openxmlformats.org/drawingml/2006/wordprocessingDrawing" xmlns:w10="urn:schemas-microsoft-com:office:word" xmlns:w="http://schemas.openxmlformats.org/wordprocessingml/2006/main" xmlns:w14="http://schemas.microsoft.com/office/word/2010/wordml" xmlns:w15="http://schemas.microsoft.com/office/word/2012/wordml" xmlns:wpg="http://schemas.microsoft.com/office/word/2010/wordprocessingGroup" xmlns:wpi="http://schemas.microsoft.com/office/word/2010/wordprocessingInk" xmlns:wne="http://schemas.microsoft.com/office/word/2006/wordml" xmlns:wps="http://schemas.microsoft.com/office/word/2010/wordprocessingShape" mc:Ignorable="w14 w15 wp14">
   <w:body>
     <w:p>
       <w:pPr>
-        <w:pStyle w:val="Ttulo"/>
+        <w:pStyle w:val="Puesto"/>
         <w:jc w:val="right"/>
         <w:rPr>
           <w:rFonts w:asciiTheme="majorHAnsi" w:hAnsiTheme="majorHAnsi"/>
@@ -30,7 +30,7 @@
     </w:p>
     <w:p>
       <w:pPr>
-        <w:pStyle w:val="Ttulo"/>
+        <w:pStyle w:val="Puesto"/>
         <w:jc w:val="right"/>
         <w:rPr>
           <w:rFonts w:asciiTheme="majorHAnsi" w:hAnsiTheme="majorHAnsi"/>
@@ -51,7 +51,7 @@
     </w:p>
     <w:p>
       <w:pPr>
-        <w:pStyle w:val="Ttulo"/>
+        <w:pStyle w:val="Puesto"/>
         <w:jc w:val="right"/>
         <w:rPr>
           <w:rFonts w:asciiTheme="majorHAnsi" w:hAnsiTheme="majorHAnsi"/>
@@ -60,7 +60,7 @@
     </w:p>
     <w:p>
       <w:pPr>
-        <w:pStyle w:val="Ttulo"/>
+        <w:pStyle w:val="Puesto"/>
         <w:jc w:val="right"/>
         <w:rPr>
           <w:rFonts w:asciiTheme="majorHAnsi" w:hAnsiTheme="majorHAnsi"/>
@@ -84,7 +84,7 @@
     </w:p>
     <w:p>
       <w:pPr>
-        <w:pStyle w:val="Ttulo"/>
+        <w:pStyle w:val="Puesto"/>
         <w:rPr>
           <w:rFonts w:asciiTheme="majorHAnsi" w:hAnsiTheme="majorHAnsi"/>
           <w:sz w:val="28"/>
@@ -118,8 +118,8 @@
           <w:rFonts w:asciiTheme="majorHAnsi" w:hAnsiTheme="majorHAnsi"/>
         </w:rPr>
         <w:sectPr>
-          <w:headerReference w:type="default" r:id="rId9"/>
-          <w:footerReference w:type="even" r:id="rId10"/>
+          <w:headerReference w:type="default" r:id="rId8"/>
+          <w:footerReference w:type="even" r:id="rId9"/>
           <w:pgSz w:w="12240" w:h="15840" w:code="1"/>
           <w:pgMar w:top="1440" w:right="1440" w:bottom="1440" w:left="1440" w:header="720" w:footer="720" w:gutter="0"/>
           <w:cols w:space="720"/>
@@ -129,7 +129,7 @@
     </w:p>
     <w:p>
       <w:pPr>
-        <w:pStyle w:val="Ttulo"/>
+        <w:pStyle w:val="Puesto"/>
         <w:rPr>
           <w:rFonts w:asciiTheme="majorHAnsi" w:hAnsiTheme="majorHAnsi"/>
         </w:rPr>
@@ -353,7 +353,7 @@
     </w:p>
     <w:p>
       <w:pPr>
-        <w:pStyle w:val="Ttulo"/>
+        <w:pStyle w:val="Puesto"/>
         <w:rPr>
           <w:rFonts w:asciiTheme="majorHAnsi" w:hAnsiTheme="majorHAnsi"/>
         </w:rPr>
@@ -453,7 +453,7 @@
         <w:rPr>
           <w:noProof/>
         </w:rPr>
-        <w:instrText xml:space="preserve"> PAGEREF _Toc390211865 \h </w:instrText>
+        <w:instrText xml:space="preserve"> PAGEREF _Toc390194453 \h </w:instrText>
       </w:r>
       <w:r>
         <w:rPr>
@@ -533,7 +533,7 @@
         <w:rPr>
           <w:noProof/>
         </w:rPr>
-        <w:instrText xml:space="preserve"> PAGEREF _Toc390211866 \h </w:instrText>
+        <w:instrText xml:space="preserve"> PAGEREF _Toc390194454 \h </w:instrText>
       </w:r>
       <w:r>
         <w:rPr>
@@ -613,7 +613,7 @@
         <w:rPr>
           <w:noProof/>
         </w:rPr>
-        <w:instrText xml:space="preserve"> PAGEREF _Toc390211867 \h </w:instrText>
+        <w:instrText xml:space="preserve"> PAGEREF _Toc390194455 \h </w:instrText>
       </w:r>
       <w:r>
         <w:rPr>
@@ -693,7 +693,7 @@
         <w:rPr>
           <w:noProof/>
         </w:rPr>
-        <w:instrText xml:space="preserve"> PAGEREF _Toc390211868 \h </w:instrText>
+        <w:instrText xml:space="preserve"> PAGEREF _Toc390194456 \h </w:instrText>
       </w:r>
       <w:r>
         <w:rPr>
@@ -773,7 +773,7 @@
         <w:rPr>
           <w:noProof/>
         </w:rPr>
-        <w:instrText xml:space="preserve"> PAGEREF _Toc390211869 \h </w:instrText>
+        <w:instrText xml:space="preserve"> PAGEREF _Toc390194457 \h </w:instrText>
       </w:r>
       <w:r>
         <w:rPr>
@@ -853,7 +853,7 @@
         <w:rPr>
           <w:noProof/>
         </w:rPr>
-        <w:instrText xml:space="preserve"> PAGEREF _Toc390211870 \h </w:instrText>
+        <w:instrText xml:space="preserve"> PAGEREF _Toc390194458 \h </w:instrText>
       </w:r>
       <w:r>
         <w:rPr>
@@ -933,7 +933,7 @@
         <w:rPr>
           <w:noProof/>
         </w:rPr>
-        <w:instrText xml:space="preserve"> PAGEREF _Toc390211871 \h </w:instrText>
+        <w:instrText xml:space="preserve"> PAGEREF _Toc390194459 \h </w:instrText>
       </w:r>
       <w:r>
         <w:rPr>
@@ -950,7 +950,7 @@
         <w:rPr>
           <w:noProof/>
         </w:rPr>
-        <w:t>5</w:t>
+        <w:t>6</w:t>
       </w:r>
       <w:r>
         <w:rPr>
@@ -1013,7 +1013,7 @@
         <w:rPr>
           <w:noProof/>
         </w:rPr>
-        <w:instrText xml:space="preserve"> PAGEREF _Toc390211872 \h </w:instrText>
+        <w:instrText xml:space="preserve"> PAGEREF _Toc390194460 \h </w:instrText>
       </w:r>
       <w:r>
         <w:rPr>
@@ -1030,7 +1030,7 @@
         <w:rPr>
           <w:noProof/>
         </w:rPr>
-        <w:t>5</w:t>
+        <w:t>6</w:t>
       </w:r>
       <w:r>
         <w:rPr>
@@ -1093,7 +1093,7 @@
         <w:rPr>
           <w:noProof/>
         </w:rPr>
-        <w:instrText xml:space="preserve"> PAGEREF _Toc390211873 \h </w:instrText>
+        <w:instrText xml:space="preserve"> PAGEREF _Toc390194461 \h </w:instrText>
       </w:r>
       <w:r>
         <w:rPr>
@@ -1110,7 +1110,7 @@
         <w:rPr>
           <w:noProof/>
         </w:rPr>
-        <w:t>5</w:t>
+        <w:t>6</w:t>
       </w:r>
       <w:r>
         <w:rPr>
@@ -1173,7 +1173,7 @@
         <w:rPr>
           <w:noProof/>
         </w:rPr>
-        <w:instrText xml:space="preserve"> PAGEREF _Toc390211874 \h </w:instrText>
+        <w:instrText xml:space="preserve"> PAGEREF _Toc390194462 \h </w:instrText>
       </w:r>
       <w:r>
         <w:rPr>
@@ -1190,7 +1190,7 @@
         <w:rPr>
           <w:noProof/>
         </w:rPr>
-        <w:t>7</w:t>
+        <w:t>8</w:t>
       </w:r>
       <w:r>
         <w:rPr>
@@ -1201,46 +1201,444 @@
     </w:p>
     <w:p>
       <w:pPr>
-        <w:pStyle w:val="Ttulo"/>
+        <w:pStyle w:val="TDC2"/>
+        <w:tabs>
+          <w:tab w:val="left" w:pos="1000"/>
+        </w:tabs>
+        <w:rPr>
+          <w:rFonts w:asciiTheme="minorHAnsi" w:eastAsiaTheme="minorEastAsia" w:hAnsiTheme="minorHAnsi" w:cstheme="minorBidi"/>
+          <w:noProof/>
+          <w:sz w:val="22"/>
+          <w:szCs w:val="22"/>
+          <w:lang w:val="es-ES" w:eastAsia="es-ES"/>
+        </w:rPr>
+      </w:pPr>
+      <w:r>
         <w:rPr>
           <w:rFonts w:asciiTheme="majorHAnsi" w:hAnsiTheme="majorHAnsi"/>
-        </w:rPr>
-      </w:pPr>
+          <w:noProof/>
+        </w:rPr>
+        <w:t>5.1</w:t>
+      </w:r>
       <w:r>
         <w:rPr>
+          <w:rFonts w:asciiTheme="minorHAnsi" w:eastAsiaTheme="minorEastAsia" w:hAnsiTheme="minorHAnsi" w:cstheme="minorBidi"/>
+          <w:noProof/>
+          <w:sz w:val="22"/>
+          <w:szCs w:val="22"/>
+          <w:lang w:val="es-ES" w:eastAsia="es-ES"/>
+        </w:rPr>
+        <w:tab/>
+      </w:r>
+      <w:r>
+        <w:rPr>
           <w:rFonts w:asciiTheme="majorHAnsi" w:hAnsiTheme="majorHAnsi"/>
+          <w:noProof/>
+        </w:rPr>
+        <w:t>CASO DE USO – Ingresar al sistema</w:t>
+      </w:r>
+      <w:r>
+        <w:rPr>
+          <w:noProof/>
+        </w:rPr>
+        <w:tab/>
+      </w:r>
+      <w:r>
+        <w:rPr>
+          <w:noProof/>
+        </w:rPr>
+        <w:fldChar w:fldCharType="begin"/>
+      </w:r>
+      <w:r>
+        <w:rPr>
+          <w:noProof/>
+        </w:rPr>
+        <w:instrText xml:space="preserve"> PAGEREF _Toc390194463 \h </w:instrText>
+      </w:r>
+      <w:r>
+        <w:rPr>
+          <w:noProof/>
+        </w:rPr>
+      </w:r>
+      <w:r>
+        <w:rPr>
+          <w:noProof/>
+        </w:rPr>
+        <w:fldChar w:fldCharType="separate"/>
+      </w:r>
+      <w:r>
+        <w:rPr>
+          <w:noProof/>
+        </w:rPr>
+        <w:t>8</w:t>
+      </w:r>
+      <w:r>
+        <w:rPr>
+          <w:noProof/>
         </w:rPr>
         <w:fldChar w:fldCharType="end"/>
       </w:r>
     </w:p>
     <w:p>
       <w:pPr>
+        <w:pStyle w:val="TDC2"/>
+        <w:tabs>
+          <w:tab w:val="left" w:pos="1000"/>
+        </w:tabs>
+        <w:rPr>
+          <w:rFonts w:asciiTheme="minorHAnsi" w:eastAsiaTheme="minorEastAsia" w:hAnsiTheme="minorHAnsi" w:cstheme="minorBidi"/>
+          <w:noProof/>
+          <w:sz w:val="22"/>
+          <w:szCs w:val="22"/>
+          <w:lang w:val="es-ES" w:eastAsia="es-ES"/>
+        </w:rPr>
+      </w:pPr>
+      <w:r>
         <w:rPr>
           <w:rFonts w:asciiTheme="majorHAnsi" w:hAnsiTheme="majorHAnsi"/>
-        </w:rPr>
-      </w:pPr>
+          <w:noProof/>
+        </w:rPr>
+        <w:t>5.2</w:t>
+      </w:r>
+      <w:r>
+        <w:rPr>
+          <w:rFonts w:asciiTheme="minorHAnsi" w:eastAsiaTheme="minorEastAsia" w:hAnsiTheme="minorHAnsi" w:cstheme="minorBidi"/>
+          <w:noProof/>
+          <w:sz w:val="22"/>
+          <w:szCs w:val="22"/>
+          <w:lang w:val="es-ES" w:eastAsia="es-ES"/>
+        </w:rPr>
+        <w:tab/>
+      </w:r>
+      <w:r>
+        <w:rPr>
+          <w:rFonts w:asciiTheme="majorHAnsi" w:hAnsiTheme="majorHAnsi"/>
+          <w:noProof/>
+        </w:rPr>
+        <w:t>CASO DE USO – Pujar una Subasta</w:t>
+      </w:r>
+      <w:r>
+        <w:rPr>
+          <w:noProof/>
+        </w:rPr>
+        <w:tab/>
+      </w:r>
+      <w:r>
+        <w:rPr>
+          <w:noProof/>
+        </w:rPr>
+        <w:fldChar w:fldCharType="begin"/>
+      </w:r>
+      <w:r>
+        <w:rPr>
+          <w:noProof/>
+        </w:rPr>
+        <w:instrText xml:space="preserve"> PAGEREF _Toc390194464 \h </w:instrText>
+      </w:r>
+      <w:r>
+        <w:rPr>
+          <w:noProof/>
+        </w:rPr>
+      </w:r>
+      <w:r>
+        <w:rPr>
+          <w:noProof/>
+        </w:rPr>
+        <w:fldChar w:fldCharType="separate"/>
+      </w:r>
+      <w:r>
+        <w:rPr>
+          <w:noProof/>
+        </w:rPr>
+        <w:t>10</w:t>
+      </w:r>
+      <w:r>
+        <w:rPr>
+          <w:noProof/>
+        </w:rPr>
+        <w:fldChar w:fldCharType="end"/>
+      </w:r>
     </w:p>
     <w:p>
       <w:pPr>
-        <w:pStyle w:val="Ttulo"/>
+        <w:pStyle w:val="TDC2"/>
+        <w:tabs>
+          <w:tab w:val="left" w:pos="1000"/>
+        </w:tabs>
+        <w:rPr>
+          <w:rFonts w:asciiTheme="minorHAnsi" w:eastAsiaTheme="minorEastAsia" w:hAnsiTheme="minorHAnsi" w:cstheme="minorBidi"/>
+          <w:noProof/>
+          <w:sz w:val="22"/>
+          <w:szCs w:val="22"/>
+          <w:lang w:val="es-ES" w:eastAsia="es-ES"/>
+        </w:rPr>
+      </w:pPr>
+      <w:r>
         <w:rPr>
           <w:rFonts w:asciiTheme="majorHAnsi" w:hAnsiTheme="majorHAnsi"/>
-        </w:rPr>
-      </w:pPr>
-      <w:bookmarkStart w:id="0" w:name="_GoBack"/>
-      <w:bookmarkEnd w:id="0"/>
+          <w:noProof/>
+        </w:rPr>
+        <w:t>5.3</w:t>
+      </w:r>
+      <w:r>
+        <w:rPr>
+          <w:rFonts w:asciiTheme="minorHAnsi" w:eastAsiaTheme="minorEastAsia" w:hAnsiTheme="minorHAnsi" w:cstheme="minorBidi"/>
+          <w:noProof/>
+          <w:sz w:val="22"/>
+          <w:szCs w:val="22"/>
+          <w:lang w:val="es-ES" w:eastAsia="es-ES"/>
+        </w:rPr>
+        <w:tab/>
+      </w:r>
+      <w:r>
+        <w:rPr>
+          <w:rFonts w:asciiTheme="majorHAnsi" w:hAnsiTheme="majorHAnsi"/>
+          <w:noProof/>
+        </w:rPr>
+        <w:t>CASO DE USO – Registrar Subasta</w:t>
+      </w:r>
+      <w:r>
+        <w:rPr>
+          <w:noProof/>
+        </w:rPr>
+        <w:tab/>
+      </w:r>
+      <w:r>
+        <w:rPr>
+          <w:noProof/>
+        </w:rPr>
+        <w:fldChar w:fldCharType="begin"/>
+      </w:r>
+      <w:r>
+        <w:rPr>
+          <w:noProof/>
+        </w:rPr>
+        <w:instrText xml:space="preserve"> PAGEREF _Toc390194465 \h </w:instrText>
+      </w:r>
+      <w:r>
+        <w:rPr>
+          <w:noProof/>
+        </w:rPr>
+      </w:r>
+      <w:r>
+        <w:rPr>
+          <w:noProof/>
+        </w:rPr>
+        <w:fldChar w:fldCharType="separate"/>
+      </w:r>
+      <w:r>
+        <w:rPr>
+          <w:noProof/>
+        </w:rPr>
+        <w:t>12</w:t>
+      </w:r>
+      <w:r>
+        <w:rPr>
+          <w:noProof/>
+        </w:rPr>
+        <w:fldChar w:fldCharType="end"/>
+      </w:r>
     </w:p>
     <w:p>
       <w:pPr>
-        <w:pStyle w:val="Ttulo"/>
+        <w:pStyle w:val="TDC2"/>
+        <w:tabs>
+          <w:tab w:val="left" w:pos="1000"/>
+        </w:tabs>
+        <w:rPr>
+          <w:rFonts w:asciiTheme="minorHAnsi" w:eastAsiaTheme="minorEastAsia" w:hAnsiTheme="minorHAnsi" w:cstheme="minorBidi"/>
+          <w:noProof/>
+          <w:sz w:val="22"/>
+          <w:szCs w:val="22"/>
+          <w:lang w:val="es-ES" w:eastAsia="es-ES"/>
+        </w:rPr>
+      </w:pPr>
+      <w:r>
         <w:rPr>
           <w:rFonts w:asciiTheme="majorHAnsi" w:hAnsiTheme="majorHAnsi"/>
-        </w:rPr>
-      </w:pPr>
+          <w:noProof/>
+        </w:rPr>
+        <w:t>5.4</w:t>
+      </w:r>
+      <w:r>
+        <w:rPr>
+          <w:rFonts w:asciiTheme="minorHAnsi" w:eastAsiaTheme="minorEastAsia" w:hAnsiTheme="minorHAnsi" w:cstheme="minorBidi"/>
+          <w:noProof/>
+          <w:sz w:val="22"/>
+          <w:szCs w:val="22"/>
+          <w:lang w:val="es-ES" w:eastAsia="es-ES"/>
+        </w:rPr>
+        <w:tab/>
+      </w:r>
+      <w:r>
+        <w:rPr>
+          <w:rFonts w:asciiTheme="majorHAnsi" w:hAnsiTheme="majorHAnsi"/>
+          <w:noProof/>
+        </w:rPr>
+        <w:t>CASO DE USO – Registrar Usuario</w:t>
+      </w:r>
+      <w:r>
+        <w:rPr>
+          <w:noProof/>
+        </w:rPr>
+        <w:tab/>
+      </w:r>
+      <w:r>
+        <w:rPr>
+          <w:noProof/>
+        </w:rPr>
+        <w:fldChar w:fldCharType="begin"/>
+      </w:r>
+      <w:r>
+        <w:rPr>
+          <w:noProof/>
+        </w:rPr>
+        <w:instrText xml:space="preserve"> PAGEREF _Toc390194466 \h </w:instrText>
+      </w:r>
+      <w:r>
+        <w:rPr>
+          <w:noProof/>
+        </w:rPr>
+      </w:r>
+      <w:r>
+        <w:rPr>
+          <w:noProof/>
+        </w:rPr>
+        <w:fldChar w:fldCharType="separate"/>
+      </w:r>
+      <w:r>
+        <w:rPr>
+          <w:noProof/>
+        </w:rPr>
+        <w:t>14</w:t>
+      </w:r>
+      <w:r>
+        <w:rPr>
+          <w:noProof/>
+        </w:rPr>
+        <w:fldChar w:fldCharType="end"/>
+      </w:r>
     </w:p>
     <w:p>
       <w:pPr>
-        <w:pStyle w:val="Ttulo"/>
+        <w:pStyle w:val="TDC2"/>
+        <w:tabs>
+          <w:tab w:val="left" w:pos="1000"/>
+        </w:tabs>
+        <w:rPr>
+          <w:rFonts w:asciiTheme="minorHAnsi" w:eastAsiaTheme="minorEastAsia" w:hAnsiTheme="minorHAnsi" w:cstheme="minorBidi"/>
+          <w:noProof/>
+          <w:sz w:val="22"/>
+          <w:szCs w:val="22"/>
+          <w:lang w:val="es-ES" w:eastAsia="es-ES"/>
+        </w:rPr>
+      </w:pPr>
+      <w:r>
+        <w:rPr>
+          <w:rFonts w:asciiTheme="majorHAnsi" w:hAnsiTheme="majorHAnsi"/>
+          <w:noProof/>
+        </w:rPr>
+        <w:t>5.5</w:t>
+      </w:r>
+      <w:r>
+        <w:rPr>
+          <w:rFonts w:asciiTheme="minorHAnsi" w:eastAsiaTheme="minorEastAsia" w:hAnsiTheme="minorHAnsi" w:cstheme="minorBidi"/>
+          <w:noProof/>
+          <w:sz w:val="22"/>
+          <w:szCs w:val="22"/>
+          <w:lang w:val="es-ES" w:eastAsia="es-ES"/>
+        </w:rPr>
+        <w:tab/>
+      </w:r>
+      <w:r>
+        <w:rPr>
+          <w:rFonts w:asciiTheme="majorHAnsi" w:hAnsiTheme="majorHAnsi"/>
+          <w:noProof/>
+        </w:rPr>
+        <w:t>CASO DE USO – Visualizar Subastas</w:t>
+      </w:r>
+      <w:r>
+        <w:rPr>
+          <w:noProof/>
+        </w:rPr>
+        <w:tab/>
+      </w:r>
+      <w:r>
+        <w:rPr>
+          <w:noProof/>
+        </w:rPr>
+        <w:fldChar w:fldCharType="begin"/>
+      </w:r>
+      <w:r>
+        <w:rPr>
+          <w:noProof/>
+        </w:rPr>
+        <w:instrText xml:space="preserve"> PAGEREF _Toc390194467 \h </w:instrText>
+      </w:r>
+      <w:r>
+        <w:rPr>
+          <w:noProof/>
+        </w:rPr>
+      </w:r>
+      <w:r>
+        <w:rPr>
+          <w:noProof/>
+        </w:rPr>
+        <w:fldChar w:fldCharType="separate"/>
+      </w:r>
+      <w:r>
+        <w:rPr>
+          <w:noProof/>
+        </w:rPr>
+        <w:t>15</w:t>
+      </w:r>
+      <w:r>
+        <w:rPr>
+          <w:noProof/>
+        </w:rPr>
+        <w:fldChar w:fldCharType="end"/>
+      </w:r>
+    </w:p>
+    <w:p>
+      <w:pPr>
+        <w:pStyle w:val="Puesto"/>
+        <w:rPr>
+          <w:rFonts w:asciiTheme="majorHAnsi" w:hAnsiTheme="majorHAnsi"/>
+        </w:rPr>
+      </w:pPr>
+      <w:r>
+        <w:rPr>
+          <w:rFonts w:asciiTheme="majorHAnsi" w:hAnsiTheme="majorHAnsi"/>
+        </w:rPr>
+        <w:fldChar w:fldCharType="end"/>
+      </w:r>
+    </w:p>
+    <w:p>
+      <w:pPr>
+        <w:rPr>
+          <w:rFonts w:asciiTheme="majorHAnsi" w:hAnsiTheme="majorHAnsi"/>
+        </w:rPr>
+      </w:pPr>
+    </w:p>
+    <w:p>
+      <w:pPr>
+        <w:pStyle w:val="Puesto"/>
+        <w:rPr>
+          <w:rFonts w:asciiTheme="majorHAnsi" w:hAnsiTheme="majorHAnsi"/>
+        </w:rPr>
+      </w:pPr>
+    </w:p>
+    <w:p>
+      <w:pPr>
+        <w:pStyle w:val="Puesto"/>
+        <w:rPr>
+          <w:rFonts w:asciiTheme="majorHAnsi" w:hAnsiTheme="majorHAnsi"/>
+        </w:rPr>
+      </w:pPr>
+    </w:p>
+    <w:p>
+      <w:pPr>
+        <w:pStyle w:val="Puesto"/>
         <w:rPr>
           <w:rFonts w:asciiTheme="majorHAnsi" w:hAnsiTheme="majorHAnsi"/>
         </w:rPr>
@@ -1267,7 +1665,7 @@
           <w:lang w:val="en-US"/>
         </w:rPr>
       </w:pPr>
-      <w:bookmarkStart w:id="1" w:name="_Toc390211865"/>
+      <w:bookmarkStart w:id="0" w:name="_Toc390194453"/>
       <w:r>
         <w:rPr>
           <w:rFonts w:asciiTheme="majorHAnsi" w:hAnsiTheme="majorHAnsi"/>
@@ -1280,6 +1678,119 @@
           <w:lang w:val="en-US"/>
         </w:rPr>
         <w:t>:</w:t>
+      </w:r>
+      <w:bookmarkEnd w:id="0"/>
+    </w:p>
+    <w:p>
+      <w:pPr>
+        <w:spacing w:before="120" w:after="60"/>
+        <w:ind w:left="720"/>
+        <w:jc w:val="both"/>
+        <w:rPr>
+          <w:rFonts w:asciiTheme="majorHAnsi" w:hAnsiTheme="majorHAnsi"/>
+        </w:rPr>
+      </w:pPr>
+      <w:r>
+        <w:rPr>
+          <w:rFonts w:asciiTheme="majorHAnsi" w:hAnsiTheme="majorHAnsi"/>
+        </w:rPr>
+        <w:t>Este documento es una versión preliminar preparada para ser incluida en la propuesta elaborada como respuesta al proyecto Sistema de Subasta en Línea (SSEL) y provee una visión global del enfoque de desarrollo propuesto.</w:t>
+      </w:r>
+    </w:p>
+    <w:p>
+      <w:pPr>
+        <w:spacing w:before="120" w:after="60"/>
+        <w:ind w:left="720"/>
+        <w:jc w:val="both"/>
+        <w:rPr>
+          <w:rFonts w:asciiTheme="majorHAnsi" w:hAnsiTheme="majorHAnsi"/>
+        </w:rPr>
+      </w:pPr>
+      <w:r>
+        <w:rPr>
+          <w:rFonts w:asciiTheme="majorHAnsi" w:hAnsiTheme="majorHAnsi"/>
+        </w:rPr>
+        <w:t xml:space="preserve">Para el desarrollo del proyecto se hace uso de la metodología de desarrollo de software </w:t>
+      </w:r>
+      <w:proofErr w:type="spellStart"/>
+      <w:r>
+        <w:rPr>
+          <w:rFonts w:asciiTheme="majorHAnsi" w:hAnsiTheme="majorHAnsi"/>
+        </w:rPr>
+        <w:t>Rational</w:t>
+      </w:r>
+      <w:proofErr w:type="spellEnd"/>
+      <w:r>
+        <w:rPr>
+          <w:rFonts w:asciiTheme="majorHAnsi" w:hAnsiTheme="majorHAnsi"/>
+        </w:rPr>
+        <w:t xml:space="preserve"> </w:t>
+      </w:r>
+      <w:proofErr w:type="spellStart"/>
+      <w:r>
+        <w:rPr>
+          <w:rFonts w:asciiTheme="majorHAnsi" w:hAnsiTheme="majorHAnsi"/>
+        </w:rPr>
+        <w:t>Unified</w:t>
+      </w:r>
+      <w:proofErr w:type="spellEnd"/>
+      <w:r>
+        <w:rPr>
+          <w:rFonts w:asciiTheme="majorHAnsi" w:hAnsiTheme="majorHAnsi"/>
+        </w:rPr>
+        <w:t xml:space="preserve"> </w:t>
+      </w:r>
+      <w:proofErr w:type="spellStart"/>
+      <w:r>
+        <w:rPr>
+          <w:rFonts w:asciiTheme="majorHAnsi" w:hAnsiTheme="majorHAnsi"/>
+        </w:rPr>
+        <w:t>Process</w:t>
+      </w:r>
+      <w:proofErr w:type="spellEnd"/>
+      <w:r>
+        <w:rPr>
+          <w:rFonts w:asciiTheme="majorHAnsi" w:hAnsiTheme="majorHAnsi"/>
+        </w:rPr>
+        <w:t xml:space="preserve"> (RUP) en la que únicamente se procederá a cumplir con las tres primeras fases que marca la metodología. Se incluirá el detalle para las fases de Inicio y Elaboración y adicionalmente se esbozaran las fases posteriores de Construcción y Transición para dar una visión global de todo proceso.</w:t>
+      </w:r>
+    </w:p>
+    <w:p>
+      <w:pPr>
+        <w:spacing w:before="120" w:after="60"/>
+        <w:ind w:left="720"/>
+        <w:jc w:val="both"/>
+        <w:rPr>
+          <w:rFonts w:asciiTheme="majorHAnsi" w:hAnsiTheme="majorHAnsi"/>
+        </w:rPr>
+      </w:pPr>
+      <w:r>
+        <w:rPr>
+          <w:rFonts w:asciiTheme="majorHAnsi" w:hAnsiTheme="majorHAnsi"/>
+        </w:rPr>
+        <w:t>El enfoque desarrollo propuesto constituye una configuración del proceso RUP de acuerdo a las características del proyecto, seleccionando los roles de los participantes, las actividades a realizar y los artefactos (entregables) que serán generados. Este documento es a su vez uno de los artefactos de RUP</w:t>
+      </w:r>
+    </w:p>
+    <w:p>
+      <w:pPr>
+        <w:rPr>
+          <w:rFonts w:asciiTheme="majorHAnsi" w:hAnsiTheme="majorHAnsi"/>
+        </w:rPr>
+      </w:pPr>
+    </w:p>
+    <w:p>
+      <w:pPr>
+        <w:pStyle w:val="Ttulo2"/>
+        <w:rPr>
+          <w:rFonts w:asciiTheme="majorHAnsi" w:hAnsiTheme="majorHAnsi"/>
+        </w:rPr>
+      </w:pPr>
+      <w:bookmarkStart w:id="1" w:name="_Toc390194454"/>
+      <w:r>
+        <w:rPr>
+          <w:rFonts w:asciiTheme="majorHAnsi" w:hAnsiTheme="majorHAnsi"/>
+        </w:rPr>
+        <w:t>Propósito</w:t>
       </w:r>
       <w:bookmarkEnd w:id="1"/>
     </w:p>
@@ -1296,12 +1807,42 @@
         <w:rPr>
           <w:rFonts w:asciiTheme="majorHAnsi" w:hAnsiTheme="majorHAnsi"/>
         </w:rPr>
-        <w:t>Este documento es una versión preliminar preparada para ser incluida en la propuesta elaborada como respuesta al proyecto Sistema de Subasta en Línea (SSEL) y provee una visión global del enfoque de desarrollo propuesto.</w:t>
+        <w:t>El propósito del Documento de Diseño es proporcionar una orientación general sobre la arquitectura del proyecto dirigida al equipo de desarrollo de software.</w:t>
       </w:r>
     </w:p>
     <w:p>
       <w:pPr>
-        <w:spacing w:before="120" w:after="60"/>
+        <w:rPr>
+          <w:rFonts w:asciiTheme="majorHAnsi" w:hAnsiTheme="majorHAnsi"/>
+        </w:rPr>
+      </w:pPr>
+    </w:p>
+    <w:p>
+      <w:pPr>
+        <w:pStyle w:val="Ttulo2"/>
+        <w:rPr>
+          <w:rFonts w:asciiTheme="majorHAnsi" w:hAnsiTheme="majorHAnsi"/>
+        </w:rPr>
+      </w:pPr>
+      <w:bookmarkStart w:id="2" w:name="_Toc390194455"/>
+      <w:r>
+        <w:rPr>
+          <w:rFonts w:asciiTheme="majorHAnsi" w:hAnsiTheme="majorHAnsi"/>
+        </w:rPr>
+        <w:t>Definiciones, siglas y abreviaturas</w:t>
+      </w:r>
+      <w:bookmarkEnd w:id="2"/>
+    </w:p>
+    <w:p>
+      <w:pPr>
+        <w:rPr>
+          <w:rFonts w:asciiTheme="majorHAnsi" w:hAnsiTheme="majorHAnsi"/>
+        </w:rPr>
+      </w:pPr>
+    </w:p>
+    <w:p>
+      <w:pPr>
+        <w:spacing w:after="120"/>
         <w:ind w:left="720"/>
         <w:jc w:val="both"/>
         <w:rPr>
@@ -1312,7 +1853,7 @@
         <w:rPr>
           <w:rFonts w:asciiTheme="majorHAnsi" w:hAnsiTheme="majorHAnsi"/>
         </w:rPr>
-        <w:t xml:space="preserve">Para el desarrollo del proyecto se hace uso de la metodología de desarrollo de software </w:t>
+        <w:t xml:space="preserve">RUP: Siglas de la metodología de desarrollo de software </w:t>
       </w:r>
       <w:proofErr w:type="spellStart"/>
       <w:r>
@@ -1354,225 +1895,147 @@
         <w:rPr>
           <w:rFonts w:asciiTheme="majorHAnsi" w:hAnsiTheme="majorHAnsi"/>
         </w:rPr>
-        <w:t xml:space="preserve"> (RUP) en la que únicamente se procederá a cumplir con las tres primeras fases que marca la metodología. Se incluirá el detalle para las fases de Inicio y Elaboración y adicionalmente se esbozaran las fases posteriores de Construcción y Transición para dar una visión global de todo proceso.</w:t>
+        <w:t>.</w:t>
       </w:r>
     </w:p>
     <w:p>
       <w:pPr>
-        <w:spacing w:before="120" w:after="60"/>
-        <w:ind w:left="720"/>
-        <w:jc w:val="both"/>
         <w:rPr>
           <w:rFonts w:asciiTheme="majorHAnsi" w:hAnsiTheme="majorHAnsi"/>
         </w:rPr>
       </w:pPr>
-      <w:r>
-        <w:rPr>
-          <w:rFonts w:asciiTheme="majorHAnsi" w:hAnsiTheme="majorHAnsi"/>
-        </w:rPr>
-        <w:t>El enfoque desarrollo propuesto constituye una configuración del proceso RUP de acuerdo a las características del proyecto, seleccionando los roles de los participantes, las actividades a realizar y los artefactos (entregables) que serán generados. Este documento es a su vez uno de los artefactos de RUP</w:t>
-      </w:r>
     </w:p>
     <w:p>
       <w:pPr>
+        <w:pStyle w:val="Ttulo2"/>
         <w:rPr>
           <w:rFonts w:asciiTheme="majorHAnsi" w:hAnsiTheme="majorHAnsi"/>
         </w:rPr>
       </w:pPr>
-    </w:p>
-    <w:p>
-      <w:pPr>
-        <w:pStyle w:val="Ttulo2"/>
+      <w:bookmarkStart w:id="3" w:name="_Toc390194456"/>
+      <w:r>
         <w:rPr>
           <w:rFonts w:asciiTheme="majorHAnsi" w:hAnsiTheme="majorHAnsi"/>
         </w:rPr>
-      </w:pPr>
-      <w:bookmarkStart w:id="2" w:name="_Toc390211866"/>
-      <w:r>
-        <w:rPr>
-          <w:rFonts w:asciiTheme="majorHAnsi" w:hAnsiTheme="majorHAnsi"/>
-        </w:rPr>
-        <w:t>Propósito</w:t>
-      </w:r>
-      <w:bookmarkEnd w:id="2"/>
-    </w:p>
-    <w:p>
-      <w:pPr>
-        <w:spacing w:before="120" w:after="60"/>
-        <w:ind w:left="720"/>
-        <w:jc w:val="both"/>
-        <w:rPr>
-          <w:rFonts w:asciiTheme="majorHAnsi" w:hAnsiTheme="majorHAnsi"/>
-        </w:rPr>
-      </w:pPr>
-      <w:r>
-        <w:rPr>
-          <w:rFonts w:asciiTheme="majorHAnsi" w:hAnsiTheme="majorHAnsi"/>
-        </w:rPr>
-        <w:t>El propósito del Documento de Diseño es proporcionar una orientación general sobre la arquitectura del proyecto dirigida al equipo de desarrollo de software.</w:t>
-      </w:r>
-    </w:p>
-    <w:p>
-      <w:pPr>
-        <w:rPr>
-          <w:rFonts w:asciiTheme="majorHAnsi" w:hAnsiTheme="majorHAnsi"/>
-        </w:rPr>
-      </w:pPr>
-    </w:p>
-    <w:p>
-      <w:pPr>
-        <w:pStyle w:val="Ttulo2"/>
-        <w:rPr>
-          <w:rFonts w:asciiTheme="majorHAnsi" w:hAnsiTheme="majorHAnsi"/>
-        </w:rPr>
-      </w:pPr>
-      <w:bookmarkStart w:id="3" w:name="_Toc390211867"/>
-      <w:r>
-        <w:rPr>
-          <w:rFonts w:asciiTheme="majorHAnsi" w:hAnsiTheme="majorHAnsi"/>
-        </w:rPr>
-        <w:t>Definiciones, siglas y abreviaturas</w:t>
+        <w:t>Referencias</w:t>
       </w:r>
       <w:bookmarkEnd w:id="3"/>
     </w:p>
     <w:p>
       <w:pPr>
+        <w:ind w:firstLine="720"/>
         <w:rPr>
           <w:rFonts w:asciiTheme="majorHAnsi" w:hAnsiTheme="majorHAnsi"/>
-        </w:rPr>
-      </w:pPr>
-    </w:p>
-    <w:p>
-      <w:pPr>
-        <w:spacing w:after="120"/>
-        <w:ind w:left="720"/>
-        <w:jc w:val="both"/>
+          <w:lang w:val="es-ES_tradnl"/>
+        </w:rPr>
+      </w:pPr>
+      <w:r>
         <w:rPr>
           <w:rFonts w:asciiTheme="majorHAnsi" w:hAnsiTheme="majorHAnsi"/>
         </w:rPr>
-      </w:pPr>
-      <w:r>
-        <w:rPr>
-          <w:rFonts w:asciiTheme="majorHAnsi" w:hAnsiTheme="majorHAnsi"/>
-        </w:rPr>
-        <w:t xml:space="preserve">RUP: Siglas de la metodología de desarrollo de software </w:t>
-      </w:r>
-      <w:proofErr w:type="spellStart"/>
-      <w:r>
-        <w:rPr>
-          <w:rFonts w:asciiTheme="majorHAnsi" w:hAnsiTheme="majorHAnsi"/>
-        </w:rPr>
-        <w:t>Rational</w:t>
-      </w:r>
-      <w:proofErr w:type="spellEnd"/>
-      <w:r>
-        <w:rPr>
-          <w:rFonts w:asciiTheme="majorHAnsi" w:hAnsiTheme="majorHAnsi"/>
-        </w:rPr>
-        <w:t xml:space="preserve"> </w:t>
-      </w:r>
-      <w:proofErr w:type="spellStart"/>
-      <w:r>
-        <w:rPr>
-          <w:rFonts w:asciiTheme="majorHAnsi" w:hAnsiTheme="majorHAnsi"/>
-        </w:rPr>
-        <w:t>Unified</w:t>
-      </w:r>
-      <w:proofErr w:type="spellEnd"/>
-      <w:r>
-        <w:rPr>
-          <w:rFonts w:asciiTheme="majorHAnsi" w:hAnsiTheme="majorHAnsi"/>
-        </w:rPr>
-        <w:t xml:space="preserve"> </w:t>
-      </w:r>
-      <w:proofErr w:type="spellStart"/>
-      <w:r>
-        <w:rPr>
-          <w:rFonts w:asciiTheme="majorHAnsi" w:hAnsiTheme="majorHAnsi"/>
-        </w:rPr>
-        <w:t>Process</w:t>
-      </w:r>
-      <w:proofErr w:type="spellEnd"/>
-      <w:r>
-        <w:rPr>
-          <w:rFonts w:asciiTheme="majorHAnsi" w:hAnsiTheme="majorHAnsi"/>
-        </w:rPr>
-        <w:t>.</w:t>
+        <w:t>Documento de Análisis</w:t>
       </w:r>
     </w:p>
     <w:p>
       <w:pPr>
+        <w:pStyle w:val="Ttulo1"/>
         <w:rPr>
           <w:rFonts w:asciiTheme="majorHAnsi" w:hAnsiTheme="majorHAnsi"/>
         </w:rPr>
       </w:pPr>
-    </w:p>
-    <w:p>
-      <w:pPr>
-        <w:pStyle w:val="Ttulo2"/>
+      <w:bookmarkStart w:id="4" w:name="_Toc390194457"/>
+      <w:r>
         <w:rPr>
           <w:rFonts w:asciiTheme="majorHAnsi" w:hAnsiTheme="majorHAnsi"/>
         </w:rPr>
-      </w:pPr>
-      <w:bookmarkStart w:id="4" w:name="_Toc390211868"/>
-      <w:r>
-        <w:rPr>
-          <w:rFonts w:asciiTheme="majorHAnsi" w:hAnsiTheme="majorHAnsi"/>
-        </w:rPr>
-        <w:t>Referencias</w:t>
+        <w:t>Diagrama de Paquetes de Diseño</w:t>
       </w:r>
       <w:bookmarkEnd w:id="4"/>
     </w:p>
     <w:p>
       <w:pPr>
-        <w:ind w:firstLine="720"/>
+        <w:jc w:val="center"/>
         <w:rPr>
           <w:rFonts w:asciiTheme="majorHAnsi" w:hAnsiTheme="majorHAnsi"/>
-          <w:lang w:val="es-ES_tradnl"/>
         </w:rPr>
       </w:pPr>
       <w:r>
         <w:rPr>
           <w:rFonts w:asciiTheme="majorHAnsi" w:hAnsiTheme="majorHAnsi"/>
         </w:rPr>
-        <w:t>Documento de Análisis</w:t>
+        <w:br/>
       </w:r>
-    </w:p>
-    <w:p>
-      <w:pPr>
-        <w:pStyle w:val="Ttulo1"/>
+      <w:r>
         <w:rPr>
           <w:rFonts w:asciiTheme="majorHAnsi" w:hAnsiTheme="majorHAnsi"/>
-        </w:rPr>
-      </w:pPr>
-      <w:bookmarkStart w:id="5" w:name="_Toc390211869"/>
-      <w:r>
-        <w:rPr>
-          <w:rFonts w:asciiTheme="majorHAnsi" w:hAnsiTheme="majorHAnsi"/>
-        </w:rPr>
-        <w:t>Diagrama de Paquetes de Diseño</w:t>
+          <w:noProof/>
+          <w:lang w:val="es-ES" w:eastAsia="es-ES"/>
+        </w:rPr>
+        <w:drawing>
+          <wp:inline distT="0" distB="0" distL="0" distR="0">
+            <wp:extent cx="4057650" cy="3038475"/>
+            <wp:effectExtent l="0" t="0" r="0" b="0"/>
+            <wp:docPr id="20" name="Imagen 20"/>
+            <wp:cNvGraphicFramePr>
+              <a:graphicFrameLocks xmlns:a="http://schemas.openxmlformats.org/drawingml/2006/main" noChangeAspect="1"/>
+            </wp:cNvGraphicFramePr>
+            <a:graphic xmlns:a="http://schemas.openxmlformats.org/drawingml/2006/main">
+              <a:graphicData uri="http://schemas.openxmlformats.org/drawingml/2006/picture">
+                <pic:pic xmlns:pic="http://schemas.openxmlformats.org/drawingml/2006/picture">
+                  <pic:nvPicPr>
+                    <pic:cNvPr id="0" name="Picture 25"/>
+                    <pic:cNvPicPr>
+                      <a:picLocks noChangeAspect="1" noChangeArrowheads="1"/>
+                    </pic:cNvPicPr>
+                  </pic:nvPicPr>
+                  <pic:blipFill>
+                    <a:blip r:embed="rId10">
+                      <a:extLst>
+                        <a:ext uri="{28A0092B-C50C-407E-A947-70E740481C1C}">
+                          <a14:useLocalDpi xmlns:a14="http://schemas.microsoft.com/office/drawing/2010/main" val="0"/>
+                        </a:ext>
+                      </a:extLst>
+                    </a:blip>
+                    <a:srcRect/>
+                    <a:stretch>
+                      <a:fillRect/>
+                    </a:stretch>
+                  </pic:blipFill>
+                  <pic:spPr bwMode="auto">
+                    <a:xfrm>
+                      <a:off x="0" y="0"/>
+                      <a:ext cx="4057650" cy="3038475"/>
+                    </a:xfrm>
+                    <a:prstGeom prst="rect">
+                      <a:avLst/>
+                    </a:prstGeom>
+                    <a:noFill/>
+                    <a:ln>
+                      <a:noFill/>
+                    </a:ln>
+                  </pic:spPr>
+                </pic:pic>
+              </a:graphicData>
+            </a:graphic>
+          </wp:inline>
+        </w:drawing>
       </w:r>
+      <w:bookmarkStart w:id="5" w:name="_GoBack"/>
       <w:bookmarkEnd w:id="5"/>
     </w:p>
     <w:p>
       <w:pPr>
+        <w:pStyle w:val="Ttulo1"/>
         <w:rPr>
           <w:rFonts w:asciiTheme="majorHAnsi" w:hAnsiTheme="majorHAnsi"/>
         </w:rPr>
       </w:pPr>
-    </w:p>
-    <w:p>
-      <w:pPr>
-        <w:pStyle w:val="Ttulo1"/>
+      <w:bookmarkStart w:id="6" w:name="_Toc390194458"/>
+      <w:r>
         <w:rPr>
           <w:rFonts w:asciiTheme="majorHAnsi" w:hAnsiTheme="majorHAnsi"/>
         </w:rPr>
-      </w:pPr>
-      <w:bookmarkStart w:id="6" w:name="_Toc390211870"/>
-      <w:r>
-        <w:rPr>
-          <w:rFonts w:asciiTheme="majorHAnsi" w:hAnsiTheme="majorHAnsi"/>
-        </w:rPr>
+        <w:lastRenderedPageBreak/>
         <w:t>Diagrama de Clases</w:t>
       </w:r>
       <w:bookmarkEnd w:id="6"/>
@@ -1598,6 +2061,61 @@
           <w:lang w:val="es-CO"/>
         </w:rPr>
       </w:pPr>
+      <w:r>
+        <w:rPr>
+          <w:rFonts w:asciiTheme="majorHAnsi" w:hAnsiTheme="majorHAnsi"/>
+          <w:noProof/>
+          <w:lang w:val="es-ES" w:eastAsia="es-ES"/>
+        </w:rPr>
+        <w:drawing>
+          <wp:inline distT="0" distB="0" distL="0" distR="0">
+            <wp:extent cx="5943600" cy="6231265"/>
+            <wp:effectExtent l="0" t="0" r="0" b="0"/>
+            <wp:docPr id="1" name="Imagen 1" descr="C:\Users\Pulpin\Downloads\DiagramadeclaseSSEL.png"/>
+            <wp:cNvGraphicFramePr>
+              <a:graphicFrameLocks xmlns:a="http://schemas.openxmlformats.org/drawingml/2006/main" noChangeAspect="1"/>
+            </wp:cNvGraphicFramePr>
+            <a:graphic xmlns:a="http://schemas.openxmlformats.org/drawingml/2006/main">
+              <a:graphicData uri="http://schemas.openxmlformats.org/drawingml/2006/picture">
+                <pic:pic xmlns:pic="http://schemas.openxmlformats.org/drawingml/2006/picture">
+                  <pic:nvPicPr>
+                    <pic:cNvPr id="0" name="Picture 2" descr="C:\Users\Pulpin\Downloads\DiagramadeclaseSSEL.png"/>
+                    <pic:cNvPicPr>
+                      <a:picLocks noChangeAspect="1" noChangeArrowheads="1"/>
+                    </pic:cNvPicPr>
+                  </pic:nvPicPr>
+                  <pic:blipFill>
+                    <a:blip r:embed="rId11">
+                      <a:extLst>
+                        <a:ext uri="{28A0092B-C50C-407E-A947-70E740481C1C}">
+                          <a14:useLocalDpi xmlns:a14="http://schemas.microsoft.com/office/drawing/2010/main" val="0"/>
+                        </a:ext>
+                      </a:extLst>
+                    </a:blip>
+                    <a:srcRect/>
+                    <a:stretch>
+                      <a:fillRect/>
+                    </a:stretch>
+                  </pic:blipFill>
+                  <pic:spPr bwMode="auto">
+                    <a:xfrm>
+                      <a:off x="0" y="0"/>
+                      <a:ext cx="5943600" cy="6231265"/>
+                    </a:xfrm>
+                    <a:prstGeom prst="rect">
+                      <a:avLst/>
+                    </a:prstGeom>
+                    <a:noFill/>
+                    <a:ln>
+                      <a:noFill/>
+                    </a:ln>
+                  </pic:spPr>
+                </pic:pic>
+              </a:graphicData>
+            </a:graphic>
+          </wp:inline>
+        </w:drawing>
+      </w:r>
     </w:p>
     <w:p>
       <w:pPr>
@@ -1771,12 +2289,11 @@
           <w:rFonts w:asciiTheme="majorHAnsi" w:hAnsiTheme="majorHAnsi"/>
         </w:rPr>
       </w:pPr>
-      <w:bookmarkStart w:id="7" w:name="_Toc390211871"/>
+      <w:bookmarkStart w:id="7" w:name="_Toc390194459"/>
       <w:r>
         <w:rPr>
           <w:rFonts w:asciiTheme="majorHAnsi" w:hAnsiTheme="majorHAnsi"/>
         </w:rPr>
-        <w:lastRenderedPageBreak/>
         <w:t>Modelado de la Base de Datos</w:t>
       </w:r>
       <w:bookmarkEnd w:id="7"/>
@@ -1789,7 +2306,7 @@
           <w:rFonts w:asciiTheme="majorHAnsi" w:hAnsiTheme="majorHAnsi"/>
         </w:rPr>
       </w:pPr>
-      <w:bookmarkStart w:id="8" w:name="_Toc390211872"/>
+      <w:bookmarkStart w:id="8" w:name="_Toc390194460"/>
       <w:r>
         <w:rPr>
           <w:rFonts w:asciiTheme="majorHAnsi" w:hAnsiTheme="majorHAnsi"/>
@@ -1835,7 +2352,7 @@
                     </pic:cNvPicPr>
                   </pic:nvPicPr>
                   <pic:blipFill>
-                    <a:blip r:embed="rId11">
+                    <a:blip r:embed="rId12">
                       <a:extLst>
                         <a:ext uri="{28A0092B-C50C-407E-A947-70E740481C1C}">
                           <a14:useLocalDpi xmlns:a14="http://schemas.microsoft.com/office/drawing/2010/main" val="0"/>
@@ -1881,7 +2398,7 @@
           <w:rFonts w:asciiTheme="majorHAnsi" w:hAnsiTheme="majorHAnsi"/>
         </w:rPr>
       </w:pPr>
-      <w:bookmarkStart w:id="9" w:name="_Toc390211873"/>
+      <w:bookmarkStart w:id="9" w:name="_Toc390194461"/>
       <w:r>
         <w:rPr>
           <w:rFonts w:asciiTheme="majorHAnsi" w:hAnsiTheme="majorHAnsi"/>
@@ -2001,14 +2518,14 @@
               <w:tblLook w:val="04A0" w:firstRow="1" w:lastRow="0" w:firstColumn="1" w:lastColumn="0" w:noHBand="0" w:noVBand="1"/>
             </w:tblPr>
             <w:tblGrid>
-              <w:gridCol w:w="1974"/>
-              <w:gridCol w:w="1004"/>
-              <w:gridCol w:w="847"/>
-              <w:gridCol w:w="613"/>
-              <w:gridCol w:w="717"/>
-              <w:gridCol w:w="1489"/>
-              <w:gridCol w:w="2168"/>
-              <w:gridCol w:w="548"/>
+              <w:gridCol w:w="1950"/>
+              <w:gridCol w:w="1068"/>
+              <w:gridCol w:w="813"/>
+              <w:gridCol w:w="592"/>
+              <w:gridCol w:w="710"/>
+              <w:gridCol w:w="1510"/>
+              <w:gridCol w:w="2188"/>
+              <w:gridCol w:w="529"/>
             </w:tblGrid>
             <w:tr>
               <w:trPr>
@@ -3989,6 +4506,7 @@
                 <w:szCs w:val="21"/>
                 <w:lang w:val="es-ES" w:eastAsia="es-ES"/>
               </w:rPr>
+              <w:lastRenderedPageBreak/>
               <w:t>TCATEGORIA </w:t>
             </w:r>
           </w:p>
@@ -4019,14 +4537,14 @@
               <w:tblLook w:val="04A0" w:firstRow="1" w:lastRow="0" w:firstColumn="1" w:lastColumn="0" w:noHBand="0" w:noVBand="1"/>
             </w:tblPr>
             <w:tblGrid>
-              <w:gridCol w:w="1489"/>
-              <w:gridCol w:w="1489"/>
-              <w:gridCol w:w="847"/>
-              <w:gridCol w:w="613"/>
-              <w:gridCol w:w="717"/>
-              <w:gridCol w:w="1489"/>
-              <w:gridCol w:w="2168"/>
-              <w:gridCol w:w="548"/>
+              <w:gridCol w:w="1509"/>
+              <w:gridCol w:w="1509"/>
+              <w:gridCol w:w="813"/>
+              <w:gridCol w:w="592"/>
+              <w:gridCol w:w="710"/>
+              <w:gridCol w:w="1510"/>
+              <w:gridCol w:w="2188"/>
+              <w:gridCol w:w="529"/>
             </w:tblGrid>
             <w:tr>
               <w:trPr>
@@ -5005,7 +5523,6 @@
                       <w:szCs w:val="15"/>
                       <w:lang w:val="es-ES" w:eastAsia="es-ES"/>
                     </w:rPr>
-                    <w:lastRenderedPageBreak/>
                     <w:t>VC_DESCRIPCION</w:t>
                   </w:r>
                 </w:p>
@@ -5357,7 +5874,6 @@
                       <w:szCs w:val="15"/>
                       <w:lang w:val="es-ES" w:eastAsia="es-ES"/>
                     </w:rPr>
-                    <w:lastRenderedPageBreak/>
                     <w:t>IndexName</w:t>
                   </w:r>
                   <w:proofErr w:type="spellEnd"/>
@@ -5669,14 +6185,14 @@
               <w:tblLook w:val="04A0" w:firstRow="1" w:lastRow="0" w:firstColumn="1" w:lastColumn="0" w:noHBand="0" w:noVBand="1"/>
             </w:tblPr>
             <w:tblGrid>
-              <w:gridCol w:w="1783"/>
-              <w:gridCol w:w="1195"/>
-              <w:gridCol w:w="847"/>
-              <w:gridCol w:w="613"/>
-              <w:gridCol w:w="717"/>
-              <w:gridCol w:w="1489"/>
-              <w:gridCol w:w="2168"/>
-              <w:gridCol w:w="548"/>
+              <w:gridCol w:w="1763"/>
+              <w:gridCol w:w="1255"/>
+              <w:gridCol w:w="813"/>
+              <w:gridCol w:w="592"/>
+              <w:gridCol w:w="710"/>
+              <w:gridCol w:w="1510"/>
+              <w:gridCol w:w="2188"/>
+              <w:gridCol w:w="529"/>
             </w:tblGrid>
             <w:tr>
               <w:trPr>
@@ -7653,14 +8169,14 @@
               <w:tblLook w:val="04A0" w:firstRow="1" w:lastRow="0" w:firstColumn="1" w:lastColumn="0" w:noHBand="0" w:noVBand="1"/>
             </w:tblPr>
             <w:tblGrid>
-              <w:gridCol w:w="1681"/>
-              <w:gridCol w:w="1297"/>
-              <w:gridCol w:w="847"/>
-              <w:gridCol w:w="613"/>
-              <w:gridCol w:w="717"/>
-              <w:gridCol w:w="1489"/>
-              <w:gridCol w:w="2168"/>
-              <w:gridCol w:w="548"/>
+              <w:gridCol w:w="1658"/>
+              <w:gridCol w:w="1360"/>
+              <w:gridCol w:w="813"/>
+              <w:gridCol w:w="592"/>
+              <w:gridCol w:w="710"/>
+              <w:gridCol w:w="1510"/>
+              <w:gridCol w:w="2188"/>
+              <w:gridCol w:w="529"/>
             </w:tblGrid>
             <w:tr>
               <w:trPr>
@@ -10021,14 +10537,14 @@
               <w:tblLook w:val="04A0" w:firstRow="1" w:lastRow="0" w:firstColumn="1" w:lastColumn="0" w:noHBand="0" w:noVBand="1"/>
             </w:tblPr>
             <w:tblGrid>
-              <w:gridCol w:w="1681"/>
-              <w:gridCol w:w="1297"/>
-              <w:gridCol w:w="847"/>
-              <w:gridCol w:w="613"/>
-              <w:gridCol w:w="717"/>
-              <w:gridCol w:w="1489"/>
-              <w:gridCol w:w="2168"/>
-              <w:gridCol w:w="548"/>
+              <w:gridCol w:w="1658"/>
+              <w:gridCol w:w="1360"/>
+              <w:gridCol w:w="813"/>
+              <w:gridCol w:w="592"/>
+              <w:gridCol w:w="710"/>
+              <w:gridCol w:w="1510"/>
+              <w:gridCol w:w="2188"/>
+              <w:gridCol w:w="529"/>
             </w:tblGrid>
             <w:tr>
               <w:trPr>
@@ -11805,6 +12321,7 @@
                 <w:szCs w:val="21"/>
                 <w:lang w:val="es-ES" w:eastAsia="es-ES"/>
               </w:rPr>
+              <w:lastRenderedPageBreak/>
               <w:t>TSUBASTA </w:t>
             </w:r>
           </w:p>
@@ -11835,14 +12352,14 @@
               <w:tblLook w:val="04A0" w:firstRow="1" w:lastRow="0" w:firstColumn="1" w:lastColumn="0" w:noHBand="0" w:noVBand="1"/>
             </w:tblPr>
             <w:tblGrid>
-              <w:gridCol w:w="1783"/>
-              <w:gridCol w:w="1195"/>
-              <w:gridCol w:w="847"/>
-              <w:gridCol w:w="613"/>
-              <w:gridCol w:w="717"/>
-              <w:gridCol w:w="1489"/>
-              <w:gridCol w:w="2168"/>
-              <w:gridCol w:w="548"/>
+              <w:gridCol w:w="1763"/>
+              <w:gridCol w:w="1255"/>
+              <w:gridCol w:w="813"/>
+              <w:gridCol w:w="592"/>
+              <w:gridCol w:w="710"/>
+              <w:gridCol w:w="1510"/>
+              <w:gridCol w:w="2188"/>
+              <w:gridCol w:w="529"/>
             </w:tblGrid>
             <w:tr>
               <w:trPr>
@@ -12520,7 +13037,6 @@
                       <w:szCs w:val="15"/>
                       <w:lang w:val="es-ES" w:eastAsia="es-ES"/>
                     </w:rPr>
-                    <w:lastRenderedPageBreak/>
                     <w:t>TARTICULO_IN_IDARTICULO</w:t>
                   </w:r>
                 </w:p>
@@ -14857,7 +15373,6 @@
                       <w:szCs w:val="15"/>
                       <w:lang w:val="es-ES" w:eastAsia="es-ES"/>
                     </w:rPr>
-                    <w:lastRenderedPageBreak/>
                     <w:t>IndexName</w:t>
                   </w:r>
                   <w:proofErr w:type="spellEnd"/>
@@ -15276,14 +15791,14 @@
               <w:tblLook w:val="04A0" w:firstRow="1" w:lastRow="0" w:firstColumn="1" w:lastColumn="0" w:noHBand="0" w:noVBand="1"/>
             </w:tblPr>
             <w:tblGrid>
-              <w:gridCol w:w="1489"/>
-              <w:gridCol w:w="1489"/>
-              <w:gridCol w:w="847"/>
-              <w:gridCol w:w="613"/>
-              <w:gridCol w:w="717"/>
-              <w:gridCol w:w="1489"/>
-              <w:gridCol w:w="2168"/>
-              <w:gridCol w:w="548"/>
+              <w:gridCol w:w="1509"/>
+              <w:gridCol w:w="1509"/>
+              <w:gridCol w:w="813"/>
+              <w:gridCol w:w="592"/>
+              <w:gridCol w:w="710"/>
+              <w:gridCol w:w="1510"/>
+              <w:gridCol w:w="2188"/>
+              <w:gridCol w:w="529"/>
             </w:tblGrid>
             <w:tr>
               <w:trPr>
@@ -19092,7 +19607,7 @@
           <w:rFonts w:asciiTheme="majorHAnsi" w:hAnsiTheme="majorHAnsi"/>
         </w:rPr>
       </w:pPr>
-      <w:bookmarkStart w:id="10" w:name="_Toc390211874"/>
+      <w:bookmarkStart w:id="10" w:name="_Toc390194462"/>
       <w:r>
         <w:rPr>
           <w:rFonts w:asciiTheme="majorHAnsi" w:hAnsiTheme="majorHAnsi"/>
@@ -19109,7 +19624,1102 @@
       </w:pPr>
       <w:bookmarkStart w:id="11" w:name="_Toc390028714"/>
     </w:p>
-    <w:bookmarkEnd w:id="11"/>
+    <w:p>
+      <w:pPr>
+        <w:pStyle w:val="Ttulo2"/>
+        <w:rPr>
+          <w:rFonts w:asciiTheme="majorHAnsi" w:hAnsiTheme="majorHAnsi"/>
+        </w:rPr>
+      </w:pPr>
+      <w:bookmarkStart w:id="12" w:name="_Toc390194463"/>
+      <w:bookmarkEnd w:id="11"/>
+      <w:r>
+        <w:rPr>
+          <w:rFonts w:asciiTheme="majorHAnsi" w:hAnsiTheme="majorHAnsi"/>
+        </w:rPr>
+        <w:t>CASO DE USO – Ingresar al sistema</w:t>
+      </w:r>
+      <w:bookmarkEnd w:id="12"/>
+    </w:p>
+    <w:p/>
+    <w:p>
+      <w:pPr>
+        <w:rPr>
+          <w:rFonts w:asciiTheme="majorHAnsi" w:hAnsiTheme="majorHAnsi"/>
+        </w:rPr>
+      </w:pPr>
+      <w:r>
+        <w:rPr>
+          <w:rFonts w:asciiTheme="majorHAnsi" w:hAnsiTheme="majorHAnsi"/>
+        </w:rPr>
+        <w:t>El usuario ingresa al sistema de Subastas</w:t>
+      </w:r>
+    </w:p>
+    <w:p>
+      <w:pPr>
+        <w:rPr>
+          <w:rFonts w:asciiTheme="majorHAnsi" w:hAnsiTheme="majorHAnsi"/>
+        </w:rPr>
+      </w:pPr>
+    </w:p>
+    <w:p>
+      <w:pPr>
+        <w:jc w:val="center"/>
+        <w:rPr>
+          <w:rFonts w:asciiTheme="majorHAnsi" w:hAnsiTheme="majorHAnsi"/>
+        </w:rPr>
+      </w:pPr>
+      <w:r>
+        <w:rPr>
+          <w:rFonts w:asciiTheme="majorHAnsi" w:hAnsiTheme="majorHAnsi"/>
+          <w:noProof/>
+          <w:lang w:val="es-ES" w:eastAsia="es-ES"/>
+        </w:rPr>
+        <w:lastRenderedPageBreak/>
+        <w:drawing>
+          <wp:inline distT="0" distB="0" distL="0" distR="0" wp14:anchorId="1357E827" wp14:editId="2E71D2D2">
+            <wp:extent cx="5400000" cy="2985577"/>
+            <wp:effectExtent l="0" t="0" r="0" b="5715"/>
+            <wp:docPr id="4" name="Imagen 4"/>
+            <wp:cNvGraphicFramePr>
+              <a:graphicFrameLocks xmlns:a="http://schemas.openxmlformats.org/drawingml/2006/main" noChangeAspect="1"/>
+            </wp:cNvGraphicFramePr>
+            <a:graphic xmlns:a="http://schemas.openxmlformats.org/drawingml/2006/main">
+              <a:graphicData uri="http://schemas.openxmlformats.org/drawingml/2006/picture">
+                <pic:pic xmlns:pic="http://schemas.openxmlformats.org/drawingml/2006/picture">
+                  <pic:nvPicPr>
+                    <pic:cNvPr id="0" name="Picture 1"/>
+                    <pic:cNvPicPr>
+                      <a:picLocks noChangeAspect="1" noChangeArrowheads="1"/>
+                    </pic:cNvPicPr>
+                  </pic:nvPicPr>
+                  <pic:blipFill>
+                    <a:blip r:embed="rId13">
+                      <a:extLst>
+                        <a:ext uri="{28A0092B-C50C-407E-A947-70E740481C1C}">
+                          <a14:useLocalDpi xmlns:a14="http://schemas.microsoft.com/office/drawing/2010/main" val="0"/>
+                        </a:ext>
+                      </a:extLst>
+                    </a:blip>
+                    <a:srcRect/>
+                    <a:stretch>
+                      <a:fillRect/>
+                    </a:stretch>
+                  </pic:blipFill>
+                  <pic:spPr bwMode="auto">
+                    <a:xfrm>
+                      <a:off x="0" y="0"/>
+                      <a:ext cx="5400000" cy="2985577"/>
+                    </a:xfrm>
+                    <a:prstGeom prst="rect">
+                      <a:avLst/>
+                    </a:prstGeom>
+                    <a:noFill/>
+                    <a:ln>
+                      <a:noFill/>
+                    </a:ln>
+                  </pic:spPr>
+                </pic:pic>
+              </a:graphicData>
+            </a:graphic>
+          </wp:inline>
+        </w:drawing>
+      </w:r>
+    </w:p>
+    <w:p>
+      <w:pPr>
+        <w:rPr>
+          <w:rFonts w:asciiTheme="majorHAnsi" w:hAnsiTheme="majorHAnsi"/>
+        </w:rPr>
+      </w:pPr>
+    </w:p>
+    <w:p>
+      <w:pPr>
+        <w:rPr>
+          <w:rFonts w:asciiTheme="majorHAnsi" w:hAnsiTheme="majorHAnsi"/>
+        </w:rPr>
+      </w:pPr>
+    </w:p>
+    <w:p>
+      <w:pPr>
+        <w:rPr>
+          <w:rFonts w:asciiTheme="majorHAnsi" w:hAnsiTheme="majorHAnsi"/>
+        </w:rPr>
+      </w:pPr>
+    </w:p>
+    <w:p>
+      <w:pPr>
+        <w:rPr>
+          <w:rFonts w:asciiTheme="majorHAnsi" w:hAnsiTheme="majorHAnsi"/>
+        </w:rPr>
+      </w:pPr>
+    </w:p>
+    <w:p>
+      <w:pPr>
+        <w:rPr>
+          <w:rFonts w:asciiTheme="majorHAnsi" w:hAnsiTheme="majorHAnsi"/>
+        </w:rPr>
+      </w:pPr>
+      <w:r>
+        <w:rPr>
+          <w:rFonts w:asciiTheme="majorHAnsi" w:hAnsiTheme="majorHAnsi"/>
+        </w:rPr>
+        <w:t>El usuario Ingresa su usuario y contraseña</w:t>
+      </w:r>
+    </w:p>
+    <w:p>
+      <w:pPr>
+        <w:rPr>
+          <w:rFonts w:asciiTheme="majorHAnsi" w:hAnsiTheme="majorHAnsi"/>
+        </w:rPr>
+      </w:pPr>
+    </w:p>
+    <w:p>
+      <w:pPr>
+        <w:jc w:val="center"/>
+        <w:rPr>
+          <w:rFonts w:asciiTheme="majorHAnsi" w:hAnsiTheme="majorHAnsi"/>
+        </w:rPr>
+      </w:pPr>
+      <w:r>
+        <w:rPr>
+          <w:rFonts w:asciiTheme="majorHAnsi" w:hAnsiTheme="majorHAnsi"/>
+          <w:noProof/>
+          <w:lang w:val="es-ES" w:eastAsia="es-ES"/>
+        </w:rPr>
+        <w:drawing>
+          <wp:inline distT="0" distB="0" distL="0" distR="0" wp14:anchorId="5FB19409" wp14:editId="3A88FDA1">
+            <wp:extent cx="5400000" cy="3002884"/>
+            <wp:effectExtent l="0" t="0" r="0" b="7620"/>
+            <wp:docPr id="5" name="Imagen 5"/>
+            <wp:cNvGraphicFramePr>
+              <a:graphicFrameLocks xmlns:a="http://schemas.openxmlformats.org/drawingml/2006/main" noChangeAspect="1"/>
+            </wp:cNvGraphicFramePr>
+            <a:graphic xmlns:a="http://schemas.openxmlformats.org/drawingml/2006/main">
+              <a:graphicData uri="http://schemas.openxmlformats.org/drawingml/2006/picture">
+                <pic:pic xmlns:pic="http://schemas.openxmlformats.org/drawingml/2006/picture">
+                  <pic:nvPicPr>
+                    <pic:cNvPr id="0" name="Picture 2"/>
+                    <pic:cNvPicPr>
+                      <a:picLocks noChangeAspect="1" noChangeArrowheads="1"/>
+                    </pic:cNvPicPr>
+                  </pic:nvPicPr>
+                  <pic:blipFill>
+                    <a:blip r:embed="rId14">
+                      <a:extLst>
+                        <a:ext uri="{28A0092B-C50C-407E-A947-70E740481C1C}">
+                          <a14:useLocalDpi xmlns:a14="http://schemas.microsoft.com/office/drawing/2010/main" val="0"/>
+                        </a:ext>
+                      </a:extLst>
+                    </a:blip>
+                    <a:srcRect/>
+                    <a:stretch>
+                      <a:fillRect/>
+                    </a:stretch>
+                  </pic:blipFill>
+                  <pic:spPr bwMode="auto">
+                    <a:xfrm>
+                      <a:off x="0" y="0"/>
+                      <a:ext cx="5400000" cy="3002884"/>
+                    </a:xfrm>
+                    <a:prstGeom prst="rect">
+                      <a:avLst/>
+                    </a:prstGeom>
+                    <a:noFill/>
+                    <a:ln>
+                      <a:noFill/>
+                    </a:ln>
+                  </pic:spPr>
+                </pic:pic>
+              </a:graphicData>
+            </a:graphic>
+          </wp:inline>
+        </w:drawing>
+      </w:r>
+    </w:p>
+    <w:p>
+      <w:pPr>
+        <w:rPr>
+          <w:rFonts w:asciiTheme="majorHAnsi" w:hAnsiTheme="majorHAnsi"/>
+        </w:rPr>
+      </w:pPr>
+    </w:p>
+    <w:p>
+      <w:pPr>
+        <w:rPr>
+          <w:rFonts w:asciiTheme="majorHAnsi" w:hAnsiTheme="majorHAnsi"/>
+        </w:rPr>
+      </w:pPr>
+    </w:p>
+    <w:p>
+      <w:pPr>
+        <w:rPr>
+          <w:rFonts w:asciiTheme="majorHAnsi" w:hAnsiTheme="majorHAnsi"/>
+        </w:rPr>
+      </w:pPr>
+      <w:r>
+        <w:rPr>
+          <w:rFonts w:asciiTheme="majorHAnsi" w:hAnsiTheme="majorHAnsi"/>
+        </w:rPr>
+        <w:t>El usuario se registra al sistema exitosamente</w:t>
+      </w:r>
+    </w:p>
+    <w:p>
+      <w:pPr>
+        <w:rPr>
+          <w:rFonts w:asciiTheme="majorHAnsi" w:hAnsiTheme="majorHAnsi"/>
+        </w:rPr>
+      </w:pPr>
+    </w:p>
+    <w:p>
+      <w:pPr>
+        <w:jc w:val="center"/>
+        <w:rPr>
+          <w:rFonts w:asciiTheme="majorHAnsi" w:hAnsiTheme="majorHAnsi"/>
+        </w:rPr>
+      </w:pPr>
+      <w:r>
+        <w:rPr>
+          <w:rFonts w:asciiTheme="majorHAnsi" w:hAnsiTheme="majorHAnsi"/>
+          <w:noProof/>
+          <w:lang w:val="es-ES" w:eastAsia="es-ES"/>
+        </w:rPr>
+        <w:lastRenderedPageBreak/>
+        <w:drawing>
+          <wp:inline distT="0" distB="0" distL="0" distR="0" wp14:anchorId="3476D398" wp14:editId="4DA03A58">
+            <wp:extent cx="5400000" cy="3002884"/>
+            <wp:effectExtent l="0" t="0" r="0" b="7620"/>
+            <wp:docPr id="6" name="Imagen 6"/>
+            <wp:cNvGraphicFramePr>
+              <a:graphicFrameLocks xmlns:a="http://schemas.openxmlformats.org/drawingml/2006/main" noChangeAspect="1"/>
+            </wp:cNvGraphicFramePr>
+            <a:graphic xmlns:a="http://schemas.openxmlformats.org/drawingml/2006/main">
+              <a:graphicData uri="http://schemas.openxmlformats.org/drawingml/2006/picture">
+                <pic:pic xmlns:pic="http://schemas.openxmlformats.org/drawingml/2006/picture">
+                  <pic:nvPicPr>
+                    <pic:cNvPr id="0" name="Picture 3"/>
+                    <pic:cNvPicPr>
+                      <a:picLocks noChangeAspect="1" noChangeArrowheads="1"/>
+                    </pic:cNvPicPr>
+                  </pic:nvPicPr>
+                  <pic:blipFill>
+                    <a:blip r:embed="rId15">
+                      <a:extLst>
+                        <a:ext uri="{28A0092B-C50C-407E-A947-70E740481C1C}">
+                          <a14:useLocalDpi xmlns:a14="http://schemas.microsoft.com/office/drawing/2010/main" val="0"/>
+                        </a:ext>
+                      </a:extLst>
+                    </a:blip>
+                    <a:srcRect/>
+                    <a:stretch>
+                      <a:fillRect/>
+                    </a:stretch>
+                  </pic:blipFill>
+                  <pic:spPr bwMode="auto">
+                    <a:xfrm>
+                      <a:off x="0" y="0"/>
+                      <a:ext cx="5400000" cy="3002884"/>
+                    </a:xfrm>
+                    <a:prstGeom prst="rect">
+                      <a:avLst/>
+                    </a:prstGeom>
+                    <a:noFill/>
+                    <a:ln>
+                      <a:noFill/>
+                    </a:ln>
+                  </pic:spPr>
+                </pic:pic>
+              </a:graphicData>
+            </a:graphic>
+          </wp:inline>
+        </w:drawing>
+      </w:r>
+    </w:p>
+    <w:p/>
+    <w:p>
+      <w:pPr>
+        <w:pStyle w:val="Ttulo2"/>
+        <w:rPr>
+          <w:rFonts w:asciiTheme="majorHAnsi" w:hAnsiTheme="majorHAnsi"/>
+        </w:rPr>
+      </w:pPr>
+      <w:bookmarkStart w:id="13" w:name="_Toc390194464"/>
+      <w:r>
+        <w:rPr>
+          <w:rFonts w:asciiTheme="majorHAnsi" w:hAnsiTheme="majorHAnsi"/>
+        </w:rPr>
+        <w:t>CASO DE USO – Pujar una Subasta</w:t>
+      </w:r>
+      <w:bookmarkEnd w:id="13"/>
+    </w:p>
+    <w:p/>
+    <w:p>
+      <w:r>
+        <w:t>El usuario podrá visualizar las subastas actuales.</w:t>
+      </w:r>
+    </w:p>
+    <w:p/>
+    <w:p>
+      <w:r>
+        <w:rPr>
+          <w:noProof/>
+          <w:lang w:val="es-ES" w:eastAsia="es-ES"/>
+        </w:rPr>
+        <w:drawing>
+          <wp:inline distT="0" distB="0" distL="0" distR="0" wp14:anchorId="10248AFC" wp14:editId="64F490EE">
+            <wp:extent cx="5943600" cy="3286125"/>
+            <wp:effectExtent l="0" t="0" r="0" b="9525"/>
+            <wp:docPr id="7" name="Imagen 7"/>
+            <wp:cNvGraphicFramePr>
+              <a:graphicFrameLocks xmlns:a="http://schemas.openxmlformats.org/drawingml/2006/main" noChangeAspect="1"/>
+            </wp:cNvGraphicFramePr>
+            <a:graphic xmlns:a="http://schemas.openxmlformats.org/drawingml/2006/main">
+              <a:graphicData uri="http://schemas.openxmlformats.org/drawingml/2006/picture">
+                <pic:pic xmlns:pic="http://schemas.openxmlformats.org/drawingml/2006/picture">
+                  <pic:nvPicPr>
+                    <pic:cNvPr id="0" name="Picture 2"/>
+                    <pic:cNvPicPr>
+                      <a:picLocks noChangeAspect="1" noChangeArrowheads="1"/>
+                    </pic:cNvPicPr>
+                  </pic:nvPicPr>
+                  <pic:blipFill>
+                    <a:blip r:embed="rId16">
+                      <a:extLst>
+                        <a:ext uri="{28A0092B-C50C-407E-A947-70E740481C1C}">
+                          <a14:useLocalDpi xmlns:a14="http://schemas.microsoft.com/office/drawing/2010/main" val="0"/>
+                        </a:ext>
+                      </a:extLst>
+                    </a:blip>
+                    <a:srcRect/>
+                    <a:stretch>
+                      <a:fillRect/>
+                    </a:stretch>
+                  </pic:blipFill>
+                  <pic:spPr bwMode="auto">
+                    <a:xfrm>
+                      <a:off x="0" y="0"/>
+                      <a:ext cx="5943600" cy="3286125"/>
+                    </a:xfrm>
+                    <a:prstGeom prst="rect">
+                      <a:avLst/>
+                    </a:prstGeom>
+                    <a:noFill/>
+                    <a:ln>
+                      <a:noFill/>
+                    </a:ln>
+                  </pic:spPr>
+                </pic:pic>
+              </a:graphicData>
+            </a:graphic>
+          </wp:inline>
+        </w:drawing>
+      </w:r>
+    </w:p>
+    <w:p/>
+    <w:p/>
+    <w:p/>
+    <w:p/>
+    <w:p/>
+    <w:p/>
+    <w:p/>
+    <w:p/>
+    <w:p/>
+    <w:p/>
+    <w:p/>
+    <w:p/>
+    <w:p/>
+    <w:p>
+      <w:r>
+        <w:t>El sistema mostrara los detalles del producto, el usuario pulsará en realizar puja.</w:t>
+      </w:r>
+    </w:p>
+    <w:p/>
+    <w:p>
+      <w:r>
+        <w:rPr>
+          <w:noProof/>
+          <w:lang w:val="es-ES" w:eastAsia="es-ES"/>
+        </w:rPr>
+        <w:drawing>
+          <wp:inline distT="0" distB="0" distL="0" distR="0" wp14:anchorId="1568DAD2" wp14:editId="729F7464">
+            <wp:extent cx="5943600" cy="3305175"/>
+            <wp:effectExtent l="0" t="0" r="0" b="9525"/>
+            <wp:docPr id="8" name="Imagen 8"/>
+            <wp:cNvGraphicFramePr>
+              <a:graphicFrameLocks xmlns:a="http://schemas.openxmlformats.org/drawingml/2006/main" noChangeAspect="1"/>
+            </wp:cNvGraphicFramePr>
+            <a:graphic xmlns:a="http://schemas.openxmlformats.org/drawingml/2006/main">
+              <a:graphicData uri="http://schemas.openxmlformats.org/drawingml/2006/picture">
+                <pic:pic xmlns:pic="http://schemas.openxmlformats.org/drawingml/2006/picture">
+                  <pic:nvPicPr>
+                    <pic:cNvPr id="0" name="Picture 3"/>
+                    <pic:cNvPicPr>
+                      <a:picLocks noChangeAspect="1" noChangeArrowheads="1"/>
+                    </pic:cNvPicPr>
+                  </pic:nvPicPr>
+                  <pic:blipFill>
+                    <a:blip r:embed="rId17">
+                      <a:extLst>
+                        <a:ext uri="{28A0092B-C50C-407E-A947-70E740481C1C}">
+                          <a14:useLocalDpi xmlns:a14="http://schemas.microsoft.com/office/drawing/2010/main" val="0"/>
+                        </a:ext>
+                      </a:extLst>
+                    </a:blip>
+                    <a:srcRect/>
+                    <a:stretch>
+                      <a:fillRect/>
+                    </a:stretch>
+                  </pic:blipFill>
+                  <pic:spPr bwMode="auto">
+                    <a:xfrm>
+                      <a:off x="0" y="0"/>
+                      <a:ext cx="5943600" cy="3305175"/>
+                    </a:xfrm>
+                    <a:prstGeom prst="rect">
+                      <a:avLst/>
+                    </a:prstGeom>
+                    <a:noFill/>
+                    <a:ln>
+                      <a:noFill/>
+                    </a:ln>
+                  </pic:spPr>
+                </pic:pic>
+              </a:graphicData>
+            </a:graphic>
+          </wp:inline>
+        </w:drawing>
+      </w:r>
+    </w:p>
+    <w:p/>
+    <w:p>
+      <w:r>
+        <w:t>El usuario ingresará un monto mayor a la última puja, para esto el sistema validará que cuenta con saldo disponible.</w:t>
+      </w:r>
+    </w:p>
+    <w:p/>
+    <w:p>
+      <w:r>
+        <w:rPr>
+          <w:noProof/>
+          <w:lang w:val="es-ES" w:eastAsia="es-ES"/>
+        </w:rPr>
+        <w:lastRenderedPageBreak/>
+        <w:drawing>
+          <wp:inline distT="0" distB="0" distL="0" distR="0" wp14:anchorId="6A4112D1" wp14:editId="5D7BCABE">
+            <wp:extent cx="5943600" cy="3324225"/>
+            <wp:effectExtent l="0" t="0" r="0" b="9525"/>
+            <wp:docPr id="9" name="Imagen 9"/>
+            <wp:cNvGraphicFramePr>
+              <a:graphicFrameLocks xmlns:a="http://schemas.openxmlformats.org/drawingml/2006/main" noChangeAspect="1"/>
+            </wp:cNvGraphicFramePr>
+            <a:graphic xmlns:a="http://schemas.openxmlformats.org/drawingml/2006/main">
+              <a:graphicData uri="http://schemas.openxmlformats.org/drawingml/2006/picture">
+                <pic:pic xmlns:pic="http://schemas.openxmlformats.org/drawingml/2006/picture">
+                  <pic:nvPicPr>
+                    <pic:cNvPr id="0" name="Picture 4"/>
+                    <pic:cNvPicPr>
+                      <a:picLocks noChangeAspect="1" noChangeArrowheads="1"/>
+                    </pic:cNvPicPr>
+                  </pic:nvPicPr>
+                  <pic:blipFill>
+                    <a:blip r:embed="rId18">
+                      <a:extLst>
+                        <a:ext uri="{28A0092B-C50C-407E-A947-70E740481C1C}">
+                          <a14:useLocalDpi xmlns:a14="http://schemas.microsoft.com/office/drawing/2010/main" val="0"/>
+                        </a:ext>
+                      </a:extLst>
+                    </a:blip>
+                    <a:srcRect/>
+                    <a:stretch>
+                      <a:fillRect/>
+                    </a:stretch>
+                  </pic:blipFill>
+                  <pic:spPr bwMode="auto">
+                    <a:xfrm>
+                      <a:off x="0" y="0"/>
+                      <a:ext cx="5943600" cy="3324225"/>
+                    </a:xfrm>
+                    <a:prstGeom prst="rect">
+                      <a:avLst/>
+                    </a:prstGeom>
+                    <a:noFill/>
+                    <a:ln>
+                      <a:noFill/>
+                    </a:ln>
+                  </pic:spPr>
+                </pic:pic>
+              </a:graphicData>
+            </a:graphic>
+          </wp:inline>
+        </w:drawing>
+      </w:r>
+    </w:p>
+    <w:p/>
+    <w:p>
+      <w:r>
+        <w:t>El usuario realizó la puja con éxito.</w:t>
+      </w:r>
+    </w:p>
+    <w:p/>
+    <w:p>
+      <w:r>
+        <w:rPr>
+          <w:noProof/>
+          <w:lang w:val="es-ES" w:eastAsia="es-ES"/>
+        </w:rPr>
+        <w:drawing>
+          <wp:inline distT="0" distB="0" distL="0" distR="0" wp14:anchorId="1F67C927" wp14:editId="6B9CA147">
+            <wp:extent cx="5943600" cy="3314700"/>
+            <wp:effectExtent l="0" t="0" r="0" b="0"/>
+            <wp:docPr id="10" name="Imagen 10"/>
+            <wp:cNvGraphicFramePr>
+              <a:graphicFrameLocks xmlns:a="http://schemas.openxmlformats.org/drawingml/2006/main" noChangeAspect="1"/>
+            </wp:cNvGraphicFramePr>
+            <a:graphic xmlns:a="http://schemas.openxmlformats.org/drawingml/2006/main">
+              <a:graphicData uri="http://schemas.openxmlformats.org/drawingml/2006/picture">
+                <pic:pic xmlns:pic="http://schemas.openxmlformats.org/drawingml/2006/picture">
+                  <pic:nvPicPr>
+                    <pic:cNvPr id="0" name="Picture 5"/>
+                    <pic:cNvPicPr>
+                      <a:picLocks noChangeAspect="1" noChangeArrowheads="1"/>
+                    </pic:cNvPicPr>
+                  </pic:nvPicPr>
+                  <pic:blipFill>
+                    <a:blip r:embed="rId19">
+                      <a:extLst>
+                        <a:ext uri="{28A0092B-C50C-407E-A947-70E740481C1C}">
+                          <a14:useLocalDpi xmlns:a14="http://schemas.microsoft.com/office/drawing/2010/main" val="0"/>
+                        </a:ext>
+                      </a:extLst>
+                    </a:blip>
+                    <a:srcRect/>
+                    <a:stretch>
+                      <a:fillRect/>
+                    </a:stretch>
+                  </pic:blipFill>
+                  <pic:spPr bwMode="auto">
+                    <a:xfrm>
+                      <a:off x="0" y="0"/>
+                      <a:ext cx="5943600" cy="3314700"/>
+                    </a:xfrm>
+                    <a:prstGeom prst="rect">
+                      <a:avLst/>
+                    </a:prstGeom>
+                    <a:noFill/>
+                    <a:ln>
+                      <a:noFill/>
+                    </a:ln>
+                  </pic:spPr>
+                </pic:pic>
+              </a:graphicData>
+            </a:graphic>
+          </wp:inline>
+        </w:drawing>
+      </w:r>
+    </w:p>
+    <w:p/>
+    <w:p/>
+    <w:p/>
+    <w:p>
+      <w:pPr>
+        <w:pStyle w:val="Ttulo2"/>
+        <w:rPr>
+          <w:rFonts w:asciiTheme="majorHAnsi" w:hAnsiTheme="majorHAnsi"/>
+        </w:rPr>
+      </w:pPr>
+      <w:bookmarkStart w:id="14" w:name="_Toc390194465"/>
+      <w:r>
+        <w:rPr>
+          <w:rFonts w:asciiTheme="majorHAnsi" w:hAnsiTheme="majorHAnsi"/>
+        </w:rPr>
+        <w:t>CASO DE USO – Registrar Subasta</w:t>
+      </w:r>
+      <w:bookmarkEnd w:id="14"/>
+    </w:p>
+    <w:p/>
+    <w:p>
+      <w:r>
+        <w:t>El usuario pulsará en Crear Subasta, una vez logueado en el sistema.</w:t>
+      </w:r>
+    </w:p>
+    <w:p/>
+    <w:p>
+      <w:pPr>
+        <w:jc w:val="center"/>
+      </w:pPr>
+      <w:r>
+        <w:rPr>
+          <w:noProof/>
+          <w:lang w:val="es-ES" w:eastAsia="es-ES"/>
+        </w:rPr>
+        <w:drawing>
+          <wp:inline distT="0" distB="0" distL="0" distR="0" wp14:anchorId="787F2FB8" wp14:editId="4256A872">
+            <wp:extent cx="5400000" cy="2994231"/>
+            <wp:effectExtent l="0" t="0" r="0" b="0"/>
+            <wp:docPr id="11" name="Imagen 11"/>
+            <wp:cNvGraphicFramePr>
+              <a:graphicFrameLocks xmlns:a="http://schemas.openxmlformats.org/drawingml/2006/main" noChangeAspect="1"/>
+            </wp:cNvGraphicFramePr>
+            <a:graphic xmlns:a="http://schemas.openxmlformats.org/drawingml/2006/main">
+              <a:graphicData uri="http://schemas.openxmlformats.org/drawingml/2006/picture">
+                <pic:pic xmlns:pic="http://schemas.openxmlformats.org/drawingml/2006/picture">
+                  <pic:nvPicPr>
+                    <pic:cNvPr id="0" name="Picture 4"/>
+                    <pic:cNvPicPr>
+                      <a:picLocks noChangeAspect="1" noChangeArrowheads="1"/>
+                    </pic:cNvPicPr>
+                  </pic:nvPicPr>
+                  <pic:blipFill>
+                    <a:blip r:embed="rId20">
+                      <a:extLst>
+                        <a:ext uri="{28A0092B-C50C-407E-A947-70E740481C1C}">
+                          <a14:useLocalDpi xmlns:a14="http://schemas.microsoft.com/office/drawing/2010/main" val="0"/>
+                        </a:ext>
+                      </a:extLst>
+                    </a:blip>
+                    <a:srcRect/>
+                    <a:stretch>
+                      <a:fillRect/>
+                    </a:stretch>
+                  </pic:blipFill>
+                  <pic:spPr bwMode="auto">
+                    <a:xfrm>
+                      <a:off x="0" y="0"/>
+                      <a:ext cx="5400000" cy="2994231"/>
+                    </a:xfrm>
+                    <a:prstGeom prst="rect">
+                      <a:avLst/>
+                    </a:prstGeom>
+                    <a:noFill/>
+                    <a:ln>
+                      <a:noFill/>
+                    </a:ln>
+                  </pic:spPr>
+                </pic:pic>
+              </a:graphicData>
+            </a:graphic>
+          </wp:inline>
+        </w:drawing>
+      </w:r>
+    </w:p>
+    <w:p/>
+    <w:p/>
+    <w:p/>
+    <w:p/>
+    <w:p/>
+    <w:p/>
+    <w:p/>
+    <w:p/>
+    <w:p>
+      <w:r>
+        <w:t>El usuario luego de pulsar en Crear Subasta ingresará los datos del artículo a subastar</w:t>
+      </w:r>
+    </w:p>
+    <w:p/>
+    <w:p>
+      <w:pPr>
+        <w:jc w:val="center"/>
+      </w:pPr>
+      <w:r>
+        <w:rPr>
+          <w:noProof/>
+          <w:lang w:val="es-ES" w:eastAsia="es-ES"/>
+        </w:rPr>
+        <w:drawing>
+          <wp:inline distT="0" distB="0" distL="0" distR="0" wp14:anchorId="1188E7F9" wp14:editId="4C37E4AB">
+            <wp:extent cx="5400000" cy="2985577"/>
+            <wp:effectExtent l="0" t="0" r="0" b="5715"/>
+            <wp:docPr id="12" name="Imagen 12"/>
+            <wp:cNvGraphicFramePr>
+              <a:graphicFrameLocks xmlns:a="http://schemas.openxmlformats.org/drawingml/2006/main" noChangeAspect="1"/>
+            </wp:cNvGraphicFramePr>
+            <a:graphic xmlns:a="http://schemas.openxmlformats.org/drawingml/2006/main">
+              <a:graphicData uri="http://schemas.openxmlformats.org/drawingml/2006/picture">
+                <pic:pic xmlns:pic="http://schemas.openxmlformats.org/drawingml/2006/picture">
+                  <pic:nvPicPr>
+                    <pic:cNvPr id="0" name="Picture 6"/>
+                    <pic:cNvPicPr>
+                      <a:picLocks noChangeAspect="1" noChangeArrowheads="1"/>
+                    </pic:cNvPicPr>
+                  </pic:nvPicPr>
+                  <pic:blipFill>
+                    <a:blip r:embed="rId21">
+                      <a:extLst>
+                        <a:ext uri="{28A0092B-C50C-407E-A947-70E740481C1C}">
+                          <a14:useLocalDpi xmlns:a14="http://schemas.microsoft.com/office/drawing/2010/main" val="0"/>
+                        </a:ext>
+                      </a:extLst>
+                    </a:blip>
+                    <a:srcRect/>
+                    <a:stretch>
+                      <a:fillRect/>
+                    </a:stretch>
+                  </pic:blipFill>
+                  <pic:spPr bwMode="auto">
+                    <a:xfrm>
+                      <a:off x="0" y="0"/>
+                      <a:ext cx="5400000" cy="2985577"/>
+                    </a:xfrm>
+                    <a:prstGeom prst="rect">
+                      <a:avLst/>
+                    </a:prstGeom>
+                    <a:noFill/>
+                    <a:ln>
+                      <a:noFill/>
+                    </a:ln>
+                  </pic:spPr>
+                </pic:pic>
+              </a:graphicData>
+            </a:graphic>
+          </wp:inline>
+        </w:drawing>
+      </w:r>
+    </w:p>
+    <w:p/>
+    <w:p>
+      <w:r>
+        <w:t>El usuario llenará todos los datos del artículo a subastar</w:t>
+      </w:r>
+    </w:p>
+    <w:p/>
+    <w:p>
+      <w:pPr>
+        <w:jc w:val="center"/>
+      </w:pPr>
+      <w:r>
+        <w:rPr>
+          <w:noProof/>
+          <w:lang w:val="es-ES" w:eastAsia="es-ES"/>
+        </w:rPr>
+        <w:lastRenderedPageBreak/>
+        <w:drawing>
+          <wp:inline distT="0" distB="0" distL="0" distR="0" wp14:anchorId="174C4A37" wp14:editId="64C7EE81">
+            <wp:extent cx="5400000" cy="2985577"/>
+            <wp:effectExtent l="0" t="0" r="0" b="5715"/>
+            <wp:docPr id="13" name="Imagen 13"/>
+            <wp:cNvGraphicFramePr>
+              <a:graphicFrameLocks xmlns:a="http://schemas.openxmlformats.org/drawingml/2006/main" noChangeAspect="1"/>
+            </wp:cNvGraphicFramePr>
+            <a:graphic xmlns:a="http://schemas.openxmlformats.org/drawingml/2006/main">
+              <a:graphicData uri="http://schemas.openxmlformats.org/drawingml/2006/picture">
+                <pic:pic xmlns:pic="http://schemas.openxmlformats.org/drawingml/2006/picture">
+                  <pic:nvPicPr>
+                    <pic:cNvPr id="0" name="Picture 7"/>
+                    <pic:cNvPicPr>
+                      <a:picLocks noChangeAspect="1" noChangeArrowheads="1"/>
+                    </pic:cNvPicPr>
+                  </pic:nvPicPr>
+                  <pic:blipFill>
+                    <a:blip r:embed="rId22">
+                      <a:extLst>
+                        <a:ext uri="{28A0092B-C50C-407E-A947-70E740481C1C}">
+                          <a14:useLocalDpi xmlns:a14="http://schemas.microsoft.com/office/drawing/2010/main" val="0"/>
+                        </a:ext>
+                      </a:extLst>
+                    </a:blip>
+                    <a:srcRect/>
+                    <a:stretch>
+                      <a:fillRect/>
+                    </a:stretch>
+                  </pic:blipFill>
+                  <pic:spPr bwMode="auto">
+                    <a:xfrm>
+                      <a:off x="0" y="0"/>
+                      <a:ext cx="5400000" cy="2985577"/>
+                    </a:xfrm>
+                    <a:prstGeom prst="rect">
+                      <a:avLst/>
+                    </a:prstGeom>
+                    <a:noFill/>
+                    <a:ln>
+                      <a:noFill/>
+                    </a:ln>
+                  </pic:spPr>
+                </pic:pic>
+              </a:graphicData>
+            </a:graphic>
+          </wp:inline>
+        </w:drawing>
+      </w:r>
+    </w:p>
+    <w:p/>
+    <w:p>
+      <w:pPr>
+        <w:pStyle w:val="Ttulo2"/>
+        <w:rPr>
+          <w:rFonts w:asciiTheme="majorHAnsi" w:hAnsiTheme="majorHAnsi"/>
+        </w:rPr>
+      </w:pPr>
+      <w:bookmarkStart w:id="15" w:name="_Toc390194466"/>
+      <w:r>
+        <w:rPr>
+          <w:rFonts w:asciiTheme="majorHAnsi" w:hAnsiTheme="majorHAnsi"/>
+        </w:rPr>
+        <w:t>CASO DE USO – Registrar Usuario</w:t>
+      </w:r>
+      <w:bookmarkEnd w:id="15"/>
+    </w:p>
+    <w:p/>
+    <w:p/>
+    <w:p>
+      <w:pPr>
+        <w:rPr>
+          <w:sz w:val="22"/>
+          <w:szCs w:val="22"/>
+        </w:rPr>
+      </w:pPr>
+      <w:r>
+        <w:rPr>
+          <w:sz w:val="22"/>
+          <w:szCs w:val="22"/>
+        </w:rPr>
+        <w:t xml:space="preserve">La pantalla que se muestra a continuación es aquella  </w:t>
+      </w:r>
+      <w:r>
+        <w:rPr>
+          <w:sz w:val="22"/>
+          <w:szCs w:val="22"/>
+        </w:rPr>
+        <w:t>donde el visitante pulsará en la opción de registrarse.</w:t>
+      </w:r>
+    </w:p>
+    <w:p>
+      <w:pPr>
+        <w:ind w:left="720"/>
+        <w:jc w:val="center"/>
+        <w:rPr>
+          <w:sz w:val="22"/>
+          <w:szCs w:val="22"/>
+        </w:rPr>
+      </w:pPr>
+    </w:p>
+    <w:p>
+      <w:pPr>
+        <w:ind w:left="720"/>
+        <w:rPr>
+          <w:sz w:val="22"/>
+          <w:szCs w:val="22"/>
+        </w:rPr>
+      </w:pPr>
+      <w:r>
+        <w:rPr>
+          <w:noProof/>
+          <w:sz w:val="22"/>
+          <w:szCs w:val="22"/>
+          <w:lang w:val="es-ES" w:eastAsia="es-ES"/>
+        </w:rPr>
+        <w:drawing>
+          <wp:inline distT="0" distB="0" distL="0" distR="0" wp14:anchorId="7B77A640" wp14:editId="3831E35B">
+            <wp:extent cx="5400000" cy="3003461"/>
+            <wp:effectExtent l="0" t="0" r="0" b="6985"/>
+            <wp:docPr id="14" name="Imagen 14"/>
+            <wp:cNvGraphicFramePr>
+              <a:graphicFrameLocks xmlns:a="http://schemas.openxmlformats.org/drawingml/2006/main" noChangeAspect="1"/>
+            </wp:cNvGraphicFramePr>
+            <a:graphic xmlns:a="http://schemas.openxmlformats.org/drawingml/2006/main">
+              <a:graphicData uri="http://schemas.openxmlformats.org/drawingml/2006/picture">
+                <pic:pic xmlns:pic="http://schemas.openxmlformats.org/drawingml/2006/picture">
+                  <pic:nvPicPr>
+                    <pic:cNvPr id="0" name="Picture 7"/>
+                    <pic:cNvPicPr>
+                      <a:picLocks noChangeAspect="1" noChangeArrowheads="1"/>
+                    </pic:cNvPicPr>
+                  </pic:nvPicPr>
+                  <pic:blipFill>
+                    <a:blip r:embed="rId23">
+                      <a:extLst>
+                        <a:ext uri="{28A0092B-C50C-407E-A947-70E740481C1C}">
+                          <a14:useLocalDpi xmlns:a14="http://schemas.microsoft.com/office/drawing/2010/main" val="0"/>
+                        </a:ext>
+                      </a:extLst>
+                    </a:blip>
+                    <a:srcRect/>
+                    <a:stretch>
+                      <a:fillRect/>
+                    </a:stretch>
+                  </pic:blipFill>
+                  <pic:spPr bwMode="auto">
+                    <a:xfrm>
+                      <a:off x="0" y="0"/>
+                      <a:ext cx="5400000" cy="3003461"/>
+                    </a:xfrm>
+                    <a:prstGeom prst="rect">
+                      <a:avLst/>
+                    </a:prstGeom>
+                    <a:noFill/>
+                    <a:ln>
+                      <a:noFill/>
+                    </a:ln>
+                  </pic:spPr>
+                </pic:pic>
+              </a:graphicData>
+            </a:graphic>
+          </wp:inline>
+        </w:drawing>
+      </w:r>
+    </w:p>
+    <w:p/>
+    <w:p>
+      <w:pPr>
+        <w:rPr>
+          <w:sz w:val="22"/>
+          <w:szCs w:val="22"/>
+        </w:rPr>
+      </w:pPr>
+    </w:p>
+    <w:p>
+      <w:pPr>
+        <w:rPr>
+          <w:sz w:val="22"/>
+          <w:szCs w:val="22"/>
+        </w:rPr>
+      </w:pPr>
+      <w:r>
+        <w:rPr>
+          <w:sz w:val="22"/>
+          <w:szCs w:val="22"/>
+        </w:rPr>
+        <w:t xml:space="preserve">La pantalla que se muestra a continuación es aquella  </w:t>
+      </w:r>
+      <w:r>
+        <w:rPr>
+          <w:sz w:val="22"/>
+          <w:szCs w:val="22"/>
+        </w:rPr>
+        <w:t>donde el visitante ingresará todos sus datos para poder registrarse al sistema.</w:t>
+      </w:r>
+    </w:p>
+    <w:p/>
+    <w:p/>
+    <w:p>
+      <w:pPr>
+        <w:jc w:val="center"/>
+      </w:pPr>
+      <w:r>
+        <w:rPr>
+          <w:noProof/>
+          <w:lang w:val="es-ES" w:eastAsia="es-ES"/>
+        </w:rPr>
+        <w:lastRenderedPageBreak/>
+        <w:drawing>
+          <wp:inline distT="0" distB="0" distL="0" distR="0" wp14:anchorId="6CEBE882" wp14:editId="3143A3E3">
+            <wp:extent cx="5400000" cy="2971731"/>
+            <wp:effectExtent l="0" t="0" r="0" b="635"/>
+            <wp:docPr id="15" name="Imagen 15"/>
+            <wp:cNvGraphicFramePr>
+              <a:graphicFrameLocks xmlns:a="http://schemas.openxmlformats.org/drawingml/2006/main" noChangeAspect="1"/>
+            </wp:cNvGraphicFramePr>
+            <a:graphic xmlns:a="http://schemas.openxmlformats.org/drawingml/2006/main">
+              <a:graphicData uri="http://schemas.openxmlformats.org/drawingml/2006/picture">
+                <pic:pic xmlns:pic="http://schemas.openxmlformats.org/drawingml/2006/picture">
+                  <pic:nvPicPr>
+                    <pic:cNvPr id="0" name="Picture 4"/>
+                    <pic:cNvPicPr>
+                      <a:picLocks noChangeAspect="1" noChangeArrowheads="1"/>
+                    </pic:cNvPicPr>
+                  </pic:nvPicPr>
+                  <pic:blipFill>
+                    <a:blip r:embed="rId24">
+                      <a:extLst>
+                        <a:ext uri="{28A0092B-C50C-407E-A947-70E740481C1C}">
+                          <a14:useLocalDpi xmlns:a14="http://schemas.microsoft.com/office/drawing/2010/main" val="0"/>
+                        </a:ext>
+                      </a:extLst>
+                    </a:blip>
+                    <a:srcRect/>
+                    <a:stretch>
+                      <a:fillRect/>
+                    </a:stretch>
+                  </pic:blipFill>
+                  <pic:spPr bwMode="auto">
+                    <a:xfrm>
+                      <a:off x="0" y="0"/>
+                      <a:ext cx="5400000" cy="2971731"/>
+                    </a:xfrm>
+                    <a:prstGeom prst="rect">
+                      <a:avLst/>
+                    </a:prstGeom>
+                    <a:noFill/>
+                    <a:ln>
+                      <a:noFill/>
+                    </a:ln>
+                  </pic:spPr>
+                </pic:pic>
+              </a:graphicData>
+            </a:graphic>
+          </wp:inline>
+        </w:drawing>
+      </w:r>
+    </w:p>
+    <w:p/>
+    <w:p/>
+    <w:p>
+      <w:r>
+        <w:t>El usuario completará todos sus datos personales, y pulsara en registrar</w:t>
+      </w:r>
+    </w:p>
+    <w:p/>
+    <w:p>
+      <w:pPr>
+        <w:jc w:val="center"/>
+      </w:pPr>
+      <w:r>
+        <w:rPr>
+          <w:noProof/>
+          <w:lang w:val="es-ES" w:eastAsia="es-ES"/>
+        </w:rPr>
+        <w:drawing>
+          <wp:inline distT="0" distB="0" distL="0" distR="0" wp14:anchorId="0AF2FB3B" wp14:editId="269CD004">
+            <wp:extent cx="5400000" cy="3024139"/>
+            <wp:effectExtent l="0" t="0" r="0" b="5080"/>
+            <wp:docPr id="16" name="Imagen 16"/>
+            <wp:cNvGraphicFramePr>
+              <a:graphicFrameLocks xmlns:a="http://schemas.openxmlformats.org/drawingml/2006/main" noChangeAspect="1"/>
+            </wp:cNvGraphicFramePr>
+            <a:graphic xmlns:a="http://schemas.openxmlformats.org/drawingml/2006/main">
+              <a:graphicData uri="http://schemas.openxmlformats.org/drawingml/2006/picture">
+                <pic:pic xmlns:pic="http://schemas.openxmlformats.org/drawingml/2006/picture">
+                  <pic:nvPicPr>
+                    <pic:cNvPr id="0" name="Picture 6"/>
+                    <pic:cNvPicPr>
+                      <a:picLocks noChangeAspect="1" noChangeArrowheads="1"/>
+                    </pic:cNvPicPr>
+                  </pic:nvPicPr>
+                  <pic:blipFill>
+                    <a:blip r:embed="rId25">
+                      <a:extLst>
+                        <a:ext uri="{28A0092B-C50C-407E-A947-70E740481C1C}">
+                          <a14:useLocalDpi xmlns:a14="http://schemas.microsoft.com/office/drawing/2010/main" val="0"/>
+                        </a:ext>
+                      </a:extLst>
+                    </a:blip>
+                    <a:srcRect/>
+                    <a:stretch>
+                      <a:fillRect/>
+                    </a:stretch>
+                  </pic:blipFill>
+                  <pic:spPr bwMode="auto">
+                    <a:xfrm>
+                      <a:off x="0" y="0"/>
+                      <a:ext cx="5400000" cy="3024139"/>
+                    </a:xfrm>
+                    <a:prstGeom prst="rect">
+                      <a:avLst/>
+                    </a:prstGeom>
+                    <a:noFill/>
+                    <a:ln>
+                      <a:noFill/>
+                    </a:ln>
+                  </pic:spPr>
+                </pic:pic>
+              </a:graphicData>
+            </a:graphic>
+          </wp:inline>
+        </w:drawing>
+      </w:r>
+    </w:p>
+    <w:p/>
+    <w:p/>
     <w:p>
       <w:pPr>
         <w:pStyle w:val="Ttulo1"/>
@@ -19122,11 +20732,325 @@
         </w:rPr>
       </w:pPr>
     </w:p>
+    <w:p>
+      <w:pPr>
+        <w:pStyle w:val="Ttulo2"/>
+        <w:rPr>
+          <w:rFonts w:asciiTheme="majorHAnsi" w:hAnsiTheme="majorHAnsi"/>
+        </w:rPr>
+      </w:pPr>
+      <w:bookmarkStart w:id="16" w:name="_Toc390194467"/>
+      <w:r>
+        <w:rPr>
+          <w:rFonts w:asciiTheme="majorHAnsi" w:hAnsiTheme="majorHAnsi"/>
+        </w:rPr>
+        <w:t>CASO DE USO – Visualizar Subastas</w:t>
+      </w:r>
+      <w:bookmarkEnd w:id="16"/>
+      <w:r>
+        <w:rPr>
+          <w:rFonts w:asciiTheme="majorHAnsi" w:hAnsiTheme="majorHAnsi"/>
+        </w:rPr>
+        <w:t xml:space="preserve"> </w:t>
+      </w:r>
+    </w:p>
+    <w:p/>
+    <w:p>
+      <w:pPr>
+        <w:rPr>
+          <w:rFonts w:asciiTheme="majorHAnsi" w:hAnsiTheme="majorHAnsi"/>
+          <w:lang w:eastAsia="es-PE"/>
+        </w:rPr>
+      </w:pPr>
+      <w:r>
+        <w:rPr>
+          <w:rFonts w:asciiTheme="majorHAnsi" w:hAnsiTheme="majorHAnsi"/>
+          <w:lang w:eastAsia="es-PE"/>
+        </w:rPr>
+        <w:t>El usuario o visitante ingresan a la plataforma y eligen la opción Ver Subastas</w:t>
+      </w:r>
+    </w:p>
+    <w:p>
+      <w:pPr>
+        <w:rPr>
+          <w:rFonts w:asciiTheme="majorHAnsi" w:hAnsiTheme="majorHAnsi"/>
+          <w:lang w:eastAsia="es-PE"/>
+        </w:rPr>
+      </w:pPr>
+    </w:p>
+    <w:p>
+      <w:pPr>
+        <w:jc w:val="center"/>
+        <w:rPr>
+          <w:rFonts w:asciiTheme="majorHAnsi" w:hAnsiTheme="majorHAnsi"/>
+        </w:rPr>
+      </w:pPr>
+      <w:r>
+        <w:rPr>
+          <w:rFonts w:asciiTheme="majorHAnsi" w:hAnsiTheme="majorHAnsi"/>
+          <w:noProof/>
+          <w:lang w:val="es-ES" w:eastAsia="es-ES"/>
+        </w:rPr>
+        <w:lastRenderedPageBreak/>
+        <w:drawing>
+          <wp:inline distT="0" distB="0" distL="0" distR="0" wp14:anchorId="21E18477" wp14:editId="63A38552">
+            <wp:extent cx="5400000" cy="3013847"/>
+            <wp:effectExtent l="0" t="0" r="0" b="0"/>
+            <wp:docPr id="17" name="Imagen 17"/>
+            <wp:cNvGraphicFramePr>
+              <a:graphicFrameLocks xmlns:a="http://schemas.openxmlformats.org/drawingml/2006/main" noChangeAspect="1"/>
+            </wp:cNvGraphicFramePr>
+            <a:graphic xmlns:a="http://schemas.openxmlformats.org/drawingml/2006/main">
+              <a:graphicData uri="http://schemas.openxmlformats.org/drawingml/2006/picture">
+                <pic:pic xmlns:pic="http://schemas.openxmlformats.org/drawingml/2006/picture">
+                  <pic:nvPicPr>
+                    <pic:cNvPr id="0" name="Picture 1"/>
+                    <pic:cNvPicPr>
+                      <a:picLocks noChangeAspect="1" noChangeArrowheads="1"/>
+                    </pic:cNvPicPr>
+                  </pic:nvPicPr>
+                  <pic:blipFill>
+                    <a:blip r:embed="rId26">
+                      <a:extLst>
+                        <a:ext uri="{28A0092B-C50C-407E-A947-70E740481C1C}">
+                          <a14:useLocalDpi xmlns:a14="http://schemas.microsoft.com/office/drawing/2010/main" val="0"/>
+                        </a:ext>
+                      </a:extLst>
+                    </a:blip>
+                    <a:srcRect/>
+                    <a:stretch>
+                      <a:fillRect/>
+                    </a:stretch>
+                  </pic:blipFill>
+                  <pic:spPr bwMode="auto">
+                    <a:xfrm>
+                      <a:off x="0" y="0"/>
+                      <a:ext cx="5400000" cy="3013847"/>
+                    </a:xfrm>
+                    <a:prstGeom prst="rect">
+                      <a:avLst/>
+                    </a:prstGeom>
+                    <a:noFill/>
+                    <a:ln>
+                      <a:noFill/>
+                    </a:ln>
+                  </pic:spPr>
+                </pic:pic>
+              </a:graphicData>
+            </a:graphic>
+          </wp:inline>
+        </w:drawing>
+      </w:r>
+    </w:p>
+    <w:p>
+      <w:pPr>
+        <w:rPr>
+          <w:rFonts w:asciiTheme="majorHAnsi" w:hAnsiTheme="majorHAnsi"/>
+        </w:rPr>
+      </w:pPr>
+    </w:p>
+    <w:p>
+      <w:pPr>
+        <w:rPr>
+          <w:rFonts w:asciiTheme="majorHAnsi" w:hAnsiTheme="majorHAnsi"/>
+        </w:rPr>
+      </w:pPr>
+      <w:r>
+        <w:rPr>
+          <w:rFonts w:asciiTheme="majorHAnsi" w:hAnsiTheme="majorHAnsi"/>
+        </w:rPr>
+        <w:t xml:space="preserve">Se mostrará los artículos de las subastas vigentes  </w:t>
+      </w:r>
+    </w:p>
+    <w:p>
+      <w:pPr>
+        <w:rPr>
+          <w:rFonts w:asciiTheme="majorHAnsi" w:hAnsiTheme="majorHAnsi"/>
+        </w:rPr>
+      </w:pPr>
+    </w:p>
+    <w:p>
+      <w:pPr>
+        <w:jc w:val="center"/>
+        <w:rPr>
+          <w:rFonts w:asciiTheme="majorHAnsi" w:hAnsiTheme="majorHAnsi"/>
+        </w:rPr>
+      </w:pPr>
+      <w:r>
+        <w:rPr>
+          <w:rFonts w:asciiTheme="majorHAnsi" w:hAnsiTheme="majorHAnsi"/>
+          <w:noProof/>
+          <w:lang w:val="es-ES" w:eastAsia="es-ES"/>
+        </w:rPr>
+        <w:drawing>
+          <wp:inline distT="0" distB="0" distL="0" distR="0" wp14:anchorId="133E8E8E" wp14:editId="61EFA969">
+            <wp:extent cx="5400000" cy="3010584"/>
+            <wp:effectExtent l="0" t="0" r="0" b="0"/>
+            <wp:docPr id="18" name="Imagen 18"/>
+            <wp:cNvGraphicFramePr>
+              <a:graphicFrameLocks xmlns:a="http://schemas.openxmlformats.org/drawingml/2006/main" noChangeAspect="1"/>
+            </wp:cNvGraphicFramePr>
+            <a:graphic xmlns:a="http://schemas.openxmlformats.org/drawingml/2006/main">
+              <a:graphicData uri="http://schemas.openxmlformats.org/drawingml/2006/picture">
+                <pic:pic xmlns:pic="http://schemas.openxmlformats.org/drawingml/2006/picture">
+                  <pic:nvPicPr>
+                    <pic:cNvPr id="0" name="Picture 2"/>
+                    <pic:cNvPicPr>
+                      <a:picLocks noChangeAspect="1" noChangeArrowheads="1"/>
+                    </pic:cNvPicPr>
+                  </pic:nvPicPr>
+                  <pic:blipFill>
+                    <a:blip r:embed="rId27">
+                      <a:extLst>
+                        <a:ext uri="{28A0092B-C50C-407E-A947-70E740481C1C}">
+                          <a14:useLocalDpi xmlns:a14="http://schemas.microsoft.com/office/drawing/2010/main" val="0"/>
+                        </a:ext>
+                      </a:extLst>
+                    </a:blip>
+                    <a:srcRect/>
+                    <a:stretch>
+                      <a:fillRect/>
+                    </a:stretch>
+                  </pic:blipFill>
+                  <pic:spPr bwMode="auto">
+                    <a:xfrm>
+                      <a:off x="0" y="0"/>
+                      <a:ext cx="5400000" cy="3010584"/>
+                    </a:xfrm>
+                    <a:prstGeom prst="rect">
+                      <a:avLst/>
+                    </a:prstGeom>
+                    <a:noFill/>
+                    <a:ln>
+                      <a:noFill/>
+                    </a:ln>
+                  </pic:spPr>
+                </pic:pic>
+              </a:graphicData>
+            </a:graphic>
+          </wp:inline>
+        </w:drawing>
+      </w:r>
+    </w:p>
+    <w:p>
+      <w:pPr>
+        <w:rPr>
+          <w:rFonts w:asciiTheme="majorHAnsi" w:hAnsiTheme="majorHAnsi"/>
+        </w:rPr>
+      </w:pPr>
+    </w:p>
+    <w:p>
+      <w:pPr>
+        <w:rPr>
+          <w:rFonts w:asciiTheme="majorHAnsi" w:hAnsiTheme="majorHAnsi"/>
+        </w:rPr>
+      </w:pPr>
+    </w:p>
+    <w:p>
+      <w:pPr>
+        <w:rPr>
+          <w:rFonts w:asciiTheme="majorHAnsi" w:hAnsiTheme="majorHAnsi"/>
+        </w:rPr>
+      </w:pPr>
+      <w:r>
+        <w:rPr>
+          <w:rFonts w:asciiTheme="majorHAnsi" w:hAnsiTheme="majorHAnsi"/>
+        </w:rPr>
+        <w:t>Se mostrará el detalle del artículo elegido.</w:t>
+      </w:r>
+    </w:p>
+    <w:p>
+      <w:pPr>
+        <w:rPr>
+          <w:rFonts w:asciiTheme="majorHAnsi" w:hAnsiTheme="majorHAnsi"/>
+        </w:rPr>
+      </w:pPr>
+    </w:p>
+    <w:p>
+      <w:pPr>
+        <w:rPr>
+          <w:rFonts w:asciiTheme="majorHAnsi" w:hAnsiTheme="majorHAnsi"/>
+        </w:rPr>
+      </w:pPr>
+    </w:p>
+    <w:p>
+      <w:pPr>
+        <w:jc w:val="center"/>
+        <w:rPr>
+          <w:rFonts w:asciiTheme="majorHAnsi" w:hAnsiTheme="majorHAnsi"/>
+        </w:rPr>
+      </w:pPr>
+      <w:r>
+        <w:rPr>
+          <w:rFonts w:asciiTheme="majorHAnsi" w:hAnsiTheme="majorHAnsi"/>
+          <w:noProof/>
+          <w:lang w:val="es-ES" w:eastAsia="es-ES"/>
+        </w:rPr>
+        <w:lastRenderedPageBreak/>
+        <w:drawing>
+          <wp:inline distT="0" distB="0" distL="0" distR="0" wp14:anchorId="42431A74" wp14:editId="235AB0E7">
+            <wp:extent cx="5400000" cy="3019330"/>
+            <wp:effectExtent l="0" t="0" r="0" b="0"/>
+            <wp:docPr id="19" name="Imagen 19"/>
+            <wp:cNvGraphicFramePr>
+              <a:graphicFrameLocks xmlns:a="http://schemas.openxmlformats.org/drawingml/2006/main" noChangeAspect="1"/>
+            </wp:cNvGraphicFramePr>
+            <a:graphic xmlns:a="http://schemas.openxmlformats.org/drawingml/2006/main">
+              <a:graphicData uri="http://schemas.openxmlformats.org/drawingml/2006/picture">
+                <pic:pic xmlns:pic="http://schemas.openxmlformats.org/drawingml/2006/picture">
+                  <pic:nvPicPr>
+                    <pic:cNvPr id="0" name="Picture 3"/>
+                    <pic:cNvPicPr>
+                      <a:picLocks noChangeAspect="1" noChangeArrowheads="1"/>
+                    </pic:cNvPicPr>
+                  </pic:nvPicPr>
+                  <pic:blipFill>
+                    <a:blip r:embed="rId28">
+                      <a:extLst>
+                        <a:ext uri="{28A0092B-C50C-407E-A947-70E740481C1C}">
+                          <a14:useLocalDpi xmlns:a14="http://schemas.microsoft.com/office/drawing/2010/main" val="0"/>
+                        </a:ext>
+                      </a:extLst>
+                    </a:blip>
+                    <a:srcRect/>
+                    <a:stretch>
+                      <a:fillRect/>
+                    </a:stretch>
+                  </pic:blipFill>
+                  <pic:spPr bwMode="auto">
+                    <a:xfrm>
+                      <a:off x="0" y="0"/>
+                      <a:ext cx="5400000" cy="3019330"/>
+                    </a:xfrm>
+                    <a:prstGeom prst="rect">
+                      <a:avLst/>
+                    </a:prstGeom>
+                    <a:noFill/>
+                    <a:ln>
+                      <a:noFill/>
+                    </a:ln>
+                  </pic:spPr>
+                </pic:pic>
+              </a:graphicData>
+            </a:graphic>
+          </wp:inline>
+        </w:drawing>
+      </w:r>
+    </w:p>
+    <w:p>
+      <w:pPr>
+        <w:rPr>
+          <w:rFonts w:asciiTheme="majorHAnsi" w:hAnsiTheme="majorHAnsi"/>
+        </w:rPr>
+      </w:pPr>
+    </w:p>
+    <w:p/>
+    <w:p/>
     <w:sectPr>
-      <w:headerReference w:type="default" r:id="rId12"/>
-      <w:footerReference w:type="default" r:id="rId13"/>
-      <w:headerReference w:type="first" r:id="rId14"/>
-      <w:footerReference w:type="first" r:id="rId15"/>
+      <w:headerReference w:type="default" r:id="rId29"/>
+      <w:footerReference w:type="default" r:id="rId30"/>
+      <w:headerReference w:type="first" r:id="rId31"/>
+      <w:footerReference w:type="first" r:id="rId32"/>
       <w:pgSz w:w="12240" w:h="15840" w:code="1"/>
       <w:pgMar w:top="1440" w:right="1440" w:bottom="1440" w:left="1440" w:header="720" w:footer="720" w:gutter="0"/>
       <w:cols w:space="720"/>
@@ -19136,7 +21060,7 @@
 </file>
 
 <file path=word/endnotes.xml><?xml version="1.0" encoding="utf-8"?>
-<w:endnotes xmlns:wpc="http://schemas.microsoft.com/office/word/2010/wordprocessingCanvas" xmlns:mc="http://schemas.openxmlformats.org/markup-compatibility/2006" xmlns:o="urn:schemas-microsoft-com:office:office" xmlns:r="http://schemas.openxmlformats.org/officeDocument/2006/relationships" xmlns:m="http://schemas.openxmlformats.org/officeDocument/2006/math" xmlns:v="urn:schemas-microsoft-com:vml" xmlns:wp14="http://schemas.microsoft.com/office/word/2010/wordprocessingDrawing" xmlns:wp="http://schemas.openxmlformats.org/drawingml/2006/wordprocessingDrawing" xmlns:w10="urn:schemas-microsoft-com:office:word" xmlns:w="http://schemas.openxmlformats.org/wordprocessingml/2006/main" xmlns:w14="http://schemas.microsoft.com/office/word/2010/wordml" xmlns:wpg="http://schemas.microsoft.com/office/word/2010/wordprocessingGroup" xmlns:wpi="http://schemas.microsoft.com/office/word/2010/wordprocessingInk" xmlns:wne="http://schemas.microsoft.com/office/word/2006/wordml" xmlns:wps="http://schemas.microsoft.com/office/word/2010/wordprocessingShape" mc:Ignorable="w14 wp14">
+<w:endnotes xmlns:wpc="http://schemas.microsoft.com/office/word/2010/wordprocessingCanvas" xmlns:mc="http://schemas.openxmlformats.org/markup-compatibility/2006" xmlns:o="urn:schemas-microsoft-com:office:office" xmlns:r="http://schemas.openxmlformats.org/officeDocument/2006/relationships" xmlns:m="http://schemas.openxmlformats.org/officeDocument/2006/math" xmlns:v="urn:schemas-microsoft-com:vml" xmlns:wp14="http://schemas.microsoft.com/office/word/2010/wordprocessingDrawing" xmlns:wp="http://schemas.openxmlformats.org/drawingml/2006/wordprocessingDrawing" xmlns:w10="urn:schemas-microsoft-com:office:word" xmlns:w="http://schemas.openxmlformats.org/wordprocessingml/2006/main" xmlns:w14="http://schemas.microsoft.com/office/word/2010/wordml" xmlns:w15="http://schemas.microsoft.com/office/word/2012/wordml" xmlns:wpg="http://schemas.microsoft.com/office/word/2010/wordprocessingGroup" xmlns:wpi="http://schemas.microsoft.com/office/word/2010/wordprocessingInk" xmlns:wne="http://schemas.microsoft.com/office/word/2006/wordml" xmlns:wps="http://schemas.microsoft.com/office/word/2010/wordprocessingShape" mc:Ignorable="w14 w15 wp14">
   <w:endnote w:type="separator" w:id="-1">
     <w:p>
       <w:pPr>
@@ -19161,7 +21085,7 @@
 </file>
 
 <file path=word/footer1.xml><?xml version="1.0" encoding="utf-8"?>
-<w:ftr xmlns:wpc="http://schemas.microsoft.com/office/word/2010/wordprocessingCanvas" xmlns:mc="http://schemas.openxmlformats.org/markup-compatibility/2006" xmlns:o="urn:schemas-microsoft-com:office:office" xmlns:r="http://schemas.openxmlformats.org/officeDocument/2006/relationships" xmlns:m="http://schemas.openxmlformats.org/officeDocument/2006/math" xmlns:v="urn:schemas-microsoft-com:vml" xmlns:wp14="http://schemas.microsoft.com/office/word/2010/wordprocessingDrawing" xmlns:wp="http://schemas.openxmlformats.org/drawingml/2006/wordprocessingDrawing" xmlns:w10="urn:schemas-microsoft-com:office:word" xmlns:w="http://schemas.openxmlformats.org/wordprocessingml/2006/main" xmlns:w14="http://schemas.microsoft.com/office/word/2010/wordml" xmlns:wpg="http://schemas.microsoft.com/office/word/2010/wordprocessingGroup" xmlns:wpi="http://schemas.microsoft.com/office/word/2010/wordprocessingInk" xmlns:wne="http://schemas.microsoft.com/office/word/2006/wordml" xmlns:wps="http://schemas.microsoft.com/office/word/2010/wordprocessingShape" mc:Ignorable="w14 wp14">
+<w:ftr xmlns:wpc="http://schemas.microsoft.com/office/word/2010/wordprocessingCanvas" xmlns:mc="http://schemas.openxmlformats.org/markup-compatibility/2006" xmlns:o="urn:schemas-microsoft-com:office:office" xmlns:r="http://schemas.openxmlformats.org/officeDocument/2006/relationships" xmlns:m="http://schemas.openxmlformats.org/officeDocument/2006/math" xmlns:v="urn:schemas-microsoft-com:vml" xmlns:wp14="http://schemas.microsoft.com/office/word/2010/wordprocessingDrawing" xmlns:wp="http://schemas.openxmlformats.org/drawingml/2006/wordprocessingDrawing" xmlns:w10="urn:schemas-microsoft-com:office:word" xmlns:w="http://schemas.openxmlformats.org/wordprocessingml/2006/main" xmlns:w14="http://schemas.microsoft.com/office/word/2010/wordml" xmlns:w15="http://schemas.microsoft.com/office/word/2012/wordml" xmlns:wpg="http://schemas.microsoft.com/office/word/2010/wordprocessingGroup" xmlns:wpi="http://schemas.microsoft.com/office/word/2010/wordprocessingInk" xmlns:wne="http://schemas.microsoft.com/office/word/2006/wordml" xmlns:wps="http://schemas.microsoft.com/office/word/2010/wordprocessingShape" mc:Ignorable="w14 w15 wp14">
   <w:p>
     <w:pPr>
       <w:pStyle w:val="Piedepgina"/>
@@ -19199,7 +21123,7 @@
 </file>
 
 <file path=word/footer2.xml><?xml version="1.0" encoding="utf-8"?>
-<w:ftr xmlns:wpc="http://schemas.microsoft.com/office/word/2010/wordprocessingCanvas" xmlns:mc="http://schemas.openxmlformats.org/markup-compatibility/2006" xmlns:o="urn:schemas-microsoft-com:office:office" xmlns:r="http://schemas.openxmlformats.org/officeDocument/2006/relationships" xmlns:m="http://schemas.openxmlformats.org/officeDocument/2006/math" xmlns:v="urn:schemas-microsoft-com:vml" xmlns:wp14="http://schemas.microsoft.com/office/word/2010/wordprocessingDrawing" xmlns:wp="http://schemas.openxmlformats.org/drawingml/2006/wordprocessingDrawing" xmlns:w10="urn:schemas-microsoft-com:office:word" xmlns:w="http://schemas.openxmlformats.org/wordprocessingml/2006/main" xmlns:w14="http://schemas.microsoft.com/office/word/2010/wordml" xmlns:wpg="http://schemas.microsoft.com/office/word/2010/wordprocessingGroup" xmlns:wpi="http://schemas.microsoft.com/office/word/2010/wordprocessingInk" xmlns:wne="http://schemas.microsoft.com/office/word/2006/wordml" xmlns:wps="http://schemas.microsoft.com/office/word/2010/wordprocessingShape" mc:Ignorable="w14 wp14">
+<w:ftr xmlns:wpc="http://schemas.microsoft.com/office/word/2010/wordprocessingCanvas" xmlns:mc="http://schemas.openxmlformats.org/markup-compatibility/2006" xmlns:o="urn:schemas-microsoft-com:office:office" xmlns:r="http://schemas.openxmlformats.org/officeDocument/2006/relationships" xmlns:m="http://schemas.openxmlformats.org/officeDocument/2006/math" xmlns:v="urn:schemas-microsoft-com:vml" xmlns:wp14="http://schemas.microsoft.com/office/word/2010/wordprocessingDrawing" xmlns:wp="http://schemas.openxmlformats.org/drawingml/2006/wordprocessingDrawing" xmlns:w10="urn:schemas-microsoft-com:office:word" xmlns:w="http://schemas.openxmlformats.org/wordprocessingml/2006/main" xmlns:w14="http://schemas.microsoft.com/office/word/2010/wordml" xmlns:w15="http://schemas.microsoft.com/office/word/2012/wordml" xmlns:wpg="http://schemas.microsoft.com/office/word/2010/wordprocessingGroup" xmlns:wpi="http://schemas.microsoft.com/office/word/2010/wordprocessingInk" xmlns:wne="http://schemas.microsoft.com/office/word/2006/wordml" xmlns:wps="http://schemas.microsoft.com/office/word/2010/wordprocessingShape" mc:Ignorable="w14 w15 wp14">
   <w:tbl>
     <w:tblPr>
       <w:tblW w:w="0" w:type="auto"/>
@@ -19235,10 +21159,7 @@
             <w:ind w:right="360"/>
           </w:pPr>
           <w:r>
-            <w:t>Confidenc</w:t>
-          </w:r>
-          <w:r>
-            <w:t>ial</w:t>
+            <w:t>Confidencial</w:t>
           </w:r>
         </w:p>
       </w:tc>
@@ -19327,7 +21248,7 @@
               <w:rStyle w:val="Nmerodepgina"/>
               <w:noProof/>
             </w:rPr>
-            <w:t>7</w:t>
+            <w:t>3</w:t>
           </w:r>
           <w:r>
             <w:rPr>
@@ -19364,7 +21285,7 @@
               <w:rStyle w:val="Nmerodepgina"/>
               <w:noProof/>
             </w:rPr>
-            <w:t>7</w:t>
+            <w:t>17</w:t>
           </w:r>
           <w:r>
             <w:rPr>
@@ -19385,7 +21306,7 @@
 </file>
 
 <file path=word/footer3.xml><?xml version="1.0" encoding="utf-8"?>
-<w:ftr xmlns:wpc="http://schemas.microsoft.com/office/word/2010/wordprocessingCanvas" xmlns:mc="http://schemas.openxmlformats.org/markup-compatibility/2006" xmlns:o="urn:schemas-microsoft-com:office:office" xmlns:r="http://schemas.openxmlformats.org/officeDocument/2006/relationships" xmlns:m="http://schemas.openxmlformats.org/officeDocument/2006/math" xmlns:v="urn:schemas-microsoft-com:vml" xmlns:wp14="http://schemas.microsoft.com/office/word/2010/wordprocessingDrawing" xmlns:wp="http://schemas.openxmlformats.org/drawingml/2006/wordprocessingDrawing" xmlns:w10="urn:schemas-microsoft-com:office:word" xmlns:w="http://schemas.openxmlformats.org/wordprocessingml/2006/main" xmlns:w14="http://schemas.microsoft.com/office/word/2010/wordml" xmlns:wpg="http://schemas.microsoft.com/office/word/2010/wordprocessingGroup" xmlns:wpi="http://schemas.microsoft.com/office/word/2010/wordprocessingInk" xmlns:wne="http://schemas.microsoft.com/office/word/2006/wordml" xmlns:wps="http://schemas.microsoft.com/office/word/2010/wordprocessingShape" mc:Ignorable="w14 wp14">
+<w:ftr xmlns:wpc="http://schemas.microsoft.com/office/word/2010/wordprocessingCanvas" xmlns:mc="http://schemas.openxmlformats.org/markup-compatibility/2006" xmlns:o="urn:schemas-microsoft-com:office:office" xmlns:r="http://schemas.openxmlformats.org/officeDocument/2006/relationships" xmlns:m="http://schemas.openxmlformats.org/officeDocument/2006/math" xmlns:v="urn:schemas-microsoft-com:vml" xmlns:wp14="http://schemas.microsoft.com/office/word/2010/wordprocessingDrawing" xmlns:wp="http://schemas.openxmlformats.org/drawingml/2006/wordprocessingDrawing" xmlns:w10="urn:schemas-microsoft-com:office:word" xmlns:w="http://schemas.openxmlformats.org/wordprocessingml/2006/main" xmlns:w14="http://schemas.microsoft.com/office/word/2010/wordml" xmlns:w15="http://schemas.microsoft.com/office/word/2012/wordml" xmlns:wpg="http://schemas.microsoft.com/office/word/2010/wordprocessingGroup" xmlns:wpi="http://schemas.microsoft.com/office/word/2010/wordprocessingInk" xmlns:wne="http://schemas.microsoft.com/office/word/2006/wordml" xmlns:wps="http://schemas.microsoft.com/office/word/2010/wordprocessingShape" mc:Ignorable="w14 w15 wp14">
   <w:p>
     <w:pPr>
       <w:pStyle w:val="Piedepgina"/>
@@ -19395,7 +21316,7 @@
 </file>
 
 <file path=word/footnotes.xml><?xml version="1.0" encoding="utf-8"?>
-<w:footnotes xmlns:wpc="http://schemas.microsoft.com/office/word/2010/wordprocessingCanvas" xmlns:mc="http://schemas.openxmlformats.org/markup-compatibility/2006" xmlns:o="urn:schemas-microsoft-com:office:office" xmlns:r="http://schemas.openxmlformats.org/officeDocument/2006/relationships" xmlns:m="http://schemas.openxmlformats.org/officeDocument/2006/math" xmlns:v="urn:schemas-microsoft-com:vml" xmlns:wp14="http://schemas.microsoft.com/office/word/2010/wordprocessingDrawing" xmlns:wp="http://schemas.openxmlformats.org/drawingml/2006/wordprocessingDrawing" xmlns:w10="urn:schemas-microsoft-com:office:word" xmlns:w="http://schemas.openxmlformats.org/wordprocessingml/2006/main" xmlns:w14="http://schemas.microsoft.com/office/word/2010/wordml" xmlns:wpg="http://schemas.microsoft.com/office/word/2010/wordprocessingGroup" xmlns:wpi="http://schemas.microsoft.com/office/word/2010/wordprocessingInk" xmlns:wne="http://schemas.microsoft.com/office/word/2006/wordml" xmlns:wps="http://schemas.microsoft.com/office/word/2010/wordprocessingShape" mc:Ignorable="w14 wp14">
+<w:footnotes xmlns:wpc="http://schemas.microsoft.com/office/word/2010/wordprocessingCanvas" xmlns:mc="http://schemas.openxmlformats.org/markup-compatibility/2006" xmlns:o="urn:schemas-microsoft-com:office:office" xmlns:r="http://schemas.openxmlformats.org/officeDocument/2006/relationships" xmlns:m="http://schemas.openxmlformats.org/officeDocument/2006/math" xmlns:v="urn:schemas-microsoft-com:vml" xmlns:wp14="http://schemas.microsoft.com/office/word/2010/wordprocessingDrawing" xmlns:wp="http://schemas.openxmlformats.org/drawingml/2006/wordprocessingDrawing" xmlns:w10="urn:schemas-microsoft-com:office:word" xmlns:w="http://schemas.openxmlformats.org/wordprocessingml/2006/main" xmlns:w14="http://schemas.microsoft.com/office/word/2010/wordml" xmlns:w15="http://schemas.microsoft.com/office/word/2012/wordml" xmlns:wpg="http://schemas.microsoft.com/office/word/2010/wordprocessingGroup" xmlns:wpi="http://schemas.microsoft.com/office/word/2010/wordprocessingInk" xmlns:wne="http://schemas.microsoft.com/office/word/2006/wordml" xmlns:wps="http://schemas.microsoft.com/office/word/2010/wordprocessingShape" mc:Ignorable="w14 w15 wp14">
   <w:footnote w:type="separator" w:id="-1">
     <w:p>
       <w:pPr>
@@ -19420,7 +21341,7 @@
 </file>
 
 <file path=word/header1.xml><?xml version="1.0" encoding="utf-8"?>
-<w:hdr xmlns:wpc="http://schemas.microsoft.com/office/word/2010/wordprocessingCanvas" xmlns:mc="http://schemas.openxmlformats.org/markup-compatibility/2006" xmlns:o="urn:schemas-microsoft-com:office:office" xmlns:r="http://schemas.openxmlformats.org/officeDocument/2006/relationships" xmlns:m="http://schemas.openxmlformats.org/officeDocument/2006/math" xmlns:v="urn:schemas-microsoft-com:vml" xmlns:wp14="http://schemas.microsoft.com/office/word/2010/wordprocessingDrawing" xmlns:wp="http://schemas.openxmlformats.org/drawingml/2006/wordprocessingDrawing" xmlns:w10="urn:schemas-microsoft-com:office:word" xmlns:w="http://schemas.openxmlformats.org/wordprocessingml/2006/main" xmlns:w14="http://schemas.microsoft.com/office/word/2010/wordml" xmlns:wpg="http://schemas.microsoft.com/office/word/2010/wordprocessingGroup" xmlns:wpi="http://schemas.microsoft.com/office/word/2010/wordprocessingInk" xmlns:wne="http://schemas.microsoft.com/office/word/2006/wordml" xmlns:wps="http://schemas.microsoft.com/office/word/2010/wordprocessingShape" mc:Ignorable="w14 wp14">
+<w:hdr xmlns:wpc="http://schemas.microsoft.com/office/word/2010/wordprocessingCanvas" xmlns:mc="http://schemas.openxmlformats.org/markup-compatibility/2006" xmlns:o="urn:schemas-microsoft-com:office:office" xmlns:r="http://schemas.openxmlformats.org/officeDocument/2006/relationships" xmlns:m="http://schemas.openxmlformats.org/officeDocument/2006/math" xmlns:v="urn:schemas-microsoft-com:vml" xmlns:wp14="http://schemas.microsoft.com/office/word/2010/wordprocessingDrawing" xmlns:wp="http://schemas.openxmlformats.org/drawingml/2006/wordprocessingDrawing" xmlns:w10="urn:schemas-microsoft-com:office:word" xmlns:w="http://schemas.openxmlformats.org/wordprocessingml/2006/main" xmlns:w14="http://schemas.microsoft.com/office/word/2010/wordml" xmlns:w15="http://schemas.microsoft.com/office/word/2012/wordml" xmlns:wpg="http://schemas.microsoft.com/office/word/2010/wordprocessingGroup" xmlns:wpi="http://schemas.microsoft.com/office/word/2010/wordprocessingInk" xmlns:wne="http://schemas.microsoft.com/office/word/2006/wordml" xmlns:wps="http://schemas.microsoft.com/office/word/2010/wordprocessingShape" mc:Ignorable="w14 w15 wp14">
   <w:p>
     <w:pPr>
       <w:rPr>
@@ -19580,7 +21501,7 @@
 </file>
 
 <file path=word/header2.xml><?xml version="1.0" encoding="utf-8"?>
-<w:hdr xmlns:wpc="http://schemas.microsoft.com/office/word/2010/wordprocessingCanvas" xmlns:mc="http://schemas.openxmlformats.org/markup-compatibility/2006" xmlns:o="urn:schemas-microsoft-com:office:office" xmlns:r="http://schemas.openxmlformats.org/officeDocument/2006/relationships" xmlns:m="http://schemas.openxmlformats.org/officeDocument/2006/math" xmlns:v="urn:schemas-microsoft-com:vml" xmlns:wp14="http://schemas.microsoft.com/office/word/2010/wordprocessingDrawing" xmlns:wp="http://schemas.openxmlformats.org/drawingml/2006/wordprocessingDrawing" xmlns:w10="urn:schemas-microsoft-com:office:word" xmlns:w="http://schemas.openxmlformats.org/wordprocessingml/2006/main" xmlns:w14="http://schemas.microsoft.com/office/word/2010/wordml" xmlns:wpg="http://schemas.microsoft.com/office/word/2010/wordprocessingGroup" xmlns:wpi="http://schemas.microsoft.com/office/word/2010/wordprocessingInk" xmlns:wne="http://schemas.microsoft.com/office/word/2006/wordml" xmlns:wps="http://schemas.microsoft.com/office/word/2010/wordprocessingShape" mc:Ignorable="w14 wp14">
+<w:hdr xmlns:wpc="http://schemas.microsoft.com/office/word/2010/wordprocessingCanvas" xmlns:mc="http://schemas.openxmlformats.org/markup-compatibility/2006" xmlns:o="urn:schemas-microsoft-com:office:office" xmlns:r="http://schemas.openxmlformats.org/officeDocument/2006/relationships" xmlns:m="http://schemas.openxmlformats.org/officeDocument/2006/math" xmlns:v="urn:schemas-microsoft-com:vml" xmlns:wp14="http://schemas.microsoft.com/office/word/2010/wordprocessingDrawing" xmlns:wp="http://schemas.openxmlformats.org/drawingml/2006/wordprocessingDrawing" xmlns:w10="urn:schemas-microsoft-com:office:word" xmlns:w="http://schemas.openxmlformats.org/wordprocessingml/2006/main" xmlns:w14="http://schemas.microsoft.com/office/word/2010/wordml" xmlns:w15="http://schemas.microsoft.com/office/word/2012/wordml" xmlns:wpg="http://schemas.microsoft.com/office/word/2010/wordprocessingGroup" xmlns:wpi="http://schemas.microsoft.com/office/word/2010/wordprocessingInk" xmlns:wne="http://schemas.microsoft.com/office/word/2006/wordml" xmlns:wps="http://schemas.microsoft.com/office/word/2010/wordprocessingShape" mc:Ignorable="w14 w15 wp14">
   <w:tbl>
     <w:tblPr>
       <w:tblW w:w="9558" w:type="dxa"/>
@@ -19625,16 +21546,7 @@
             <w:ind w:right="68"/>
           </w:pPr>
           <w:r>
-            <w:t xml:space="preserve">  </w:t>
-          </w:r>
-          <w:r>
-            <w:t>Versión</w:t>
-          </w:r>
-          <w:r>
-            <w:t xml:space="preserve">:           </w:t>
-          </w:r>
-          <w:r>
-            <w:t>1.0</w:t>
+            <w:t xml:space="preserve">  Versión:           1.0</w:t>
           </w:r>
         </w:p>
       </w:tc>
@@ -19651,10 +21563,7 @@
             </w:rPr>
           </w:pPr>
           <w:r>
-            <w:t xml:space="preserve">Documento de </w:t>
-          </w:r>
-          <w:r>
-            <w:t>Diseño</w:t>
+            <w:t>Documento de Diseño</w:t>
           </w:r>
         </w:p>
       </w:tc>
@@ -19664,10 +21573,7 @@
         </w:tcPr>
         <w:p>
           <w:r>
-            <w:t xml:space="preserve">  Date:  </w:t>
-          </w:r>
-          <w:r>
-            <w:t>08/06/2014</w:t>
+            <w:t xml:space="preserve">  Date:  08/06/2014</w:t>
           </w:r>
         </w:p>
       </w:tc>
@@ -19682,7 +21588,7 @@
 </file>
 
 <file path=word/header3.xml><?xml version="1.0" encoding="utf-8"?>
-<w:hdr xmlns:wpc="http://schemas.microsoft.com/office/word/2010/wordprocessingCanvas" xmlns:mc="http://schemas.openxmlformats.org/markup-compatibility/2006" xmlns:o="urn:schemas-microsoft-com:office:office" xmlns:r="http://schemas.openxmlformats.org/officeDocument/2006/relationships" xmlns:m="http://schemas.openxmlformats.org/officeDocument/2006/math" xmlns:v="urn:schemas-microsoft-com:vml" xmlns:wp14="http://schemas.microsoft.com/office/word/2010/wordprocessingDrawing" xmlns:wp="http://schemas.openxmlformats.org/drawingml/2006/wordprocessingDrawing" xmlns:w10="urn:schemas-microsoft-com:office:word" xmlns:w="http://schemas.openxmlformats.org/wordprocessingml/2006/main" xmlns:w14="http://schemas.microsoft.com/office/word/2010/wordml" xmlns:wpg="http://schemas.microsoft.com/office/word/2010/wordprocessingGroup" xmlns:wpi="http://schemas.microsoft.com/office/word/2010/wordprocessingInk" xmlns:wne="http://schemas.microsoft.com/office/word/2006/wordml" xmlns:wps="http://schemas.microsoft.com/office/word/2010/wordprocessingShape" mc:Ignorable="w14 wp14">
+<w:hdr xmlns:wpc="http://schemas.microsoft.com/office/word/2010/wordprocessingCanvas" xmlns:mc="http://schemas.openxmlformats.org/markup-compatibility/2006" xmlns:o="urn:schemas-microsoft-com:office:office" xmlns:r="http://schemas.openxmlformats.org/officeDocument/2006/relationships" xmlns:m="http://schemas.openxmlformats.org/officeDocument/2006/math" xmlns:v="urn:schemas-microsoft-com:vml" xmlns:wp14="http://schemas.microsoft.com/office/word/2010/wordprocessingDrawing" xmlns:wp="http://schemas.openxmlformats.org/drawingml/2006/wordprocessingDrawing" xmlns:w10="urn:schemas-microsoft-com:office:word" xmlns:w="http://schemas.openxmlformats.org/wordprocessingml/2006/main" xmlns:w14="http://schemas.microsoft.com/office/word/2010/wordml" xmlns:w15="http://schemas.microsoft.com/office/word/2012/wordml" xmlns:wpg="http://schemas.microsoft.com/office/word/2010/wordprocessingGroup" xmlns:wpi="http://schemas.microsoft.com/office/word/2010/wordprocessingInk" xmlns:wne="http://schemas.microsoft.com/office/word/2006/wordml" xmlns:wps="http://schemas.microsoft.com/office/word/2010/wordprocessingShape" mc:Ignorable="w14 w15 wp14">
   <w:p>
     <w:pPr>
       <w:pStyle w:val="Encabezado"/>
@@ -19692,7 +21598,7 @@
 </file>
 
 <file path=word/numbering.xml><?xml version="1.0" encoding="utf-8"?>
-<w:numbering xmlns:wpc="http://schemas.microsoft.com/office/word/2010/wordprocessingCanvas" xmlns:mc="http://schemas.openxmlformats.org/markup-compatibility/2006" xmlns:o="urn:schemas-microsoft-com:office:office" xmlns:r="http://schemas.openxmlformats.org/officeDocument/2006/relationships" xmlns:m="http://schemas.openxmlformats.org/officeDocument/2006/math" xmlns:v="urn:schemas-microsoft-com:vml" xmlns:wp14="http://schemas.microsoft.com/office/word/2010/wordprocessingDrawing" xmlns:wp="http://schemas.openxmlformats.org/drawingml/2006/wordprocessingDrawing" xmlns:w10="urn:schemas-microsoft-com:office:word" xmlns:w="http://schemas.openxmlformats.org/wordprocessingml/2006/main" xmlns:w14="http://schemas.microsoft.com/office/word/2010/wordml" xmlns:wpg="http://schemas.microsoft.com/office/word/2010/wordprocessingGroup" xmlns:wpi="http://schemas.microsoft.com/office/word/2010/wordprocessingInk" xmlns:wne="http://schemas.microsoft.com/office/word/2006/wordml" xmlns:wps="http://schemas.microsoft.com/office/word/2010/wordprocessingShape" mc:Ignorable="w14 wp14">
+<w:numbering xmlns:wpc="http://schemas.microsoft.com/office/word/2010/wordprocessingCanvas" xmlns:mc="http://schemas.openxmlformats.org/markup-compatibility/2006" xmlns:o="urn:schemas-microsoft-com:office:office" xmlns:r="http://schemas.openxmlformats.org/officeDocument/2006/relationships" xmlns:m="http://schemas.openxmlformats.org/officeDocument/2006/math" xmlns:v="urn:schemas-microsoft-com:vml" xmlns:wp14="http://schemas.microsoft.com/office/word/2010/wordprocessingDrawing" xmlns:wp="http://schemas.openxmlformats.org/drawingml/2006/wordprocessingDrawing" xmlns:w10="urn:schemas-microsoft-com:office:word" xmlns:w="http://schemas.openxmlformats.org/wordprocessingml/2006/main" xmlns:w14="http://schemas.microsoft.com/office/word/2010/wordml" xmlns:w15="http://schemas.microsoft.com/office/word/2012/wordml" xmlns:wpg="http://schemas.microsoft.com/office/word/2010/wordprocessingGroup" xmlns:wpi="http://schemas.microsoft.com/office/word/2010/wordprocessingInk" xmlns:wne="http://schemas.microsoft.com/office/word/2006/wordml" xmlns:wps="http://schemas.microsoft.com/office/word/2010/wordprocessingShape" mc:Ignorable="w14 w15 wp14">
   <w:abstractNum w:abstractNumId="0">
     <w:nsid w:val="FFFFFFFB"/>
     <w:multiLevelType w:val="multilevel"/>
@@ -21772,11 +23678,38 @@
   <w:num w:numId="34">
     <w:abstractNumId w:val="30"/>
   </w:num>
+  <w:num w:numId="35">
+    <w:abstractNumId w:val="0"/>
+  </w:num>
+  <w:num w:numId="36">
+    <w:abstractNumId w:val="0"/>
+  </w:num>
+  <w:num w:numId="37">
+    <w:abstractNumId w:val="0"/>
+  </w:num>
+  <w:num w:numId="38">
+    <w:abstractNumId w:val="0"/>
+  </w:num>
+  <w:num w:numId="39">
+    <w:abstractNumId w:val="0"/>
+  </w:num>
+  <w:num w:numId="40">
+    <w:abstractNumId w:val="0"/>
+  </w:num>
+  <w:num w:numId="41">
+    <w:abstractNumId w:val="0"/>
+  </w:num>
+  <w:num w:numId="42">
+    <w:abstractNumId w:val="0"/>
+  </w:num>
+  <w:num w:numId="43">
+    <w:abstractNumId w:val="0"/>
+  </w:num>
 </w:numbering>
 </file>
 
 <file path=word/styles.xml><?xml version="1.0" encoding="utf-8"?>
-<w:styles xmlns:mc="http://schemas.openxmlformats.org/markup-compatibility/2006" xmlns:r="http://schemas.openxmlformats.org/officeDocument/2006/relationships" xmlns:w="http://schemas.openxmlformats.org/wordprocessingml/2006/main" xmlns:w14="http://schemas.microsoft.com/office/word/2010/wordml" mc:Ignorable="w14">
+<w:styles xmlns:mc="http://schemas.openxmlformats.org/markup-compatibility/2006" xmlns:r="http://schemas.openxmlformats.org/officeDocument/2006/relationships" xmlns:w="http://schemas.openxmlformats.org/wordprocessingml/2006/main" xmlns:w14="http://schemas.microsoft.com/office/word/2010/wordml" xmlns:w15="http://schemas.microsoft.com/office/word/2012/wordml" mc:Ignorable="w14 w15">
   <w:docDefaults>
     <w:rPrDefault>
       <w:rPr>
@@ -21786,144 +23719,378 @@
     </w:rPrDefault>
     <w:pPrDefault/>
   </w:docDefaults>
-  <w:latentStyles w:defLockedState="0" w:defUIPriority="99" w:defSemiHidden="1" w:defUnhideWhenUsed="1" w:defQFormat="0" w:count="267">
-    <w:lsdException w:name="Normal" w:semiHidden="0" w:uiPriority="0" w:unhideWhenUsed="0" w:qFormat="1"/>
-    <w:lsdException w:name="heading 1" w:semiHidden="0" w:uiPriority="0" w:unhideWhenUsed="0" w:qFormat="1"/>
-    <w:lsdException w:name="heading 2" w:semiHidden="0" w:uiPriority="0" w:unhideWhenUsed="0" w:qFormat="1"/>
-    <w:lsdException w:name="heading 3" w:semiHidden="0" w:uiPriority="0" w:unhideWhenUsed="0" w:qFormat="1"/>
-    <w:lsdException w:name="heading 4" w:semiHidden="0" w:uiPriority="0" w:unhideWhenUsed="0" w:qFormat="1"/>
-    <w:lsdException w:name="heading 5" w:semiHidden="0" w:uiPriority="0" w:unhideWhenUsed="0" w:qFormat="1"/>
-    <w:lsdException w:name="heading 6" w:semiHidden="0" w:uiPriority="0" w:unhideWhenUsed="0" w:qFormat="1"/>
-    <w:lsdException w:name="heading 7" w:semiHidden="0" w:uiPriority="0" w:unhideWhenUsed="0" w:qFormat="1"/>
-    <w:lsdException w:name="heading 8" w:semiHidden="0" w:uiPriority="0" w:unhideWhenUsed="0" w:qFormat="1"/>
-    <w:lsdException w:name="heading 9" w:semiHidden="0" w:uiPriority="0" w:unhideWhenUsed="0" w:qFormat="1"/>
-    <w:lsdException w:name="toc 1" w:uiPriority="39"/>
-    <w:lsdException w:name="toc 2" w:uiPriority="39"/>
-    <w:lsdException w:name="toc 3" w:uiPriority="39"/>
-    <w:lsdException w:name="toc 4" w:uiPriority="39"/>
-    <w:lsdException w:name="toc 5" w:uiPriority="39"/>
-    <w:lsdException w:name="toc 6" w:uiPriority="39"/>
-    <w:lsdException w:name="toc 7" w:uiPriority="39"/>
-    <w:lsdException w:name="toc 8" w:uiPriority="39"/>
-    <w:lsdException w:name="toc 9" w:uiPriority="39"/>
-    <w:lsdException w:name="caption" w:uiPriority="35" w:qFormat="1"/>
-    <w:lsdException w:name="Title" w:semiHidden="0" w:uiPriority="10" w:unhideWhenUsed="0" w:qFormat="1"/>
-    <w:lsdException w:name="Default Paragraph Font" w:uiPriority="1"/>
-    <w:lsdException w:name="Subtitle" w:semiHidden="0" w:uiPriority="11" w:unhideWhenUsed="0" w:qFormat="1"/>
-    <w:lsdException w:name="Strong" w:semiHidden="0" w:uiPriority="22" w:unhideWhenUsed="0" w:qFormat="1"/>
-    <w:lsdException w:name="Emphasis" w:semiHidden="0" w:uiPriority="20" w:unhideWhenUsed="0" w:qFormat="1"/>
-    <w:lsdException w:name="Table Grid" w:semiHidden="0" w:uiPriority="39" w:unhideWhenUsed="0"/>
-    <w:lsdException w:name="Placeholder Text" w:unhideWhenUsed="0"/>
-    <w:lsdException w:name="No Spacing" w:semiHidden="0" w:uiPriority="1" w:unhideWhenUsed="0" w:qFormat="1"/>
-    <w:lsdException w:name="Light Shading" w:semiHidden="0" w:uiPriority="60" w:unhideWhenUsed="0"/>
-    <w:lsdException w:name="Light List" w:semiHidden="0" w:uiPriority="61" w:unhideWhenUsed="0"/>
-    <w:lsdException w:name="Light Grid" w:semiHidden="0" w:uiPriority="62" w:unhideWhenUsed="0"/>
-    <w:lsdException w:name="Medium Shading 1" w:semiHidden="0" w:uiPriority="63" w:unhideWhenUsed="0"/>
-    <w:lsdException w:name="Medium Shading 2" w:semiHidden="0" w:uiPriority="64" w:unhideWhenUsed="0"/>
-    <w:lsdException w:name="Medium List 1" w:semiHidden="0" w:uiPriority="65" w:unhideWhenUsed="0"/>
-    <w:lsdException w:name="Medium List 2" w:semiHidden="0" w:uiPriority="66" w:unhideWhenUsed="0"/>
-    <w:lsdException w:name="Medium Grid 1" w:semiHidden="0" w:uiPriority="67" w:unhideWhenUsed="0"/>
-    <w:lsdException w:name="Medium Grid 2" w:semiHidden="0" w:uiPriority="68" w:unhideWhenUsed="0"/>
-    <w:lsdException w:name="Medium Grid 3" w:semiHidden="0" w:uiPriority="69" w:unhideWhenUsed="0"/>
-    <w:lsdException w:name="Dark List" w:semiHidden="0" w:uiPriority="70" w:unhideWhenUsed="0"/>
-    <w:lsdException w:name="Colorful Shading" w:semiHidden="0" w:uiPriority="71" w:unhideWhenUsed="0"/>
-    <w:lsdException w:name="Colorful List" w:semiHidden="0" w:uiPriority="72" w:unhideWhenUsed="0"/>
-    <w:lsdException w:name="Colorful Grid" w:semiHidden="0" w:uiPriority="73" w:unhideWhenUsed="0"/>
-    <w:lsdException w:name="Light Shading Accent 1" w:semiHidden="0" w:uiPriority="60" w:unhideWhenUsed="0"/>
-    <w:lsdException w:name="Light List Accent 1" w:semiHidden="0" w:uiPriority="61" w:unhideWhenUsed="0"/>
-    <w:lsdException w:name="Light Grid Accent 1" w:semiHidden="0" w:uiPriority="62" w:unhideWhenUsed="0"/>
-    <w:lsdException w:name="Medium Shading 1 Accent 1" w:semiHidden="0" w:uiPriority="63" w:unhideWhenUsed="0"/>
-    <w:lsdException w:name="Medium Shading 2 Accent 1" w:semiHidden="0" w:uiPriority="64" w:unhideWhenUsed="0"/>
-    <w:lsdException w:name="Medium List 1 Accent 1" w:semiHidden="0" w:uiPriority="65" w:unhideWhenUsed="0"/>
-    <w:lsdException w:name="Revision" w:unhideWhenUsed="0"/>
-    <w:lsdException w:name="List Paragraph" w:semiHidden="0" w:uiPriority="34" w:unhideWhenUsed="0" w:qFormat="1"/>
-    <w:lsdException w:name="Quote" w:semiHidden="0" w:uiPriority="29" w:unhideWhenUsed="0" w:qFormat="1"/>
-    <w:lsdException w:name="Intense Quote" w:semiHidden="0" w:uiPriority="30" w:unhideWhenUsed="0" w:qFormat="1"/>
-    <w:lsdException w:name="Medium List 2 Accent 1" w:semiHidden="0" w:uiPriority="66" w:unhideWhenUsed="0"/>
-    <w:lsdException w:name="Medium Grid 1 Accent 1" w:semiHidden="0" w:uiPriority="67" w:unhideWhenUsed="0"/>
-    <w:lsdException w:name="Medium Grid 2 Accent 1" w:semiHidden="0" w:uiPriority="68" w:unhideWhenUsed="0"/>
-    <w:lsdException w:name="Medium Grid 3 Accent 1" w:semiHidden="0" w:uiPriority="69" w:unhideWhenUsed="0"/>
-    <w:lsdException w:name="Dark List Accent 1" w:semiHidden="0" w:uiPriority="70" w:unhideWhenUsed="0"/>
-    <w:lsdException w:name="Colorful Shading Accent 1" w:semiHidden="0" w:uiPriority="71" w:unhideWhenUsed="0"/>
-    <w:lsdException w:name="Colorful List Accent 1" w:semiHidden="0" w:uiPriority="72" w:unhideWhenUsed="0"/>
-    <w:lsdException w:name="Colorful Grid Accent 1" w:semiHidden="0" w:uiPriority="73" w:unhideWhenUsed="0"/>
-    <w:lsdException w:name="Light Shading Accent 2" w:semiHidden="0" w:uiPriority="60" w:unhideWhenUsed="0"/>
-    <w:lsdException w:name="Light List Accent 2" w:semiHidden="0" w:uiPriority="61" w:unhideWhenUsed="0"/>
-    <w:lsdException w:name="Light Grid Accent 2" w:semiHidden="0" w:uiPriority="62" w:unhideWhenUsed="0"/>
-    <w:lsdException w:name="Medium Shading 1 Accent 2" w:semiHidden="0" w:uiPriority="63" w:unhideWhenUsed="0"/>
-    <w:lsdException w:name="Medium Shading 2 Accent 2" w:semiHidden="0" w:uiPriority="64" w:unhideWhenUsed="0"/>
-    <w:lsdException w:name="Medium List 1 Accent 2" w:semiHidden="0" w:uiPriority="65" w:unhideWhenUsed="0"/>
-    <w:lsdException w:name="Medium List 2 Accent 2" w:semiHidden="0" w:uiPriority="66" w:unhideWhenUsed="0"/>
-    <w:lsdException w:name="Medium Grid 1 Accent 2" w:semiHidden="0" w:uiPriority="67" w:unhideWhenUsed="0"/>
-    <w:lsdException w:name="Medium Grid 2 Accent 2" w:semiHidden="0" w:uiPriority="68" w:unhideWhenUsed="0"/>
-    <w:lsdException w:name="Medium Grid 3 Accent 2" w:semiHidden="0" w:uiPriority="69" w:unhideWhenUsed="0"/>
-    <w:lsdException w:name="Dark List Accent 2" w:semiHidden="0" w:uiPriority="70" w:unhideWhenUsed="0"/>
-    <w:lsdException w:name="Colorful Shading Accent 2" w:semiHidden="0" w:uiPriority="71" w:unhideWhenUsed="0"/>
-    <w:lsdException w:name="Colorful List Accent 2" w:semiHidden="0" w:uiPriority="72" w:unhideWhenUsed="0"/>
-    <w:lsdException w:name="Colorful Grid Accent 2" w:semiHidden="0" w:uiPriority="73" w:unhideWhenUsed="0"/>
-    <w:lsdException w:name="Light Shading Accent 3" w:semiHidden="0" w:uiPriority="60" w:unhideWhenUsed="0"/>
-    <w:lsdException w:name="Light List Accent 3" w:semiHidden="0" w:uiPriority="61" w:unhideWhenUsed="0"/>
-    <w:lsdException w:name="Light Grid Accent 3" w:semiHidden="0" w:uiPriority="62" w:unhideWhenUsed="0"/>
-    <w:lsdException w:name="Medium Shading 1 Accent 3" w:semiHidden="0" w:uiPriority="63" w:unhideWhenUsed="0"/>
-    <w:lsdException w:name="Medium Shading 2 Accent 3" w:semiHidden="0" w:uiPriority="64" w:unhideWhenUsed="0"/>
-    <w:lsdException w:name="Medium List 1 Accent 3" w:semiHidden="0" w:uiPriority="65" w:unhideWhenUsed="0"/>
-    <w:lsdException w:name="Medium List 2 Accent 3" w:semiHidden="0" w:uiPriority="66" w:unhideWhenUsed="0"/>
-    <w:lsdException w:name="Medium Grid 1 Accent 3" w:semiHidden="0" w:uiPriority="67" w:unhideWhenUsed="0"/>
-    <w:lsdException w:name="Medium Grid 2 Accent 3" w:semiHidden="0" w:uiPriority="68" w:unhideWhenUsed="0"/>
-    <w:lsdException w:name="Medium Grid 3 Accent 3" w:semiHidden="0" w:uiPriority="69" w:unhideWhenUsed="0"/>
-    <w:lsdException w:name="Dark List Accent 3" w:semiHidden="0" w:uiPriority="70" w:unhideWhenUsed="0"/>
-    <w:lsdException w:name="Colorful Shading Accent 3" w:semiHidden="0" w:uiPriority="71" w:unhideWhenUsed="0"/>
-    <w:lsdException w:name="Colorful List Accent 3" w:semiHidden="0" w:uiPriority="72" w:unhideWhenUsed="0"/>
-    <w:lsdException w:name="Colorful Grid Accent 3" w:semiHidden="0" w:uiPriority="73" w:unhideWhenUsed="0"/>
-    <w:lsdException w:name="Light Shading Accent 4" w:semiHidden="0" w:uiPriority="60" w:unhideWhenUsed="0"/>
-    <w:lsdException w:name="Light List Accent 4" w:semiHidden="0" w:uiPriority="61" w:unhideWhenUsed="0"/>
-    <w:lsdException w:name="Light Grid Accent 4" w:semiHidden="0" w:uiPriority="62" w:unhideWhenUsed="0"/>
-    <w:lsdException w:name="Medium Shading 1 Accent 4" w:semiHidden="0" w:uiPriority="63" w:unhideWhenUsed="0"/>
-    <w:lsdException w:name="Medium Shading 2 Accent 4" w:semiHidden="0" w:uiPriority="64" w:unhideWhenUsed="0"/>
-    <w:lsdException w:name="Medium List 1 Accent 4" w:semiHidden="0" w:uiPriority="65" w:unhideWhenUsed="0"/>
-    <w:lsdException w:name="Medium List 2 Accent 4" w:semiHidden="0" w:uiPriority="66" w:unhideWhenUsed="0"/>
-    <w:lsdException w:name="Medium Grid 1 Accent 4" w:semiHidden="0" w:uiPriority="67" w:unhideWhenUsed="0"/>
-    <w:lsdException w:name="Medium Grid 2 Accent 4" w:semiHidden="0" w:uiPriority="68" w:unhideWhenUsed="0"/>
-    <w:lsdException w:name="Medium Grid 3 Accent 4" w:semiHidden="0" w:uiPriority="69" w:unhideWhenUsed="0"/>
-    <w:lsdException w:name="Dark List Accent 4" w:semiHidden="0" w:uiPriority="70" w:unhideWhenUsed="0"/>
-    <w:lsdException w:name="Colorful Shading Accent 4" w:semiHidden="0" w:uiPriority="71" w:unhideWhenUsed="0"/>
-    <w:lsdException w:name="Colorful List Accent 4" w:semiHidden="0" w:uiPriority="72" w:unhideWhenUsed="0"/>
-    <w:lsdException w:name="Colorful Grid Accent 4" w:semiHidden="0" w:uiPriority="73" w:unhideWhenUsed="0"/>
-    <w:lsdException w:name="Light Shading Accent 5" w:semiHidden="0" w:uiPriority="60" w:unhideWhenUsed="0"/>
-    <w:lsdException w:name="Light List Accent 5" w:semiHidden="0" w:uiPriority="61" w:unhideWhenUsed="0"/>
-    <w:lsdException w:name="Light Grid Accent 5" w:semiHidden="0" w:uiPriority="62" w:unhideWhenUsed="0"/>
-    <w:lsdException w:name="Medium Shading 1 Accent 5" w:semiHidden="0" w:uiPriority="63" w:unhideWhenUsed="0"/>
-    <w:lsdException w:name="Medium Shading 2 Accent 5" w:semiHidden="0" w:uiPriority="64" w:unhideWhenUsed="0"/>
-    <w:lsdException w:name="Medium List 1 Accent 5" w:semiHidden="0" w:uiPriority="65" w:unhideWhenUsed="0"/>
-    <w:lsdException w:name="Medium List 2 Accent 5" w:semiHidden="0" w:uiPriority="66" w:unhideWhenUsed="0"/>
-    <w:lsdException w:name="Medium Grid 1 Accent 5" w:semiHidden="0" w:uiPriority="67" w:unhideWhenUsed="0"/>
-    <w:lsdException w:name="Medium Grid 2 Accent 5" w:semiHidden="0" w:uiPriority="68" w:unhideWhenUsed="0"/>
-    <w:lsdException w:name="Medium Grid 3 Accent 5" w:semiHidden="0" w:uiPriority="69" w:unhideWhenUsed="0"/>
-    <w:lsdException w:name="Dark List Accent 5" w:semiHidden="0" w:uiPriority="70" w:unhideWhenUsed="0"/>
-    <w:lsdException w:name="Colorful Shading Accent 5" w:semiHidden="0" w:uiPriority="71" w:unhideWhenUsed="0"/>
-    <w:lsdException w:name="Colorful List Accent 5" w:semiHidden="0" w:uiPriority="72" w:unhideWhenUsed="0"/>
-    <w:lsdException w:name="Colorful Grid Accent 5" w:semiHidden="0" w:uiPriority="73" w:unhideWhenUsed="0"/>
-    <w:lsdException w:name="Light Shading Accent 6" w:semiHidden="0" w:uiPriority="60" w:unhideWhenUsed="0"/>
-    <w:lsdException w:name="Light List Accent 6" w:semiHidden="0" w:uiPriority="61" w:unhideWhenUsed="0"/>
-    <w:lsdException w:name="Light Grid Accent 6" w:semiHidden="0" w:uiPriority="62" w:unhideWhenUsed="0"/>
-    <w:lsdException w:name="Medium Shading 1 Accent 6" w:semiHidden="0" w:uiPriority="63" w:unhideWhenUsed="0"/>
-    <w:lsdException w:name="Medium Shading 2 Accent 6" w:semiHidden="0" w:uiPriority="64" w:unhideWhenUsed="0"/>
-    <w:lsdException w:name="Medium List 1 Accent 6" w:semiHidden="0" w:uiPriority="65" w:unhideWhenUsed="0"/>
-    <w:lsdException w:name="Medium List 2 Accent 6" w:semiHidden="0" w:uiPriority="66" w:unhideWhenUsed="0"/>
-    <w:lsdException w:name="Medium Grid 1 Accent 6" w:semiHidden="0" w:uiPriority="67" w:unhideWhenUsed="0"/>
-    <w:lsdException w:name="Medium Grid 2 Accent 6" w:semiHidden="0" w:uiPriority="68" w:unhideWhenUsed="0"/>
-    <w:lsdException w:name="Medium Grid 3 Accent 6" w:semiHidden="0" w:uiPriority="69" w:unhideWhenUsed="0"/>
-    <w:lsdException w:name="Dark List Accent 6" w:semiHidden="0" w:uiPriority="70" w:unhideWhenUsed="0"/>
-    <w:lsdException w:name="Colorful Shading Accent 6" w:semiHidden="0" w:uiPriority="71" w:unhideWhenUsed="0"/>
-    <w:lsdException w:name="Colorful List Accent 6" w:semiHidden="0" w:uiPriority="72" w:unhideWhenUsed="0"/>
-    <w:lsdException w:name="Colorful Grid Accent 6" w:semiHidden="0" w:uiPriority="73" w:unhideWhenUsed="0"/>
-    <w:lsdException w:name="Subtle Emphasis" w:semiHidden="0" w:uiPriority="19" w:unhideWhenUsed="0" w:qFormat="1"/>
-    <w:lsdException w:name="Intense Emphasis" w:semiHidden="0" w:uiPriority="21" w:unhideWhenUsed="0" w:qFormat="1"/>
-    <w:lsdException w:name="Subtle Reference" w:semiHidden="0" w:uiPriority="31" w:unhideWhenUsed="0" w:qFormat="1"/>
-    <w:lsdException w:name="Intense Reference" w:semiHidden="0" w:uiPriority="32" w:unhideWhenUsed="0" w:qFormat="1"/>
-    <w:lsdException w:name="Book Title" w:semiHidden="0" w:uiPriority="33" w:unhideWhenUsed="0" w:qFormat="1"/>
-    <w:lsdException w:name="Bibliography" w:uiPriority="37"/>
-    <w:lsdException w:name="TOC Heading" w:uiPriority="39" w:qFormat="1"/>
+  <w:latentStyles w:defLockedState="0" w:defUIPriority="99" w:defSemiHidden="0" w:defUnhideWhenUsed="0" w:defQFormat="0" w:count="371">
+    <w:lsdException w:name="Normal" w:uiPriority="0" w:qFormat="1"/>
+    <w:lsdException w:name="heading 1" w:uiPriority="0" w:qFormat="1"/>
+    <w:lsdException w:name="heading 2" w:uiPriority="0" w:qFormat="1"/>
+    <w:lsdException w:name="heading 3" w:uiPriority="0" w:qFormat="1"/>
+    <w:lsdException w:name="heading 4" w:uiPriority="0" w:qFormat="1"/>
+    <w:lsdException w:name="heading 5" w:uiPriority="0" w:qFormat="1"/>
+    <w:lsdException w:name="heading 6" w:uiPriority="0" w:qFormat="1"/>
+    <w:lsdException w:name="heading 7" w:uiPriority="0" w:qFormat="1"/>
+    <w:lsdException w:name="heading 8" w:uiPriority="0" w:qFormat="1"/>
+    <w:lsdException w:name="heading 9" w:uiPriority="0" w:qFormat="1"/>
+    <w:lsdException w:name="index 1" w:semiHidden="1" w:unhideWhenUsed="1"/>
+    <w:lsdException w:name="index 2" w:semiHidden="1" w:unhideWhenUsed="1"/>
+    <w:lsdException w:name="index 3" w:semiHidden="1" w:unhideWhenUsed="1"/>
+    <w:lsdException w:name="index 4" w:semiHidden="1" w:unhideWhenUsed="1"/>
+    <w:lsdException w:name="index 5" w:semiHidden="1" w:unhideWhenUsed="1"/>
+    <w:lsdException w:name="index 6" w:semiHidden="1" w:unhideWhenUsed="1"/>
+    <w:lsdException w:name="index 7" w:semiHidden="1" w:unhideWhenUsed="1"/>
+    <w:lsdException w:name="index 8" w:semiHidden="1" w:unhideWhenUsed="1"/>
+    <w:lsdException w:name="index 9" w:semiHidden="1" w:unhideWhenUsed="1"/>
+    <w:lsdException w:name="toc 1" w:semiHidden="1" w:uiPriority="39" w:unhideWhenUsed="1"/>
+    <w:lsdException w:name="toc 2" w:semiHidden="1" w:uiPriority="39" w:unhideWhenUsed="1"/>
+    <w:lsdException w:name="toc 3" w:semiHidden="1" w:uiPriority="39" w:unhideWhenUsed="1"/>
+    <w:lsdException w:name="toc 4" w:semiHidden="1" w:uiPriority="39" w:unhideWhenUsed="1"/>
+    <w:lsdException w:name="toc 5" w:semiHidden="1" w:uiPriority="39" w:unhideWhenUsed="1"/>
+    <w:lsdException w:name="toc 6" w:semiHidden="1" w:uiPriority="39" w:unhideWhenUsed="1"/>
+    <w:lsdException w:name="toc 7" w:semiHidden="1" w:uiPriority="39" w:unhideWhenUsed="1"/>
+    <w:lsdException w:name="toc 8" w:semiHidden="1" w:uiPriority="39" w:unhideWhenUsed="1"/>
+    <w:lsdException w:name="toc 9" w:semiHidden="1" w:uiPriority="39" w:unhideWhenUsed="1"/>
+    <w:lsdException w:name="Normal Indent" w:semiHidden="1" w:unhideWhenUsed="1"/>
+    <w:lsdException w:name="footnote text" w:semiHidden="1" w:unhideWhenUsed="1"/>
+    <w:lsdException w:name="annotation text" w:semiHidden="1" w:unhideWhenUsed="1"/>
+    <w:lsdException w:name="header" w:semiHidden="1" w:unhideWhenUsed="1"/>
+    <w:lsdException w:name="footer" w:semiHidden="1" w:unhideWhenUsed="1"/>
+    <w:lsdException w:name="index heading" w:semiHidden="1" w:unhideWhenUsed="1"/>
+    <w:lsdException w:name="caption" w:semiHidden="1" w:uiPriority="35" w:unhideWhenUsed="1" w:qFormat="1"/>
+    <w:lsdException w:name="table of figures" w:semiHidden="1" w:unhideWhenUsed="1"/>
+    <w:lsdException w:name="envelope address" w:semiHidden="1" w:unhideWhenUsed="1"/>
+    <w:lsdException w:name="envelope return" w:semiHidden="1" w:unhideWhenUsed="1"/>
+    <w:lsdException w:name="footnote reference" w:semiHidden="1" w:unhideWhenUsed="1"/>
+    <w:lsdException w:name="annotation reference" w:semiHidden="1" w:unhideWhenUsed="1"/>
+    <w:lsdException w:name="line number" w:semiHidden="1" w:unhideWhenUsed="1"/>
+    <w:lsdException w:name="page number" w:semiHidden="1" w:unhideWhenUsed="1"/>
+    <w:lsdException w:name="endnote reference" w:semiHidden="1" w:unhideWhenUsed="1"/>
+    <w:lsdException w:name="endnote text" w:semiHidden="1" w:unhideWhenUsed="1"/>
+    <w:lsdException w:name="table of authorities" w:semiHidden="1" w:unhideWhenUsed="1"/>
+    <w:lsdException w:name="macro" w:semiHidden="1" w:unhideWhenUsed="1"/>
+    <w:lsdException w:name="toa heading" w:semiHidden="1" w:unhideWhenUsed="1"/>
+    <w:lsdException w:name="List" w:semiHidden="1" w:unhideWhenUsed="1"/>
+    <w:lsdException w:name="List Bullet" w:semiHidden="1" w:unhideWhenUsed="1"/>
+    <w:lsdException w:name="List Number" w:semiHidden="1" w:unhideWhenUsed="1"/>
+    <w:lsdException w:name="List 2" w:semiHidden="1" w:unhideWhenUsed="1"/>
+    <w:lsdException w:name="List 3" w:semiHidden="1" w:unhideWhenUsed="1"/>
+    <w:lsdException w:name="List 4" w:semiHidden="1" w:unhideWhenUsed="1"/>
+    <w:lsdException w:name="List 5" w:semiHidden="1" w:unhideWhenUsed="1"/>
+    <w:lsdException w:name="List Bullet 2" w:semiHidden="1" w:unhideWhenUsed="1"/>
+    <w:lsdException w:name="List Bullet 3" w:semiHidden="1" w:unhideWhenUsed="1"/>
+    <w:lsdException w:name="List Bullet 4" w:semiHidden="1" w:unhideWhenUsed="1"/>
+    <w:lsdException w:name="List Bullet 5" w:semiHidden="1" w:unhideWhenUsed="1"/>
+    <w:lsdException w:name="List Number 2" w:semiHidden="1" w:unhideWhenUsed="1"/>
+    <w:lsdException w:name="List Number 3" w:semiHidden="1" w:unhideWhenUsed="1"/>
+    <w:lsdException w:name="List Number 4" w:semiHidden="1" w:unhideWhenUsed="1"/>
+    <w:lsdException w:name="List Number 5" w:semiHidden="1" w:unhideWhenUsed="1"/>
+    <w:lsdException w:name="Title" w:uiPriority="10" w:qFormat="1"/>
+    <w:lsdException w:name="Closing" w:semiHidden="1" w:unhideWhenUsed="1"/>
+    <w:lsdException w:name="Signature" w:semiHidden="1" w:unhideWhenUsed="1"/>
+    <w:lsdException w:name="Default Paragraph Font" w:semiHidden="1" w:uiPriority="1" w:unhideWhenUsed="1"/>
+    <w:lsdException w:name="Body Text" w:semiHidden="1" w:unhideWhenUsed="1"/>
+    <w:lsdException w:name="Body Text Indent" w:semiHidden="1" w:unhideWhenUsed="1"/>
+    <w:lsdException w:name="List Continue" w:semiHidden="1" w:unhideWhenUsed="1"/>
+    <w:lsdException w:name="List Continue 2" w:semiHidden="1" w:unhideWhenUsed="1"/>
+    <w:lsdException w:name="List Continue 3" w:semiHidden="1" w:unhideWhenUsed="1"/>
+    <w:lsdException w:name="List Continue 4" w:semiHidden="1" w:unhideWhenUsed="1"/>
+    <w:lsdException w:name="List Continue 5" w:semiHidden="1" w:unhideWhenUsed="1"/>
+    <w:lsdException w:name="Message Header" w:semiHidden="1" w:unhideWhenUsed="1"/>
+    <w:lsdException w:name="Subtitle" w:uiPriority="11" w:qFormat="1"/>
+    <w:lsdException w:name="Salutation" w:semiHidden="1" w:unhideWhenUsed="1"/>
+    <w:lsdException w:name="Date" w:semiHidden="1" w:unhideWhenUsed="1"/>
+    <w:lsdException w:name="Body Text First Indent" w:semiHidden="1" w:unhideWhenUsed="1"/>
+    <w:lsdException w:name="Body Text First Indent 2" w:semiHidden="1" w:unhideWhenUsed="1"/>
+    <w:lsdException w:name="Note Heading" w:semiHidden="1" w:unhideWhenUsed="1"/>
+    <w:lsdException w:name="Body Text 2" w:semiHidden="1" w:unhideWhenUsed="1"/>
+    <w:lsdException w:name="Body Text 3" w:semiHidden="1" w:unhideWhenUsed="1"/>
+    <w:lsdException w:name="Body Text Indent 2" w:semiHidden="1" w:unhideWhenUsed="1"/>
+    <w:lsdException w:name="Body Text Indent 3" w:semiHidden="1" w:unhideWhenUsed="1"/>
+    <w:lsdException w:name="Block Text" w:semiHidden="1" w:unhideWhenUsed="1"/>
+    <w:lsdException w:name="Hyperlink" w:semiHidden="1" w:unhideWhenUsed="1"/>
+    <w:lsdException w:name="FollowedHyperlink" w:semiHidden="1" w:unhideWhenUsed="1"/>
+    <w:lsdException w:name="Strong" w:uiPriority="22" w:qFormat="1"/>
+    <w:lsdException w:name="Emphasis" w:uiPriority="20" w:qFormat="1"/>
+    <w:lsdException w:name="Document Map" w:semiHidden="1" w:unhideWhenUsed="1"/>
+    <w:lsdException w:name="Plain Text" w:semiHidden="1" w:unhideWhenUsed="1"/>
+    <w:lsdException w:name="E-mail Signature" w:semiHidden="1" w:unhideWhenUsed="1"/>
+    <w:lsdException w:name="HTML Top of Form" w:semiHidden="1" w:unhideWhenUsed="1"/>
+    <w:lsdException w:name="HTML Bottom of Form" w:semiHidden="1" w:unhideWhenUsed="1"/>
+    <w:lsdException w:name="Normal (Web)" w:semiHidden="1" w:unhideWhenUsed="1"/>
+    <w:lsdException w:name="HTML Acronym" w:semiHidden="1" w:unhideWhenUsed="1"/>
+    <w:lsdException w:name="HTML Address" w:semiHidden="1" w:unhideWhenUsed="1"/>
+    <w:lsdException w:name="HTML Cite" w:semiHidden="1" w:unhideWhenUsed="1"/>
+    <w:lsdException w:name="HTML Code" w:semiHidden="1" w:unhideWhenUsed="1"/>
+    <w:lsdException w:name="HTML Definition" w:semiHidden="1" w:unhideWhenUsed="1"/>
+    <w:lsdException w:name="HTML Keyboard" w:semiHidden="1" w:unhideWhenUsed="1"/>
+    <w:lsdException w:name="HTML Preformatted" w:semiHidden="1" w:unhideWhenUsed="1"/>
+    <w:lsdException w:name="HTML Sample" w:semiHidden="1" w:unhideWhenUsed="1"/>
+    <w:lsdException w:name="HTML Typewriter" w:semiHidden="1" w:unhideWhenUsed="1"/>
+    <w:lsdException w:name="HTML Variable" w:semiHidden="1" w:unhideWhenUsed="1"/>
+    <w:lsdException w:name="Normal Table" w:semiHidden="1" w:unhideWhenUsed="1"/>
+    <w:lsdException w:name="annotation subject" w:semiHidden="1" w:unhideWhenUsed="1"/>
+    <w:lsdException w:name="No List" w:semiHidden="1" w:unhideWhenUsed="1"/>
+    <w:lsdException w:name="Outline List 1" w:semiHidden="1" w:unhideWhenUsed="1"/>
+    <w:lsdException w:name="Outline List 2" w:semiHidden="1" w:unhideWhenUsed="1"/>
+    <w:lsdException w:name="Outline List 3" w:semiHidden="1" w:unhideWhenUsed="1"/>
+    <w:lsdException w:name="Table Simple 1" w:semiHidden="1" w:unhideWhenUsed="1"/>
+    <w:lsdException w:name="Table Simple 2" w:semiHidden="1" w:unhideWhenUsed="1"/>
+    <w:lsdException w:name="Table Simple 3" w:semiHidden="1" w:unhideWhenUsed="1"/>
+    <w:lsdException w:name="Table Classic 1" w:semiHidden="1" w:unhideWhenUsed="1"/>
+    <w:lsdException w:name="Table Classic 2" w:semiHidden="1" w:unhideWhenUsed="1"/>
+    <w:lsdException w:name="Table Classic 3" w:semiHidden="1" w:unhideWhenUsed="1"/>
+    <w:lsdException w:name="Table Classic 4" w:semiHidden="1" w:unhideWhenUsed="1"/>
+    <w:lsdException w:name="Table Colorful 1" w:semiHidden="1" w:unhideWhenUsed="1"/>
+    <w:lsdException w:name="Table Colorful 2" w:semiHidden="1" w:unhideWhenUsed="1"/>
+    <w:lsdException w:name="Table Colorful 3" w:semiHidden="1" w:unhideWhenUsed="1"/>
+    <w:lsdException w:name="Table Columns 1" w:semiHidden="1" w:unhideWhenUsed="1"/>
+    <w:lsdException w:name="Table Columns 2" w:semiHidden="1" w:unhideWhenUsed="1"/>
+    <w:lsdException w:name="Table Columns 3" w:semiHidden="1" w:unhideWhenUsed="1"/>
+    <w:lsdException w:name="Table Columns 4" w:semiHidden="1" w:unhideWhenUsed="1"/>
+    <w:lsdException w:name="Table Columns 5" w:semiHidden="1" w:unhideWhenUsed="1"/>
+    <w:lsdException w:name="Table Grid 1" w:semiHidden="1" w:unhideWhenUsed="1"/>
+    <w:lsdException w:name="Table Grid 2" w:semiHidden="1" w:unhideWhenUsed="1"/>
+    <w:lsdException w:name="Table Grid 3" w:semiHidden="1" w:unhideWhenUsed="1"/>
+    <w:lsdException w:name="Table Grid 4" w:semiHidden="1" w:unhideWhenUsed="1"/>
+    <w:lsdException w:name="Table Grid 5" w:semiHidden="1" w:unhideWhenUsed="1"/>
+    <w:lsdException w:name="Table Grid 6" w:semiHidden="1" w:unhideWhenUsed="1"/>
+    <w:lsdException w:name="Table Grid 7" w:semiHidden="1" w:unhideWhenUsed="1"/>
+    <w:lsdException w:name="Table Grid 8" w:semiHidden="1" w:unhideWhenUsed="1"/>
+    <w:lsdException w:name="Table List 1" w:semiHidden="1" w:unhideWhenUsed="1"/>
+    <w:lsdException w:name="Table List 2" w:semiHidden="1" w:unhideWhenUsed="1"/>
+    <w:lsdException w:name="Table List 3" w:semiHidden="1" w:unhideWhenUsed="1"/>
+    <w:lsdException w:name="Table List 4" w:semiHidden="1" w:unhideWhenUsed="1"/>
+    <w:lsdException w:name="Table List 5" w:semiHidden="1" w:unhideWhenUsed="1"/>
+    <w:lsdException w:name="Table List 6" w:semiHidden="1" w:unhideWhenUsed="1"/>
+    <w:lsdException w:name="Table List 7" w:semiHidden="1" w:unhideWhenUsed="1"/>
+    <w:lsdException w:name="Table List 8" w:semiHidden="1" w:unhideWhenUsed="1"/>
+    <w:lsdException w:name="Table 3D effects 1" w:semiHidden="1" w:unhideWhenUsed="1"/>
+    <w:lsdException w:name="Table 3D effects 2" w:semiHidden="1" w:unhideWhenUsed="1"/>
+    <w:lsdException w:name="Table 3D effects 3" w:semiHidden="1" w:unhideWhenUsed="1"/>
+    <w:lsdException w:name="Table Contemporary" w:semiHidden="1" w:unhideWhenUsed="1"/>
+    <w:lsdException w:name="Table Elegant" w:semiHidden="1" w:unhideWhenUsed="1"/>
+    <w:lsdException w:name="Table Professional" w:semiHidden="1" w:unhideWhenUsed="1"/>
+    <w:lsdException w:name="Table Subtle 1" w:semiHidden="1" w:unhideWhenUsed="1"/>
+    <w:lsdException w:name="Table Subtle 2" w:semiHidden="1" w:unhideWhenUsed="1"/>
+    <w:lsdException w:name="Table Web 1" w:semiHidden="1" w:unhideWhenUsed="1"/>
+    <w:lsdException w:name="Table Web 2" w:semiHidden="1" w:unhideWhenUsed="1"/>
+    <w:lsdException w:name="Table Web 3" w:semiHidden="1" w:unhideWhenUsed="1"/>
+    <w:lsdException w:name="Balloon Text" w:semiHidden="1" w:unhideWhenUsed="1"/>
+    <w:lsdException w:name="Table Grid" w:uiPriority="39"/>
+    <w:lsdException w:name="Table Theme" w:semiHidden="1" w:unhideWhenUsed="1"/>
+    <w:lsdException w:name="Placeholder Text" w:semiHidden="1"/>
+    <w:lsdException w:name="No Spacing" w:uiPriority="1" w:qFormat="1"/>
+    <w:lsdException w:name="Light Shading" w:uiPriority="60"/>
+    <w:lsdException w:name="Light List" w:uiPriority="61"/>
+    <w:lsdException w:name="Light Grid" w:uiPriority="62"/>
+    <w:lsdException w:name="Medium Shading 1" w:uiPriority="63"/>
+    <w:lsdException w:name="Medium Shading 2" w:uiPriority="64"/>
+    <w:lsdException w:name="Medium List 1" w:uiPriority="65"/>
+    <w:lsdException w:name="Medium List 2" w:uiPriority="66"/>
+    <w:lsdException w:name="Medium Grid 1" w:uiPriority="67"/>
+    <w:lsdException w:name="Medium Grid 2" w:uiPriority="68"/>
+    <w:lsdException w:name="Medium Grid 3" w:uiPriority="69"/>
+    <w:lsdException w:name="Dark List" w:uiPriority="70"/>
+    <w:lsdException w:name="Colorful Shading" w:uiPriority="71"/>
+    <w:lsdException w:name="Colorful List" w:uiPriority="72"/>
+    <w:lsdException w:name="Colorful Grid" w:uiPriority="73"/>
+    <w:lsdException w:name="Light Shading Accent 1" w:uiPriority="60"/>
+    <w:lsdException w:name="Light List Accent 1" w:uiPriority="61"/>
+    <w:lsdException w:name="Light Grid Accent 1" w:uiPriority="62"/>
+    <w:lsdException w:name="Medium Shading 1 Accent 1" w:uiPriority="63"/>
+    <w:lsdException w:name="Medium Shading 2 Accent 1" w:uiPriority="64"/>
+    <w:lsdException w:name="Medium List 1 Accent 1" w:uiPriority="65"/>
+    <w:lsdException w:name="Revision" w:semiHidden="1"/>
+    <w:lsdException w:name="List Paragraph" w:uiPriority="34" w:qFormat="1"/>
+    <w:lsdException w:name="Quote" w:uiPriority="29" w:qFormat="1"/>
+    <w:lsdException w:name="Intense Quote" w:uiPriority="30" w:qFormat="1"/>
+    <w:lsdException w:name="Medium List 2 Accent 1" w:uiPriority="66"/>
+    <w:lsdException w:name="Medium Grid 1 Accent 1" w:uiPriority="67"/>
+    <w:lsdException w:name="Medium Grid 2 Accent 1" w:uiPriority="68"/>
+    <w:lsdException w:name="Medium Grid 3 Accent 1" w:uiPriority="69"/>
+    <w:lsdException w:name="Dark List Accent 1" w:uiPriority="70"/>
+    <w:lsdException w:name="Colorful Shading Accent 1" w:uiPriority="71"/>
+    <w:lsdException w:name="Colorful List Accent 1" w:uiPriority="72"/>
+    <w:lsdException w:name="Colorful Grid Accent 1" w:uiPriority="73"/>
+    <w:lsdException w:name="Light Shading Accent 2" w:uiPriority="60"/>
+    <w:lsdException w:name="Light List Accent 2" w:uiPriority="61"/>
+    <w:lsdException w:name="Light Grid Accent 2" w:uiPriority="62"/>
+    <w:lsdException w:name="Medium Shading 1 Accent 2" w:uiPriority="63"/>
+    <w:lsdException w:name="Medium Shading 2 Accent 2" w:uiPriority="64"/>
+    <w:lsdException w:name="Medium List 1 Accent 2" w:uiPriority="65"/>
+    <w:lsdException w:name="Medium List 2 Accent 2" w:uiPriority="66"/>
+    <w:lsdException w:name="Medium Grid 1 Accent 2" w:uiPriority="67"/>
+    <w:lsdException w:name="Medium Grid 2 Accent 2" w:uiPriority="68"/>
+    <w:lsdException w:name="Medium Grid 3 Accent 2" w:uiPriority="69"/>
+    <w:lsdException w:name="Dark List Accent 2" w:uiPriority="70"/>
+    <w:lsdException w:name="Colorful Shading Accent 2" w:uiPriority="71"/>
+    <w:lsdException w:name="Colorful List Accent 2" w:uiPriority="72"/>
+    <w:lsdException w:name="Colorful Grid Accent 2" w:uiPriority="73"/>
+    <w:lsdException w:name="Light Shading Accent 3" w:uiPriority="60"/>
+    <w:lsdException w:name="Light List Accent 3" w:uiPriority="61"/>
+    <w:lsdException w:name="Light Grid Accent 3" w:uiPriority="62"/>
+    <w:lsdException w:name="Medium Shading 1 Accent 3" w:uiPriority="63"/>
+    <w:lsdException w:name="Medium Shading 2 Accent 3" w:uiPriority="64"/>
+    <w:lsdException w:name="Medium List 1 Accent 3" w:uiPriority="65"/>
+    <w:lsdException w:name="Medium List 2 Accent 3" w:uiPriority="66"/>
+    <w:lsdException w:name="Medium Grid 1 Accent 3" w:uiPriority="67"/>
+    <w:lsdException w:name="Medium Grid 2 Accent 3" w:uiPriority="68"/>
+    <w:lsdException w:name="Medium Grid 3 Accent 3" w:uiPriority="69"/>
+    <w:lsdException w:name="Dark List Accent 3" w:uiPriority="70"/>
+    <w:lsdException w:name="Colorful Shading Accent 3" w:uiPriority="71"/>
+    <w:lsdException w:name="Colorful List Accent 3" w:uiPriority="72"/>
+    <w:lsdException w:name="Colorful Grid Accent 3" w:uiPriority="73"/>
+    <w:lsdException w:name="Light Shading Accent 4" w:uiPriority="60"/>
+    <w:lsdException w:name="Light List Accent 4" w:uiPriority="61"/>
+    <w:lsdException w:name="Light Grid Accent 4" w:uiPriority="62"/>
+    <w:lsdException w:name="Medium Shading 1 Accent 4" w:uiPriority="63"/>
+    <w:lsdException w:name="Medium Shading 2 Accent 4" w:uiPriority="64"/>
+    <w:lsdException w:name="Medium List 1 Accent 4" w:uiPriority="65"/>
+    <w:lsdException w:name="Medium List 2 Accent 4" w:uiPriority="66"/>
+    <w:lsdException w:name="Medium Grid 1 Accent 4" w:uiPriority="67"/>
+    <w:lsdException w:name="Medium Grid 2 Accent 4" w:uiPriority="68"/>
+    <w:lsdException w:name="Medium Grid 3 Accent 4" w:uiPriority="69"/>
+    <w:lsdException w:name="Dark List Accent 4" w:uiPriority="70"/>
+    <w:lsdException w:name="Colorful Shading Accent 4" w:uiPriority="71"/>
+    <w:lsdException w:name="Colorful List Accent 4" w:uiPriority="72"/>
+    <w:lsdException w:name="Colorful Grid Accent 4" w:uiPriority="73"/>
+    <w:lsdException w:name="Light Shading Accent 5" w:uiPriority="60"/>
+    <w:lsdException w:name="Light List Accent 5" w:uiPriority="61"/>
+    <w:lsdException w:name="Light Grid Accent 5" w:uiPriority="62"/>
+    <w:lsdException w:name="Medium Shading 1 Accent 5" w:uiPriority="63"/>
+    <w:lsdException w:name="Medium Shading 2 Accent 5" w:uiPriority="64"/>
+    <w:lsdException w:name="Medium List 1 Accent 5" w:uiPriority="65"/>
+    <w:lsdException w:name="Medium List 2 Accent 5" w:uiPriority="66"/>
+    <w:lsdException w:name="Medium Grid 1 Accent 5" w:uiPriority="67"/>
+    <w:lsdException w:name="Medium Grid 2 Accent 5" w:uiPriority="68"/>
+    <w:lsdException w:name="Medium Grid 3 Accent 5" w:uiPriority="69"/>
+    <w:lsdException w:name="Dark List Accent 5" w:uiPriority="70"/>
+    <w:lsdException w:name="Colorful Shading Accent 5" w:uiPriority="71"/>
+    <w:lsdException w:name="Colorful List Accent 5" w:uiPriority="72"/>
+    <w:lsdException w:name="Colorful Grid Accent 5" w:uiPriority="73"/>
+    <w:lsdException w:name="Light Shading Accent 6" w:uiPriority="60"/>
+    <w:lsdException w:name="Light List Accent 6" w:uiPriority="61"/>
+    <w:lsdException w:name="Light Grid Accent 6" w:uiPriority="62"/>
+    <w:lsdException w:name="Medium Shading 1 Accent 6" w:uiPriority="63"/>
+    <w:lsdException w:name="Medium Shading 2 Accent 6" w:uiPriority="64"/>
+    <w:lsdException w:name="Medium List 1 Accent 6" w:uiPriority="65"/>
+    <w:lsdException w:name="Medium List 2 Accent 6" w:uiPriority="66"/>
+    <w:lsdException w:name="Medium Grid 1 Accent 6" w:uiPriority="67"/>
+    <w:lsdException w:name="Medium Grid 2 Accent 6" w:uiPriority="68"/>
+    <w:lsdException w:name="Medium Grid 3 Accent 6" w:uiPriority="69"/>
+    <w:lsdException w:name="Dark List Accent 6" w:uiPriority="70"/>
+    <w:lsdException w:name="Colorful Shading Accent 6" w:uiPriority="71"/>
+    <w:lsdException w:name="Colorful List Accent 6" w:uiPriority="72"/>
+    <w:lsdException w:name="Colorful Grid Accent 6" w:uiPriority="73"/>
+    <w:lsdException w:name="Subtle Emphasis" w:uiPriority="19" w:qFormat="1"/>
+    <w:lsdException w:name="Intense Emphasis" w:uiPriority="21" w:qFormat="1"/>
+    <w:lsdException w:name="Subtle Reference" w:uiPriority="31" w:qFormat="1"/>
+    <w:lsdException w:name="Intense Reference" w:uiPriority="32" w:qFormat="1"/>
+    <w:lsdException w:name="Book Title" w:uiPriority="33" w:qFormat="1"/>
+    <w:lsdException w:name="Bibliography" w:semiHidden="1" w:uiPriority="37" w:unhideWhenUsed="1"/>
+    <w:lsdException w:name="TOC Heading" w:semiHidden="1" w:uiPriority="39" w:unhideWhenUsed="1" w:qFormat="1"/>
+    <w:lsdException w:name="Plain Table 1" w:uiPriority="41"/>
+    <w:lsdException w:name="Plain Table 2" w:uiPriority="42"/>
+    <w:lsdException w:name="Plain Table 3" w:uiPriority="43"/>
+    <w:lsdException w:name="Plain Table 4" w:uiPriority="44"/>
+    <w:lsdException w:name="Plain Table 5" w:uiPriority="45"/>
+    <w:lsdException w:name="Grid Table Light" w:uiPriority="40"/>
+    <w:lsdException w:name="Grid Table 1 Light" w:uiPriority="46"/>
+    <w:lsdException w:name="Grid Table 2" w:uiPriority="47"/>
+    <w:lsdException w:name="Grid Table 3" w:uiPriority="48"/>
+    <w:lsdException w:name="Grid Table 4" w:uiPriority="49"/>
+    <w:lsdException w:name="Grid Table 5 Dark" w:uiPriority="50"/>
+    <w:lsdException w:name="Grid Table 6 Colorful" w:uiPriority="51"/>
+    <w:lsdException w:name="Grid Table 7 Colorful" w:uiPriority="52"/>
+    <w:lsdException w:name="Grid Table 1 Light Accent 1" w:uiPriority="46"/>
+    <w:lsdException w:name="Grid Table 2 Accent 1" w:uiPriority="47"/>
+    <w:lsdException w:name="Grid Table 3 Accent 1" w:uiPriority="48"/>
+    <w:lsdException w:name="Grid Table 4 Accent 1" w:uiPriority="49"/>
+    <w:lsdException w:name="Grid Table 5 Dark Accent 1" w:uiPriority="50"/>
+    <w:lsdException w:name="Grid Table 6 Colorful Accent 1" w:uiPriority="51"/>
+    <w:lsdException w:name="Grid Table 7 Colorful Accent 1" w:uiPriority="52"/>
+    <w:lsdException w:name="Grid Table 1 Light Accent 2" w:uiPriority="46"/>
+    <w:lsdException w:name="Grid Table 2 Accent 2" w:uiPriority="47"/>
+    <w:lsdException w:name="Grid Table 3 Accent 2" w:uiPriority="48"/>
+    <w:lsdException w:name="Grid Table 4 Accent 2" w:uiPriority="49"/>
+    <w:lsdException w:name="Grid Table 5 Dark Accent 2" w:uiPriority="50"/>
+    <w:lsdException w:name="Grid Table 6 Colorful Accent 2" w:uiPriority="51"/>
+    <w:lsdException w:name="Grid Table 7 Colorful Accent 2" w:uiPriority="52"/>
+    <w:lsdException w:name="Grid Table 1 Light Accent 3" w:uiPriority="46"/>
+    <w:lsdException w:name="Grid Table 2 Accent 3" w:uiPriority="47"/>
+    <w:lsdException w:name="Grid Table 3 Accent 3" w:uiPriority="48"/>
+    <w:lsdException w:name="Grid Table 4 Accent 3" w:uiPriority="49"/>
+    <w:lsdException w:name="Grid Table 5 Dark Accent 3" w:uiPriority="50"/>
+    <w:lsdException w:name="Grid Table 6 Colorful Accent 3" w:uiPriority="51"/>
+    <w:lsdException w:name="Grid Table 7 Colorful Accent 3" w:uiPriority="52"/>
+    <w:lsdException w:name="Grid Table 1 Light Accent 4" w:uiPriority="46"/>
+    <w:lsdException w:name="Grid Table 2 Accent 4" w:uiPriority="47"/>
+    <w:lsdException w:name="Grid Table 3 Accent 4" w:uiPriority="48"/>
+    <w:lsdException w:name="Grid Table 4 Accent 4" w:uiPriority="49"/>
+    <w:lsdException w:name="Grid Table 5 Dark Accent 4" w:uiPriority="50"/>
+    <w:lsdException w:name="Grid Table 6 Colorful Accent 4" w:uiPriority="51"/>
+    <w:lsdException w:name="Grid Table 7 Colorful Accent 4" w:uiPriority="52"/>
+    <w:lsdException w:name="Grid Table 1 Light Accent 5" w:uiPriority="46"/>
+    <w:lsdException w:name="Grid Table 2 Accent 5" w:uiPriority="47"/>
+    <w:lsdException w:name="Grid Table 3 Accent 5" w:uiPriority="48"/>
+    <w:lsdException w:name="Grid Table 4 Accent 5" w:uiPriority="49"/>
+    <w:lsdException w:name="Grid Table 5 Dark Accent 5" w:uiPriority="50"/>
+    <w:lsdException w:name="Grid Table 6 Colorful Accent 5" w:uiPriority="51"/>
+    <w:lsdException w:name="Grid Table 7 Colorful Accent 5" w:uiPriority="52"/>
+    <w:lsdException w:name="Grid Table 1 Light Accent 6" w:uiPriority="46"/>
+    <w:lsdException w:name="Grid Table 2 Accent 6" w:uiPriority="47"/>
+    <w:lsdException w:name="Grid Table 3 Accent 6" w:uiPriority="48"/>
+    <w:lsdException w:name="Grid Table 4 Accent 6" w:uiPriority="49"/>
+    <w:lsdException w:name="Grid Table 5 Dark Accent 6" w:uiPriority="50"/>
+    <w:lsdException w:name="Grid Table 6 Colorful Accent 6" w:uiPriority="51"/>
+    <w:lsdException w:name="Grid Table 7 Colorful Accent 6" w:uiPriority="52"/>
+    <w:lsdException w:name="List Table 1 Light" w:uiPriority="46"/>
+    <w:lsdException w:name="List Table 2" w:uiPriority="47"/>
+    <w:lsdException w:name="List Table 3" w:uiPriority="48"/>
+    <w:lsdException w:name="List Table 4" w:uiPriority="49"/>
+    <w:lsdException w:name="List Table 5 Dark" w:uiPriority="50"/>
+    <w:lsdException w:name="List Table 6 Colorful" w:uiPriority="51"/>
+    <w:lsdException w:name="List Table 7 Colorful" w:uiPriority="52"/>
+    <w:lsdException w:name="List Table 1 Light Accent 1" w:uiPriority="46"/>
+    <w:lsdException w:name="List Table 2 Accent 1" w:uiPriority="47"/>
+    <w:lsdException w:name="List Table 3 Accent 1" w:uiPriority="48"/>
+    <w:lsdException w:name="List Table 4 Accent 1" w:uiPriority="49"/>
+    <w:lsdException w:name="List Table 5 Dark Accent 1" w:uiPriority="50"/>
+    <w:lsdException w:name="List Table 6 Colorful Accent 1" w:uiPriority="51"/>
+    <w:lsdException w:name="List Table 7 Colorful Accent 1" w:uiPriority="52"/>
+    <w:lsdException w:name="List Table 1 Light Accent 2" w:uiPriority="46"/>
+    <w:lsdException w:name="List Table 2 Accent 2" w:uiPriority="47"/>
+    <w:lsdException w:name="List Table 3 Accent 2" w:uiPriority="48"/>
+    <w:lsdException w:name="List Table 4 Accent 2" w:uiPriority="49"/>
+    <w:lsdException w:name="List Table 5 Dark Accent 2" w:uiPriority="50"/>
+    <w:lsdException w:name="List Table 6 Colorful Accent 2" w:uiPriority="51"/>
+    <w:lsdException w:name="List Table 7 Colorful Accent 2" w:uiPriority="52"/>
+    <w:lsdException w:name="List Table 1 Light Accent 3" w:uiPriority="46"/>
+    <w:lsdException w:name="List Table 2 Accent 3" w:uiPriority="47"/>
+    <w:lsdException w:name="List Table 3 Accent 3" w:uiPriority="48"/>
+    <w:lsdException w:name="List Table 4 Accent 3" w:uiPriority="49"/>
+    <w:lsdException w:name="List Table 5 Dark Accent 3" w:uiPriority="50"/>
+    <w:lsdException w:name="List Table 6 Colorful Accent 3" w:uiPriority="51"/>
+    <w:lsdException w:name="List Table 7 Colorful Accent 3" w:uiPriority="52"/>
+    <w:lsdException w:name="List Table 1 Light Accent 4" w:uiPriority="46"/>
+    <w:lsdException w:name="List Table 2 Accent 4" w:uiPriority="47"/>
+    <w:lsdException w:name="List Table 3 Accent 4" w:uiPriority="48"/>
+    <w:lsdException w:name="List Table 4 Accent 4" w:uiPriority="49"/>
+    <w:lsdException w:name="List Table 5 Dark Accent 4" w:uiPriority="50"/>
+    <w:lsdException w:name="List Table 6 Colorful Accent 4" w:uiPriority="51"/>
+    <w:lsdException w:name="List Table 7 Colorful Accent 4" w:uiPriority="52"/>
+    <w:lsdException w:name="List Table 1 Light Accent 5" w:uiPriority="46"/>
+    <w:lsdException w:name="List Table 2 Accent 5" w:uiPriority="47"/>
+    <w:lsdException w:name="List Table 3 Accent 5" w:uiPriority="48"/>
+    <w:lsdException w:name="List Table 4 Accent 5" w:uiPriority="49"/>
+    <w:lsdException w:name="List Table 5 Dark Accent 5" w:uiPriority="50"/>
+    <w:lsdException w:name="List Table 6 Colorful Accent 5" w:uiPriority="51"/>
+    <w:lsdException w:name="List Table 7 Colorful Accent 5" w:uiPriority="52"/>
+    <w:lsdException w:name="List Table 1 Light Accent 6" w:uiPriority="46"/>
+    <w:lsdException w:name="List Table 2 Accent 6" w:uiPriority="47"/>
+    <w:lsdException w:name="List Table 3 Accent 6" w:uiPriority="48"/>
+    <w:lsdException w:name="List Table 4 Accent 6" w:uiPriority="49"/>
+    <w:lsdException w:name="List Table 5 Dark Accent 6" w:uiPriority="50"/>
+    <w:lsdException w:name="List Table 6 Colorful Accent 6" w:uiPriority="51"/>
+    <w:lsdException w:name="List Table 7 Colorful Accent 6" w:uiPriority="52"/>
   </w:latentStyles>
   <w:style w:type="paragraph" w:default="1" w:styleId="Normal">
     <w:name w:val="Normal"/>
@@ -22129,7 +24296,7 @@
       <w:lang w:val="en-AU"/>
     </w:rPr>
   </w:style>
-  <w:style w:type="paragraph" w:styleId="Ttulo">
+  <w:style w:type="paragraph" w:styleId="Puesto">
     <w:name w:val="Title"/>
     <w:basedOn w:val="Normal"/>
     <w:next w:val="Normal"/>
@@ -22701,932 +24868,6 @@
 </w:styles>
 </file>
 
-<file path=word/stylesWithEffects.xml><?xml version="1.0" encoding="utf-8"?>
-<w:styles xmlns:wpc="http://schemas.microsoft.com/office/word/2010/wordprocessingCanvas" xmlns:mc="http://schemas.openxmlformats.org/markup-compatibility/2006" xmlns:o="urn:schemas-microsoft-com:office:office" xmlns:r="http://schemas.openxmlformats.org/officeDocument/2006/relationships" xmlns:m="http://schemas.openxmlformats.org/officeDocument/2006/math" xmlns:v="urn:schemas-microsoft-com:vml" xmlns:wp14="http://schemas.microsoft.com/office/word/2010/wordprocessingDrawing" xmlns:wp="http://schemas.openxmlformats.org/drawingml/2006/wordprocessingDrawing" xmlns:w10="urn:schemas-microsoft-com:office:word" xmlns:w="http://schemas.openxmlformats.org/wordprocessingml/2006/main" xmlns:w14="http://schemas.microsoft.com/office/word/2010/wordml" xmlns:wpg="http://schemas.microsoft.com/office/word/2010/wordprocessingGroup" xmlns:wpi="http://schemas.microsoft.com/office/word/2010/wordprocessingInk" xmlns:wne="http://schemas.microsoft.com/office/word/2006/wordml" xmlns:wps="http://schemas.microsoft.com/office/word/2010/wordprocessingShape" mc:Ignorable="w14 wp14">
-  <w:docDefaults>
-    <w:rPrDefault>
-      <w:rPr>
-        <w:rFonts w:ascii="Times New Roman" w:eastAsia="Times New Roman" w:hAnsi="Times New Roman" w:cs="Times New Roman"/>
-        <w:lang w:val="es-PE" w:eastAsia="es-PE" w:bidi="ar-SA"/>
-      </w:rPr>
-    </w:rPrDefault>
-    <w:pPrDefault/>
-  </w:docDefaults>
-  <w:latentStyles w:defLockedState="0" w:defUIPriority="99" w:defSemiHidden="1" w:defUnhideWhenUsed="1" w:defQFormat="0" w:count="267">
-    <w:lsdException w:name="Normal" w:semiHidden="0" w:uiPriority="0" w:unhideWhenUsed="0" w:qFormat="1"/>
-    <w:lsdException w:name="heading 1" w:semiHidden="0" w:uiPriority="0" w:unhideWhenUsed="0" w:qFormat="1"/>
-    <w:lsdException w:name="heading 2" w:semiHidden="0" w:uiPriority="0" w:unhideWhenUsed="0" w:qFormat="1"/>
-    <w:lsdException w:name="heading 3" w:semiHidden="0" w:uiPriority="0" w:unhideWhenUsed="0" w:qFormat="1"/>
-    <w:lsdException w:name="heading 4" w:semiHidden="0" w:uiPriority="0" w:unhideWhenUsed="0" w:qFormat="1"/>
-    <w:lsdException w:name="heading 5" w:semiHidden="0" w:uiPriority="0" w:unhideWhenUsed="0" w:qFormat="1"/>
-    <w:lsdException w:name="heading 6" w:semiHidden="0" w:uiPriority="0" w:unhideWhenUsed="0" w:qFormat="1"/>
-    <w:lsdException w:name="heading 7" w:semiHidden="0" w:uiPriority="0" w:unhideWhenUsed="0" w:qFormat="1"/>
-    <w:lsdException w:name="heading 8" w:semiHidden="0" w:uiPriority="0" w:unhideWhenUsed="0" w:qFormat="1"/>
-    <w:lsdException w:name="heading 9" w:semiHidden="0" w:uiPriority="0" w:unhideWhenUsed="0" w:qFormat="1"/>
-    <w:lsdException w:name="toc 1" w:uiPriority="39"/>
-    <w:lsdException w:name="toc 2" w:uiPriority="39"/>
-    <w:lsdException w:name="toc 3" w:uiPriority="39"/>
-    <w:lsdException w:name="toc 4" w:uiPriority="39"/>
-    <w:lsdException w:name="toc 5" w:uiPriority="39"/>
-    <w:lsdException w:name="toc 6" w:uiPriority="39"/>
-    <w:lsdException w:name="toc 7" w:uiPriority="39"/>
-    <w:lsdException w:name="toc 8" w:uiPriority="39"/>
-    <w:lsdException w:name="toc 9" w:uiPriority="39"/>
-    <w:lsdException w:name="caption" w:uiPriority="35" w:qFormat="1"/>
-    <w:lsdException w:name="Title" w:semiHidden="0" w:uiPriority="10" w:unhideWhenUsed="0" w:qFormat="1"/>
-    <w:lsdException w:name="Default Paragraph Font" w:uiPriority="1"/>
-    <w:lsdException w:name="Subtitle" w:semiHidden="0" w:uiPriority="11" w:unhideWhenUsed="0" w:qFormat="1"/>
-    <w:lsdException w:name="Strong" w:semiHidden="0" w:uiPriority="22" w:unhideWhenUsed="0" w:qFormat="1"/>
-    <w:lsdException w:name="Emphasis" w:semiHidden="0" w:uiPriority="20" w:unhideWhenUsed="0" w:qFormat="1"/>
-    <w:lsdException w:name="Table Grid" w:semiHidden="0" w:uiPriority="39" w:unhideWhenUsed="0"/>
-    <w:lsdException w:name="Placeholder Text" w:unhideWhenUsed="0"/>
-    <w:lsdException w:name="No Spacing" w:semiHidden="0" w:uiPriority="1" w:unhideWhenUsed="0" w:qFormat="1"/>
-    <w:lsdException w:name="Light Shading" w:semiHidden="0" w:uiPriority="60" w:unhideWhenUsed="0"/>
-    <w:lsdException w:name="Light List" w:semiHidden="0" w:uiPriority="61" w:unhideWhenUsed="0"/>
-    <w:lsdException w:name="Light Grid" w:semiHidden="0" w:uiPriority="62" w:unhideWhenUsed="0"/>
-    <w:lsdException w:name="Medium Shading 1" w:semiHidden="0" w:uiPriority="63" w:unhideWhenUsed="0"/>
-    <w:lsdException w:name="Medium Shading 2" w:semiHidden="0" w:uiPriority="64" w:unhideWhenUsed="0"/>
-    <w:lsdException w:name="Medium List 1" w:semiHidden="0" w:uiPriority="65" w:unhideWhenUsed="0"/>
-    <w:lsdException w:name="Medium List 2" w:semiHidden="0" w:uiPriority="66" w:unhideWhenUsed="0"/>
-    <w:lsdException w:name="Medium Grid 1" w:semiHidden="0" w:uiPriority="67" w:unhideWhenUsed="0"/>
-    <w:lsdException w:name="Medium Grid 2" w:semiHidden="0" w:uiPriority="68" w:unhideWhenUsed="0"/>
-    <w:lsdException w:name="Medium Grid 3" w:semiHidden="0" w:uiPriority="69" w:unhideWhenUsed="0"/>
-    <w:lsdException w:name="Dark List" w:semiHidden="0" w:uiPriority="70" w:unhideWhenUsed="0"/>
-    <w:lsdException w:name="Colorful Shading" w:semiHidden="0" w:uiPriority="71" w:unhideWhenUsed="0"/>
-    <w:lsdException w:name="Colorful List" w:semiHidden="0" w:uiPriority="72" w:unhideWhenUsed="0"/>
-    <w:lsdException w:name="Colorful Grid" w:semiHidden="0" w:uiPriority="73" w:unhideWhenUsed="0"/>
-    <w:lsdException w:name="Light Shading Accent 1" w:semiHidden="0" w:uiPriority="60" w:unhideWhenUsed="0"/>
-    <w:lsdException w:name="Light List Accent 1" w:semiHidden="0" w:uiPriority="61" w:unhideWhenUsed="0"/>
-    <w:lsdException w:name="Light Grid Accent 1" w:semiHidden="0" w:uiPriority="62" w:unhideWhenUsed="0"/>
-    <w:lsdException w:name="Medium Shading 1 Accent 1" w:semiHidden="0" w:uiPriority="63" w:unhideWhenUsed="0"/>
-    <w:lsdException w:name="Medium Shading 2 Accent 1" w:semiHidden="0" w:uiPriority="64" w:unhideWhenUsed="0"/>
-    <w:lsdException w:name="Medium List 1 Accent 1" w:semiHidden="0" w:uiPriority="65" w:unhideWhenUsed="0"/>
-    <w:lsdException w:name="Revision" w:unhideWhenUsed="0"/>
-    <w:lsdException w:name="List Paragraph" w:semiHidden="0" w:uiPriority="34" w:unhideWhenUsed="0" w:qFormat="1"/>
-    <w:lsdException w:name="Quote" w:semiHidden="0" w:uiPriority="29" w:unhideWhenUsed="0" w:qFormat="1"/>
-    <w:lsdException w:name="Intense Quote" w:semiHidden="0" w:uiPriority="30" w:unhideWhenUsed="0" w:qFormat="1"/>
-    <w:lsdException w:name="Medium List 2 Accent 1" w:semiHidden="0" w:uiPriority="66" w:unhideWhenUsed="0"/>
-    <w:lsdException w:name="Medium Grid 1 Accent 1" w:semiHidden="0" w:uiPriority="67" w:unhideWhenUsed="0"/>
-    <w:lsdException w:name="Medium Grid 2 Accent 1" w:semiHidden="0" w:uiPriority="68" w:unhideWhenUsed="0"/>
-    <w:lsdException w:name="Medium Grid 3 Accent 1" w:semiHidden="0" w:uiPriority="69" w:unhideWhenUsed="0"/>
-    <w:lsdException w:name="Dark List Accent 1" w:semiHidden="0" w:uiPriority="70" w:unhideWhenUsed="0"/>
-    <w:lsdException w:name="Colorful Shading Accent 1" w:semiHidden="0" w:uiPriority="71" w:unhideWhenUsed="0"/>
-    <w:lsdException w:name="Colorful List Accent 1" w:semiHidden="0" w:uiPriority="72" w:unhideWhenUsed="0"/>
-    <w:lsdException w:name="Colorful Grid Accent 1" w:semiHidden="0" w:uiPriority="73" w:unhideWhenUsed="0"/>
-    <w:lsdException w:name="Light Shading Accent 2" w:semiHidden="0" w:uiPriority="60" w:unhideWhenUsed="0"/>
-    <w:lsdException w:name="Light List Accent 2" w:semiHidden="0" w:uiPriority="61" w:unhideWhenUsed="0"/>
-    <w:lsdException w:name="Light Grid Accent 2" w:semiHidden="0" w:uiPriority="62" w:unhideWhenUsed="0"/>
-    <w:lsdException w:name="Medium Shading 1 Accent 2" w:semiHidden="0" w:uiPriority="63" w:unhideWhenUsed="0"/>
-    <w:lsdException w:name="Medium Shading 2 Accent 2" w:semiHidden="0" w:uiPriority="64" w:unhideWhenUsed="0"/>
-    <w:lsdException w:name="Medium List 1 Accent 2" w:semiHidden="0" w:uiPriority="65" w:unhideWhenUsed="0"/>
-    <w:lsdException w:name="Medium List 2 Accent 2" w:semiHidden="0" w:uiPriority="66" w:unhideWhenUsed="0"/>
-    <w:lsdException w:name="Medium Grid 1 Accent 2" w:semiHidden="0" w:uiPriority="67" w:unhideWhenUsed="0"/>
-    <w:lsdException w:name="Medium Grid 2 Accent 2" w:semiHidden="0" w:uiPriority="68" w:unhideWhenUsed="0"/>
-    <w:lsdException w:name="Medium Grid 3 Accent 2" w:semiHidden="0" w:uiPriority="69" w:unhideWhenUsed="0"/>
-    <w:lsdException w:name="Dark List Accent 2" w:semiHidden="0" w:uiPriority="70" w:unhideWhenUsed="0"/>
-    <w:lsdException w:name="Colorful Shading Accent 2" w:semiHidden="0" w:uiPriority="71" w:unhideWhenUsed="0"/>
-    <w:lsdException w:name="Colorful List Accent 2" w:semiHidden="0" w:uiPriority="72" w:unhideWhenUsed="0"/>
-    <w:lsdException w:name="Colorful Grid Accent 2" w:semiHidden="0" w:uiPriority="73" w:unhideWhenUsed="0"/>
-    <w:lsdException w:name="Light Shading Accent 3" w:semiHidden="0" w:uiPriority="60" w:unhideWhenUsed="0"/>
-    <w:lsdException w:name="Light List Accent 3" w:semiHidden="0" w:uiPriority="61" w:unhideWhenUsed="0"/>
-    <w:lsdException w:name="Light Grid Accent 3" w:semiHidden="0" w:uiPriority="62" w:unhideWhenUsed="0"/>
-    <w:lsdException w:name="Medium Shading 1 Accent 3" w:semiHidden="0" w:uiPriority="63" w:unhideWhenUsed="0"/>
-    <w:lsdException w:name="Medium Shading 2 Accent 3" w:semiHidden="0" w:uiPriority="64" w:unhideWhenUsed="0"/>
-    <w:lsdException w:name="Medium List 1 Accent 3" w:semiHidden="0" w:uiPriority="65" w:unhideWhenUsed="0"/>
-    <w:lsdException w:name="Medium List 2 Accent 3" w:semiHidden="0" w:uiPriority="66" w:unhideWhenUsed="0"/>
-    <w:lsdException w:name="Medium Grid 1 Accent 3" w:semiHidden="0" w:uiPriority="67" w:unhideWhenUsed="0"/>
-    <w:lsdException w:name="Medium Grid 2 Accent 3" w:semiHidden="0" w:uiPriority="68" w:unhideWhenUsed="0"/>
-    <w:lsdException w:name="Medium Grid 3 Accent 3" w:semiHidden="0" w:uiPriority="69" w:unhideWhenUsed="0"/>
-    <w:lsdException w:name="Dark List Accent 3" w:semiHidden="0" w:uiPriority="70" w:unhideWhenUsed="0"/>
-    <w:lsdException w:name="Colorful Shading Accent 3" w:semiHidden="0" w:uiPriority="71" w:unhideWhenUsed="0"/>
-    <w:lsdException w:name="Colorful List Accent 3" w:semiHidden="0" w:uiPriority="72" w:unhideWhenUsed="0"/>
-    <w:lsdException w:name="Colorful Grid Accent 3" w:semiHidden="0" w:uiPriority="73" w:unhideWhenUsed="0"/>
-    <w:lsdException w:name="Light Shading Accent 4" w:semiHidden="0" w:uiPriority="60" w:unhideWhenUsed="0"/>
-    <w:lsdException w:name="Light List Accent 4" w:semiHidden="0" w:uiPriority="61" w:unhideWhenUsed="0"/>
-    <w:lsdException w:name="Light Grid Accent 4" w:semiHidden="0" w:uiPriority="62" w:unhideWhenUsed="0"/>
-    <w:lsdException w:name="Medium Shading 1 Accent 4" w:semiHidden="0" w:uiPriority="63" w:unhideWhenUsed="0"/>
-    <w:lsdException w:name="Medium Shading 2 Accent 4" w:semiHidden="0" w:uiPriority="64" w:unhideWhenUsed="0"/>
-    <w:lsdException w:name="Medium List 1 Accent 4" w:semiHidden="0" w:uiPriority="65" w:unhideWhenUsed="0"/>
-    <w:lsdException w:name="Medium List 2 Accent 4" w:semiHidden="0" w:uiPriority="66" w:unhideWhenUsed="0"/>
-    <w:lsdException w:name="Medium Grid 1 Accent 4" w:semiHidden="0" w:uiPriority="67" w:unhideWhenUsed="0"/>
-    <w:lsdException w:name="Medium Grid 2 Accent 4" w:semiHidden="0" w:uiPriority="68" w:unhideWhenUsed="0"/>
-    <w:lsdException w:name="Medium Grid 3 Accent 4" w:semiHidden="0" w:uiPriority="69" w:unhideWhenUsed="0"/>
-    <w:lsdException w:name="Dark List Accent 4" w:semiHidden="0" w:uiPriority="70" w:unhideWhenUsed="0"/>
-    <w:lsdException w:name="Colorful Shading Accent 4" w:semiHidden="0" w:uiPriority="71" w:unhideWhenUsed="0"/>
-    <w:lsdException w:name="Colorful List Accent 4" w:semiHidden="0" w:uiPriority="72" w:unhideWhenUsed="0"/>
-    <w:lsdException w:name="Colorful Grid Accent 4" w:semiHidden="0" w:uiPriority="73" w:unhideWhenUsed="0"/>
-    <w:lsdException w:name="Light Shading Accent 5" w:semiHidden="0" w:uiPriority="60" w:unhideWhenUsed="0"/>
-    <w:lsdException w:name="Light List Accent 5" w:semiHidden="0" w:uiPriority="61" w:unhideWhenUsed="0"/>
-    <w:lsdException w:name="Light Grid Accent 5" w:semiHidden="0" w:uiPriority="62" w:unhideWhenUsed="0"/>
-    <w:lsdException w:name="Medium Shading 1 Accent 5" w:semiHidden="0" w:uiPriority="63" w:unhideWhenUsed="0"/>
-    <w:lsdException w:name="Medium Shading 2 Accent 5" w:semiHidden="0" w:uiPriority="64" w:unhideWhenUsed="0"/>
-    <w:lsdException w:name="Medium List 1 Accent 5" w:semiHidden="0" w:uiPriority="65" w:unhideWhenUsed="0"/>
-    <w:lsdException w:name="Medium List 2 Accent 5" w:semiHidden="0" w:uiPriority="66" w:unhideWhenUsed="0"/>
-    <w:lsdException w:name="Medium Grid 1 Accent 5" w:semiHidden="0" w:uiPriority="67" w:unhideWhenUsed="0"/>
-    <w:lsdException w:name="Medium Grid 2 Accent 5" w:semiHidden="0" w:uiPriority="68" w:unhideWhenUsed="0"/>
-    <w:lsdException w:name="Medium Grid 3 Accent 5" w:semiHidden="0" w:uiPriority="69" w:unhideWhenUsed="0"/>
-    <w:lsdException w:name="Dark List Accent 5" w:semiHidden="0" w:uiPriority="70" w:unhideWhenUsed="0"/>
-    <w:lsdException w:name="Colorful Shading Accent 5" w:semiHidden="0" w:uiPriority="71" w:unhideWhenUsed="0"/>
-    <w:lsdException w:name="Colorful List Accent 5" w:semiHidden="0" w:uiPriority="72" w:unhideWhenUsed="0"/>
-    <w:lsdException w:name="Colorful Grid Accent 5" w:semiHidden="0" w:uiPriority="73" w:unhideWhenUsed="0"/>
-    <w:lsdException w:name="Light Shading Accent 6" w:semiHidden="0" w:uiPriority="60" w:unhideWhenUsed="0"/>
-    <w:lsdException w:name="Light List Accent 6" w:semiHidden="0" w:uiPriority="61" w:unhideWhenUsed="0"/>
-    <w:lsdException w:name="Light Grid Accent 6" w:semiHidden="0" w:uiPriority="62" w:unhideWhenUsed="0"/>
-    <w:lsdException w:name="Medium Shading 1 Accent 6" w:semiHidden="0" w:uiPriority="63" w:unhideWhenUsed="0"/>
-    <w:lsdException w:name="Medium Shading 2 Accent 6" w:semiHidden="0" w:uiPriority="64" w:unhideWhenUsed="0"/>
-    <w:lsdException w:name="Medium List 1 Accent 6" w:semiHidden="0" w:uiPriority="65" w:unhideWhenUsed="0"/>
-    <w:lsdException w:name="Medium List 2 Accent 6" w:semiHidden="0" w:uiPriority="66" w:unhideWhenUsed="0"/>
-    <w:lsdException w:name="Medium Grid 1 Accent 6" w:semiHidden="0" w:uiPriority="67" w:unhideWhenUsed="0"/>
-    <w:lsdException w:name="Medium Grid 2 Accent 6" w:semiHidden="0" w:uiPriority="68" w:unhideWhenUsed="0"/>
-    <w:lsdException w:name="Medium Grid 3 Accent 6" w:semiHidden="0" w:uiPriority="69" w:unhideWhenUsed="0"/>
-    <w:lsdException w:name="Dark List Accent 6" w:semiHidden="0" w:uiPriority="70" w:unhideWhenUsed="0"/>
-    <w:lsdException w:name="Colorful Shading Accent 6" w:semiHidden="0" w:uiPriority="71" w:unhideWhenUsed="0"/>
-    <w:lsdException w:name="Colorful List Accent 6" w:semiHidden="0" w:uiPriority="72" w:unhideWhenUsed="0"/>
-    <w:lsdException w:name="Colorful Grid Accent 6" w:semiHidden="0" w:uiPriority="73" w:unhideWhenUsed="0"/>
-    <w:lsdException w:name="Subtle Emphasis" w:semiHidden="0" w:uiPriority="19" w:unhideWhenUsed="0" w:qFormat="1"/>
-    <w:lsdException w:name="Intense Emphasis" w:semiHidden="0" w:uiPriority="21" w:unhideWhenUsed="0" w:qFormat="1"/>
-    <w:lsdException w:name="Subtle Reference" w:semiHidden="0" w:uiPriority="31" w:unhideWhenUsed="0" w:qFormat="1"/>
-    <w:lsdException w:name="Intense Reference" w:semiHidden="0" w:uiPriority="32" w:unhideWhenUsed="0" w:qFormat="1"/>
-    <w:lsdException w:name="Book Title" w:semiHidden="0" w:uiPriority="33" w:unhideWhenUsed="0" w:qFormat="1"/>
-    <w:lsdException w:name="Bibliography" w:uiPriority="37"/>
-    <w:lsdException w:name="TOC Heading" w:uiPriority="39" w:qFormat="1"/>
-  </w:latentStyles>
-  <w:style w:type="paragraph" w:default="1" w:styleId="Normal">
-    <w:name w:val="Normal"/>
-    <w:qFormat/>
-    <w:pPr>
-      <w:widowControl w:val="0"/>
-      <w:spacing w:line="240" w:lineRule="atLeast"/>
-    </w:pPr>
-    <w:rPr>
-      <w:lang w:eastAsia="en-US"/>
-    </w:rPr>
-  </w:style>
-  <w:style w:type="paragraph" w:styleId="Ttulo1">
-    <w:name w:val="heading 1"/>
-    <w:basedOn w:val="Normal"/>
-    <w:next w:val="Normal"/>
-    <w:qFormat/>
-    <w:pPr>
-      <w:keepNext/>
-      <w:numPr>
-        <w:numId w:val="1"/>
-      </w:numPr>
-      <w:spacing w:before="120" w:after="60"/>
-      <w:outlineLvl w:val="0"/>
-    </w:pPr>
-    <w:rPr>
-      <w:rFonts w:ascii="Arial" w:hAnsi="Arial"/>
-      <w:b/>
-      <w:sz w:val="24"/>
-    </w:rPr>
-  </w:style>
-  <w:style w:type="paragraph" w:styleId="Ttulo2">
-    <w:name w:val="heading 2"/>
-    <w:basedOn w:val="Ttulo1"/>
-    <w:next w:val="Normal"/>
-    <w:link w:val="Ttulo2Car"/>
-    <w:qFormat/>
-    <w:pPr>
-      <w:numPr>
-        <w:ilvl w:val="1"/>
-      </w:numPr>
-      <w:outlineLvl w:val="1"/>
-    </w:pPr>
-    <w:rPr>
-      <w:sz w:val="20"/>
-    </w:rPr>
-  </w:style>
-  <w:style w:type="paragraph" w:styleId="Ttulo3">
-    <w:name w:val="heading 3"/>
-    <w:basedOn w:val="Ttulo1"/>
-    <w:next w:val="Normal"/>
-    <w:qFormat/>
-    <w:pPr>
-      <w:numPr>
-        <w:ilvl w:val="2"/>
-      </w:numPr>
-      <w:outlineLvl w:val="2"/>
-    </w:pPr>
-    <w:rPr>
-      <w:b w:val="0"/>
-      <w:i/>
-      <w:sz w:val="20"/>
-    </w:rPr>
-  </w:style>
-  <w:style w:type="paragraph" w:styleId="Ttulo4">
-    <w:name w:val="heading 4"/>
-    <w:basedOn w:val="Ttulo1"/>
-    <w:next w:val="Normal"/>
-    <w:qFormat/>
-    <w:pPr>
-      <w:numPr>
-        <w:ilvl w:val="3"/>
-      </w:numPr>
-      <w:outlineLvl w:val="3"/>
-    </w:pPr>
-    <w:rPr>
-      <w:b w:val="0"/>
-      <w:sz w:val="20"/>
-    </w:rPr>
-  </w:style>
-  <w:style w:type="paragraph" w:styleId="Ttulo5">
-    <w:name w:val="heading 5"/>
-    <w:basedOn w:val="Normal"/>
-    <w:next w:val="Normal"/>
-    <w:qFormat/>
-    <w:pPr>
-      <w:numPr>
-        <w:ilvl w:val="4"/>
-        <w:numId w:val="1"/>
-      </w:numPr>
-      <w:spacing w:before="240" w:after="60"/>
-      <w:outlineLvl w:val="4"/>
-    </w:pPr>
-    <w:rPr>
-      <w:sz w:val="22"/>
-    </w:rPr>
-  </w:style>
-  <w:style w:type="paragraph" w:styleId="Ttulo6">
-    <w:name w:val="heading 6"/>
-    <w:basedOn w:val="Normal"/>
-    <w:next w:val="Normal"/>
-    <w:qFormat/>
-    <w:pPr>
-      <w:numPr>
-        <w:ilvl w:val="5"/>
-        <w:numId w:val="1"/>
-      </w:numPr>
-      <w:spacing w:before="240" w:after="60"/>
-      <w:outlineLvl w:val="5"/>
-    </w:pPr>
-    <w:rPr>
-      <w:i/>
-      <w:sz w:val="22"/>
-    </w:rPr>
-  </w:style>
-  <w:style w:type="paragraph" w:styleId="Ttulo7">
-    <w:name w:val="heading 7"/>
-    <w:basedOn w:val="Normal"/>
-    <w:next w:val="Normal"/>
-    <w:qFormat/>
-    <w:pPr>
-      <w:numPr>
-        <w:ilvl w:val="6"/>
-        <w:numId w:val="1"/>
-      </w:numPr>
-      <w:spacing w:before="240" w:after="60"/>
-      <w:outlineLvl w:val="6"/>
-    </w:pPr>
-  </w:style>
-  <w:style w:type="paragraph" w:styleId="Ttulo8">
-    <w:name w:val="heading 8"/>
-    <w:basedOn w:val="Normal"/>
-    <w:next w:val="Normal"/>
-    <w:qFormat/>
-    <w:pPr>
-      <w:numPr>
-        <w:ilvl w:val="7"/>
-        <w:numId w:val="1"/>
-      </w:numPr>
-      <w:spacing w:before="240" w:after="60"/>
-      <w:outlineLvl w:val="7"/>
-    </w:pPr>
-    <w:rPr>
-      <w:i/>
-    </w:rPr>
-  </w:style>
-  <w:style w:type="paragraph" w:styleId="Ttulo9">
-    <w:name w:val="heading 9"/>
-    <w:basedOn w:val="Normal"/>
-    <w:next w:val="Normal"/>
-    <w:qFormat/>
-    <w:pPr>
-      <w:numPr>
-        <w:ilvl w:val="8"/>
-        <w:numId w:val="1"/>
-      </w:numPr>
-      <w:spacing w:before="240" w:after="60"/>
-      <w:outlineLvl w:val="8"/>
-    </w:pPr>
-    <w:rPr>
-      <w:b/>
-      <w:i/>
-      <w:sz w:val="18"/>
-    </w:rPr>
-  </w:style>
-  <w:style w:type="character" w:default="1" w:styleId="Fuentedeprrafopredeter">
-    <w:name w:val="Default Paragraph Font"/>
-    <w:uiPriority w:val="1"/>
-    <w:semiHidden/>
-    <w:unhideWhenUsed/>
-  </w:style>
-  <w:style w:type="table" w:default="1" w:styleId="Tablanormal">
-    <w:name w:val="Normal Table"/>
-    <w:uiPriority w:val="99"/>
-    <w:semiHidden/>
-    <w:unhideWhenUsed/>
-    <w:tblPr>
-      <w:tblInd w:w="0" w:type="dxa"/>
-      <w:tblCellMar>
-        <w:top w:w="0" w:type="dxa"/>
-        <w:left w:w="108" w:type="dxa"/>
-        <w:bottom w:w="0" w:type="dxa"/>
-        <w:right w:w="108" w:type="dxa"/>
-      </w:tblCellMar>
-    </w:tblPr>
-  </w:style>
-  <w:style w:type="numbering" w:default="1" w:styleId="Sinlista">
-    <w:name w:val="No List"/>
-    <w:uiPriority w:val="99"/>
-    <w:semiHidden/>
-    <w:unhideWhenUsed/>
-  </w:style>
-  <w:style w:type="paragraph" w:customStyle="1" w:styleId="Paragraph2">
-    <w:name w:val="Paragraph2"/>
-    <w:basedOn w:val="Normal"/>
-    <w:pPr>
-      <w:spacing w:before="80"/>
-      <w:ind w:left="720"/>
-      <w:jc w:val="both"/>
-    </w:pPr>
-    <w:rPr>
-      <w:color w:val="000000"/>
-      <w:lang w:val="en-AU"/>
-    </w:rPr>
-  </w:style>
-  <w:style w:type="paragraph" w:styleId="Ttulo">
-    <w:name w:val="Title"/>
-    <w:basedOn w:val="Normal"/>
-    <w:next w:val="Normal"/>
-    <w:qFormat/>
-    <w:pPr>
-      <w:spacing w:line="240" w:lineRule="auto"/>
-      <w:jc w:val="center"/>
-    </w:pPr>
-    <w:rPr>
-      <w:rFonts w:ascii="Arial" w:hAnsi="Arial"/>
-      <w:b/>
-      <w:sz w:val="36"/>
-    </w:rPr>
-  </w:style>
-  <w:style w:type="paragraph" w:styleId="Subttulo">
-    <w:name w:val="Subtitle"/>
-    <w:basedOn w:val="Normal"/>
-    <w:link w:val="SubttuloCar"/>
-    <w:uiPriority w:val="11"/>
-    <w:qFormat/>
-    <w:pPr>
-      <w:spacing w:after="60"/>
-      <w:jc w:val="center"/>
-    </w:pPr>
-    <w:rPr>
-      <w:rFonts w:ascii="Arial" w:hAnsi="Arial"/>
-      <w:i/>
-      <w:sz w:val="36"/>
-      <w:lang w:val="en-AU"/>
-    </w:rPr>
-  </w:style>
-  <w:style w:type="paragraph" w:styleId="Sangranormal">
-    <w:name w:val="Normal Indent"/>
-    <w:basedOn w:val="Normal"/>
-    <w:semiHidden/>
-    <w:pPr>
-      <w:ind w:left="900" w:hanging="900"/>
-    </w:pPr>
-  </w:style>
-  <w:style w:type="paragraph" w:styleId="TDC1">
-    <w:name w:val="toc 1"/>
-    <w:basedOn w:val="Normal"/>
-    <w:next w:val="Normal"/>
-    <w:uiPriority w:val="39"/>
-    <w:pPr>
-      <w:tabs>
-        <w:tab w:val="right" w:pos="9360"/>
-      </w:tabs>
-      <w:spacing w:before="240" w:after="60"/>
-      <w:ind w:right="720"/>
-    </w:pPr>
-  </w:style>
-  <w:style w:type="paragraph" w:styleId="TDC2">
-    <w:name w:val="toc 2"/>
-    <w:basedOn w:val="Normal"/>
-    <w:next w:val="Normal"/>
-    <w:uiPriority w:val="39"/>
-    <w:pPr>
-      <w:tabs>
-        <w:tab w:val="right" w:pos="9360"/>
-      </w:tabs>
-      <w:ind w:left="432" w:right="720"/>
-    </w:pPr>
-  </w:style>
-  <w:style w:type="paragraph" w:styleId="TDC3">
-    <w:name w:val="toc 3"/>
-    <w:basedOn w:val="Normal"/>
-    <w:next w:val="Normal"/>
-    <w:semiHidden/>
-    <w:pPr>
-      <w:tabs>
-        <w:tab w:val="left" w:pos="1440"/>
-        <w:tab w:val="right" w:pos="9360"/>
-      </w:tabs>
-      <w:ind w:left="864"/>
-    </w:pPr>
-  </w:style>
-  <w:style w:type="paragraph" w:styleId="Encabezado">
-    <w:name w:val="header"/>
-    <w:basedOn w:val="Normal"/>
-    <w:semiHidden/>
-    <w:pPr>
-      <w:tabs>
-        <w:tab w:val="center" w:pos="4320"/>
-        <w:tab w:val="right" w:pos="8640"/>
-      </w:tabs>
-    </w:pPr>
-  </w:style>
-  <w:style w:type="paragraph" w:styleId="Piedepgina">
-    <w:name w:val="footer"/>
-    <w:basedOn w:val="Normal"/>
-    <w:semiHidden/>
-    <w:pPr>
-      <w:tabs>
-        <w:tab w:val="center" w:pos="4320"/>
-        <w:tab w:val="right" w:pos="8640"/>
-      </w:tabs>
-    </w:pPr>
-  </w:style>
-  <w:style w:type="character" w:styleId="Nmerodepgina">
-    <w:name w:val="page number"/>
-    <w:basedOn w:val="Fuentedeprrafopredeter"/>
-    <w:semiHidden/>
-  </w:style>
-  <w:style w:type="paragraph" w:customStyle="1" w:styleId="Bullet1">
-    <w:name w:val="Bullet1"/>
-    <w:basedOn w:val="Normal"/>
-    <w:pPr>
-      <w:ind w:left="720" w:hanging="432"/>
-    </w:pPr>
-  </w:style>
-  <w:style w:type="paragraph" w:customStyle="1" w:styleId="Bullet2">
-    <w:name w:val="Bullet2"/>
-    <w:basedOn w:val="Normal"/>
-    <w:pPr>
-      <w:ind w:left="1440" w:hanging="360"/>
-    </w:pPr>
-    <w:rPr>
-      <w:color w:val="000080"/>
-    </w:rPr>
-  </w:style>
-  <w:style w:type="paragraph" w:customStyle="1" w:styleId="Tabletext">
-    <w:name w:val="Tabletext"/>
-    <w:basedOn w:val="Normal"/>
-    <w:pPr>
-      <w:keepLines/>
-      <w:spacing w:after="120"/>
-    </w:pPr>
-  </w:style>
-  <w:style w:type="paragraph" w:styleId="Textoindependiente">
-    <w:name w:val="Body Text"/>
-    <w:basedOn w:val="Normal"/>
-    <w:semiHidden/>
-    <w:pPr>
-      <w:keepLines/>
-      <w:spacing w:after="120"/>
-      <w:ind w:left="720"/>
-    </w:pPr>
-  </w:style>
-  <w:style w:type="paragraph" w:styleId="Mapadeldocumento">
-    <w:name w:val="Document Map"/>
-    <w:basedOn w:val="Normal"/>
-    <w:semiHidden/>
-    <w:pPr>
-      <w:shd w:val="clear" w:color="auto" w:fill="000080"/>
-    </w:pPr>
-    <w:rPr>
-      <w:rFonts w:ascii="Tahoma" w:hAnsi="Tahoma"/>
-    </w:rPr>
-  </w:style>
-  <w:style w:type="character" w:styleId="Refdenotaalpie">
-    <w:name w:val="footnote reference"/>
-    <w:basedOn w:val="Fuentedeprrafopredeter"/>
-    <w:semiHidden/>
-    <w:rPr>
-      <w:sz w:val="20"/>
-      <w:vertAlign w:val="superscript"/>
-    </w:rPr>
-  </w:style>
-  <w:style w:type="paragraph" w:styleId="Textonotapie">
-    <w:name w:val="footnote text"/>
-    <w:basedOn w:val="Normal"/>
-    <w:semiHidden/>
-    <w:pPr>
-      <w:keepNext/>
-      <w:keepLines/>
-      <w:pBdr>
-        <w:bottom w:val="single" w:sz="6" w:space="0" w:color="000000"/>
-      </w:pBdr>
-      <w:spacing w:before="40" w:after="40"/>
-      <w:ind w:left="360" w:hanging="360"/>
-    </w:pPr>
-    <w:rPr>
-      <w:rFonts w:ascii="Helvetica" w:hAnsi="Helvetica"/>
-      <w:sz w:val="16"/>
-    </w:rPr>
-  </w:style>
-  <w:style w:type="paragraph" w:customStyle="1" w:styleId="MainTitle">
-    <w:name w:val="Main Title"/>
-    <w:basedOn w:val="Normal"/>
-    <w:pPr>
-      <w:spacing w:before="480" w:after="60" w:line="240" w:lineRule="auto"/>
-      <w:jc w:val="center"/>
-    </w:pPr>
-    <w:rPr>
-      <w:rFonts w:ascii="Arial" w:hAnsi="Arial"/>
-      <w:b/>
-      <w:kern w:val="28"/>
-      <w:sz w:val="32"/>
-    </w:rPr>
-  </w:style>
-  <w:style w:type="paragraph" w:customStyle="1" w:styleId="Paragraph1">
-    <w:name w:val="Paragraph1"/>
-    <w:basedOn w:val="Normal"/>
-    <w:pPr>
-      <w:spacing w:before="80" w:line="240" w:lineRule="auto"/>
-      <w:jc w:val="both"/>
-    </w:pPr>
-  </w:style>
-  <w:style w:type="paragraph" w:customStyle="1" w:styleId="Paragraph3">
-    <w:name w:val="Paragraph3"/>
-    <w:basedOn w:val="Normal"/>
-    <w:pPr>
-      <w:spacing w:before="80" w:line="240" w:lineRule="auto"/>
-      <w:ind w:left="1530"/>
-      <w:jc w:val="both"/>
-    </w:pPr>
-  </w:style>
-  <w:style w:type="paragraph" w:customStyle="1" w:styleId="Paragraph4">
-    <w:name w:val="Paragraph4"/>
-    <w:basedOn w:val="Normal"/>
-    <w:pPr>
-      <w:spacing w:before="80" w:line="240" w:lineRule="auto"/>
-      <w:ind w:left="2250"/>
-      <w:jc w:val="both"/>
-    </w:pPr>
-  </w:style>
-  <w:style w:type="paragraph" w:styleId="TDC4">
-    <w:name w:val="toc 4"/>
-    <w:basedOn w:val="Normal"/>
-    <w:next w:val="Normal"/>
-    <w:autoRedefine/>
-    <w:semiHidden/>
-    <w:pPr>
-      <w:ind w:left="600"/>
-    </w:pPr>
-  </w:style>
-  <w:style w:type="paragraph" w:styleId="TDC5">
-    <w:name w:val="toc 5"/>
-    <w:basedOn w:val="Normal"/>
-    <w:next w:val="Normal"/>
-    <w:autoRedefine/>
-    <w:semiHidden/>
-    <w:pPr>
-      <w:ind w:left="800"/>
-    </w:pPr>
-  </w:style>
-  <w:style w:type="paragraph" w:styleId="TDC6">
-    <w:name w:val="toc 6"/>
-    <w:basedOn w:val="Normal"/>
-    <w:next w:val="Normal"/>
-    <w:autoRedefine/>
-    <w:semiHidden/>
-    <w:pPr>
-      <w:ind w:left="1000"/>
-    </w:pPr>
-  </w:style>
-  <w:style w:type="paragraph" w:styleId="TDC7">
-    <w:name w:val="toc 7"/>
-    <w:basedOn w:val="Normal"/>
-    <w:next w:val="Normal"/>
-    <w:autoRedefine/>
-    <w:semiHidden/>
-    <w:pPr>
-      <w:ind w:left="1200"/>
-    </w:pPr>
-  </w:style>
-  <w:style w:type="paragraph" w:styleId="TDC8">
-    <w:name w:val="toc 8"/>
-    <w:basedOn w:val="Normal"/>
-    <w:next w:val="Normal"/>
-    <w:autoRedefine/>
-    <w:semiHidden/>
-    <w:pPr>
-      <w:ind w:left="1400"/>
-    </w:pPr>
-  </w:style>
-  <w:style w:type="paragraph" w:styleId="TDC9">
-    <w:name w:val="toc 9"/>
-    <w:basedOn w:val="Normal"/>
-    <w:next w:val="Normal"/>
-    <w:autoRedefine/>
-    <w:semiHidden/>
-    <w:pPr>
-      <w:ind w:left="1600"/>
-    </w:pPr>
-  </w:style>
-  <w:style w:type="paragraph" w:styleId="Textoindependiente2">
-    <w:name w:val="Body Text 2"/>
-    <w:basedOn w:val="Normal"/>
-    <w:semiHidden/>
-    <w:rPr>
-      <w:i/>
-      <w:color w:val="0000FF"/>
-    </w:rPr>
-  </w:style>
-  <w:style w:type="paragraph" w:styleId="Sangradetextonormal">
-    <w:name w:val="Body Text Indent"/>
-    <w:basedOn w:val="Normal"/>
-    <w:semiHidden/>
-    <w:pPr>
-      <w:ind w:left="720"/>
-    </w:pPr>
-    <w:rPr>
-      <w:i/>
-      <w:color w:val="0000FF"/>
-      <w:u w:val="single"/>
-    </w:rPr>
-  </w:style>
-  <w:style w:type="paragraph" w:customStyle="1" w:styleId="Body">
-    <w:name w:val="Body"/>
-    <w:basedOn w:val="Normal"/>
-    <w:pPr>
-      <w:widowControl/>
-      <w:spacing w:before="120" w:line="240" w:lineRule="auto"/>
-      <w:jc w:val="both"/>
-    </w:pPr>
-    <w:rPr>
-      <w:rFonts w:ascii="Book Antiqua" w:hAnsi="Book Antiqua"/>
-    </w:rPr>
-  </w:style>
-  <w:style w:type="paragraph" w:customStyle="1" w:styleId="Bullet">
-    <w:name w:val="Bullet"/>
-    <w:basedOn w:val="Normal"/>
-    <w:pPr>
-      <w:widowControl/>
-      <w:numPr>
-        <w:numId w:val="31"/>
-      </w:numPr>
-      <w:tabs>
-        <w:tab w:val="left" w:pos="720"/>
-      </w:tabs>
-      <w:spacing w:before="120" w:line="240" w:lineRule="auto"/>
-      <w:ind w:right="360"/>
-      <w:jc w:val="both"/>
-    </w:pPr>
-    <w:rPr>
-      <w:rFonts w:ascii="Book Antiqua" w:hAnsi="Book Antiqua"/>
-    </w:rPr>
-  </w:style>
-  <w:style w:type="paragraph" w:customStyle="1" w:styleId="InfoBlue">
-    <w:name w:val="InfoBlue"/>
-    <w:basedOn w:val="Normal"/>
-    <w:next w:val="Textoindependiente"/>
-    <w:autoRedefine/>
-    <w:pPr>
-      <w:spacing w:after="120"/>
-      <w:ind w:left="720"/>
-    </w:pPr>
-    <w:rPr>
-      <w:i/>
-      <w:color w:val="0000FF"/>
-    </w:rPr>
-  </w:style>
-  <w:style w:type="character" w:styleId="Hipervnculo">
-    <w:name w:val="Hyperlink"/>
-    <w:basedOn w:val="Fuentedeprrafopredeter"/>
-    <w:semiHidden/>
-    <w:rPr>
-      <w:color w:val="0000FF"/>
-      <w:u w:val="single"/>
-    </w:rPr>
-  </w:style>
-  <w:style w:type="paragraph" w:customStyle="1" w:styleId="infoblue0">
-    <w:name w:val="infoblue"/>
-    <w:basedOn w:val="Normal"/>
-    <w:pPr>
-      <w:widowControl/>
-      <w:spacing w:before="100" w:beforeAutospacing="1" w:after="100" w:afterAutospacing="1" w:line="240" w:lineRule="auto"/>
-    </w:pPr>
-    <w:rPr>
-      <w:sz w:val="24"/>
-      <w:szCs w:val="24"/>
-    </w:rPr>
-  </w:style>
-  <w:style w:type="character" w:customStyle="1" w:styleId="SubttuloCar">
-    <w:name w:val="Subtítulo Car"/>
-    <w:basedOn w:val="Fuentedeprrafopredeter"/>
-    <w:link w:val="Subttulo"/>
-    <w:uiPriority w:val="11"/>
-    <w:rsid w:val="00B04545"/>
-    <w:rPr>
-      <w:rFonts w:ascii="Arial" w:hAnsi="Arial"/>
-      <w:i/>
-      <w:sz w:val="36"/>
-      <w:lang w:val="en-AU" w:eastAsia="en-US"/>
-    </w:rPr>
-  </w:style>
-  <w:style w:type="paragraph" w:styleId="Prrafodelista">
-    <w:name w:val="List Paragraph"/>
-    <w:basedOn w:val="Normal"/>
-    <w:uiPriority w:val="34"/>
-    <w:unhideWhenUsed/>
-    <w:qFormat/>
-    <w:rsid w:val="00B04545"/>
-    <w:pPr>
-      <w:widowControl/>
-      <w:spacing w:after="320" w:line="300" w:lineRule="auto"/>
-      <w:ind w:left="720"/>
-      <w:contextualSpacing/>
-    </w:pPr>
-    <w:rPr>
-      <w:rFonts w:asciiTheme="minorHAnsi" w:eastAsiaTheme="minorEastAsia" w:hAnsiTheme="minorHAnsi" w:cstheme="minorBidi"/>
-      <w:color w:val="44546A" w:themeColor="text2"/>
-      <w:lang w:eastAsia="ja-JP"/>
-    </w:rPr>
-  </w:style>
-  <w:style w:type="table" w:customStyle="1" w:styleId="Listaclara1">
-    <w:name w:val="Lista clara1"/>
-    <w:basedOn w:val="Tablanormal"/>
-    <w:uiPriority w:val="61"/>
-    <w:rsid w:val="00B04545"/>
-    <w:rPr>
-      <w:rFonts w:asciiTheme="minorHAnsi" w:eastAsiaTheme="minorEastAsia" w:hAnsiTheme="minorHAnsi" w:cstheme="minorBidi"/>
-      <w:color w:val="44546A" w:themeColor="text2"/>
-      <w:lang w:val="en-US" w:eastAsia="ja-JP"/>
-    </w:rPr>
-    <w:tblPr>
-      <w:tblStyleRowBandSize w:val="1"/>
-      <w:tblStyleColBandSize w:val="1"/>
-      <w:tblInd w:w="0" w:type="dxa"/>
-      <w:tblBorders>
-        <w:top w:val="single" w:sz="8" w:space="0" w:color="000000" w:themeColor="text1"/>
-        <w:left w:val="single" w:sz="8" w:space="0" w:color="000000" w:themeColor="text1"/>
-        <w:bottom w:val="single" w:sz="8" w:space="0" w:color="000000" w:themeColor="text1"/>
-        <w:right w:val="single" w:sz="8" w:space="0" w:color="000000" w:themeColor="text1"/>
-      </w:tblBorders>
-      <w:tblCellMar>
-        <w:top w:w="0" w:type="dxa"/>
-        <w:left w:w="108" w:type="dxa"/>
-        <w:bottom w:w="0" w:type="dxa"/>
-        <w:right w:w="108" w:type="dxa"/>
-      </w:tblCellMar>
-    </w:tblPr>
-    <w:tblStylePr w:type="firstRow">
-      <w:pPr>
-        <w:spacing w:before="0" w:after="0" w:line="240" w:lineRule="auto"/>
-      </w:pPr>
-      <w:rPr>
-        <w:b/>
-        <w:bCs/>
-        <w:color w:val="FFFFFF" w:themeColor="background1"/>
-      </w:rPr>
-      <w:tblPr/>
-      <w:tcPr>
-        <w:shd w:val="clear" w:color="auto" w:fill="000000" w:themeFill="text1"/>
-      </w:tcPr>
-    </w:tblStylePr>
-    <w:tblStylePr w:type="lastRow">
-      <w:pPr>
-        <w:spacing w:before="0" w:after="0" w:line="240" w:lineRule="auto"/>
-      </w:pPr>
-      <w:rPr>
-        <w:b/>
-        <w:bCs/>
-      </w:rPr>
-      <w:tblPr/>
-      <w:tcPr>
-        <w:tcBorders>
-          <w:top w:val="double" w:sz="6" w:space="0" w:color="000000" w:themeColor="text1"/>
-          <w:left w:val="single" w:sz="8" w:space="0" w:color="000000" w:themeColor="text1"/>
-          <w:bottom w:val="single" w:sz="8" w:space="0" w:color="000000" w:themeColor="text1"/>
-          <w:right w:val="single" w:sz="8" w:space="0" w:color="000000" w:themeColor="text1"/>
-        </w:tcBorders>
-      </w:tcPr>
-    </w:tblStylePr>
-    <w:tblStylePr w:type="firstCol">
-      <w:rPr>
-        <w:b/>
-        <w:bCs/>
-      </w:rPr>
-    </w:tblStylePr>
-    <w:tblStylePr w:type="lastCol">
-      <w:rPr>
-        <w:b/>
-        <w:bCs/>
-      </w:rPr>
-    </w:tblStylePr>
-    <w:tblStylePr w:type="band1Vert">
-      <w:tblPr/>
-      <w:tcPr>
-        <w:tcBorders>
-          <w:top w:val="single" w:sz="8" w:space="0" w:color="000000" w:themeColor="text1"/>
-          <w:left w:val="single" w:sz="8" w:space="0" w:color="000000" w:themeColor="text1"/>
-          <w:bottom w:val="single" w:sz="8" w:space="0" w:color="000000" w:themeColor="text1"/>
-          <w:right w:val="single" w:sz="8" w:space="0" w:color="000000" w:themeColor="text1"/>
-        </w:tcBorders>
-      </w:tcPr>
-    </w:tblStylePr>
-    <w:tblStylePr w:type="band1Horz">
-      <w:tblPr/>
-      <w:tcPr>
-        <w:tcBorders>
-          <w:top w:val="single" w:sz="8" w:space="0" w:color="000000" w:themeColor="text1"/>
-          <w:left w:val="single" w:sz="8" w:space="0" w:color="000000" w:themeColor="text1"/>
-          <w:bottom w:val="single" w:sz="8" w:space="0" w:color="000000" w:themeColor="text1"/>
-          <w:right w:val="single" w:sz="8" w:space="0" w:color="000000" w:themeColor="text1"/>
-        </w:tcBorders>
-      </w:tcPr>
-    </w:tblStylePr>
-  </w:style>
-  <w:style w:type="character" w:customStyle="1" w:styleId="apple-converted-space">
-    <w:name w:val="apple-converted-space"/>
-    <w:basedOn w:val="Fuentedeprrafopredeter"/>
-    <w:rsid w:val="00B04545"/>
-  </w:style>
-  <w:style w:type="paragraph" w:styleId="Sinespaciado">
-    <w:name w:val="No Spacing"/>
-    <w:uiPriority w:val="1"/>
-    <w:qFormat/>
-    <w:rsid w:val="004E0E8C"/>
-    <w:pPr>
-      <w:widowControl w:val="0"/>
-      <w:jc w:val="both"/>
-    </w:pPr>
-    <w:rPr>
-      <w:rFonts w:ascii="Tahoma" w:eastAsia="Tahoma" w:hAnsi="Tahoma" w:cs="Tahoma"/>
-      <w:color w:val="000000"/>
-      <w:sz w:val="18"/>
-      <w:lang w:val="es-MX" w:eastAsia="es-MX"/>
-    </w:rPr>
-  </w:style>
-  <w:style w:type="character" w:customStyle="1" w:styleId="Ttulo2Car">
-    <w:name w:val="Título 2 Car"/>
-    <w:basedOn w:val="Fuentedeprrafopredeter"/>
-    <w:link w:val="Ttulo2"/>
-    <w:rsid w:val="00660E0A"/>
-    <w:rPr>
-      <w:rFonts w:ascii="Arial" w:hAnsi="Arial"/>
-      <w:b/>
-      <w:lang w:eastAsia="en-US"/>
-    </w:rPr>
-  </w:style>
-  <w:style w:type="paragraph" w:customStyle="1" w:styleId="fontx">
-    <w:name w:val="fontx"/>
-    <w:basedOn w:val="Normal"/>
-    <w:rsid w:val="00832861"/>
-    <w:pPr>
-      <w:widowControl/>
-      <w:spacing w:before="100" w:beforeAutospacing="1" w:after="100" w:afterAutospacing="1" w:line="240" w:lineRule="auto"/>
-    </w:pPr>
-    <w:rPr>
-      <w:sz w:val="24"/>
-      <w:szCs w:val="24"/>
-      <w:lang w:val="es-ES" w:eastAsia="es-ES"/>
-    </w:rPr>
-  </w:style>
-  <w:style w:type="paragraph" w:styleId="Textodeglobo">
-    <w:name w:val="Balloon Text"/>
-    <w:basedOn w:val="Normal"/>
-    <w:link w:val="TextodegloboCar"/>
-    <w:uiPriority w:val="99"/>
-    <w:semiHidden/>
-    <w:unhideWhenUsed/>
-    <w:rsid w:val="00264F53"/>
-    <w:pPr>
-      <w:spacing w:line="240" w:lineRule="auto"/>
-    </w:pPr>
-    <w:rPr>
-      <w:rFonts w:ascii="Tahoma" w:hAnsi="Tahoma" w:cs="Tahoma"/>
-      <w:sz w:val="16"/>
-      <w:szCs w:val="16"/>
-    </w:rPr>
-  </w:style>
-  <w:style w:type="character" w:customStyle="1" w:styleId="TextodegloboCar">
-    <w:name w:val="Texto de globo Car"/>
-    <w:basedOn w:val="Fuentedeprrafopredeter"/>
-    <w:link w:val="Textodeglobo"/>
-    <w:uiPriority w:val="99"/>
-    <w:semiHidden/>
-    <w:rsid w:val="00264F53"/>
-    <w:rPr>
-      <w:rFonts w:ascii="Tahoma" w:hAnsi="Tahoma" w:cs="Tahoma"/>
-      <w:sz w:val="16"/>
-      <w:szCs w:val="16"/>
-      <w:lang w:eastAsia="en-US"/>
-    </w:rPr>
-  </w:style>
-</w:styles>
-</file>
-
 <file path=word/theme/theme1.xml><?xml version="1.0" encoding="utf-8"?>
 <a:theme xmlns:a="http://schemas.openxmlformats.org/drawingml/2006/main" name="Tema de Office">
   <a:themeElements>
@@ -23882,7 +25123,7 @@
   <a:extraClrSchemeLst/>
   <a:extLst>
     <a:ext uri="{05A4C25C-085E-4340-85A3-A5531E510DB2}">
-      <thm15:themeFamily xmlns="" xmlns:thm15="http://schemas.microsoft.com/office/thememl/2012/main" name="Office Theme" id="{62F939B6-93AF-4DB8-9C6B-D6C7DFDC589F}" vid="{4A3C46E8-61CC-4603-A589-7422A47A8E4A}"/>
+      <thm15:themeFamily xmlns:thm15="http://schemas.microsoft.com/office/thememl/2012/main" name="Office Theme" id="{62F939B6-93AF-4DB8-9C6B-D6C7DFDC589F}" vid="{4A3C46E8-61CC-4603-A589-7422A47A8E4A}"/>
     </a:ext>
   </a:extLst>
 </a:theme>
@@ -23893,7 +25134,7 @@
 </file>
 
 <file path=customXml/itemProps1.xml><?xml version="1.0" encoding="utf-8"?>
-<ds:datastoreItem xmlns:ds="http://schemas.openxmlformats.org/officeDocument/2006/customXml" ds:itemID="{E63E5E42-DC36-4F06-8C8E-A0F856ED82F2}">
+<ds:datastoreItem xmlns:ds="http://schemas.openxmlformats.org/officeDocument/2006/customXml" ds:itemID="{60538342-EEBF-4F7F-A02D-FB9CFB78EEC0}">
   <ds:schemaRefs>
     <ds:schemaRef ds:uri="http://schemas.openxmlformats.org/officeDocument/2006/bibliography"/>
   </ds:schemaRefs>

</xml_diff>